<commit_message>
agregacion de caso de uso generico
</commit_message>
<xml_diff>
--- a/Documento.docx
+++ b/Documento.docx
@@ -168,7 +168,7 @@
                     <pic:cNvPicPr/>
                   </pic:nvPicPr>
                   <pic:blipFill>
-                    <a:blip r:embed="rId7">
+                    <a:blip r:embed="rId8">
                       <a:lum bright="-50000"/>
                       <a:alphaModFix/>
                     </a:blip>
@@ -221,7 +221,7 @@
                     <pic:cNvPicPr/>
                   </pic:nvPicPr>
                   <pic:blipFill>
-                    <a:blip r:embed="rId8">
+                    <a:blip r:embed="rId9">
                       <a:lum bright="-50000"/>
                       <a:alphaModFix/>
                     </a:blip>
@@ -1010,16 +1010,7 @@
           <w:szCs w:val="28"/>
           <w:lang w:val="es-MX"/>
         </w:rPr>
-        <w:t xml:space="preserve"> </w:t>
-      </w:r>
-      <w:r>
-        <w:rPr>
-          <w:rFonts w:asciiTheme="minorHAnsi" w:hAnsiTheme="minorHAnsi"/>
-          <w:sz w:val="28"/>
-          <w:szCs w:val="28"/>
-          <w:lang w:val="es-MX"/>
-        </w:rPr>
-        <w:t>Nathanael</w:t>
+        <w:t xml:space="preserve"> Nathanael</w:t>
       </w:r>
       <w:r>
         <w:rPr>
@@ -1430,25 +1421,7 @@
                 <w:szCs w:val="28"/>
                 <w:lang w:val="es-MX"/>
               </w:rPr>
-              <w:t xml:space="preserve">Sánchez </w:t>
-            </w:r>
-            <w:r>
-              <w:rPr>
-                <w:rFonts w:asciiTheme="minorHAnsi" w:hAnsiTheme="minorHAnsi"/>
-                <w:sz w:val="28"/>
-                <w:szCs w:val="28"/>
-                <w:lang w:val="es-MX"/>
-              </w:rPr>
-              <w:t>Yamileth</w:t>
-            </w:r>
-            <w:r>
-              <w:rPr>
-                <w:rFonts w:asciiTheme="minorHAnsi" w:hAnsiTheme="minorHAnsi"/>
-                <w:sz w:val="28"/>
-                <w:szCs w:val="28"/>
-                <w:lang w:val="es-MX"/>
-              </w:rPr>
-              <w:t xml:space="preserve"> </w:t>
+              <w:t xml:space="preserve">Sánchez Yamileth </w:t>
             </w:r>
             <w:r>
               <w:rPr>
@@ -1488,16 +1461,7 @@
                 <w:szCs w:val="28"/>
                 <w:lang w:val="es-MX"/>
               </w:rPr>
-              <w:t>Sánchez Arreola Luis Fernando</w:t>
-            </w:r>
-            <w:r>
-              <w:rPr>
-                <w:rFonts w:asciiTheme="minorHAnsi" w:hAnsiTheme="minorHAnsi"/>
-                <w:sz w:val="28"/>
-                <w:szCs w:val="28"/>
-                <w:lang w:val="es-MX"/>
-              </w:rPr>
-              <w:t xml:space="preserve">, </w:t>
+              <w:t xml:space="preserve">Sánchez Arreola Luis Fernando, </w:t>
             </w:r>
           </w:p>
           <w:p>
@@ -1519,16 +1483,7 @@
                 <w:szCs w:val="28"/>
                 <w:lang w:val="es-MX"/>
               </w:rPr>
-              <w:t>Martínez Roldan Nathanael</w:t>
-            </w:r>
-            <w:r>
-              <w:rPr>
-                <w:rFonts w:asciiTheme="minorHAnsi" w:hAnsiTheme="minorHAnsi"/>
-                <w:sz w:val="28"/>
-                <w:szCs w:val="28"/>
-                <w:lang w:val="es-MX"/>
-              </w:rPr>
-              <w:t>.</w:t>
+              <w:t>Martínez Roldan Nathanael.</w:t>
             </w:r>
           </w:p>
           <w:p>
@@ -1845,8 +1800,6 @@
           <w:lang w:val="es-MX"/>
         </w:rPr>
       </w:pPr>
-      <w:bookmarkStart w:id="0" w:name="_GoBack"/>
-      <w:bookmarkEnd w:id="0"/>
     </w:p>
     <w:p>
       <w:pPr>
@@ -2447,13 +2400,155 @@
         </w:rPr>
         <w:t>RNF8.- El sistema debe tener una respuesta rápida</w:t>
       </w:r>
-    </w:p>
-    <w:p>
-      <w:pPr>
-        <w:jc w:val="both"/>
-        <w:rPr>
-          <w:sz w:val="28"/>
-          <w:szCs w:val="28"/>
+      <w:r>
+        <w:rPr>
+          <w:sz w:val="28"/>
+          <w:szCs w:val="28"/>
+          <w:lang w:val="es-MX"/>
+        </w:rPr>
+        <w:t xml:space="preserve"> </w:t>
+      </w:r>
+    </w:p>
+    <w:p>
+      <w:pPr>
+        <w:jc w:val="both"/>
+        <w:rPr>
+          <w:sz w:val="28"/>
+          <w:szCs w:val="28"/>
+          <w:lang w:val="es-MX"/>
+        </w:rPr>
+      </w:pPr>
+    </w:p>
+    <w:p>
+      <w:pPr>
+        <w:jc w:val="both"/>
+        <w:rPr>
+          <w:sz w:val="28"/>
+          <w:szCs w:val="28"/>
+          <w:lang w:val="es-MX"/>
+        </w:rPr>
+      </w:pPr>
+    </w:p>
+    <w:p>
+      <w:pPr>
+        <w:jc w:val="both"/>
+        <w:rPr>
+          <w:sz w:val="28"/>
+          <w:szCs w:val="28"/>
+          <w:lang w:val="es-MX"/>
+        </w:rPr>
+      </w:pPr>
+    </w:p>
+    <w:p>
+      <w:pPr>
+        <w:jc w:val="both"/>
+        <w:rPr>
+          <w:sz w:val="28"/>
+          <w:szCs w:val="28"/>
+          <w:lang w:val="es-MX"/>
+        </w:rPr>
+      </w:pPr>
+    </w:p>
+    <w:p>
+      <w:pPr>
+        <w:jc w:val="both"/>
+        <w:rPr>
+          <w:sz w:val="28"/>
+          <w:szCs w:val="28"/>
+          <w:lang w:val="es-MX"/>
+        </w:rPr>
+      </w:pPr>
+    </w:p>
+    <w:p>
+      <w:pPr>
+        <w:jc w:val="both"/>
+        <w:rPr>
+          <w:sz w:val="28"/>
+          <w:szCs w:val="28"/>
+          <w:lang w:val="es-MX"/>
+        </w:rPr>
+      </w:pPr>
+    </w:p>
+    <w:p>
+      <w:pPr>
+        <w:jc w:val="both"/>
+        <w:rPr>
+          <w:sz w:val="28"/>
+          <w:szCs w:val="28"/>
+          <w:lang w:val="es-MX"/>
+        </w:rPr>
+      </w:pPr>
+      <w:r>
+        <w:rPr>
+          <w:sz w:val="28"/>
+          <w:szCs w:val="28"/>
+          <w:lang w:val="es-MX"/>
+        </w:rPr>
+        <w:object w:dxaOrig="8838" w:dyaOrig="9622">
+          <v:shapetype id="_x0000_t75" coordsize="21600,21600" o:spt="75" o:preferrelative="t" path="m@4@5l@4@11@9@11@9@5xe" filled="f" stroked="f">
+            <v:stroke joinstyle="miter"/>
+            <v:formulas>
+              <v:f eqn="if lineDrawn pixelLineWidth 0"/>
+              <v:f eqn="sum @0 1 0"/>
+              <v:f eqn="sum 0 0 @1"/>
+              <v:f eqn="prod @2 1 2"/>
+              <v:f eqn="prod @3 21600 pixelWidth"/>
+              <v:f eqn="prod @3 21600 pixelHeight"/>
+              <v:f eqn="sum @0 0 1"/>
+              <v:f eqn="prod @6 1 2"/>
+              <v:f eqn="prod @7 21600 pixelWidth"/>
+              <v:f eqn="sum @8 21600 0"/>
+              <v:f eqn="prod @7 21600 pixelHeight"/>
+              <v:f eqn="sum @10 21600 0"/>
+            </v:formulas>
+            <v:path o:extrusionok="f" gradientshapeok="t" o:connecttype="rect"/>
+            <o:lock v:ext="edit" aspectratio="t"/>
+          </v:shapetype>
+          <v:shape id="_x0000_i1025" type="#_x0000_t75" style="width:441.75pt;height:480.75pt" o:ole="">
+            <v:imagedata r:id="rId10" o:title=""/>
+          </v:shape>
+          <o:OLEObject Type="Embed" ProgID="Word.Document.12" ShapeID="_x0000_i1025" DrawAspect="Content" ObjectID="_1508678108" r:id="rId11">
+            <o:FieldCodes>\s</o:FieldCodes>
+          </o:OLEObject>
+        </w:object>
+      </w:r>
+      <w:bookmarkStart w:id="0" w:name="_GoBack"/>
+      <w:bookmarkEnd w:id="0"/>
+    </w:p>
+    <w:p>
+      <w:pPr>
+        <w:jc w:val="both"/>
+        <w:rPr>
+          <w:sz w:val="28"/>
+          <w:szCs w:val="28"/>
+          <w:lang w:val="es-MX"/>
+        </w:rPr>
+      </w:pPr>
+    </w:p>
+    <w:p>
+      <w:pPr>
+        <w:rPr>
+          <w:lang w:val="es-MX"/>
+        </w:rPr>
+      </w:pPr>
+    </w:p>
+    <w:p>
+      <w:pPr>
+        <w:rPr>
+          <w:lang w:val="es-MX"/>
+        </w:rPr>
+      </w:pPr>
+    </w:p>
+    <w:p>
+      <w:pPr>
+        <w:rPr>
+          <w:lang w:val="es-MX"/>
+        </w:rPr>
+      </w:pPr>
+    </w:p>
+    <w:p>
+      <w:pPr>
+        <w:rPr>
           <w:lang w:val="es-MX"/>
         </w:rPr>
       </w:pPr>
@@ -2466,6 +2561,7 @@
       </w:pPr>
     </w:p>
     <w:sectPr>
+      <w:headerReference w:type="default" r:id="rId12"/>
       <w:pgSz w:w="11906" w:h="16838"/>
       <w:pgMar w:top="1417" w:right="1701" w:bottom="1417" w:left="1701" w:header="708" w:footer="708" w:gutter="0"/>
       <w:cols w:space="708"/>
@@ -2523,6 +2619,30 @@
     </w:p>
   </w:footnote>
 </w:footnotes>
+</file>
+
+<file path=word/header1.xml><?xml version="1.0" encoding="utf-8"?>
+<w:hdr xmlns:wpc="http://schemas.microsoft.com/office/word/2010/wordprocessingCanvas" xmlns:mc="http://schemas.openxmlformats.org/markup-compatibility/2006" xmlns:o="urn:schemas-microsoft-com:office:office" xmlns:r="http://schemas.openxmlformats.org/officeDocument/2006/relationships" xmlns:m="http://schemas.openxmlformats.org/officeDocument/2006/math" xmlns:v="urn:schemas-microsoft-com:vml" xmlns:wp14="http://schemas.microsoft.com/office/word/2010/wordprocessingDrawing" xmlns:wp="http://schemas.openxmlformats.org/drawingml/2006/wordprocessingDrawing" xmlns:w10="urn:schemas-microsoft-com:office:word" xmlns:w="http://schemas.openxmlformats.org/wordprocessingml/2006/main" xmlns:w14="http://schemas.microsoft.com/office/word/2010/wordml" xmlns:wpg="http://schemas.microsoft.com/office/word/2010/wordprocessingGroup" xmlns:wpi="http://schemas.microsoft.com/office/word/2010/wordprocessingInk" xmlns:wne="http://schemas.microsoft.com/office/word/2006/wordml" xmlns:wps="http://schemas.microsoft.com/office/word/2010/wordprocessingShape" mc:Ignorable="w14 wp14">
+  <w:p>
+    <w:pPr>
+      <w:pStyle w:val="Encabezado"/>
+      <w:jc w:val="center"/>
+      <w:rPr>
+        <w:rFonts w:ascii="Arial" w:hAnsi="Arial" w:cs="Arial"/>
+        <w:sz w:val="24"/>
+        <w:lang w:val="es-MX"/>
+      </w:rPr>
+    </w:pPr>
+    <w:r>
+      <w:rPr>
+        <w:rFonts w:ascii="Arial" w:hAnsi="Arial" w:cs="Arial"/>
+        <w:sz w:val="24"/>
+        <w:lang w:val="es-MX"/>
+      </w:rPr>
+      <w:t>MODELO CASO DE USOS GENERICO</w:t>
+    </w:r>
+  </w:p>
+</w:hdr>
 </file>
 
 <file path=word/styles.xml><?xml version="1.0" encoding="utf-8"?>
@@ -3552,8 +3672,20 @@
   <a:extraClrSchemeLst/>
   <a:extLst>
     <a:ext uri="{05A4C25C-085E-4340-85A3-A5531E510DB2}">
-      <thm15:themeFamily xmlns:thm15="http://schemas.microsoft.com/office/thememl/2012/main" xmlns="" name="Office Theme" id="{62F939B6-93AF-4DB8-9C6B-D6C7DFDC589F}" vid="{4A3C46E8-61CC-4603-A589-7422A47A8E4A}"/>
+      <thm15:themeFamily xmlns="" xmlns:thm15="http://schemas.microsoft.com/office/thememl/2012/main" name="Office Theme" id="{62F939B6-93AF-4DB8-9C6B-D6C7DFDC589F}" vid="{4A3C46E8-61CC-4603-A589-7422A47A8E4A}"/>
     </a:ext>
   </a:extLst>
 </a:theme>
+</file>
+
+<file path=customXml/item1.xml><?xml version="1.0" encoding="utf-8"?>
+<b:Sources xmlns:b="http://schemas.openxmlformats.org/officeDocument/2006/bibliography" xmlns="http://schemas.openxmlformats.org/officeDocument/2006/bibliography" SelectedStyle="\APA.XSL" StyleName="APA"/>
+</file>
+
+<file path=customXml/itemProps1.xml><?xml version="1.0" encoding="utf-8"?>
+<ds:datastoreItem xmlns:ds="http://schemas.openxmlformats.org/officeDocument/2006/customXml" ds:itemID="{A048DD47-B2A2-4814-9920-89A743D88B95}">
+  <ds:schemaRefs>
+    <ds:schemaRef ds:uri="http://schemas.openxmlformats.org/officeDocument/2006/bibliography"/>
+  </ds:schemaRefs>
+</ds:datastoreItem>
 </file>
</xml_diff>

<commit_message>
caso de uso c01
</commit_message>
<xml_diff>
--- a/Documento.docx
+++ b/Documento.docx
@@ -168,7 +168,7 @@
                     <pic:cNvPicPr/>
                   </pic:nvPicPr>
                   <pic:blipFill>
-                    <a:blip r:embed="rId8">
+                    <a:blip r:embed="rId9">
                       <a:lum bright="-50000"/>
                       <a:alphaModFix/>
                     </a:blip>
@@ -221,7 +221,7 @@
                     <pic:cNvPicPr/>
                   </pic:nvPicPr>
                   <pic:blipFill>
-                    <a:blip r:embed="rId9">
+                    <a:blip r:embed="rId10">
                       <a:lum bright="-50000"/>
                       <a:alphaModFix/>
                     </a:blip>
@@ -2505,63 +2505,558 @@
             <o:lock v:ext="edit" aspectratio="t"/>
           </v:shapetype>
           <v:shape id="_x0000_i1025" type="#_x0000_t75" style="width:441.75pt;height:480.75pt" o:ole="">
-            <v:imagedata r:id="rId10" o:title=""/>
+            <v:imagedata r:id="rId11" o:title=""/>
           </v:shape>
-          <o:OLEObject Type="Embed" ProgID="Word.Document.12" ShapeID="_x0000_i1025" DrawAspect="Content" ObjectID="_1508678108" r:id="rId11">
+          <o:OLEObject Type="Embed" ProgID="Word.Document.12" ShapeID="_x0000_i1025" DrawAspect="Content" ObjectID="_1508765977" r:id="rId12">
             <o:FieldCodes>\s</o:FieldCodes>
           </o:OLEObject>
         </w:object>
       </w:r>
+    </w:p>
+    <w:p>
+      <w:pPr>
+        <w:jc w:val="both"/>
+        <w:rPr>
+          <w:sz w:val="28"/>
+          <w:szCs w:val="28"/>
+          <w:lang w:val="es-MX"/>
+        </w:rPr>
+      </w:pPr>
+    </w:p>
+    <w:p>
+      <w:pPr>
+        <w:rPr>
+          <w:lang w:val="es-MX"/>
+        </w:rPr>
+      </w:pPr>
+    </w:p>
+    <w:p>
+      <w:pPr>
+        <w:rPr>
+          <w:lang w:val="es-MX"/>
+        </w:rPr>
+      </w:pPr>
+    </w:p>
+    <w:p>
+      <w:pPr>
+        <w:rPr>
+          <w:lang w:val="es-MX"/>
+        </w:rPr>
+      </w:pPr>
+    </w:p>
+    <w:p>
+      <w:pPr>
+        <w:rPr>
+          <w:lang w:val="es-MX"/>
+        </w:rPr>
+      </w:pPr>
+    </w:p>
+    <w:p>
+      <w:pPr>
+        <w:rPr>
+          <w:lang w:val="es-MX"/>
+        </w:rPr>
+      </w:pPr>
+    </w:p>
+    <w:p>
+      <w:pPr>
+        <w:rPr>
+          <w:lang w:val="es-MX"/>
+        </w:rPr>
+      </w:pPr>
+    </w:p>
+    <w:p>
+      <w:pPr>
+        <w:rPr>
+          <w:lang w:val="es-MX"/>
+        </w:rPr>
+      </w:pPr>
+    </w:p>
+    <w:p>
+      <w:pPr>
+        <w:jc w:val="center"/>
+        <w:rPr>
+          <w:b/>
+          <w:sz w:val="24"/>
+          <w:lang w:val="es-MX"/>
+        </w:rPr>
+      </w:pPr>
+      <w:r>
+        <w:rPr>
+          <w:b/>
+          <w:sz w:val="24"/>
+          <w:lang w:val="es-MX"/>
+        </w:rPr>
+        <w:lastRenderedPageBreak/>
+        <w:t>Casos de usos extendidos</w:t>
+      </w:r>
+      <w:r>
+        <w:rPr>
+          <w:b/>
+          <w:sz w:val="24"/>
+          <w:lang w:val="es-MX"/>
+        </w:rPr>
+        <w:t xml:space="preserve"> </w:t>
+      </w:r>
+    </w:p>
+    <w:p>
+      <w:pPr>
+        <w:rPr>
+          <w:sz w:val="24"/>
+          <w:lang w:val="es-MX"/>
+        </w:rPr>
+      </w:pPr>
+      <w:r>
+        <w:rPr>
+          <w:b/>
+          <w:sz w:val="24"/>
+          <w:u w:val="single"/>
+          <w:lang w:val="es-MX"/>
+        </w:rPr>
+        <w:t>C</w:t>
+      </w:r>
+      <w:r>
+        <w:rPr>
+          <w:sz w:val="24"/>
+          <w:u w:val="single"/>
+          <w:lang w:val="es-MX"/>
+        </w:rPr>
+        <w:t>u01:</w:t>
+      </w:r>
+      <w:r>
+        <w:rPr>
+          <w:sz w:val="24"/>
+          <w:lang w:val="es-MX"/>
+        </w:rPr>
+        <w:t xml:space="preserve"> registro de usuario </w:t>
+      </w:r>
+    </w:p>
+    <w:p>
+      <w:pPr>
+        <w:rPr>
+          <w:sz w:val="24"/>
+          <w:lang w:val="es-MX"/>
+        </w:rPr>
+      </w:pPr>
+      <w:r>
+        <w:rPr>
+          <w:sz w:val="24"/>
+          <w:u w:val="single"/>
+          <w:lang w:val="es-MX"/>
+        </w:rPr>
+        <w:t>Actor principal</w:t>
+      </w:r>
+      <w:r>
+        <w:rPr>
+          <w:sz w:val="24"/>
+          <w:lang w:val="es-MX"/>
+        </w:rPr>
+        <w:t>: usuario</w:t>
+      </w:r>
+    </w:p>
+    <w:p>
+      <w:pPr>
+        <w:rPr>
+          <w:sz w:val="24"/>
+          <w:lang w:val="es-MX"/>
+        </w:rPr>
+      </w:pPr>
+      <w:r>
+        <w:rPr>
+          <w:sz w:val="24"/>
+          <w:u w:val="single"/>
+          <w:lang w:val="es-MX"/>
+        </w:rPr>
+        <w:t>Personas</w:t>
+      </w:r>
+      <w:r>
+        <w:rPr>
+          <w:sz w:val="24"/>
+          <w:lang w:val="es-MX"/>
+        </w:rPr>
+        <w:t xml:space="preserve"> involucradas:</w:t>
+      </w:r>
+    </w:p>
+    <w:p>
+      <w:pPr>
+        <w:rPr>
+          <w:sz w:val="24"/>
+          <w:lang w:val="es-MX"/>
+        </w:rPr>
+      </w:pPr>
+      <w:r>
+        <w:rPr>
+          <w:sz w:val="24"/>
+          <w:lang w:val="es-MX"/>
+        </w:rPr>
+        <w:t xml:space="preserve"> </w:t>
+      </w:r>
+      <w:r>
+        <w:rPr>
+          <w:sz w:val="24"/>
+          <w:u w:val="single"/>
+          <w:lang w:val="es-MX"/>
+        </w:rPr>
+        <w:t>Usuario</w:t>
+      </w:r>
+      <w:r>
+        <w:rPr>
+          <w:sz w:val="24"/>
+          <w:lang w:val="es-MX"/>
+        </w:rPr>
+        <w:t xml:space="preserve"> – proporciona la información  </w:t>
+      </w:r>
+    </w:p>
+    <w:p>
+      <w:pPr>
+        <w:rPr>
+          <w:sz w:val="24"/>
+          <w:lang w:val="es-MX"/>
+        </w:rPr>
+      </w:pPr>
+      <w:r>
+        <w:rPr>
+          <w:sz w:val="24"/>
+          <w:u w:val="single"/>
+          <w:lang w:val="es-MX"/>
+        </w:rPr>
+        <w:t xml:space="preserve">Administrador </w:t>
+      </w:r>
+      <w:r>
+        <w:rPr>
+          <w:sz w:val="24"/>
+          <w:lang w:val="es-MX"/>
+        </w:rPr>
+        <w:t xml:space="preserve">–registra datos </w:t>
+      </w:r>
+    </w:p>
+    <w:p>
+      <w:pPr>
+        <w:rPr>
+          <w:sz w:val="24"/>
+          <w:lang w:val="es-MX"/>
+        </w:rPr>
+      </w:pPr>
+      <w:r>
+        <w:rPr>
+          <w:sz w:val="24"/>
+          <w:u w:val="single"/>
+          <w:lang w:val="es-MX"/>
+        </w:rPr>
+        <w:t>Precondición:</w:t>
+      </w:r>
+      <w:r>
+        <w:rPr>
+          <w:sz w:val="24"/>
+          <w:lang w:val="es-MX"/>
+        </w:rPr>
+        <w:t xml:space="preserve"> estar inscrito en la institución </w:t>
+      </w:r>
+    </w:p>
+    <w:p>
+      <w:pPr>
+        <w:rPr>
+          <w:sz w:val="24"/>
+          <w:lang w:val="es-MX"/>
+        </w:rPr>
+      </w:pPr>
+      <w:r>
+        <w:rPr>
+          <w:sz w:val="24"/>
+          <w:u w:val="single"/>
+          <w:lang w:val="es-MX"/>
+        </w:rPr>
+        <w:t xml:space="preserve">Posposición </w:t>
+      </w:r>
+      <w:r>
+        <w:rPr>
+          <w:sz w:val="24"/>
+          <w:lang w:val="es-MX"/>
+        </w:rPr>
+        <w:t xml:space="preserve">=registrarse como usuario </w:t>
+      </w:r>
+    </w:p>
+    <w:p>
+      <w:pPr>
+        <w:rPr>
+          <w:sz w:val="24"/>
+          <w:u w:val="single"/>
+          <w:lang w:val="es-MX"/>
+        </w:rPr>
+      </w:pPr>
+      <w:r>
+        <w:rPr>
+          <w:sz w:val="24"/>
+          <w:u w:val="single"/>
+          <w:lang w:val="es-MX"/>
+        </w:rPr>
+        <w:t>Escenario principal</w:t>
+      </w:r>
+      <w:r>
+        <w:rPr>
+          <w:sz w:val="24"/>
+          <w:u w:val="single"/>
+          <w:lang w:val="es-MX"/>
+        </w:rPr>
+        <w:t xml:space="preserve"> </w:t>
+      </w:r>
+    </w:p>
+    <w:p>
+      <w:pPr>
+        <w:pStyle w:val="Prrafodelista"/>
+        <w:numPr>
+          <w:ilvl w:val="0"/>
+          <w:numId w:val="1"/>
+        </w:numPr>
+        <w:rPr>
+          <w:sz w:val="24"/>
+          <w:u w:val="single"/>
+          <w:lang w:val="es-MX"/>
+        </w:rPr>
+      </w:pPr>
+      <w:r>
+        <w:rPr>
+          <w:sz w:val="24"/>
+          <w:lang w:val="es-MX"/>
+        </w:rPr>
+        <w:t xml:space="preserve">El </w:t>
+      </w:r>
+      <w:r>
+        <w:rPr>
+          <w:sz w:val="24"/>
+          <w:lang w:val="es-MX"/>
+        </w:rPr>
+        <w:t>usuario asiste con un ad</w:t>
+      </w:r>
+      <w:r>
+        <w:rPr>
+          <w:sz w:val="24"/>
+          <w:lang w:val="es-MX"/>
+        </w:rPr>
+        <w:t xml:space="preserve">ministrador </w:t>
+      </w:r>
+    </w:p>
+    <w:p>
+      <w:pPr>
+        <w:pStyle w:val="Prrafodelista"/>
+        <w:numPr>
+          <w:ilvl w:val="0"/>
+          <w:numId w:val="1"/>
+        </w:numPr>
+        <w:rPr>
+          <w:sz w:val="24"/>
+          <w:u w:val="single"/>
+          <w:lang w:val="es-MX"/>
+        </w:rPr>
+      </w:pPr>
+      <w:r>
+        <w:rPr>
+          <w:sz w:val="24"/>
+          <w:lang w:val="es-MX"/>
+        </w:rPr>
+        <w:t>El usu</w:t>
+      </w:r>
+      <w:r>
+        <w:rPr>
+          <w:sz w:val="24"/>
+          <w:lang w:val="es-MX"/>
+        </w:rPr>
+        <w:t>ario proporciona los datos al ad</w:t>
+      </w:r>
+      <w:r>
+        <w:rPr>
+          <w:sz w:val="24"/>
+          <w:lang w:val="es-MX"/>
+        </w:rPr>
+        <w:t xml:space="preserve">ministrador </w:t>
+      </w:r>
+    </w:p>
+    <w:p>
+      <w:pPr>
+        <w:pStyle w:val="Prrafodelista"/>
+        <w:numPr>
+          <w:ilvl w:val="0"/>
+          <w:numId w:val="1"/>
+        </w:numPr>
+        <w:rPr>
+          <w:sz w:val="24"/>
+          <w:u w:val="single"/>
+          <w:lang w:val="es-MX"/>
+        </w:rPr>
+      </w:pPr>
+      <w:r>
+        <w:rPr>
+          <w:sz w:val="24"/>
+          <w:lang w:val="es-MX"/>
+        </w:rPr>
+        <w:t xml:space="preserve">El administrador registra los datos en el sistema </w:t>
+      </w:r>
+    </w:p>
+    <w:p>
+      <w:pPr>
+        <w:pStyle w:val="Prrafodelista"/>
+        <w:numPr>
+          <w:ilvl w:val="0"/>
+          <w:numId w:val="1"/>
+        </w:numPr>
+        <w:rPr>
+          <w:sz w:val="24"/>
+          <w:u w:val="single"/>
+          <w:lang w:val="es-MX"/>
+        </w:rPr>
+      </w:pPr>
+      <w:r>
+        <w:rPr>
+          <w:sz w:val="24"/>
+          <w:lang w:val="es-MX"/>
+        </w:rPr>
+        <w:t xml:space="preserve">Se le aprueba la tarjeta de usuario </w:t>
+      </w:r>
+    </w:p>
+    <w:p>
+      <w:pPr>
+        <w:pStyle w:val="Prrafodelista"/>
+        <w:numPr>
+          <w:ilvl w:val="0"/>
+          <w:numId w:val="1"/>
+        </w:numPr>
+        <w:rPr>
+          <w:sz w:val="24"/>
+          <w:u w:val="single"/>
+          <w:lang w:val="es-MX"/>
+        </w:rPr>
+      </w:pPr>
+      <w:r>
+        <w:rPr>
+          <w:sz w:val="24"/>
+          <w:lang w:val="es-MX"/>
+        </w:rPr>
+        <w:t>Se l</w:t>
+      </w:r>
+      <w:r>
+        <w:rPr>
+          <w:sz w:val="24"/>
+          <w:lang w:val="es-MX"/>
+        </w:rPr>
+        <w:t xml:space="preserve">e entrega la tarjeta </w:t>
+      </w:r>
+      <w:r>
+        <w:rPr>
+          <w:sz w:val="24"/>
+          <w:lang w:val="es-MX"/>
+        </w:rPr>
+        <w:t xml:space="preserve"> al usuario </w:t>
+      </w:r>
+      <w:r>
+        <w:rPr>
+          <w:sz w:val="24"/>
+          <w:lang w:val="es-MX"/>
+        </w:rPr>
+        <w:t xml:space="preserve"> </w:t>
+      </w:r>
+    </w:p>
+    <w:p>
+      <w:pPr>
+        <w:pStyle w:val="Prrafodelista"/>
+        <w:rPr>
+          <w:sz w:val="24"/>
+          <w:lang w:val="es-MX"/>
+        </w:rPr>
+      </w:pPr>
+    </w:p>
+    <w:p>
+      <w:pPr>
+        <w:rPr>
+          <w:sz w:val="24"/>
+          <w:lang w:val="es-MX"/>
+        </w:rPr>
+      </w:pPr>
+      <w:r>
+        <w:rPr>
+          <w:sz w:val="24"/>
+          <w:lang w:val="es-MX"/>
+        </w:rPr>
+        <w:t xml:space="preserve">Flujos alternos </w:t>
+      </w:r>
+    </w:p>
+    <w:p>
+      <w:pPr>
+        <w:pStyle w:val="Prrafodelista"/>
+        <w:numPr>
+          <w:ilvl w:val="0"/>
+          <w:numId w:val="2"/>
+        </w:numPr>
+        <w:rPr>
+          <w:sz w:val="24"/>
+          <w:u w:val="single"/>
+          <w:lang w:val="es-MX"/>
+        </w:rPr>
+      </w:pPr>
+      <w:r>
+        <w:rPr>
+          <w:sz w:val="24"/>
+          <w:lang w:val="es-MX"/>
+        </w:rPr>
+        <w:t xml:space="preserve">el usuario no presenta todos los datos </w:t>
+      </w:r>
+    </w:p>
+    <w:p>
+      <w:pPr>
+        <w:pStyle w:val="Prrafodelista"/>
+        <w:numPr>
+          <w:ilvl w:val="0"/>
+          <w:numId w:val="2"/>
+        </w:numPr>
+        <w:rPr>
+          <w:sz w:val="24"/>
+          <w:u w:val="single"/>
+          <w:lang w:val="es-MX"/>
+        </w:rPr>
+      </w:pPr>
+      <w:r>
+        <w:rPr>
+          <w:sz w:val="24"/>
+          <w:lang w:val="es-MX"/>
+        </w:rPr>
+        <w:t>el usuario no está</w:t>
+      </w:r>
       <w:bookmarkStart w:id="0" w:name="_GoBack"/>
       <w:bookmarkEnd w:id="0"/>
-    </w:p>
-    <w:p>
-      <w:pPr>
-        <w:jc w:val="both"/>
-        <w:rPr>
-          <w:sz w:val="28"/>
-          <w:szCs w:val="28"/>
-          <w:lang w:val="es-MX"/>
-        </w:rPr>
-      </w:pPr>
-    </w:p>
-    <w:p>
-      <w:pPr>
-        <w:rPr>
-          <w:lang w:val="es-MX"/>
-        </w:rPr>
-      </w:pPr>
-    </w:p>
-    <w:p>
-      <w:pPr>
-        <w:rPr>
-          <w:lang w:val="es-MX"/>
-        </w:rPr>
-      </w:pPr>
-    </w:p>
-    <w:p>
-      <w:pPr>
-        <w:rPr>
-          <w:lang w:val="es-MX"/>
-        </w:rPr>
-      </w:pPr>
-    </w:p>
-    <w:p>
-      <w:pPr>
-        <w:rPr>
-          <w:lang w:val="es-MX"/>
-        </w:rPr>
-      </w:pPr>
-    </w:p>
-    <w:p>
-      <w:pPr>
-        <w:rPr>
-          <w:lang w:val="es-MX"/>
-        </w:rPr>
-      </w:pPr>
+      <w:r>
+        <w:rPr>
+          <w:sz w:val="24"/>
+          <w:lang w:val="es-MX"/>
+        </w:rPr>
+        <w:t xml:space="preserve"> inscripto en la institución </w:t>
+      </w:r>
+    </w:p>
+    <w:p>
+      <w:pPr>
+        <w:pStyle w:val="Prrafodelista"/>
+        <w:rPr>
+          <w:sz w:val="24"/>
+          <w:u w:val="single"/>
+          <w:lang w:val="es-MX"/>
+        </w:rPr>
+      </w:pPr>
+    </w:p>
+    <w:p>
+      <w:pPr>
+        <w:rPr>
+          <w:sz w:val="24"/>
+          <w:lang w:val="es-MX"/>
+        </w:rPr>
+      </w:pPr>
+      <w:r>
+        <w:rPr>
+          <w:sz w:val="24"/>
+          <w:lang w:val="es-MX"/>
+        </w:rPr>
+        <w:t xml:space="preserve">     </w:t>
+      </w:r>
     </w:p>
     <w:sectPr>
-      <w:headerReference w:type="default" r:id="rId12"/>
+      <w:headerReference w:type="default" r:id="rId13"/>
       <w:pgSz w:w="11906" w:h="16838"/>
       <w:pgMar w:top="1417" w:right="1701" w:bottom="1417" w:left="1701" w:header="708" w:footer="708" w:gutter="0"/>
       <w:cols w:space="708"/>
@@ -2633,16 +3128,191 @@
         <w:lang w:val="es-MX"/>
       </w:rPr>
     </w:pPr>
-    <w:r>
-      <w:rPr>
-        <w:rFonts w:ascii="Arial" w:hAnsi="Arial" w:cs="Arial"/>
-        <w:sz w:val="24"/>
-        <w:lang w:val="es-MX"/>
-      </w:rPr>
-      <w:t>MODELO CASO DE USOS GENERICO</w:t>
-    </w:r>
   </w:p>
 </w:hdr>
+</file>
+
+<file path=word/numbering.xml><?xml version="1.0" encoding="utf-8"?>
+<w:numbering xmlns:wpc="http://schemas.microsoft.com/office/word/2010/wordprocessingCanvas" xmlns:mc="http://schemas.openxmlformats.org/markup-compatibility/2006" xmlns:o="urn:schemas-microsoft-com:office:office" xmlns:r="http://schemas.openxmlformats.org/officeDocument/2006/relationships" xmlns:m="http://schemas.openxmlformats.org/officeDocument/2006/math" xmlns:v="urn:schemas-microsoft-com:vml" xmlns:wp14="http://schemas.microsoft.com/office/word/2010/wordprocessingDrawing" xmlns:wp="http://schemas.openxmlformats.org/drawingml/2006/wordprocessingDrawing" xmlns:w10="urn:schemas-microsoft-com:office:word" xmlns:w="http://schemas.openxmlformats.org/wordprocessingml/2006/main" xmlns:w14="http://schemas.microsoft.com/office/word/2010/wordml" xmlns:wpg="http://schemas.microsoft.com/office/word/2010/wordprocessingGroup" xmlns:wpi="http://schemas.microsoft.com/office/word/2010/wordprocessingInk" xmlns:wne="http://schemas.microsoft.com/office/word/2006/wordml" xmlns:wps="http://schemas.microsoft.com/office/word/2010/wordprocessingShape" mc:Ignorable="w14 wp14">
+  <w:abstractNum w:abstractNumId="0">
+    <w:nsid w:val="0CC45CB5"/>
+    <w:multiLevelType w:val="hybridMultilevel"/>
+    <w:tmpl w:val="8824728E"/>
+    <w:lvl w:ilvl="0" w:tplc="0C0A000F">
+      <w:start w:val="1"/>
+      <w:numFmt w:val="decimal"/>
+      <w:lvlText w:val="%1."/>
+      <w:lvlJc w:val="left"/>
+      <w:pPr>
+        <w:ind w:left="720" w:hanging="360"/>
+      </w:pPr>
+    </w:lvl>
+    <w:lvl w:ilvl="1" w:tplc="0C0A0019" w:tentative="1">
+      <w:start w:val="1"/>
+      <w:numFmt w:val="lowerLetter"/>
+      <w:lvlText w:val="%2."/>
+      <w:lvlJc w:val="left"/>
+      <w:pPr>
+        <w:ind w:left="1440" w:hanging="360"/>
+      </w:pPr>
+    </w:lvl>
+    <w:lvl w:ilvl="2" w:tplc="0C0A001B" w:tentative="1">
+      <w:start w:val="1"/>
+      <w:numFmt w:val="lowerRoman"/>
+      <w:lvlText w:val="%3."/>
+      <w:lvlJc w:val="right"/>
+      <w:pPr>
+        <w:ind w:left="2160" w:hanging="180"/>
+      </w:pPr>
+    </w:lvl>
+    <w:lvl w:ilvl="3" w:tplc="0C0A000F" w:tentative="1">
+      <w:start w:val="1"/>
+      <w:numFmt w:val="decimal"/>
+      <w:lvlText w:val="%4."/>
+      <w:lvlJc w:val="left"/>
+      <w:pPr>
+        <w:ind w:left="2880" w:hanging="360"/>
+      </w:pPr>
+    </w:lvl>
+    <w:lvl w:ilvl="4" w:tplc="0C0A0019" w:tentative="1">
+      <w:start w:val="1"/>
+      <w:numFmt w:val="lowerLetter"/>
+      <w:lvlText w:val="%5."/>
+      <w:lvlJc w:val="left"/>
+      <w:pPr>
+        <w:ind w:left="3600" w:hanging="360"/>
+      </w:pPr>
+    </w:lvl>
+    <w:lvl w:ilvl="5" w:tplc="0C0A001B" w:tentative="1">
+      <w:start w:val="1"/>
+      <w:numFmt w:val="lowerRoman"/>
+      <w:lvlText w:val="%6."/>
+      <w:lvlJc w:val="right"/>
+      <w:pPr>
+        <w:ind w:left="4320" w:hanging="180"/>
+      </w:pPr>
+    </w:lvl>
+    <w:lvl w:ilvl="6" w:tplc="0C0A000F" w:tentative="1">
+      <w:start w:val="1"/>
+      <w:numFmt w:val="decimal"/>
+      <w:lvlText w:val="%7."/>
+      <w:lvlJc w:val="left"/>
+      <w:pPr>
+        <w:ind w:left="5040" w:hanging="360"/>
+      </w:pPr>
+    </w:lvl>
+    <w:lvl w:ilvl="7" w:tplc="0C0A0019" w:tentative="1">
+      <w:start w:val="1"/>
+      <w:numFmt w:val="lowerLetter"/>
+      <w:lvlText w:val="%8."/>
+      <w:lvlJc w:val="left"/>
+      <w:pPr>
+        <w:ind w:left="5760" w:hanging="360"/>
+      </w:pPr>
+    </w:lvl>
+    <w:lvl w:ilvl="8" w:tplc="0C0A001B" w:tentative="1">
+      <w:start w:val="1"/>
+      <w:numFmt w:val="lowerRoman"/>
+      <w:lvlText w:val="%9."/>
+      <w:lvlJc w:val="right"/>
+      <w:pPr>
+        <w:ind w:left="6480" w:hanging="180"/>
+      </w:pPr>
+    </w:lvl>
+  </w:abstractNum>
+  <w:abstractNum w:abstractNumId="1">
+    <w:nsid w:val="5C3472F8"/>
+    <w:multiLevelType w:val="hybridMultilevel"/>
+    <w:tmpl w:val="BBB225DC"/>
+    <w:lvl w:ilvl="0" w:tplc="0C0A000F">
+      <w:start w:val="1"/>
+      <w:numFmt w:val="decimal"/>
+      <w:lvlText w:val="%1."/>
+      <w:lvlJc w:val="left"/>
+      <w:pPr>
+        <w:ind w:left="720" w:hanging="360"/>
+      </w:pPr>
+    </w:lvl>
+    <w:lvl w:ilvl="1" w:tplc="0C0A0019" w:tentative="1">
+      <w:start w:val="1"/>
+      <w:numFmt w:val="lowerLetter"/>
+      <w:lvlText w:val="%2."/>
+      <w:lvlJc w:val="left"/>
+      <w:pPr>
+        <w:ind w:left="1440" w:hanging="360"/>
+      </w:pPr>
+    </w:lvl>
+    <w:lvl w:ilvl="2" w:tplc="0C0A001B" w:tentative="1">
+      <w:start w:val="1"/>
+      <w:numFmt w:val="lowerRoman"/>
+      <w:lvlText w:val="%3."/>
+      <w:lvlJc w:val="right"/>
+      <w:pPr>
+        <w:ind w:left="2160" w:hanging="180"/>
+      </w:pPr>
+    </w:lvl>
+    <w:lvl w:ilvl="3" w:tplc="0C0A000F" w:tentative="1">
+      <w:start w:val="1"/>
+      <w:numFmt w:val="decimal"/>
+      <w:lvlText w:val="%4."/>
+      <w:lvlJc w:val="left"/>
+      <w:pPr>
+        <w:ind w:left="2880" w:hanging="360"/>
+      </w:pPr>
+    </w:lvl>
+    <w:lvl w:ilvl="4" w:tplc="0C0A0019" w:tentative="1">
+      <w:start w:val="1"/>
+      <w:numFmt w:val="lowerLetter"/>
+      <w:lvlText w:val="%5."/>
+      <w:lvlJc w:val="left"/>
+      <w:pPr>
+        <w:ind w:left="3600" w:hanging="360"/>
+      </w:pPr>
+    </w:lvl>
+    <w:lvl w:ilvl="5" w:tplc="0C0A001B" w:tentative="1">
+      <w:start w:val="1"/>
+      <w:numFmt w:val="lowerRoman"/>
+      <w:lvlText w:val="%6."/>
+      <w:lvlJc w:val="right"/>
+      <w:pPr>
+        <w:ind w:left="4320" w:hanging="180"/>
+      </w:pPr>
+    </w:lvl>
+    <w:lvl w:ilvl="6" w:tplc="0C0A000F" w:tentative="1">
+      <w:start w:val="1"/>
+      <w:numFmt w:val="decimal"/>
+      <w:lvlText w:val="%7."/>
+      <w:lvlJc w:val="left"/>
+      <w:pPr>
+        <w:ind w:left="5040" w:hanging="360"/>
+      </w:pPr>
+    </w:lvl>
+    <w:lvl w:ilvl="7" w:tplc="0C0A0019" w:tentative="1">
+      <w:start w:val="1"/>
+      <w:numFmt w:val="lowerLetter"/>
+      <w:lvlText w:val="%8."/>
+      <w:lvlJc w:val="left"/>
+      <w:pPr>
+        <w:ind w:left="5760" w:hanging="360"/>
+      </w:pPr>
+    </w:lvl>
+    <w:lvl w:ilvl="8" w:tplc="0C0A001B" w:tentative="1">
+      <w:start w:val="1"/>
+      <w:numFmt w:val="lowerRoman"/>
+      <w:lvlText w:val="%9."/>
+      <w:lvlJc w:val="right"/>
+      <w:pPr>
+        <w:ind w:left="6480" w:hanging="180"/>
+      </w:pPr>
+    </w:lvl>
+  </w:abstractNum>
+  <w:num w:numId="1">
+    <w:abstractNumId w:val="0"/>
+  </w:num>
+  <w:num w:numId="2">
+    <w:abstractNumId w:val="1"/>
+  </w:num>
+</w:numbering>
 </file>
 
 <file path=word/styles.xml><?xml version="1.0" encoding="utf-8"?>
@@ -3028,6 +3698,17 @@
       </w:tcPr>
     </w:tblStylePr>
   </w:style>
+  <w:style w:type="paragraph" w:styleId="Prrafodelista">
+    <w:name w:val="List Paragraph"/>
+    <w:basedOn w:val="Normal"/>
+    <w:uiPriority w:val="34"/>
+    <w:qFormat/>
+    <w:rsid w:val="00F70200"/>
+    <w:pPr>
+      <w:ind w:left="720"/>
+      <w:contextualSpacing/>
+    </w:pPr>
+  </w:style>
 </w:styles>
 </file>
 
@@ -3414,6 +4095,17 @@
       </w:tcPr>
     </w:tblStylePr>
   </w:style>
+  <w:style w:type="paragraph" w:styleId="Prrafodelista">
+    <w:name w:val="List Paragraph"/>
+    <w:basedOn w:val="Normal"/>
+    <w:uiPriority w:val="34"/>
+    <w:qFormat/>
+    <w:rsid w:val="00F70200"/>
+    <w:pPr>
+      <w:ind w:left="720"/>
+      <w:contextualSpacing/>
+    </w:pPr>
+  </w:style>
 </w:styles>
 </file>
 
@@ -3672,7 +4364,7 @@
   <a:extraClrSchemeLst/>
   <a:extLst>
     <a:ext uri="{05A4C25C-085E-4340-85A3-A5531E510DB2}">
-      <thm15:themeFamily xmlns="" xmlns:thm15="http://schemas.microsoft.com/office/thememl/2012/main" name="Office Theme" id="{62F939B6-93AF-4DB8-9C6B-D6C7DFDC589F}" vid="{4A3C46E8-61CC-4603-A589-7422A47A8E4A}"/>
+      <thm15:themeFamily xmlns:thm15="http://schemas.microsoft.com/office/thememl/2012/main" xmlns="" name="Office Theme" id="{62F939B6-93AF-4DB8-9C6B-D6C7DFDC589F}" vid="{4A3C46E8-61CC-4603-A589-7422A47A8E4A}"/>
     </a:ext>
   </a:extLst>
 </a:theme>
@@ -3683,7 +4375,7 @@
 </file>
 
 <file path=customXml/itemProps1.xml><?xml version="1.0" encoding="utf-8"?>
-<ds:datastoreItem xmlns:ds="http://schemas.openxmlformats.org/officeDocument/2006/customXml" ds:itemID="{A048DD47-B2A2-4814-9920-89A743D88B95}">
+<ds:datastoreItem xmlns:ds="http://schemas.openxmlformats.org/officeDocument/2006/customXml" ds:itemID="{7BA4C86D-5F47-4FDE-BC72-DC91C9A46873}">
   <ds:schemaRefs>
     <ds:schemaRef ds:uri="http://schemas.openxmlformats.org/officeDocument/2006/bibliography"/>
   </ds:schemaRefs>

</xml_diff>

<commit_message>
CU04 modificacion de usuario
</commit_message>
<xml_diff>
--- a/Documento.docx
+++ b/Documento.docx
@@ -1152,26 +1152,26 @@
     </w:p>
     <w:tbl>
       <w:tblPr>
-        <w:tblStyle w:val="Cuadrculaclara"/>
-        <w:tblW w:w="9600" w:type="dxa"/>
-        <w:tblInd w:w="0" w:type="dxa"/>
+        <w:tblStyle w:val="Cuadrculaclara-nfasis2"/>
+        <w:tblW w:w="9645" w:type="dxa"/>
         <w:tblLayout w:type="fixed"/>
         <w:tblLook w:val="04A0" w:firstRow="1" w:lastRow="0" w:firstColumn="1" w:lastColumn="0" w:noHBand="0" w:noVBand="1"/>
       </w:tblPr>
       <w:tblGrid>
-        <w:gridCol w:w="1086"/>
-        <w:gridCol w:w="1573"/>
-        <w:gridCol w:w="2975"/>
-        <w:gridCol w:w="3966"/>
+        <w:gridCol w:w="1091"/>
+        <w:gridCol w:w="1580"/>
+        <w:gridCol w:w="2989"/>
+        <w:gridCol w:w="3985"/>
       </w:tblGrid>
       <w:tr>
         <w:trPr>
           <w:cnfStyle w:val="100000000000" w:firstRow="1" w:lastRow="0" w:firstColumn="0" w:lastColumn="0" w:oddVBand="0" w:evenVBand="0" w:oddHBand="0" w:evenHBand="0" w:firstRowFirstColumn="0" w:firstRowLastColumn="0" w:lastRowFirstColumn="0" w:lastRowLastColumn="0"/>
+          <w:trHeight w:val="345"/>
         </w:trPr>
         <w:tc>
           <w:tcPr>
             <w:cnfStyle w:val="001000000000" w:firstRow="0" w:lastRow="0" w:firstColumn="1" w:lastColumn="0" w:oddVBand="0" w:evenVBand="0" w:oddHBand="0" w:evenHBand="0" w:firstRowFirstColumn="0" w:firstRowLastColumn="0" w:lastRowFirstColumn="0" w:lastRowLastColumn="0"/>
-            <w:tcW w:w="1086" w:type="dxa"/>
+            <w:tcW w:w="1091" w:type="dxa"/>
             <w:hideMark/>
           </w:tcPr>
           <w:p>
@@ -1198,7 +1198,7 @@
         </w:tc>
         <w:tc>
           <w:tcPr>
-            <w:tcW w:w="1574" w:type="dxa"/>
+            <w:tcW w:w="1580" w:type="dxa"/>
             <w:hideMark/>
           </w:tcPr>
           <w:p>
@@ -1226,7 +1226,7 @@
         </w:tc>
         <w:tc>
           <w:tcPr>
-            <w:tcW w:w="2977" w:type="dxa"/>
+            <w:tcW w:w="2989" w:type="dxa"/>
             <w:hideMark/>
           </w:tcPr>
           <w:p>
@@ -1254,7 +1254,7 @@
         </w:tc>
         <w:tc>
           <w:tcPr>
-            <w:tcW w:w="3969" w:type="dxa"/>
+            <w:tcW w:w="3985" w:type="dxa"/>
             <w:hideMark/>
           </w:tcPr>
           <w:p>
@@ -1289,7 +1289,7 @@
         <w:tc>
           <w:tcPr>
             <w:cnfStyle w:val="001000000000" w:firstRow="0" w:lastRow="0" w:firstColumn="1" w:lastColumn="0" w:oddVBand="0" w:evenVBand="0" w:oddHBand="0" w:evenHBand="0" w:firstRowFirstColumn="0" w:firstRowLastColumn="0" w:lastRowFirstColumn="0" w:lastRowLastColumn="0"/>
-            <w:tcW w:w="1086" w:type="dxa"/>
+            <w:tcW w:w="1091" w:type="dxa"/>
             <w:hideMark/>
           </w:tcPr>
           <w:p>
@@ -1316,7 +1316,7 @@
         </w:tc>
         <w:tc>
           <w:tcPr>
-            <w:tcW w:w="1574" w:type="dxa"/>
+            <w:tcW w:w="1580" w:type="dxa"/>
             <w:hideMark/>
           </w:tcPr>
           <w:p>
@@ -1353,7 +1353,7 @@
         </w:tc>
         <w:tc>
           <w:tcPr>
-            <w:tcW w:w="2977" w:type="dxa"/>
+            <w:tcW w:w="2989" w:type="dxa"/>
             <w:hideMark/>
           </w:tcPr>
           <w:p>
@@ -1381,7 +1381,7 @@
         </w:tc>
         <w:tc>
           <w:tcPr>
-            <w:tcW w:w="3969" w:type="dxa"/>
+            <w:tcW w:w="3985" w:type="dxa"/>
             <w:hideMark/>
           </w:tcPr>
           <w:p>
@@ -1506,6 +1506,247 @@
                 <w:lang w:val="es-MX"/>
               </w:rPr>
               <w:t xml:space="preserve"> </w:t>
+            </w:r>
+          </w:p>
+        </w:tc>
+      </w:tr>
+      <w:tr>
+        <w:trPr>
+          <w:cnfStyle w:val="000000010000" w:firstRow="0" w:lastRow="0" w:firstColumn="0" w:lastColumn="0" w:oddVBand="0" w:evenVBand="0" w:oddHBand="0" w:evenHBand="1" w:firstRowFirstColumn="0" w:firstRowLastColumn="0" w:lastRowFirstColumn="0" w:lastRowLastColumn="0"/>
+          <w:trHeight w:val="690"/>
+        </w:trPr>
+        <w:tc>
+          <w:tcPr>
+            <w:cnfStyle w:val="001000000000" w:firstRow="0" w:lastRow="0" w:firstColumn="1" w:lastColumn="0" w:oddVBand="0" w:evenVBand="0" w:oddHBand="0" w:evenHBand="0" w:firstRowFirstColumn="0" w:firstRowLastColumn="0" w:lastRowFirstColumn="0" w:lastRowLastColumn="0"/>
+            <w:tcW w:w="1091" w:type="dxa"/>
+            <w:hideMark/>
+          </w:tcPr>
+          <w:p>
+            <w:pPr>
+              <w:pStyle w:val="Standard"/>
+              <w:jc w:val="both"/>
+              <w:rPr>
+                <w:rFonts w:asciiTheme="minorHAnsi" w:hAnsiTheme="minorHAnsi"/>
+                <w:color w:val="EDEDED" w:themeColor="accent3" w:themeTint="33"/>
+                <w:sz w:val="28"/>
+                <w:szCs w:val="28"/>
+                <w:lang w:val="es-MX"/>
+              </w:rPr>
+            </w:pPr>
+            <w:r>
+              <w:rPr>
+                <w:rFonts w:asciiTheme="minorHAnsi" w:hAnsiTheme="minorHAnsi"/>
+                <w:sz w:val="28"/>
+                <w:szCs w:val="28"/>
+                <w:lang w:val="es-MX"/>
+              </w:rPr>
+              <w:t>0.2</w:t>
+            </w:r>
+          </w:p>
+        </w:tc>
+        <w:tc>
+          <w:tcPr>
+            <w:tcW w:w="1580" w:type="dxa"/>
+            <w:hideMark/>
+          </w:tcPr>
+          <w:p>
+            <w:pPr>
+              <w:pStyle w:val="Standard"/>
+              <w:jc w:val="both"/>
+              <w:cnfStyle w:val="000000010000" w:firstRow="0" w:lastRow="0" w:firstColumn="0" w:lastColumn="0" w:oddVBand="0" w:evenVBand="0" w:oddHBand="0" w:evenHBand="1" w:firstRowFirstColumn="0" w:firstRowLastColumn="0" w:lastRowFirstColumn="0" w:lastRowLastColumn="0"/>
+              <w:rPr>
+                <w:rFonts w:asciiTheme="minorHAnsi" w:hAnsiTheme="minorHAnsi"/>
+                <w:sz w:val="28"/>
+                <w:szCs w:val="28"/>
+                <w:lang w:val="es-MX"/>
+              </w:rPr>
+            </w:pPr>
+            <w:r>
+              <w:rPr>
+                <w:rFonts w:asciiTheme="minorHAnsi" w:hAnsiTheme="minorHAnsi"/>
+                <w:sz w:val="28"/>
+                <w:szCs w:val="28"/>
+                <w:lang w:val="es-MX"/>
+              </w:rPr>
+              <w:t>05/11</w:t>
+            </w:r>
+            <w:r>
+              <w:rPr>
+                <w:rFonts w:asciiTheme="minorHAnsi" w:hAnsiTheme="minorHAnsi"/>
+                <w:sz w:val="28"/>
+                <w:szCs w:val="28"/>
+                <w:lang w:val="es-MX"/>
+              </w:rPr>
+              <w:t>/2015</w:t>
+            </w:r>
+          </w:p>
+        </w:tc>
+        <w:tc>
+          <w:tcPr>
+            <w:tcW w:w="2989" w:type="dxa"/>
+            <w:hideMark/>
+          </w:tcPr>
+          <w:p>
+            <w:pPr>
+              <w:pStyle w:val="Standard"/>
+              <w:cnfStyle w:val="000000010000" w:firstRow="0" w:lastRow="0" w:firstColumn="0" w:lastColumn="0" w:oddVBand="0" w:evenVBand="0" w:oddHBand="0" w:evenHBand="1" w:firstRowFirstColumn="0" w:firstRowLastColumn="0" w:lastRowFirstColumn="0" w:lastRowLastColumn="0"/>
+              <w:rPr>
+                <w:rFonts w:asciiTheme="minorHAnsi" w:hAnsiTheme="minorHAnsi"/>
+                <w:sz w:val="28"/>
+                <w:szCs w:val="28"/>
+                <w:lang w:val="es-MX"/>
+              </w:rPr>
+            </w:pPr>
+            <w:r>
+              <w:rPr>
+                <w:rFonts w:asciiTheme="minorHAnsi" w:hAnsiTheme="minorHAnsi"/>
+                <w:sz w:val="28"/>
+                <w:szCs w:val="28"/>
+                <w:lang w:val="es-MX"/>
+              </w:rPr>
+              <w:t>Correcciones de prefacio</w:t>
+            </w:r>
+          </w:p>
+        </w:tc>
+        <w:tc>
+          <w:tcPr>
+            <w:tcW w:w="3985" w:type="dxa"/>
+            <w:hideMark/>
+          </w:tcPr>
+          <w:p>
+            <w:pPr>
+              <w:pStyle w:val="Standard"/>
+              <w:jc w:val="both"/>
+              <w:cnfStyle w:val="000000010000" w:firstRow="0" w:lastRow="0" w:firstColumn="0" w:lastColumn="0" w:oddVBand="0" w:evenVBand="0" w:oddHBand="0" w:evenHBand="1" w:firstRowFirstColumn="0" w:firstRowLastColumn="0" w:lastRowFirstColumn="0" w:lastRowLastColumn="0"/>
+              <w:rPr>
+                <w:rFonts w:asciiTheme="minorHAnsi" w:hAnsiTheme="minorHAnsi"/>
+                <w:sz w:val="28"/>
+                <w:szCs w:val="28"/>
+                <w:lang w:val="es-MX"/>
+              </w:rPr>
+            </w:pPr>
+            <w:r>
+              <w:rPr>
+                <w:rFonts w:asciiTheme="minorHAnsi" w:hAnsiTheme="minorHAnsi"/>
+                <w:sz w:val="28"/>
+                <w:szCs w:val="28"/>
+                <w:lang w:val="es-MX"/>
+              </w:rPr>
+              <w:t>Martínez Roldan Nathanael</w:t>
+            </w:r>
+          </w:p>
+        </w:tc>
+      </w:tr>
+      <w:tr>
+        <w:trPr>
+          <w:cnfStyle w:val="000000100000" w:firstRow="0" w:lastRow="0" w:firstColumn="0" w:lastColumn="0" w:oddVBand="0" w:evenVBand="0" w:oddHBand="1" w:evenHBand="0" w:firstRowFirstColumn="0" w:firstRowLastColumn="0" w:lastRowFirstColumn="0" w:lastRowLastColumn="0"/>
+          <w:trHeight w:val="579"/>
+        </w:trPr>
+        <w:tc>
+          <w:tcPr>
+            <w:cnfStyle w:val="001000000000" w:firstRow="0" w:lastRow="0" w:firstColumn="1" w:lastColumn="0" w:oddVBand="0" w:evenVBand="0" w:oddHBand="0" w:evenHBand="0" w:firstRowFirstColumn="0" w:firstRowLastColumn="0" w:lastRowFirstColumn="0" w:lastRowLastColumn="0"/>
+            <w:tcW w:w="1091" w:type="dxa"/>
+          </w:tcPr>
+          <w:p>
+            <w:pPr>
+              <w:pStyle w:val="Standard"/>
+              <w:jc w:val="both"/>
+              <w:rPr>
+                <w:rFonts w:asciiTheme="minorHAnsi" w:hAnsiTheme="minorHAnsi"/>
+                <w:sz w:val="28"/>
+                <w:szCs w:val="28"/>
+                <w:lang w:val="es-MX"/>
+              </w:rPr>
+            </w:pPr>
+            <w:r>
+              <w:rPr>
+                <w:rFonts w:asciiTheme="minorHAnsi" w:hAnsiTheme="minorHAnsi"/>
+                <w:sz w:val="28"/>
+                <w:szCs w:val="28"/>
+                <w:lang w:val="es-MX"/>
+              </w:rPr>
+              <w:t>0.3</w:t>
+            </w:r>
+          </w:p>
+        </w:tc>
+        <w:tc>
+          <w:tcPr>
+            <w:tcW w:w="1580" w:type="dxa"/>
+          </w:tcPr>
+          <w:p>
+            <w:pPr>
+              <w:pStyle w:val="Standard"/>
+              <w:jc w:val="both"/>
+              <w:cnfStyle w:val="000000100000" w:firstRow="0" w:lastRow="0" w:firstColumn="0" w:lastColumn="0" w:oddVBand="0" w:evenVBand="0" w:oddHBand="1" w:evenHBand="0" w:firstRowFirstColumn="0" w:firstRowLastColumn="0" w:lastRowFirstColumn="0" w:lastRowLastColumn="0"/>
+              <w:rPr>
+                <w:rFonts w:asciiTheme="minorHAnsi" w:hAnsiTheme="minorHAnsi"/>
+                <w:sz w:val="28"/>
+                <w:szCs w:val="28"/>
+                <w:lang w:val="es-MX"/>
+              </w:rPr>
+            </w:pPr>
+            <w:r>
+              <w:rPr>
+                <w:rFonts w:asciiTheme="minorHAnsi" w:hAnsiTheme="minorHAnsi"/>
+                <w:sz w:val="28"/>
+                <w:szCs w:val="28"/>
+                <w:lang w:val="es-MX"/>
+              </w:rPr>
+              <w:t>10/11/2015</w:t>
+            </w:r>
+          </w:p>
+        </w:tc>
+        <w:tc>
+          <w:tcPr>
+            <w:tcW w:w="2989" w:type="dxa"/>
+          </w:tcPr>
+          <w:p>
+            <w:pPr>
+              <w:pStyle w:val="Standard"/>
+              <w:jc w:val="both"/>
+              <w:cnfStyle w:val="000000100000" w:firstRow="0" w:lastRow="0" w:firstColumn="0" w:lastColumn="0" w:oddVBand="0" w:evenVBand="0" w:oddHBand="1" w:evenHBand="0" w:firstRowFirstColumn="0" w:firstRowLastColumn="0" w:lastRowFirstColumn="0" w:lastRowLastColumn="0"/>
+              <w:rPr>
+                <w:rFonts w:asciiTheme="minorHAnsi" w:hAnsiTheme="minorHAnsi"/>
+                <w:sz w:val="28"/>
+                <w:szCs w:val="28"/>
+                <w:lang w:val="es-MX"/>
+              </w:rPr>
+            </w:pPr>
+            <w:r>
+              <w:rPr>
+                <w:rFonts w:asciiTheme="minorHAnsi" w:hAnsiTheme="minorHAnsi"/>
+                <w:sz w:val="28"/>
+                <w:szCs w:val="28"/>
+                <w:lang w:val="es-MX"/>
+              </w:rPr>
+              <w:t>Caso de uso genérico</w:t>
+            </w:r>
+          </w:p>
+        </w:tc>
+        <w:tc>
+          <w:tcPr>
+            <w:tcW w:w="3985" w:type="dxa"/>
+          </w:tcPr>
+          <w:p>
+            <w:pPr>
+              <w:pStyle w:val="Standard"/>
+              <w:jc w:val="both"/>
+              <w:cnfStyle w:val="000000100000" w:firstRow="0" w:lastRow="0" w:firstColumn="0" w:lastColumn="0" w:oddVBand="0" w:evenVBand="0" w:oddHBand="1" w:evenHBand="0" w:firstRowFirstColumn="0" w:firstRowLastColumn="0" w:lastRowFirstColumn="0" w:lastRowLastColumn="0"/>
+              <w:rPr>
+                <w:rFonts w:asciiTheme="minorHAnsi" w:hAnsiTheme="minorHAnsi"/>
+                <w:sz w:val="28"/>
+                <w:szCs w:val="28"/>
+                <w:lang w:val="es-MX"/>
+              </w:rPr>
+            </w:pPr>
+            <w:r>
+              <w:rPr>
+                <w:rFonts w:asciiTheme="minorHAnsi" w:hAnsiTheme="minorHAnsi"/>
+                <w:sz w:val="28"/>
+                <w:szCs w:val="28"/>
+                <w:lang w:val="es-MX"/>
+              </w:rPr>
+              <w:t>Martínez roldan Nathanael</w:t>
             </w:r>
           </w:p>
         </w:tc>
@@ -1517,8 +1758,7 @@
         <w:tc>
           <w:tcPr>
             <w:cnfStyle w:val="001000000000" w:firstRow="0" w:lastRow="0" w:firstColumn="1" w:lastColumn="0" w:oddVBand="0" w:evenVBand="0" w:oddHBand="0" w:evenHBand="0" w:firstRowFirstColumn="0" w:firstRowLastColumn="0" w:lastRowFirstColumn="0" w:lastRowLastColumn="0"/>
-            <w:tcW w:w="1086" w:type="dxa"/>
-            <w:hideMark/>
+            <w:tcW w:w="1091" w:type="dxa"/>
           </w:tcPr>
           <w:p>
             <w:pPr>
@@ -1526,7 +1766,6 @@
               <w:jc w:val="both"/>
               <w:rPr>
                 <w:rFonts w:asciiTheme="minorHAnsi" w:hAnsiTheme="minorHAnsi"/>
-                <w:color w:val="EDEDED" w:themeColor="accent3" w:themeTint="33"/>
                 <w:sz w:val="28"/>
                 <w:szCs w:val="28"/>
                 <w:lang w:val="es-MX"/>
@@ -1539,14 +1778,13 @@
                 <w:szCs w:val="28"/>
                 <w:lang w:val="es-MX"/>
               </w:rPr>
-              <w:t>0.2</w:t>
+              <w:t>0.4</w:t>
             </w:r>
           </w:p>
         </w:tc>
         <w:tc>
           <w:tcPr>
-            <w:tcW w:w="1574" w:type="dxa"/>
-            <w:hideMark/>
+            <w:tcW w:w="1580" w:type="dxa"/>
           </w:tcPr>
           <w:p>
             <w:pPr>
@@ -1567,50 +1805,13 @@
                 <w:szCs w:val="28"/>
                 <w:lang w:val="es-MX"/>
               </w:rPr>
-              <w:t>05/11</w:t>
-            </w:r>
-            <w:r>
-              <w:rPr>
-                <w:rFonts w:asciiTheme="minorHAnsi" w:hAnsiTheme="minorHAnsi"/>
-                <w:sz w:val="28"/>
-                <w:szCs w:val="28"/>
-                <w:lang w:val="es-MX"/>
-              </w:rPr>
-              <w:t>/2015</w:t>
+              <w:t>17/11/2015</w:t>
             </w:r>
           </w:p>
         </w:tc>
         <w:tc>
           <w:tcPr>
-            <w:tcW w:w="2977" w:type="dxa"/>
-            <w:hideMark/>
-          </w:tcPr>
-          <w:p>
-            <w:pPr>
-              <w:pStyle w:val="Standard"/>
-              <w:cnfStyle w:val="000000010000" w:firstRow="0" w:lastRow="0" w:firstColumn="0" w:lastColumn="0" w:oddVBand="0" w:evenVBand="0" w:oddHBand="0" w:evenHBand="1" w:firstRowFirstColumn="0" w:firstRowLastColumn="0" w:lastRowFirstColumn="0" w:lastRowLastColumn="0"/>
-              <w:rPr>
-                <w:rFonts w:asciiTheme="minorHAnsi" w:hAnsiTheme="minorHAnsi"/>
-                <w:sz w:val="28"/>
-                <w:szCs w:val="28"/>
-                <w:lang w:val="es-MX"/>
-              </w:rPr>
-            </w:pPr>
-            <w:r>
-              <w:rPr>
-                <w:rFonts w:asciiTheme="minorHAnsi" w:hAnsiTheme="minorHAnsi"/>
-                <w:sz w:val="28"/>
-                <w:szCs w:val="28"/>
-                <w:lang w:val="es-MX"/>
-              </w:rPr>
-              <w:t>Correcciones de prefacio</w:t>
-            </w:r>
-          </w:p>
-        </w:tc>
-        <w:tc>
-          <w:tcPr>
-            <w:tcW w:w="3969" w:type="dxa"/>
-            <w:hideMark/>
+            <w:tcW w:w="2989" w:type="dxa"/>
           </w:tcPr>
           <w:p>
             <w:pPr>
@@ -1619,20 +1820,106 @@
               <w:cnfStyle w:val="000000010000" w:firstRow="0" w:lastRow="0" w:firstColumn="0" w:lastColumn="0" w:oddVBand="0" w:evenVBand="0" w:oddHBand="0" w:evenHBand="1" w:firstRowFirstColumn="0" w:firstRowLastColumn="0" w:lastRowFirstColumn="0" w:lastRowLastColumn="0"/>
               <w:rPr>
                 <w:rFonts w:asciiTheme="minorHAnsi" w:hAnsiTheme="minorHAnsi"/>
-                <w:sz w:val="28"/>
-                <w:szCs w:val="28"/>
+                <w:sz w:val="26"/>
+                <w:szCs w:val="26"/>
                 <w:lang w:val="es-MX"/>
               </w:rPr>
             </w:pPr>
             <w:r>
               <w:rPr>
                 <w:rFonts w:asciiTheme="minorHAnsi" w:hAnsiTheme="minorHAnsi"/>
-                <w:sz w:val="28"/>
-                <w:szCs w:val="28"/>
-                <w:lang w:val="es-MX"/>
-              </w:rPr>
-              <w:t>Martínez Roldan Nathanael</w:t>
+                <w:sz w:val="26"/>
+                <w:szCs w:val="26"/>
+                <w:lang w:val="es-MX"/>
+              </w:rPr>
+              <w:t>Casos de usos extendidos</w:t>
             </w:r>
+          </w:p>
+        </w:tc>
+        <w:tc>
+          <w:tcPr>
+            <w:tcW w:w="3985" w:type="dxa"/>
+          </w:tcPr>
+          <w:p>
+            <w:pPr>
+              <w:pStyle w:val="Standard"/>
+              <w:jc w:val="both"/>
+              <w:cnfStyle w:val="000000010000" w:firstRow="0" w:lastRow="0" w:firstColumn="0" w:lastColumn="0" w:oddVBand="0" w:evenVBand="0" w:oddHBand="0" w:evenHBand="1" w:firstRowFirstColumn="0" w:firstRowLastColumn="0" w:lastRowFirstColumn="0" w:lastRowLastColumn="0"/>
+              <w:rPr>
+                <w:rFonts w:asciiTheme="minorHAnsi" w:hAnsiTheme="minorHAnsi"/>
+                <w:sz w:val="28"/>
+                <w:szCs w:val="28"/>
+                <w:lang w:val="es-MX"/>
+              </w:rPr>
+            </w:pPr>
+            <w:r>
+              <w:rPr>
+                <w:rFonts w:asciiTheme="minorHAnsi" w:hAnsiTheme="minorHAnsi"/>
+                <w:sz w:val="28"/>
+                <w:szCs w:val="28"/>
+                <w:lang w:val="es-MX"/>
+              </w:rPr>
+              <w:t xml:space="preserve">Rodríguez Sánchez Yamileth , </w:t>
+            </w:r>
+          </w:p>
+          <w:p>
+            <w:pPr>
+              <w:pStyle w:val="Standard"/>
+              <w:jc w:val="both"/>
+              <w:cnfStyle w:val="000000010000" w:firstRow="0" w:lastRow="0" w:firstColumn="0" w:lastColumn="0" w:oddVBand="0" w:evenVBand="0" w:oddHBand="0" w:evenHBand="1" w:firstRowFirstColumn="0" w:firstRowLastColumn="0" w:lastRowFirstColumn="0" w:lastRowLastColumn="0"/>
+              <w:rPr>
+                <w:rFonts w:asciiTheme="minorHAnsi" w:hAnsiTheme="minorHAnsi"/>
+                <w:sz w:val="28"/>
+                <w:szCs w:val="28"/>
+                <w:lang w:val="es-MX"/>
+              </w:rPr>
+            </w:pPr>
+            <w:r>
+              <w:rPr>
+                <w:rFonts w:asciiTheme="minorHAnsi" w:hAnsiTheme="minorHAnsi"/>
+                <w:sz w:val="28"/>
+                <w:szCs w:val="28"/>
+                <w:lang w:val="es-MX"/>
+              </w:rPr>
+              <w:t xml:space="preserve">Sánchez Arreola Luis Fernando, </w:t>
+            </w:r>
+          </w:p>
+          <w:p>
+            <w:pPr>
+              <w:pStyle w:val="Standard"/>
+              <w:jc w:val="both"/>
+              <w:cnfStyle w:val="000000010000" w:firstRow="0" w:lastRow="0" w:firstColumn="0" w:lastColumn="0" w:oddVBand="0" w:evenVBand="0" w:oddHBand="0" w:evenHBand="1" w:firstRowFirstColumn="0" w:firstRowLastColumn="0" w:lastRowFirstColumn="0" w:lastRowLastColumn="0"/>
+              <w:rPr>
+                <w:rFonts w:asciiTheme="minorHAnsi" w:hAnsiTheme="minorHAnsi"/>
+                <w:sz w:val="28"/>
+                <w:szCs w:val="28"/>
+                <w:lang w:val="es-MX"/>
+              </w:rPr>
+            </w:pPr>
+            <w:r>
+              <w:rPr>
+                <w:rFonts w:asciiTheme="minorHAnsi" w:hAnsiTheme="minorHAnsi"/>
+                <w:sz w:val="28"/>
+                <w:szCs w:val="28"/>
+                <w:lang w:val="es-MX"/>
+              </w:rPr>
+              <w:t>Martínez Roldan Nathanael.</w:t>
+            </w:r>
+          </w:p>
+          <w:p>
+            <w:pPr>
+              <w:pStyle w:val="Standard"/>
+              <w:jc w:val="both"/>
+              <w:cnfStyle w:val="000000010000" w:firstRow="0" w:lastRow="0" w:firstColumn="0" w:lastColumn="0" w:oddVBand="0" w:evenVBand="0" w:oddHBand="0" w:evenHBand="1" w:firstRowFirstColumn="0" w:firstRowLastColumn="0" w:lastRowFirstColumn="0" w:lastRowLastColumn="0"/>
+              <w:rPr>
+                <w:rFonts w:asciiTheme="minorHAnsi" w:hAnsiTheme="minorHAnsi"/>
+                <w:sz w:val="28"/>
+                <w:szCs w:val="28"/>
+                <w:lang w:val="es-MX"/>
+              </w:rPr>
+            </w:pPr>
+            <w:bookmarkStart w:id="0" w:name="_GoBack"/>
+            <w:bookmarkEnd w:id="0"/>
           </w:p>
         </w:tc>
       </w:tr>
@@ -1643,7 +1930,7 @@
         <w:tc>
           <w:tcPr>
             <w:cnfStyle w:val="001000000000" w:firstRow="0" w:lastRow="0" w:firstColumn="1" w:lastColumn="0" w:oddVBand="0" w:evenVBand="0" w:oddHBand="0" w:evenHBand="0" w:firstRowFirstColumn="0" w:firstRowLastColumn="0" w:lastRowFirstColumn="0" w:lastRowLastColumn="0"/>
-            <w:tcW w:w="1086" w:type="dxa"/>
+            <w:tcW w:w="1091" w:type="dxa"/>
           </w:tcPr>
           <w:p>
             <w:pPr>
@@ -1660,7 +1947,7 @@
         </w:tc>
         <w:tc>
           <w:tcPr>
-            <w:tcW w:w="1574" w:type="dxa"/>
+            <w:tcW w:w="1580" w:type="dxa"/>
           </w:tcPr>
           <w:p>
             <w:pPr>
@@ -1678,7 +1965,7 @@
         </w:tc>
         <w:tc>
           <w:tcPr>
-            <w:tcW w:w="2977" w:type="dxa"/>
+            <w:tcW w:w="2989" w:type="dxa"/>
           </w:tcPr>
           <w:p>
             <w:pPr>
@@ -1696,7 +1983,7 @@
         </w:tc>
         <w:tc>
           <w:tcPr>
-            <w:tcW w:w="3969" w:type="dxa"/>
+            <w:tcW w:w="3985" w:type="dxa"/>
           </w:tcPr>
           <w:p>
             <w:pPr>
@@ -1713,7 +2000,173 @@
           </w:p>
         </w:tc>
       </w:tr>
+      <w:tr>
+        <w:trPr>
+          <w:cnfStyle w:val="000000010000" w:firstRow="0" w:lastRow="0" w:firstColumn="0" w:lastColumn="0" w:oddVBand="0" w:evenVBand="0" w:oddHBand="0" w:evenHBand="1" w:firstRowFirstColumn="0" w:firstRowLastColumn="0" w:lastRowFirstColumn="0" w:lastRowLastColumn="0"/>
+        </w:trPr>
+        <w:tc>
+          <w:tcPr>
+            <w:cnfStyle w:val="001000000000" w:firstRow="0" w:lastRow="0" w:firstColumn="1" w:lastColumn="0" w:oddVBand="0" w:evenVBand="0" w:oddHBand="0" w:evenHBand="0" w:firstRowFirstColumn="0" w:firstRowLastColumn="0" w:lastRowFirstColumn="0" w:lastRowLastColumn="0"/>
+            <w:tcW w:w="1091" w:type="dxa"/>
+          </w:tcPr>
+          <w:p>
+            <w:pPr>
+              <w:pStyle w:val="Standard"/>
+              <w:jc w:val="both"/>
+              <w:rPr>
+                <w:rFonts w:asciiTheme="minorHAnsi" w:hAnsiTheme="minorHAnsi"/>
+                <w:sz w:val="28"/>
+                <w:szCs w:val="28"/>
+                <w:lang w:val="es-MX"/>
+              </w:rPr>
+            </w:pPr>
+          </w:p>
+        </w:tc>
+        <w:tc>
+          <w:tcPr>
+            <w:tcW w:w="1580" w:type="dxa"/>
+          </w:tcPr>
+          <w:p>
+            <w:pPr>
+              <w:pStyle w:val="Standard"/>
+              <w:jc w:val="both"/>
+              <w:cnfStyle w:val="000000010000" w:firstRow="0" w:lastRow="0" w:firstColumn="0" w:lastColumn="0" w:oddVBand="0" w:evenVBand="0" w:oddHBand="0" w:evenHBand="1" w:firstRowFirstColumn="0" w:firstRowLastColumn="0" w:lastRowFirstColumn="0" w:lastRowLastColumn="0"/>
+              <w:rPr>
+                <w:rFonts w:asciiTheme="minorHAnsi" w:hAnsiTheme="minorHAnsi"/>
+                <w:sz w:val="28"/>
+                <w:szCs w:val="28"/>
+                <w:lang w:val="es-MX"/>
+              </w:rPr>
+            </w:pPr>
+          </w:p>
+        </w:tc>
+        <w:tc>
+          <w:tcPr>
+            <w:tcW w:w="2989" w:type="dxa"/>
+          </w:tcPr>
+          <w:p>
+            <w:pPr>
+              <w:pStyle w:val="Standard"/>
+              <w:jc w:val="both"/>
+              <w:cnfStyle w:val="000000010000" w:firstRow="0" w:lastRow="0" w:firstColumn="0" w:lastColumn="0" w:oddVBand="0" w:evenVBand="0" w:oddHBand="0" w:evenHBand="1" w:firstRowFirstColumn="0" w:firstRowLastColumn="0" w:lastRowFirstColumn="0" w:lastRowLastColumn="0"/>
+              <w:rPr>
+                <w:rFonts w:asciiTheme="minorHAnsi" w:hAnsiTheme="minorHAnsi"/>
+                <w:sz w:val="28"/>
+                <w:szCs w:val="28"/>
+                <w:lang w:val="es-MX"/>
+              </w:rPr>
+            </w:pPr>
+          </w:p>
+        </w:tc>
+        <w:tc>
+          <w:tcPr>
+            <w:tcW w:w="3985" w:type="dxa"/>
+          </w:tcPr>
+          <w:p>
+            <w:pPr>
+              <w:pStyle w:val="Standard"/>
+              <w:jc w:val="both"/>
+              <w:cnfStyle w:val="000000010000" w:firstRow="0" w:lastRow="0" w:firstColumn="0" w:lastColumn="0" w:oddVBand="0" w:evenVBand="0" w:oddHBand="0" w:evenHBand="1" w:firstRowFirstColumn="0" w:firstRowLastColumn="0" w:lastRowFirstColumn="0" w:lastRowLastColumn="0"/>
+              <w:rPr>
+                <w:rFonts w:asciiTheme="minorHAnsi" w:hAnsiTheme="minorHAnsi"/>
+                <w:sz w:val="28"/>
+                <w:szCs w:val="28"/>
+                <w:lang w:val="es-MX"/>
+              </w:rPr>
+            </w:pPr>
+          </w:p>
+        </w:tc>
+      </w:tr>
+      <w:tr>
+        <w:trPr>
+          <w:cnfStyle w:val="000000100000" w:firstRow="0" w:lastRow="0" w:firstColumn="0" w:lastColumn="0" w:oddVBand="0" w:evenVBand="0" w:oddHBand="1" w:evenHBand="0" w:firstRowFirstColumn="0" w:firstRowLastColumn="0" w:lastRowFirstColumn="0" w:lastRowLastColumn="0"/>
+        </w:trPr>
+        <w:tc>
+          <w:tcPr>
+            <w:cnfStyle w:val="001000000000" w:firstRow="0" w:lastRow="0" w:firstColumn="1" w:lastColumn="0" w:oddVBand="0" w:evenVBand="0" w:oddHBand="0" w:evenHBand="0" w:firstRowFirstColumn="0" w:firstRowLastColumn="0" w:lastRowFirstColumn="0" w:lastRowLastColumn="0"/>
+            <w:tcW w:w="1091" w:type="dxa"/>
+          </w:tcPr>
+          <w:p>
+            <w:pPr>
+              <w:pStyle w:val="Standard"/>
+              <w:jc w:val="both"/>
+              <w:rPr>
+                <w:rFonts w:asciiTheme="minorHAnsi" w:hAnsiTheme="minorHAnsi"/>
+                <w:sz w:val="28"/>
+                <w:szCs w:val="28"/>
+                <w:lang w:val="es-MX"/>
+              </w:rPr>
+            </w:pPr>
+          </w:p>
+        </w:tc>
+        <w:tc>
+          <w:tcPr>
+            <w:tcW w:w="1580" w:type="dxa"/>
+          </w:tcPr>
+          <w:p>
+            <w:pPr>
+              <w:pStyle w:val="Standard"/>
+              <w:jc w:val="both"/>
+              <w:cnfStyle w:val="000000100000" w:firstRow="0" w:lastRow="0" w:firstColumn="0" w:lastColumn="0" w:oddVBand="0" w:evenVBand="0" w:oddHBand="1" w:evenHBand="0" w:firstRowFirstColumn="0" w:firstRowLastColumn="0" w:lastRowFirstColumn="0" w:lastRowLastColumn="0"/>
+              <w:rPr>
+                <w:rFonts w:asciiTheme="minorHAnsi" w:hAnsiTheme="minorHAnsi"/>
+                <w:sz w:val="28"/>
+                <w:szCs w:val="28"/>
+                <w:lang w:val="es-MX"/>
+              </w:rPr>
+            </w:pPr>
+          </w:p>
+        </w:tc>
+        <w:tc>
+          <w:tcPr>
+            <w:tcW w:w="2989" w:type="dxa"/>
+          </w:tcPr>
+          <w:p>
+            <w:pPr>
+              <w:pStyle w:val="Standard"/>
+              <w:jc w:val="both"/>
+              <w:cnfStyle w:val="000000100000" w:firstRow="0" w:lastRow="0" w:firstColumn="0" w:lastColumn="0" w:oddVBand="0" w:evenVBand="0" w:oddHBand="1" w:evenHBand="0" w:firstRowFirstColumn="0" w:firstRowLastColumn="0" w:lastRowFirstColumn="0" w:lastRowLastColumn="0"/>
+              <w:rPr>
+                <w:rFonts w:asciiTheme="minorHAnsi" w:hAnsiTheme="minorHAnsi"/>
+                <w:sz w:val="28"/>
+                <w:szCs w:val="28"/>
+                <w:lang w:val="es-MX"/>
+              </w:rPr>
+            </w:pPr>
+          </w:p>
+        </w:tc>
+        <w:tc>
+          <w:tcPr>
+            <w:tcW w:w="3985" w:type="dxa"/>
+          </w:tcPr>
+          <w:p>
+            <w:pPr>
+              <w:pStyle w:val="Standard"/>
+              <w:jc w:val="both"/>
+              <w:cnfStyle w:val="000000100000" w:firstRow="0" w:lastRow="0" w:firstColumn="0" w:lastColumn="0" w:oddVBand="0" w:evenVBand="0" w:oddHBand="1" w:evenHBand="0" w:firstRowFirstColumn="0" w:firstRowLastColumn="0" w:lastRowFirstColumn="0" w:lastRowLastColumn="0"/>
+              <w:rPr>
+                <w:rFonts w:asciiTheme="minorHAnsi" w:hAnsiTheme="minorHAnsi"/>
+                <w:sz w:val="28"/>
+                <w:szCs w:val="28"/>
+                <w:lang w:val="es-MX"/>
+              </w:rPr>
+            </w:pPr>
+          </w:p>
+        </w:tc>
+      </w:tr>
     </w:tbl>
+    <w:p>
+      <w:pPr>
+        <w:pStyle w:val="Standard"/>
+        <w:jc w:val="both"/>
+        <w:rPr>
+          <w:rFonts w:asciiTheme="minorHAnsi" w:hAnsiTheme="minorHAnsi"/>
+          <w:sz w:val="28"/>
+          <w:szCs w:val="28"/>
+          <w:lang w:val="es-MX"/>
+        </w:rPr>
+      </w:pPr>
+    </w:p>
     <w:p>
       <w:pPr>
         <w:pStyle w:val="Standard"/>
@@ -2507,7 +2960,7 @@
           <v:shape id="_x0000_i1025" type="#_x0000_t75" style="width:441.75pt;height:480.75pt" o:ole="">
             <v:imagedata r:id="rId11" o:title=""/>
           </v:shape>
-          <o:OLEObject Type="Embed" ProgID="Word.Document.12" ShapeID="_x0000_i1025" DrawAspect="Content" ObjectID="_1509284707" r:id="rId12">
+          <o:OLEObject Type="Embed" ProgID="Word.Document.12" ShapeID="_x0000_i1025" DrawAspect="Content" ObjectID="_1509309799" r:id="rId12">
             <o:FieldCodes>\s</o:FieldCodes>
           </o:OLEObject>
         </w:object>
@@ -3073,8 +3526,767 @@
         </w:rPr>
         <w:t xml:space="preserve">     </w:t>
       </w:r>
-      <w:bookmarkStart w:id="0" w:name="_GoBack"/>
-      <w:bookmarkEnd w:id="0"/>
+      <w:r>
+        <w:rPr>
+          <w:sz w:val="24"/>
+          <w:lang w:val="es-MX"/>
+        </w:rPr>
+        <w:t xml:space="preserve"> </w:t>
+      </w:r>
+    </w:p>
+    <w:p>
+      <w:pPr>
+        <w:rPr>
+          <w:sz w:val="24"/>
+          <w:lang w:val="es-MX"/>
+        </w:rPr>
+      </w:pPr>
+    </w:p>
+    <w:p>
+      <w:pPr>
+        <w:rPr>
+          <w:sz w:val="24"/>
+          <w:lang w:val="es-MX"/>
+        </w:rPr>
+      </w:pPr>
+    </w:p>
+    <w:p>
+      <w:pPr>
+        <w:rPr>
+          <w:sz w:val="24"/>
+          <w:lang w:val="es-MX"/>
+        </w:rPr>
+      </w:pPr>
+    </w:p>
+    <w:p>
+      <w:pPr>
+        <w:rPr>
+          <w:sz w:val="24"/>
+          <w:lang w:val="es-MX"/>
+        </w:rPr>
+      </w:pPr>
+    </w:p>
+    <w:p>
+      <w:pPr>
+        <w:rPr>
+          <w:sz w:val="24"/>
+          <w:lang w:val="es-MX"/>
+        </w:rPr>
+      </w:pPr>
+    </w:p>
+    <w:p>
+      <w:pPr>
+        <w:rPr>
+          <w:sz w:val="24"/>
+          <w:lang w:val="es-MX"/>
+        </w:rPr>
+      </w:pPr>
+    </w:p>
+    <w:p>
+      <w:pPr>
+        <w:rPr>
+          <w:sz w:val="24"/>
+          <w:lang w:val="es-MX"/>
+        </w:rPr>
+      </w:pPr>
+    </w:p>
+    <w:p>
+      <w:pPr>
+        <w:rPr>
+          <w:sz w:val="24"/>
+          <w:lang w:val="es-MX"/>
+        </w:rPr>
+      </w:pPr>
+    </w:p>
+    <w:p>
+      <w:pPr>
+        <w:rPr>
+          <w:sz w:val="24"/>
+          <w:lang w:val="es-MX"/>
+        </w:rPr>
+      </w:pPr>
+    </w:p>
+    <w:p>
+      <w:pPr>
+        <w:jc w:val="center"/>
+        <w:rPr>
+          <w:b/>
+          <w:sz w:val="24"/>
+          <w:lang w:val="es-MX"/>
+        </w:rPr>
+      </w:pPr>
+      <w:r>
+        <w:rPr>
+          <w:b/>
+          <w:sz w:val="24"/>
+          <w:lang w:val="es-MX"/>
+        </w:rPr>
+        <w:lastRenderedPageBreak/>
+        <w:t>Casos de usos extendidos</w:t>
+      </w:r>
+      <w:r>
+        <w:rPr>
+          <w:b/>
+          <w:sz w:val="24"/>
+          <w:lang w:val="es-MX"/>
+        </w:rPr>
+        <w:t xml:space="preserve"> </w:t>
+      </w:r>
+    </w:p>
+    <w:p>
+      <w:pPr>
+        <w:rPr>
+          <w:sz w:val="24"/>
+          <w:lang w:val="es-MX"/>
+        </w:rPr>
+      </w:pPr>
+      <w:r>
+        <w:rPr>
+          <w:b/>
+          <w:sz w:val="24"/>
+          <w:u w:val="single"/>
+          <w:lang w:val="es-MX"/>
+        </w:rPr>
+        <w:t>C</w:t>
+      </w:r>
+      <w:r>
+        <w:rPr>
+          <w:sz w:val="24"/>
+          <w:u w:val="single"/>
+          <w:lang w:val="es-MX"/>
+        </w:rPr>
+        <w:t>u04</w:t>
+      </w:r>
+      <w:r>
+        <w:rPr>
+          <w:sz w:val="24"/>
+          <w:u w:val="single"/>
+          <w:lang w:val="es-MX"/>
+        </w:rPr>
+        <w:t>:</w:t>
+      </w:r>
+      <w:r>
+        <w:rPr>
+          <w:sz w:val="24"/>
+          <w:lang w:val="es-MX"/>
+        </w:rPr>
+        <w:t xml:space="preserve"> modificación de usuario</w:t>
+      </w:r>
+    </w:p>
+    <w:p>
+      <w:pPr>
+        <w:rPr>
+          <w:sz w:val="24"/>
+          <w:lang w:val="es-MX"/>
+        </w:rPr>
+      </w:pPr>
+      <w:r>
+        <w:rPr>
+          <w:sz w:val="24"/>
+          <w:u w:val="single"/>
+          <w:lang w:val="es-MX"/>
+        </w:rPr>
+        <w:t>Actor principal</w:t>
+      </w:r>
+      <w:r>
+        <w:rPr>
+          <w:sz w:val="24"/>
+          <w:lang w:val="es-MX"/>
+        </w:rPr>
+        <w:t>: usuario</w:t>
+      </w:r>
+    </w:p>
+    <w:p>
+      <w:pPr>
+        <w:rPr>
+          <w:sz w:val="24"/>
+          <w:lang w:val="es-MX"/>
+        </w:rPr>
+      </w:pPr>
+      <w:r>
+        <w:rPr>
+          <w:sz w:val="24"/>
+          <w:u w:val="single"/>
+          <w:lang w:val="es-MX"/>
+        </w:rPr>
+        <w:t>Personas</w:t>
+      </w:r>
+      <w:r>
+        <w:rPr>
+          <w:sz w:val="24"/>
+          <w:lang w:val="es-MX"/>
+        </w:rPr>
+        <w:t xml:space="preserve"> involucradas:</w:t>
+      </w:r>
+    </w:p>
+    <w:p>
+      <w:pPr>
+        <w:jc w:val="center"/>
+        <w:rPr>
+          <w:b/>
+          <w:sz w:val="24"/>
+          <w:lang w:val="es-MX"/>
+        </w:rPr>
+      </w:pPr>
+      <w:r>
+        <w:rPr>
+          <w:sz w:val="24"/>
+          <w:lang w:val="es-MX"/>
+        </w:rPr>
+        <w:t xml:space="preserve"> </w:t>
+      </w:r>
+      <w:r>
+        <w:rPr>
+          <w:sz w:val="24"/>
+          <w:u w:val="single"/>
+          <w:lang w:val="es-MX"/>
+        </w:rPr>
+        <w:t>Usuario</w:t>
+      </w:r>
+      <w:r>
+        <w:rPr>
+          <w:sz w:val="24"/>
+          <w:lang w:val="es-MX"/>
+        </w:rPr>
+        <w:t xml:space="preserve"> – proporciona la información</w:t>
+      </w:r>
+      <w:r>
+        <w:rPr>
+          <w:sz w:val="24"/>
+          <w:lang w:val="es-MX"/>
+        </w:rPr>
+        <w:t xml:space="preserve"> de </w:t>
+      </w:r>
+      <w:r>
+        <w:rPr>
+          <w:b/>
+          <w:sz w:val="24"/>
+          <w:lang w:val="es-MX"/>
+        </w:rPr>
+        <w:t>Casos de usos extendidos</w:t>
+      </w:r>
+      <w:r>
+        <w:rPr>
+          <w:b/>
+          <w:sz w:val="24"/>
+          <w:lang w:val="es-MX"/>
+        </w:rPr>
+        <w:t xml:space="preserve"> </w:t>
+      </w:r>
+    </w:p>
+    <w:p>
+      <w:pPr>
+        <w:rPr>
+          <w:sz w:val="24"/>
+          <w:lang w:val="es-MX"/>
+        </w:rPr>
+      </w:pPr>
+      <w:r>
+        <w:rPr>
+          <w:b/>
+          <w:sz w:val="24"/>
+          <w:u w:val="single"/>
+          <w:lang w:val="es-MX"/>
+        </w:rPr>
+        <w:t>C</w:t>
+      </w:r>
+      <w:r>
+        <w:rPr>
+          <w:sz w:val="24"/>
+          <w:u w:val="single"/>
+          <w:lang w:val="es-MX"/>
+        </w:rPr>
+        <w:t>u01:</w:t>
+      </w:r>
+      <w:r>
+        <w:rPr>
+          <w:sz w:val="24"/>
+          <w:lang w:val="es-MX"/>
+        </w:rPr>
+        <w:t xml:space="preserve"> registro de usuario </w:t>
+      </w:r>
+    </w:p>
+    <w:p>
+      <w:pPr>
+        <w:rPr>
+          <w:sz w:val="24"/>
+          <w:lang w:val="es-MX"/>
+        </w:rPr>
+      </w:pPr>
+      <w:r>
+        <w:rPr>
+          <w:sz w:val="24"/>
+          <w:u w:val="single"/>
+          <w:lang w:val="es-MX"/>
+        </w:rPr>
+        <w:t>Actor principal</w:t>
+      </w:r>
+      <w:r>
+        <w:rPr>
+          <w:sz w:val="24"/>
+          <w:lang w:val="es-MX"/>
+        </w:rPr>
+        <w:t>: usuario</w:t>
+      </w:r>
+    </w:p>
+    <w:p>
+      <w:pPr>
+        <w:rPr>
+          <w:sz w:val="24"/>
+          <w:lang w:val="es-MX"/>
+        </w:rPr>
+      </w:pPr>
+      <w:r>
+        <w:rPr>
+          <w:sz w:val="24"/>
+          <w:u w:val="single"/>
+          <w:lang w:val="es-MX"/>
+        </w:rPr>
+        <w:t>Personas</w:t>
+      </w:r>
+      <w:r>
+        <w:rPr>
+          <w:sz w:val="24"/>
+          <w:lang w:val="es-MX"/>
+        </w:rPr>
+        <w:t xml:space="preserve"> involucradas:</w:t>
+      </w:r>
+    </w:p>
+    <w:p>
+      <w:pPr>
+        <w:rPr>
+          <w:sz w:val="24"/>
+          <w:lang w:val="es-MX"/>
+        </w:rPr>
+      </w:pPr>
+      <w:r>
+        <w:rPr>
+          <w:sz w:val="24"/>
+          <w:lang w:val="es-MX"/>
+        </w:rPr>
+        <w:t xml:space="preserve"> </w:t>
+      </w:r>
+      <w:r>
+        <w:rPr>
+          <w:sz w:val="24"/>
+          <w:u w:val="single"/>
+          <w:lang w:val="es-MX"/>
+        </w:rPr>
+        <w:t>Usuario</w:t>
+      </w:r>
+      <w:r>
+        <w:rPr>
+          <w:sz w:val="24"/>
+          <w:lang w:val="es-MX"/>
+        </w:rPr>
+        <w:t xml:space="preserve"> – proporciona la información</w:t>
+      </w:r>
+      <w:r>
+        <w:rPr>
+          <w:sz w:val="24"/>
+          <w:lang w:val="es-MX"/>
+        </w:rPr>
+        <w:t xml:space="preserve"> a modificar</w:t>
+      </w:r>
+      <w:r>
+        <w:rPr>
+          <w:sz w:val="24"/>
+          <w:lang w:val="es-MX"/>
+        </w:rPr>
+        <w:t xml:space="preserve">  (domi</w:t>
+      </w:r>
+      <w:r>
+        <w:rPr>
+          <w:sz w:val="24"/>
+          <w:lang w:val="es-MX"/>
+        </w:rPr>
+        <w:t xml:space="preserve">cilio, teléfono </w:t>
+      </w:r>
+      <w:r>
+        <w:rPr>
+          <w:sz w:val="24"/>
+          <w:lang w:val="es-MX"/>
+        </w:rPr>
+        <w:t>etc.)</w:t>
+      </w:r>
+    </w:p>
+    <w:p>
+      <w:pPr>
+        <w:rPr>
+          <w:sz w:val="24"/>
+          <w:lang w:val="es-MX"/>
+        </w:rPr>
+      </w:pPr>
+      <w:r>
+        <w:rPr>
+          <w:sz w:val="24"/>
+          <w:u w:val="single"/>
+          <w:lang w:val="es-MX"/>
+        </w:rPr>
+        <w:t xml:space="preserve">Administrador </w:t>
+      </w:r>
+      <w:r>
+        <w:rPr>
+          <w:sz w:val="24"/>
+          <w:lang w:val="es-MX"/>
+        </w:rPr>
+        <w:t>–modifica</w:t>
+      </w:r>
+      <w:r>
+        <w:rPr>
+          <w:sz w:val="24"/>
+          <w:lang w:val="es-MX"/>
+        </w:rPr>
+        <w:t xml:space="preserve"> datos (domi</w:t>
+      </w:r>
+      <w:r>
+        <w:rPr>
+          <w:sz w:val="24"/>
+          <w:lang w:val="es-MX"/>
+        </w:rPr>
+        <w:t>cilio, teléfono</w:t>
+      </w:r>
+      <w:r>
+        <w:rPr>
+          <w:sz w:val="24"/>
+          <w:lang w:val="es-MX"/>
+        </w:rPr>
+        <w:t xml:space="preserve"> etc.)</w:t>
+      </w:r>
+    </w:p>
+    <w:p>
+      <w:pPr>
+        <w:rPr>
+          <w:sz w:val="24"/>
+          <w:lang w:val="es-MX"/>
+        </w:rPr>
+      </w:pPr>
+      <w:r>
+        <w:rPr>
+          <w:sz w:val="24"/>
+          <w:u w:val="single"/>
+          <w:lang w:val="es-MX"/>
+        </w:rPr>
+        <w:t>Precondición:</w:t>
+      </w:r>
+      <w:r>
+        <w:rPr>
+          <w:sz w:val="24"/>
+          <w:lang w:val="es-MX"/>
+        </w:rPr>
+        <w:t xml:space="preserve"> </w:t>
+      </w:r>
+      <w:r>
+        <w:rPr>
+          <w:sz w:val="24"/>
+          <w:lang w:val="es-MX"/>
+        </w:rPr>
+        <w:t>-agendar una cita con el administrador</w:t>
+      </w:r>
+    </w:p>
+    <w:p>
+      <w:pPr>
+        <w:rPr>
+          <w:sz w:val="24"/>
+          <w:lang w:val="es-MX"/>
+        </w:rPr>
+      </w:pPr>
+      <w:r>
+        <w:rPr>
+          <w:sz w:val="24"/>
+          <w:u w:val="single"/>
+          <w:lang w:val="es-MX"/>
+        </w:rPr>
+        <w:t xml:space="preserve">Posposición </w:t>
+      </w:r>
+      <w:r>
+        <w:rPr>
+          <w:sz w:val="24"/>
+          <w:lang w:val="es-MX"/>
+        </w:rPr>
+        <w:t>= modificar los datos requeridos</w:t>
+      </w:r>
+    </w:p>
+    <w:p>
+      <w:pPr>
+        <w:rPr>
+          <w:sz w:val="24"/>
+          <w:u w:val="single"/>
+          <w:lang w:val="es-MX"/>
+        </w:rPr>
+      </w:pPr>
+      <w:r>
+        <w:rPr>
+          <w:sz w:val="24"/>
+          <w:u w:val="single"/>
+          <w:lang w:val="es-MX"/>
+        </w:rPr>
+        <w:t>Escenario principal</w:t>
+      </w:r>
+      <w:r>
+        <w:rPr>
+          <w:sz w:val="24"/>
+          <w:u w:val="single"/>
+          <w:lang w:val="es-MX"/>
+        </w:rPr>
+        <w:t xml:space="preserve"> </w:t>
+      </w:r>
+    </w:p>
+    <w:p>
+      <w:pPr>
+        <w:pStyle w:val="Prrafodelista"/>
+        <w:numPr>
+          <w:ilvl w:val="0"/>
+          <w:numId w:val="1"/>
+        </w:numPr>
+        <w:rPr>
+          <w:sz w:val="24"/>
+          <w:u w:val="single"/>
+          <w:lang w:val="es-MX"/>
+        </w:rPr>
+      </w:pPr>
+      <w:r>
+        <w:rPr>
+          <w:sz w:val="24"/>
+          <w:lang w:val="es-MX"/>
+        </w:rPr>
+        <w:t xml:space="preserve">El usuario asiste con un administrador </w:t>
+      </w:r>
+    </w:p>
+    <w:p>
+      <w:pPr>
+        <w:pStyle w:val="Prrafodelista"/>
+        <w:numPr>
+          <w:ilvl w:val="0"/>
+          <w:numId w:val="1"/>
+        </w:numPr>
+        <w:rPr>
+          <w:sz w:val="24"/>
+          <w:u w:val="single"/>
+          <w:lang w:val="es-MX"/>
+        </w:rPr>
+      </w:pPr>
+      <w:r>
+        <w:rPr>
+          <w:sz w:val="24"/>
+          <w:lang w:val="es-MX"/>
+        </w:rPr>
+        <w:t xml:space="preserve">El usuario proporciona los datos al administrador </w:t>
+      </w:r>
+      <w:r>
+        <w:rPr>
+          <w:sz w:val="24"/>
+          <w:lang w:val="es-MX"/>
+        </w:rPr>
+        <w:t xml:space="preserve">que se deben modificar </w:t>
+      </w:r>
+      <w:r>
+        <w:rPr>
+          <w:sz w:val="24"/>
+          <w:lang w:val="es-MX"/>
+        </w:rPr>
+        <w:t>(domicilio, teléfono, recibos de pago etc.)</w:t>
+      </w:r>
+    </w:p>
+    <w:p>
+      <w:pPr>
+        <w:pStyle w:val="Prrafodelista"/>
+        <w:numPr>
+          <w:ilvl w:val="0"/>
+          <w:numId w:val="1"/>
+        </w:numPr>
+        <w:rPr>
+          <w:sz w:val="24"/>
+          <w:u w:val="single"/>
+          <w:lang w:val="es-MX"/>
+        </w:rPr>
+      </w:pPr>
+      <w:r>
+        <w:rPr>
+          <w:sz w:val="24"/>
+          <w:lang w:val="es-MX"/>
+        </w:rPr>
+        <w:t>El administrador modifica</w:t>
+      </w:r>
+      <w:r>
+        <w:rPr>
+          <w:sz w:val="24"/>
+          <w:lang w:val="es-MX"/>
+        </w:rPr>
+        <w:t xml:space="preserve"> los datos en el sistema (domicilio, teléfono, recibos de pago etc.)</w:t>
+      </w:r>
+    </w:p>
+    <w:p>
+      <w:pPr>
+        <w:pStyle w:val="Prrafodelista"/>
+        <w:numPr>
+          <w:ilvl w:val="0"/>
+          <w:numId w:val="1"/>
+        </w:numPr>
+        <w:rPr>
+          <w:sz w:val="24"/>
+          <w:u w:val="single"/>
+          <w:lang w:val="es-MX"/>
+        </w:rPr>
+      </w:pPr>
+      <w:r>
+        <w:rPr>
+          <w:sz w:val="24"/>
+          <w:lang w:val="es-MX"/>
+        </w:rPr>
+        <w:t>El sistema modifica</w:t>
+      </w:r>
+      <w:r>
+        <w:rPr>
+          <w:sz w:val="24"/>
+          <w:lang w:val="es-MX"/>
+        </w:rPr>
+        <w:t xml:space="preserve"> exitosamente los datos (domic</w:t>
+      </w:r>
+      <w:r>
+        <w:rPr>
+          <w:sz w:val="24"/>
+          <w:lang w:val="es-MX"/>
+        </w:rPr>
+        <w:t xml:space="preserve">ilio, teléfono </w:t>
+      </w:r>
+      <w:r>
+        <w:rPr>
+          <w:sz w:val="24"/>
+          <w:lang w:val="es-MX"/>
+        </w:rPr>
+        <w:t xml:space="preserve">etc.) </w:t>
+      </w:r>
+    </w:p>
+    <w:p>
+      <w:pPr>
+        <w:pStyle w:val="Prrafodelista"/>
+        <w:numPr>
+          <w:ilvl w:val="0"/>
+          <w:numId w:val="1"/>
+        </w:numPr>
+        <w:rPr>
+          <w:sz w:val="24"/>
+          <w:u w:val="single"/>
+          <w:lang w:val="es-MX"/>
+        </w:rPr>
+      </w:pPr>
+      <w:r>
+        <w:rPr>
+          <w:sz w:val="24"/>
+          <w:lang w:val="es-MX"/>
+        </w:rPr>
+        <w:t xml:space="preserve">Se le imprime el identificador de entrada </w:t>
+      </w:r>
+    </w:p>
+    <w:p>
+      <w:pPr>
+        <w:pStyle w:val="Prrafodelista"/>
+        <w:rPr>
+          <w:sz w:val="24"/>
+          <w:lang w:val="es-MX"/>
+        </w:rPr>
+      </w:pPr>
+    </w:p>
+    <w:p>
+      <w:pPr>
+        <w:rPr>
+          <w:sz w:val="24"/>
+          <w:lang w:val="es-MX"/>
+        </w:rPr>
+      </w:pPr>
+      <w:r>
+        <w:rPr>
+          <w:sz w:val="24"/>
+          <w:lang w:val="es-MX"/>
+        </w:rPr>
+        <w:t xml:space="preserve">Flujos alternos </w:t>
+      </w:r>
+    </w:p>
+    <w:p>
+      <w:pPr>
+        <w:pStyle w:val="Prrafodelista"/>
+        <w:numPr>
+          <w:ilvl w:val="0"/>
+          <w:numId w:val="2"/>
+        </w:numPr>
+        <w:rPr>
+          <w:sz w:val="24"/>
+          <w:u w:val="single"/>
+          <w:lang w:val="es-MX"/>
+        </w:rPr>
+      </w:pPr>
+      <w:r>
+        <w:rPr>
+          <w:sz w:val="24"/>
+          <w:lang w:val="es-MX"/>
+        </w:rPr>
+        <w:t xml:space="preserve"> </w:t>
+      </w:r>
+      <w:r>
+        <w:rPr>
+          <w:sz w:val="24"/>
+          <w:lang w:val="es-MX"/>
+        </w:rPr>
+        <w:t xml:space="preserve">No se pueden modificar los datos </w:t>
+      </w:r>
+      <w:r>
+        <w:rPr>
+          <w:sz w:val="24"/>
+          <w:lang w:val="es-MX"/>
+        </w:rPr>
+        <w:t>(domi</w:t>
+      </w:r>
+      <w:r>
+        <w:rPr>
+          <w:sz w:val="24"/>
+          <w:lang w:val="es-MX"/>
+        </w:rPr>
+        <w:t>cilio, teléfono</w:t>
+      </w:r>
+      <w:r>
+        <w:rPr>
+          <w:sz w:val="24"/>
+          <w:lang w:val="es-MX"/>
+        </w:rPr>
+        <w:t xml:space="preserve"> etc.) </w:t>
+      </w:r>
+    </w:p>
+    <w:p>
+      <w:pPr>
+        <w:pStyle w:val="Prrafodelista"/>
+        <w:numPr>
+          <w:ilvl w:val="0"/>
+          <w:numId w:val="2"/>
+        </w:numPr>
+        <w:rPr>
+          <w:sz w:val="24"/>
+          <w:u w:val="single"/>
+          <w:lang w:val="es-MX"/>
+        </w:rPr>
+      </w:pPr>
+      <w:r>
+        <w:rPr>
+          <w:sz w:val="24"/>
+          <w:lang w:val="es-MX"/>
+        </w:rPr>
+        <w:t>el sistema no puede modificar los datos del</w:t>
+      </w:r>
+      <w:r>
+        <w:rPr>
+          <w:sz w:val="24"/>
+          <w:lang w:val="es-MX"/>
+        </w:rPr>
+        <w:t xml:space="preserve"> usuario</w:t>
+      </w:r>
+    </w:p>
+    <w:p>
+      <w:pPr>
+        <w:rPr>
+          <w:sz w:val="24"/>
+          <w:lang w:val="es-MX"/>
+        </w:rPr>
+      </w:pPr>
     </w:p>
     <w:sectPr>
       <w:headerReference w:type="default" r:id="rId13"/>
@@ -3158,15 +4370,18 @@
   <w:abstractNum w:abstractNumId="0">
     <w:nsid w:val="0CC45CB5"/>
     <w:multiLevelType w:val="hybridMultilevel"/>
-    <w:tmpl w:val="8824728E"/>
-    <w:lvl w:ilvl="0" w:tplc="0C0A000F">
+    <w:tmpl w:val="5C34B244"/>
+    <w:lvl w:ilvl="0" w:tplc="0C0A0001">
       <w:start w:val="1"/>
-      <w:numFmt w:val="decimal"/>
-      <w:lvlText w:val="%1."/>
+      <w:numFmt w:val="bullet"/>
+      <w:lvlText w:val=""/>
       <w:lvlJc w:val="left"/>
       <w:pPr>
         <w:ind w:left="720" w:hanging="360"/>
       </w:pPr>
+      <w:rPr>
+        <w:rFonts w:ascii="Symbol" w:hAnsi="Symbol" w:hint="default"/>
+      </w:rPr>
     </w:lvl>
     <w:lvl w:ilvl="1" w:tplc="0C0A0019" w:tentative="1">
       <w:start w:val="1"/>
@@ -3244,15 +4459,18 @@
   <w:abstractNum w:abstractNumId="1">
     <w:nsid w:val="5C3472F8"/>
     <w:multiLevelType w:val="hybridMultilevel"/>
-    <w:tmpl w:val="BBB225DC"/>
-    <w:lvl w:ilvl="0" w:tplc="0C0A000F">
+    <w:tmpl w:val="1ABAB690"/>
+    <w:lvl w:ilvl="0" w:tplc="0C0A0001">
       <w:start w:val="1"/>
-      <w:numFmt w:val="decimal"/>
-      <w:lvlText w:val="%1."/>
+      <w:numFmt w:val="bullet"/>
+      <w:lvlText w:val=""/>
       <w:lvlJc w:val="left"/>
       <w:pPr>
         <w:ind w:left="720" w:hanging="360"/>
       </w:pPr>
+      <w:rPr>
+        <w:rFonts w:ascii="Symbol" w:hAnsi="Symbol" w:hint="default"/>
+      </w:rPr>
     </w:lvl>
     <w:lvl w:ilvl="1" w:tplc="0C0A0019" w:tentative="1">
       <w:start w:val="1"/>
@@ -3730,6 +4948,148 @@
       <w:contextualSpacing/>
     </w:pPr>
   </w:style>
+  <w:style w:type="table" w:styleId="Tablaconcuadrcula">
+    <w:name w:val="Table Grid"/>
+    <w:basedOn w:val="Tablanormal"/>
+    <w:uiPriority w:val="39"/>
+    <w:rsid w:val="00A87190"/>
+    <w:pPr>
+      <w:spacing w:after="0" w:line="240" w:lineRule="auto"/>
+    </w:pPr>
+    <w:tblPr>
+      <w:tblBorders>
+        <w:top w:val="single" w:sz="4" w:space="0" w:color="auto"/>
+        <w:left w:val="single" w:sz="4" w:space="0" w:color="auto"/>
+        <w:bottom w:val="single" w:sz="4" w:space="0" w:color="auto"/>
+        <w:right w:val="single" w:sz="4" w:space="0" w:color="auto"/>
+        <w:insideH w:val="single" w:sz="4" w:space="0" w:color="auto"/>
+        <w:insideV w:val="single" w:sz="4" w:space="0" w:color="auto"/>
+      </w:tblBorders>
+    </w:tblPr>
+  </w:style>
+  <w:style w:type="table" w:styleId="Cuadrculaclara-nfasis2">
+    <w:name w:val="Light Grid Accent 2"/>
+    <w:basedOn w:val="Tablanormal"/>
+    <w:uiPriority w:val="62"/>
+    <w:rsid w:val="00285A62"/>
+    <w:pPr>
+      <w:spacing w:after="0" w:line="240" w:lineRule="auto"/>
+    </w:pPr>
+    <w:tblPr>
+      <w:tblStyleRowBandSize w:val="1"/>
+      <w:tblStyleColBandSize w:val="1"/>
+      <w:tblBorders>
+        <w:top w:val="single" w:sz="8" w:space="0" w:color="ED7D31" w:themeColor="accent2"/>
+        <w:left w:val="single" w:sz="8" w:space="0" w:color="ED7D31" w:themeColor="accent2"/>
+        <w:bottom w:val="single" w:sz="8" w:space="0" w:color="ED7D31" w:themeColor="accent2"/>
+        <w:right w:val="single" w:sz="8" w:space="0" w:color="ED7D31" w:themeColor="accent2"/>
+        <w:insideH w:val="single" w:sz="8" w:space="0" w:color="ED7D31" w:themeColor="accent2"/>
+        <w:insideV w:val="single" w:sz="8" w:space="0" w:color="ED7D31" w:themeColor="accent2"/>
+      </w:tblBorders>
+    </w:tblPr>
+    <w:tblStylePr w:type="firstRow">
+      <w:pPr>
+        <w:spacing w:before="0" w:after="0" w:line="240" w:lineRule="auto"/>
+      </w:pPr>
+      <w:rPr>
+        <w:rFonts w:asciiTheme="majorHAnsi" w:eastAsiaTheme="majorEastAsia" w:hAnsiTheme="majorHAnsi" w:cstheme="majorBidi"/>
+        <w:b/>
+        <w:bCs/>
+      </w:rPr>
+      <w:tblPr/>
+      <w:tcPr>
+        <w:tcBorders>
+          <w:top w:val="single" w:sz="8" w:space="0" w:color="ED7D31" w:themeColor="accent2"/>
+          <w:left w:val="single" w:sz="8" w:space="0" w:color="ED7D31" w:themeColor="accent2"/>
+          <w:bottom w:val="single" w:sz="18" w:space="0" w:color="ED7D31" w:themeColor="accent2"/>
+          <w:right w:val="single" w:sz="8" w:space="0" w:color="ED7D31" w:themeColor="accent2"/>
+          <w:insideH w:val="nil"/>
+          <w:insideV w:val="single" w:sz="8" w:space="0" w:color="ED7D31" w:themeColor="accent2"/>
+        </w:tcBorders>
+      </w:tcPr>
+    </w:tblStylePr>
+    <w:tblStylePr w:type="lastRow">
+      <w:pPr>
+        <w:spacing w:before="0" w:after="0" w:line="240" w:lineRule="auto"/>
+      </w:pPr>
+      <w:rPr>
+        <w:rFonts w:asciiTheme="majorHAnsi" w:eastAsiaTheme="majorEastAsia" w:hAnsiTheme="majorHAnsi" w:cstheme="majorBidi"/>
+        <w:b/>
+        <w:bCs/>
+      </w:rPr>
+      <w:tblPr/>
+      <w:tcPr>
+        <w:tcBorders>
+          <w:top w:val="double" w:sz="6" w:space="0" w:color="ED7D31" w:themeColor="accent2"/>
+          <w:left w:val="single" w:sz="8" w:space="0" w:color="ED7D31" w:themeColor="accent2"/>
+          <w:bottom w:val="single" w:sz="8" w:space="0" w:color="ED7D31" w:themeColor="accent2"/>
+          <w:right w:val="single" w:sz="8" w:space="0" w:color="ED7D31" w:themeColor="accent2"/>
+          <w:insideH w:val="nil"/>
+          <w:insideV w:val="single" w:sz="8" w:space="0" w:color="ED7D31" w:themeColor="accent2"/>
+        </w:tcBorders>
+      </w:tcPr>
+    </w:tblStylePr>
+    <w:tblStylePr w:type="firstCol">
+      <w:rPr>
+        <w:rFonts w:asciiTheme="majorHAnsi" w:eastAsiaTheme="majorEastAsia" w:hAnsiTheme="majorHAnsi" w:cstheme="majorBidi"/>
+        <w:b/>
+        <w:bCs/>
+      </w:rPr>
+    </w:tblStylePr>
+    <w:tblStylePr w:type="lastCol">
+      <w:rPr>
+        <w:rFonts w:asciiTheme="majorHAnsi" w:eastAsiaTheme="majorEastAsia" w:hAnsiTheme="majorHAnsi" w:cstheme="majorBidi"/>
+        <w:b/>
+        <w:bCs/>
+      </w:rPr>
+      <w:tblPr/>
+      <w:tcPr>
+        <w:tcBorders>
+          <w:top w:val="single" w:sz="8" w:space="0" w:color="ED7D31" w:themeColor="accent2"/>
+          <w:left w:val="single" w:sz="8" w:space="0" w:color="ED7D31" w:themeColor="accent2"/>
+          <w:bottom w:val="single" w:sz="8" w:space="0" w:color="ED7D31" w:themeColor="accent2"/>
+          <w:right w:val="single" w:sz="8" w:space="0" w:color="ED7D31" w:themeColor="accent2"/>
+        </w:tcBorders>
+      </w:tcPr>
+    </w:tblStylePr>
+    <w:tblStylePr w:type="band1Vert">
+      <w:tblPr/>
+      <w:tcPr>
+        <w:tcBorders>
+          <w:top w:val="single" w:sz="8" w:space="0" w:color="ED7D31" w:themeColor="accent2"/>
+          <w:left w:val="single" w:sz="8" w:space="0" w:color="ED7D31" w:themeColor="accent2"/>
+          <w:bottom w:val="single" w:sz="8" w:space="0" w:color="ED7D31" w:themeColor="accent2"/>
+          <w:right w:val="single" w:sz="8" w:space="0" w:color="ED7D31" w:themeColor="accent2"/>
+        </w:tcBorders>
+        <w:shd w:val="clear" w:color="auto" w:fill="FADECB" w:themeFill="accent2" w:themeFillTint="3F"/>
+      </w:tcPr>
+    </w:tblStylePr>
+    <w:tblStylePr w:type="band1Horz">
+      <w:tblPr/>
+      <w:tcPr>
+        <w:tcBorders>
+          <w:top w:val="single" w:sz="8" w:space="0" w:color="ED7D31" w:themeColor="accent2"/>
+          <w:left w:val="single" w:sz="8" w:space="0" w:color="ED7D31" w:themeColor="accent2"/>
+          <w:bottom w:val="single" w:sz="8" w:space="0" w:color="ED7D31" w:themeColor="accent2"/>
+          <w:right w:val="single" w:sz="8" w:space="0" w:color="ED7D31" w:themeColor="accent2"/>
+          <w:insideV w:val="single" w:sz="8" w:space="0" w:color="ED7D31" w:themeColor="accent2"/>
+        </w:tcBorders>
+        <w:shd w:val="clear" w:color="auto" w:fill="FADECB" w:themeFill="accent2" w:themeFillTint="3F"/>
+      </w:tcPr>
+    </w:tblStylePr>
+    <w:tblStylePr w:type="band2Horz">
+      <w:tblPr/>
+      <w:tcPr>
+        <w:tcBorders>
+          <w:top w:val="single" w:sz="8" w:space="0" w:color="ED7D31" w:themeColor="accent2"/>
+          <w:left w:val="single" w:sz="8" w:space="0" w:color="ED7D31" w:themeColor="accent2"/>
+          <w:bottom w:val="single" w:sz="8" w:space="0" w:color="ED7D31" w:themeColor="accent2"/>
+          <w:right w:val="single" w:sz="8" w:space="0" w:color="ED7D31" w:themeColor="accent2"/>
+          <w:insideV w:val="single" w:sz="8" w:space="0" w:color="ED7D31" w:themeColor="accent2"/>
+        </w:tcBorders>
+      </w:tcPr>
+    </w:tblStylePr>
+  </w:style>
 </w:styles>
 </file>
 
@@ -4127,6 +5487,148 @@
       <w:contextualSpacing/>
     </w:pPr>
   </w:style>
+  <w:style w:type="table" w:styleId="Tablaconcuadrcula">
+    <w:name w:val="Table Grid"/>
+    <w:basedOn w:val="Tablanormal"/>
+    <w:uiPriority w:val="39"/>
+    <w:rsid w:val="00A87190"/>
+    <w:pPr>
+      <w:spacing w:after="0" w:line="240" w:lineRule="auto"/>
+    </w:pPr>
+    <w:tblPr>
+      <w:tblBorders>
+        <w:top w:val="single" w:sz="4" w:space="0" w:color="auto"/>
+        <w:left w:val="single" w:sz="4" w:space="0" w:color="auto"/>
+        <w:bottom w:val="single" w:sz="4" w:space="0" w:color="auto"/>
+        <w:right w:val="single" w:sz="4" w:space="0" w:color="auto"/>
+        <w:insideH w:val="single" w:sz="4" w:space="0" w:color="auto"/>
+        <w:insideV w:val="single" w:sz="4" w:space="0" w:color="auto"/>
+      </w:tblBorders>
+    </w:tblPr>
+  </w:style>
+  <w:style w:type="table" w:styleId="Cuadrculaclara-nfasis2">
+    <w:name w:val="Light Grid Accent 2"/>
+    <w:basedOn w:val="Tablanormal"/>
+    <w:uiPriority w:val="62"/>
+    <w:rsid w:val="00285A62"/>
+    <w:pPr>
+      <w:spacing w:after="0" w:line="240" w:lineRule="auto"/>
+    </w:pPr>
+    <w:tblPr>
+      <w:tblStyleRowBandSize w:val="1"/>
+      <w:tblStyleColBandSize w:val="1"/>
+      <w:tblBorders>
+        <w:top w:val="single" w:sz="8" w:space="0" w:color="ED7D31" w:themeColor="accent2"/>
+        <w:left w:val="single" w:sz="8" w:space="0" w:color="ED7D31" w:themeColor="accent2"/>
+        <w:bottom w:val="single" w:sz="8" w:space="0" w:color="ED7D31" w:themeColor="accent2"/>
+        <w:right w:val="single" w:sz="8" w:space="0" w:color="ED7D31" w:themeColor="accent2"/>
+        <w:insideH w:val="single" w:sz="8" w:space="0" w:color="ED7D31" w:themeColor="accent2"/>
+        <w:insideV w:val="single" w:sz="8" w:space="0" w:color="ED7D31" w:themeColor="accent2"/>
+      </w:tblBorders>
+    </w:tblPr>
+    <w:tblStylePr w:type="firstRow">
+      <w:pPr>
+        <w:spacing w:before="0" w:after="0" w:line="240" w:lineRule="auto"/>
+      </w:pPr>
+      <w:rPr>
+        <w:rFonts w:asciiTheme="majorHAnsi" w:eastAsiaTheme="majorEastAsia" w:hAnsiTheme="majorHAnsi" w:cstheme="majorBidi"/>
+        <w:b/>
+        <w:bCs/>
+      </w:rPr>
+      <w:tblPr/>
+      <w:tcPr>
+        <w:tcBorders>
+          <w:top w:val="single" w:sz="8" w:space="0" w:color="ED7D31" w:themeColor="accent2"/>
+          <w:left w:val="single" w:sz="8" w:space="0" w:color="ED7D31" w:themeColor="accent2"/>
+          <w:bottom w:val="single" w:sz="18" w:space="0" w:color="ED7D31" w:themeColor="accent2"/>
+          <w:right w:val="single" w:sz="8" w:space="0" w:color="ED7D31" w:themeColor="accent2"/>
+          <w:insideH w:val="nil"/>
+          <w:insideV w:val="single" w:sz="8" w:space="0" w:color="ED7D31" w:themeColor="accent2"/>
+        </w:tcBorders>
+      </w:tcPr>
+    </w:tblStylePr>
+    <w:tblStylePr w:type="lastRow">
+      <w:pPr>
+        <w:spacing w:before="0" w:after="0" w:line="240" w:lineRule="auto"/>
+      </w:pPr>
+      <w:rPr>
+        <w:rFonts w:asciiTheme="majorHAnsi" w:eastAsiaTheme="majorEastAsia" w:hAnsiTheme="majorHAnsi" w:cstheme="majorBidi"/>
+        <w:b/>
+        <w:bCs/>
+      </w:rPr>
+      <w:tblPr/>
+      <w:tcPr>
+        <w:tcBorders>
+          <w:top w:val="double" w:sz="6" w:space="0" w:color="ED7D31" w:themeColor="accent2"/>
+          <w:left w:val="single" w:sz="8" w:space="0" w:color="ED7D31" w:themeColor="accent2"/>
+          <w:bottom w:val="single" w:sz="8" w:space="0" w:color="ED7D31" w:themeColor="accent2"/>
+          <w:right w:val="single" w:sz="8" w:space="0" w:color="ED7D31" w:themeColor="accent2"/>
+          <w:insideH w:val="nil"/>
+          <w:insideV w:val="single" w:sz="8" w:space="0" w:color="ED7D31" w:themeColor="accent2"/>
+        </w:tcBorders>
+      </w:tcPr>
+    </w:tblStylePr>
+    <w:tblStylePr w:type="firstCol">
+      <w:rPr>
+        <w:rFonts w:asciiTheme="majorHAnsi" w:eastAsiaTheme="majorEastAsia" w:hAnsiTheme="majorHAnsi" w:cstheme="majorBidi"/>
+        <w:b/>
+        <w:bCs/>
+      </w:rPr>
+    </w:tblStylePr>
+    <w:tblStylePr w:type="lastCol">
+      <w:rPr>
+        <w:rFonts w:asciiTheme="majorHAnsi" w:eastAsiaTheme="majorEastAsia" w:hAnsiTheme="majorHAnsi" w:cstheme="majorBidi"/>
+        <w:b/>
+        <w:bCs/>
+      </w:rPr>
+      <w:tblPr/>
+      <w:tcPr>
+        <w:tcBorders>
+          <w:top w:val="single" w:sz="8" w:space="0" w:color="ED7D31" w:themeColor="accent2"/>
+          <w:left w:val="single" w:sz="8" w:space="0" w:color="ED7D31" w:themeColor="accent2"/>
+          <w:bottom w:val="single" w:sz="8" w:space="0" w:color="ED7D31" w:themeColor="accent2"/>
+          <w:right w:val="single" w:sz="8" w:space="0" w:color="ED7D31" w:themeColor="accent2"/>
+        </w:tcBorders>
+      </w:tcPr>
+    </w:tblStylePr>
+    <w:tblStylePr w:type="band1Vert">
+      <w:tblPr/>
+      <w:tcPr>
+        <w:tcBorders>
+          <w:top w:val="single" w:sz="8" w:space="0" w:color="ED7D31" w:themeColor="accent2"/>
+          <w:left w:val="single" w:sz="8" w:space="0" w:color="ED7D31" w:themeColor="accent2"/>
+          <w:bottom w:val="single" w:sz="8" w:space="0" w:color="ED7D31" w:themeColor="accent2"/>
+          <w:right w:val="single" w:sz="8" w:space="0" w:color="ED7D31" w:themeColor="accent2"/>
+        </w:tcBorders>
+        <w:shd w:val="clear" w:color="auto" w:fill="FADECB" w:themeFill="accent2" w:themeFillTint="3F"/>
+      </w:tcPr>
+    </w:tblStylePr>
+    <w:tblStylePr w:type="band1Horz">
+      <w:tblPr/>
+      <w:tcPr>
+        <w:tcBorders>
+          <w:top w:val="single" w:sz="8" w:space="0" w:color="ED7D31" w:themeColor="accent2"/>
+          <w:left w:val="single" w:sz="8" w:space="0" w:color="ED7D31" w:themeColor="accent2"/>
+          <w:bottom w:val="single" w:sz="8" w:space="0" w:color="ED7D31" w:themeColor="accent2"/>
+          <w:right w:val="single" w:sz="8" w:space="0" w:color="ED7D31" w:themeColor="accent2"/>
+          <w:insideV w:val="single" w:sz="8" w:space="0" w:color="ED7D31" w:themeColor="accent2"/>
+        </w:tcBorders>
+        <w:shd w:val="clear" w:color="auto" w:fill="FADECB" w:themeFill="accent2" w:themeFillTint="3F"/>
+      </w:tcPr>
+    </w:tblStylePr>
+    <w:tblStylePr w:type="band2Horz">
+      <w:tblPr/>
+      <w:tcPr>
+        <w:tcBorders>
+          <w:top w:val="single" w:sz="8" w:space="0" w:color="ED7D31" w:themeColor="accent2"/>
+          <w:left w:val="single" w:sz="8" w:space="0" w:color="ED7D31" w:themeColor="accent2"/>
+          <w:bottom w:val="single" w:sz="8" w:space="0" w:color="ED7D31" w:themeColor="accent2"/>
+          <w:right w:val="single" w:sz="8" w:space="0" w:color="ED7D31" w:themeColor="accent2"/>
+          <w:insideV w:val="single" w:sz="8" w:space="0" w:color="ED7D31" w:themeColor="accent2"/>
+        </w:tcBorders>
+      </w:tcPr>
+    </w:tblStylePr>
+  </w:style>
 </w:styles>
 </file>
 
@@ -4385,7 +5887,7 @@
   <a:extraClrSchemeLst/>
   <a:extLst>
     <a:ext uri="{05A4C25C-085E-4340-85A3-A5531E510DB2}">
-      <thm15:themeFamily xmlns="" xmlns:thm15="http://schemas.microsoft.com/office/thememl/2012/main" name="Office Theme" id="{62F939B6-93AF-4DB8-9C6B-D6C7DFDC589F}" vid="{4A3C46E8-61CC-4603-A589-7422A47A8E4A}"/>
+      <thm15:themeFamily xmlns:thm15="http://schemas.microsoft.com/office/thememl/2012/main" xmlns="" name="Office Theme" id="{62F939B6-93AF-4DB8-9C6B-D6C7DFDC589F}" vid="{4A3C46E8-61CC-4603-A589-7422A47A8E4A}"/>
     </a:ext>
   </a:extLst>
 </a:theme>
@@ -4396,7 +5898,7 @@
 </file>
 
 <file path=customXml/itemProps1.xml><?xml version="1.0" encoding="utf-8"?>
-<ds:datastoreItem xmlns:ds="http://schemas.openxmlformats.org/officeDocument/2006/customXml" ds:itemID="{6313583D-7182-4908-89E0-4B4F0B1C1E57}">
+<ds:datastoreItem xmlns:ds="http://schemas.openxmlformats.org/officeDocument/2006/customXml" ds:itemID="{CD979532-BB36-4BFE-AA31-473892C7C12E}">
   <ds:schemaRefs>
     <ds:schemaRef ds:uri="http://schemas.openxmlformats.org/officeDocument/2006/bibliography"/>
   </ds:schemaRefs>

</xml_diff>

<commit_message>
agregacion diagrama de clases,actores y roles
</commit_message>
<xml_diff>
--- a/Documento.docx
+++ b/Documento.docx
@@ -1,6 +1,6 @@
 
 <file path=word/document.xml><?xml version="1.0" encoding="utf-8"?>
-<w:document xmlns:wpc="http://schemas.microsoft.com/office/word/2010/wordprocessingCanvas" xmlns:mc="http://schemas.openxmlformats.org/markup-compatibility/2006" xmlns:o="urn:schemas-microsoft-com:office:office" xmlns:r="http://schemas.openxmlformats.org/officeDocument/2006/relationships" xmlns:m="http://schemas.openxmlformats.org/officeDocument/2006/math" xmlns:v="urn:schemas-microsoft-com:vml" xmlns:wp14="http://schemas.microsoft.com/office/word/2010/wordprocessingDrawing" xmlns:wp="http://schemas.openxmlformats.org/drawingml/2006/wordprocessingDrawing" xmlns:w10="urn:schemas-microsoft-com:office:word" xmlns:w="http://schemas.openxmlformats.org/wordprocessingml/2006/main" xmlns:w14="http://schemas.microsoft.com/office/word/2010/wordml" xmlns:w15="http://schemas.microsoft.com/office/word/2012/wordml" xmlns:wpg="http://schemas.microsoft.com/office/word/2010/wordprocessingGroup" xmlns:wpi="http://schemas.microsoft.com/office/word/2010/wordprocessingInk" xmlns:wne="http://schemas.microsoft.com/office/word/2006/wordml" xmlns:wps="http://schemas.microsoft.com/office/word/2010/wordprocessingShape" mc:Ignorable="w14 w15 wp14">
+<w:document xmlns:wpc="http://schemas.microsoft.com/office/word/2010/wordprocessingCanvas" xmlns:mc="http://schemas.openxmlformats.org/markup-compatibility/2006" xmlns:o="urn:schemas-microsoft-com:office:office" xmlns:r="http://schemas.openxmlformats.org/officeDocument/2006/relationships" xmlns:m="http://schemas.openxmlformats.org/officeDocument/2006/math" xmlns:v="urn:schemas-microsoft-com:vml" xmlns:wp14="http://schemas.microsoft.com/office/word/2010/wordprocessingDrawing" xmlns:wp="http://schemas.openxmlformats.org/drawingml/2006/wordprocessingDrawing" xmlns:w10="urn:schemas-microsoft-com:office:word" xmlns:w="http://schemas.openxmlformats.org/wordprocessingml/2006/main" xmlns:w14="http://schemas.microsoft.com/office/word/2010/wordml" xmlns:wpg="http://schemas.microsoft.com/office/word/2010/wordprocessingGroup" xmlns:wpi="http://schemas.microsoft.com/office/word/2010/wordprocessingInk" xmlns:wne="http://schemas.microsoft.com/office/word/2006/wordml" xmlns:wps="http://schemas.microsoft.com/office/word/2010/wordprocessingShape" mc:Ignorable="w14 wp14">
   <w:body>
     <w:p>
       <w:pPr>
@@ -168,7 +168,7 @@
                     <pic:cNvPicPr/>
                   </pic:nvPicPr>
                   <pic:blipFill>
-                    <a:blip r:embed="rId8">
+                    <a:blip r:embed="rId9">
                       <a:lum bright="-50000"/>
                       <a:alphaModFix/>
                     </a:blip>
@@ -221,7 +221,7 @@
                     <pic:cNvPicPr/>
                   </pic:nvPicPr>
                   <pic:blipFill>
-                    <a:blip r:embed="rId9">
+                    <a:blip r:embed="rId10">
                       <a:lum bright="-50000"/>
                       <a:alphaModFix/>
                     </a:blip>
@@ -2956,9 +2956,9 @@
             <o:lock v:ext="edit" aspectratio="t"/>
           </v:shapetype>
           <v:shape id="_x0000_i1025" type="#_x0000_t75" style="width:441.75pt;height:480.75pt" o:ole="">
-            <v:imagedata r:id="rId10" o:title=""/>
+            <v:imagedata r:id="rId11" o:title=""/>
           </v:shape>
-          <o:OLEObject Type="Embed" ProgID="Word.Document.12" ShapeID="_x0000_i1025" DrawAspect="Content" ObjectID="_1509370113" r:id="rId11">
+          <o:OLEObject Type="Embed" ProgID="Word.Document.12" ShapeID="_x0000_i1025" DrawAspect="Content" ObjectID="_1510580663" r:id="rId12">
             <o:FieldCodes>\s</o:FieldCodes>
           </o:OLEObject>
         </w:object>
@@ -5068,14 +5068,7 @@
           <w:sz w:val="24"/>
           <w:lang w:val="es-MX"/>
         </w:rPr>
-        <w:t xml:space="preserve"> m</w:t>
-      </w:r>
-      <w:r>
-        <w:rPr>
-          <w:sz w:val="24"/>
-          <w:lang w:val="es-MX"/>
-        </w:rPr>
-        <w:t>ostrar reportes</w:t>
+        <w:t xml:space="preserve"> mostrar reportes</w:t>
       </w:r>
     </w:p>
     <w:p>
@@ -5098,14 +5091,7 @@
           <w:sz w:val="24"/>
           <w:lang w:val="es-MX"/>
         </w:rPr>
-        <w:t xml:space="preserve">: </w:t>
-      </w:r>
-      <w:r>
-        <w:rPr>
-          <w:sz w:val="24"/>
-          <w:lang w:val="es-MX"/>
-        </w:rPr>
-        <w:t>administrador</w:t>
+        <w:t>: administrador</w:t>
       </w:r>
     </w:p>
     <w:p>
@@ -5151,14 +5137,7 @@
           <w:sz w:val="24"/>
           <w:lang w:val="es-MX"/>
         </w:rPr>
-        <w:t>–</w:t>
-      </w:r>
-      <w:r>
-        <w:rPr>
-          <w:sz w:val="24"/>
-          <w:lang w:val="es-MX"/>
-        </w:rPr>
-        <w:t>observar la entrada y salida de los usuarios</w:t>
+        <w:t>–observar la entrada y salida de los usuarios</w:t>
       </w:r>
     </w:p>
     <w:p>
@@ -5181,14 +5160,7 @@
           <w:sz w:val="24"/>
           <w:lang w:val="es-MX"/>
         </w:rPr>
-        <w:t xml:space="preserve"> -</w:t>
-      </w:r>
-      <w:r>
-        <w:rPr>
-          <w:sz w:val="24"/>
-          <w:lang w:val="es-MX"/>
-        </w:rPr>
-        <w:t>acceso de los usuarios al instituto</w:t>
+        <w:t xml:space="preserve"> -acceso de los usuarios al instituto</w:t>
       </w:r>
     </w:p>
     <w:p>
@@ -5211,14 +5183,7 @@
           <w:sz w:val="24"/>
           <w:lang w:val="es-MX"/>
         </w:rPr>
-        <w:t xml:space="preserve">= </w:t>
-      </w:r>
-      <w:r>
-        <w:rPr>
-          <w:sz w:val="24"/>
-          <w:lang w:val="es-MX"/>
-        </w:rPr>
-        <w:t>observar el historial de entrada y salida del instituto</w:t>
+        <w:t>= observar el historial de entrada y salida del instituto</w:t>
       </w:r>
     </w:p>
     <w:p>
@@ -5304,21 +5269,7 @@
           <w:sz w:val="24"/>
           <w:lang w:val="es-MX"/>
         </w:rPr>
-        <w:t xml:space="preserve">el administrador </w:t>
-      </w:r>
-      <w:r>
-        <w:rPr>
-          <w:sz w:val="24"/>
-          <w:lang w:val="es-MX"/>
-        </w:rPr>
-        <w:t>ingresa</w:t>
-      </w:r>
-      <w:r>
-        <w:rPr>
-          <w:sz w:val="24"/>
-          <w:lang w:val="es-MX"/>
-        </w:rPr>
-        <w:t xml:space="preserve"> al sistema</w:t>
+        <w:t>el administrador ingresa al sistema</w:t>
       </w:r>
     </w:p>
     <w:p>
@@ -5364,8 +5315,6 @@
         </w:rPr>
         <w:t xml:space="preserve">Flujos alternos </w:t>
       </w:r>
-      <w:bookmarkStart w:id="0" w:name="_GoBack"/>
-      <w:bookmarkEnd w:id="0"/>
     </w:p>
     <w:p>
       <w:pPr>
@@ -5453,8 +5402,2153 @@
         </w:rPr>
       </w:pPr>
     </w:p>
+    <w:p>
+      <w:pPr>
+        <w:rPr>
+          <w:sz w:val="24"/>
+          <w:lang w:val="es-MX"/>
+        </w:rPr>
+      </w:pPr>
+    </w:p>
+    <w:p>
+      <w:pPr>
+        <w:rPr>
+          <w:sz w:val="24"/>
+          <w:lang w:val="es-MX"/>
+        </w:rPr>
+      </w:pPr>
+    </w:p>
+    <w:p>
+      <w:pPr>
+        <w:rPr>
+          <w:sz w:val="24"/>
+          <w:lang w:val="es-MX"/>
+        </w:rPr>
+      </w:pPr>
+    </w:p>
+    <w:p>
+      <w:pPr>
+        <w:rPr>
+          <w:sz w:val="24"/>
+          <w:lang w:val="es-MX"/>
+        </w:rPr>
+      </w:pPr>
+    </w:p>
+    <w:p>
+      <w:pPr>
+        <w:rPr>
+          <w:sz w:val="24"/>
+          <w:lang w:val="es-MX"/>
+        </w:rPr>
+      </w:pPr>
+    </w:p>
+    <w:p>
+      <w:pPr>
+        <w:rPr>
+          <w:sz w:val="24"/>
+          <w:lang w:val="es-MX"/>
+        </w:rPr>
+      </w:pPr>
+    </w:p>
+    <w:p>
+      <w:pPr>
+        <w:rPr>
+          <w:sz w:val="24"/>
+          <w:lang w:val="es-MX"/>
+        </w:rPr>
+      </w:pPr>
+    </w:p>
+    <w:p>
+      <w:pPr>
+        <w:rPr>
+          <w:sz w:val="24"/>
+          <w:lang w:val="es-MX"/>
+        </w:rPr>
+      </w:pPr>
+    </w:p>
+    <w:p>
+      <w:pPr>
+        <w:rPr>
+          <w:sz w:val="24"/>
+          <w:lang w:val="es-MX"/>
+        </w:rPr>
+      </w:pPr>
+    </w:p>
+    <w:p>
+      <w:pPr>
+        <w:rPr>
+          <w:sz w:val="24"/>
+          <w:lang w:val="es-MX"/>
+        </w:rPr>
+      </w:pPr>
+    </w:p>
+    <w:p>
+      <w:pPr>
+        <w:rPr>
+          <w:sz w:val="24"/>
+          <w:lang w:val="es-MX"/>
+        </w:rPr>
+      </w:pPr>
+    </w:p>
+    <w:p>
+      <w:pPr>
+        <w:rPr>
+          <w:sz w:val="24"/>
+          <w:lang w:val="es-MX"/>
+        </w:rPr>
+      </w:pPr>
+    </w:p>
+    <w:p>
+      <w:pPr>
+        <w:rPr>
+          <w:sz w:val="24"/>
+          <w:lang w:val="es-MX"/>
+        </w:rPr>
+      </w:pPr>
+    </w:p>
+    <w:p>
+      <w:pPr>
+        <w:rPr>
+          <w:sz w:val="24"/>
+          <w:lang w:val="es-MX"/>
+        </w:rPr>
+      </w:pPr>
+      <w:r>
+        <w:rPr>
+          <w:rFonts w:eastAsiaTheme="minorEastAsia"/>
+          <w:b/>
+          <w:i/>
+          <w:sz w:val="32"/>
+          <w:szCs w:val="32"/>
+          <w:lang w:val="es-MX"/>
+        </w:rPr>
+        <w:lastRenderedPageBreak/>
+        <w:t>- Actores del sistema y roles.</w:t>
+      </w:r>
+    </w:p>
+    <w:p>
+      <w:pPr>
+        <w:rPr>
+          <w:sz w:val="24"/>
+          <w:lang w:val="es-MX"/>
+        </w:rPr>
+      </w:pPr>
+    </w:p>
+    <w:tbl>
+      <w:tblPr>
+        <w:tblStyle w:val="Cuadrculaclara-nfasis5"/>
+        <w:tblW w:w="0" w:type="auto"/>
+        <w:tblLook w:val="04A0" w:firstRow="1" w:lastRow="0" w:firstColumn="1" w:lastColumn="0" w:noHBand="0" w:noVBand="1"/>
+      </w:tblPr>
+      <w:tblGrid>
+        <w:gridCol w:w="3025"/>
+        <w:gridCol w:w="5695"/>
+      </w:tblGrid>
+      <w:tr>
+        <w:trPr>
+          <w:cnfStyle w:val="100000000000" w:firstRow="1" w:lastRow="0" w:firstColumn="0" w:lastColumn="0" w:oddVBand="0" w:evenVBand="0" w:oddHBand="0" w:evenHBand="0" w:firstRowFirstColumn="0" w:firstRowLastColumn="0" w:lastRowFirstColumn="0" w:lastRowLastColumn="0"/>
+        </w:trPr>
+        <w:tc>
+          <w:tcPr>
+            <w:cnfStyle w:val="001000000000" w:firstRow="0" w:lastRow="0" w:firstColumn="1" w:lastColumn="0" w:oddVBand="0" w:evenVBand="0" w:oddHBand="0" w:evenHBand="0" w:firstRowFirstColumn="0" w:firstRowLastColumn="0" w:lastRowFirstColumn="0" w:lastRowLastColumn="0"/>
+            <w:tcW w:w="3025" w:type="dxa"/>
+          </w:tcPr>
+          <w:p>
+            <w:pPr>
+              <w:pStyle w:val="Standard"/>
+              <w:jc w:val="center"/>
+              <w:rPr>
+                <w:rFonts w:ascii="Arial" w:eastAsiaTheme="minorEastAsia" w:hAnsi="Arial" w:cs="Arial"/>
+                <w:lang w:val="es-MX"/>
+              </w:rPr>
+            </w:pPr>
+            <w:r>
+              <w:rPr>
+                <w:rFonts w:ascii="Arial" w:eastAsiaTheme="minorEastAsia" w:hAnsi="Arial" w:cs="Arial"/>
+                <w:lang w:val="es-MX"/>
+              </w:rPr>
+              <w:t>Actores</w:t>
+            </w:r>
+          </w:p>
+        </w:tc>
+        <w:tc>
+          <w:tcPr>
+            <w:tcW w:w="5695" w:type="dxa"/>
+          </w:tcPr>
+          <w:p>
+            <w:pPr>
+              <w:pStyle w:val="Standard"/>
+              <w:jc w:val="center"/>
+              <w:cnfStyle w:val="100000000000" w:firstRow="1" w:lastRow="0" w:firstColumn="0" w:lastColumn="0" w:oddVBand="0" w:evenVBand="0" w:oddHBand="0" w:evenHBand="0" w:firstRowFirstColumn="0" w:firstRowLastColumn="0" w:lastRowFirstColumn="0" w:lastRowLastColumn="0"/>
+              <w:rPr>
+                <w:rFonts w:ascii="Arial" w:eastAsiaTheme="minorEastAsia" w:hAnsi="Arial" w:cs="Arial"/>
+                <w:lang w:val="es-MX"/>
+              </w:rPr>
+            </w:pPr>
+            <w:r>
+              <w:rPr>
+                <w:rFonts w:ascii="Arial" w:eastAsiaTheme="minorEastAsia" w:hAnsi="Arial" w:cs="Arial"/>
+                <w:lang w:val="es-MX"/>
+              </w:rPr>
+              <w:t>Roles</w:t>
+            </w:r>
+          </w:p>
+        </w:tc>
+      </w:tr>
+      <w:tr>
+        <w:trPr>
+          <w:cnfStyle w:val="000000100000" w:firstRow="0" w:lastRow="0" w:firstColumn="0" w:lastColumn="0" w:oddVBand="0" w:evenVBand="0" w:oddHBand="1" w:evenHBand="0" w:firstRowFirstColumn="0" w:firstRowLastColumn="0" w:lastRowFirstColumn="0" w:lastRowLastColumn="0"/>
+        </w:trPr>
+        <w:tc>
+          <w:tcPr>
+            <w:cnfStyle w:val="001000000000" w:firstRow="0" w:lastRow="0" w:firstColumn="1" w:lastColumn="0" w:oddVBand="0" w:evenVBand="0" w:oddHBand="0" w:evenHBand="0" w:firstRowFirstColumn="0" w:firstRowLastColumn="0" w:lastRowFirstColumn="0" w:lastRowLastColumn="0"/>
+            <w:tcW w:w="3025" w:type="dxa"/>
+          </w:tcPr>
+          <w:p>
+            <w:pPr>
+              <w:pStyle w:val="Standard"/>
+              <w:jc w:val="both"/>
+              <w:rPr>
+                <w:rFonts w:ascii="Arial" w:eastAsiaTheme="minorEastAsia" w:hAnsi="Arial" w:cs="Arial"/>
+                <w:b w:val="0"/>
+                <w:lang w:val="es-MX"/>
+              </w:rPr>
+            </w:pPr>
+            <w:r>
+              <w:rPr>
+                <w:rFonts w:ascii="Arial" w:eastAsiaTheme="minorEastAsia" w:hAnsi="Arial" w:cs="Arial"/>
+                <w:b w:val="0"/>
+                <w:lang w:val="es-MX"/>
+              </w:rPr>
+              <w:t>Administrador</w:t>
+            </w:r>
+          </w:p>
+        </w:tc>
+        <w:tc>
+          <w:tcPr>
+            <w:tcW w:w="5695" w:type="dxa"/>
+          </w:tcPr>
+          <w:p>
+            <w:pPr>
+              <w:pStyle w:val="Standard"/>
+              <w:numPr>
+                <w:ilvl w:val="0"/>
+                <w:numId w:val="3"/>
+              </w:numPr>
+              <w:jc w:val="both"/>
+              <w:cnfStyle w:val="000000100000" w:firstRow="0" w:lastRow="0" w:firstColumn="0" w:lastColumn="0" w:oddVBand="0" w:evenVBand="0" w:oddHBand="1" w:evenHBand="0" w:firstRowFirstColumn="0" w:firstRowLastColumn="0" w:lastRowFirstColumn="0" w:lastRowLastColumn="0"/>
+              <w:rPr>
+                <w:rFonts w:ascii="Arial" w:eastAsiaTheme="minorEastAsia" w:hAnsi="Arial" w:cs="Arial"/>
+                <w:lang w:val="es-MX"/>
+              </w:rPr>
+            </w:pPr>
+            <w:r>
+              <w:rPr>
+                <w:rFonts w:ascii="Arial" w:eastAsiaTheme="minorEastAsia" w:hAnsi="Arial" w:cs="Arial"/>
+                <w:lang w:val="es-MX"/>
+              </w:rPr>
+              <w:t xml:space="preserve">Dar de alta  usuarios en el sistema </w:t>
+            </w:r>
+          </w:p>
+          <w:p>
+            <w:pPr>
+              <w:pStyle w:val="Standard"/>
+              <w:numPr>
+                <w:ilvl w:val="0"/>
+                <w:numId w:val="3"/>
+              </w:numPr>
+              <w:jc w:val="both"/>
+              <w:cnfStyle w:val="000000100000" w:firstRow="0" w:lastRow="0" w:firstColumn="0" w:lastColumn="0" w:oddVBand="0" w:evenVBand="0" w:oddHBand="1" w:evenHBand="0" w:firstRowFirstColumn="0" w:firstRowLastColumn="0" w:lastRowFirstColumn="0" w:lastRowLastColumn="0"/>
+              <w:rPr>
+                <w:rFonts w:ascii="Arial" w:eastAsiaTheme="minorEastAsia" w:hAnsi="Arial" w:cs="Arial"/>
+                <w:lang w:val="es-MX"/>
+              </w:rPr>
+            </w:pPr>
+            <w:r>
+              <w:rPr>
+                <w:rFonts w:ascii="Arial" w:eastAsiaTheme="minorEastAsia" w:hAnsi="Arial" w:cs="Arial"/>
+                <w:lang w:val="es-MX"/>
+              </w:rPr>
+              <w:t xml:space="preserve">Modificar usuarios en el sistema </w:t>
+            </w:r>
+          </w:p>
+          <w:p>
+            <w:pPr>
+              <w:pStyle w:val="Standard"/>
+              <w:numPr>
+                <w:ilvl w:val="0"/>
+                <w:numId w:val="3"/>
+              </w:numPr>
+              <w:jc w:val="both"/>
+              <w:cnfStyle w:val="000000100000" w:firstRow="0" w:lastRow="0" w:firstColumn="0" w:lastColumn="0" w:oddVBand="0" w:evenVBand="0" w:oddHBand="1" w:evenHBand="0" w:firstRowFirstColumn="0" w:firstRowLastColumn="0" w:lastRowFirstColumn="0" w:lastRowLastColumn="0"/>
+              <w:rPr>
+                <w:rFonts w:ascii="Arial" w:eastAsiaTheme="minorEastAsia" w:hAnsi="Arial" w:cs="Arial"/>
+                <w:lang w:val="es-MX"/>
+              </w:rPr>
+            </w:pPr>
+            <w:r>
+              <w:rPr>
+                <w:rFonts w:ascii="Arial" w:eastAsiaTheme="minorEastAsia" w:hAnsi="Arial" w:cs="Arial"/>
+                <w:lang w:val="es-MX"/>
+              </w:rPr>
+              <w:t xml:space="preserve">Mostrar reportes </w:t>
+            </w:r>
+          </w:p>
+          <w:p>
+            <w:pPr>
+              <w:pStyle w:val="Standard"/>
+              <w:ind w:left="780"/>
+              <w:jc w:val="both"/>
+              <w:cnfStyle w:val="000000100000" w:firstRow="0" w:lastRow="0" w:firstColumn="0" w:lastColumn="0" w:oddVBand="0" w:evenVBand="0" w:oddHBand="1" w:evenHBand="0" w:firstRowFirstColumn="0" w:firstRowLastColumn="0" w:lastRowFirstColumn="0" w:lastRowLastColumn="0"/>
+              <w:rPr>
+                <w:rFonts w:ascii="Arial" w:eastAsiaTheme="minorEastAsia" w:hAnsi="Arial" w:cs="Arial"/>
+                <w:lang w:val="es-MX"/>
+              </w:rPr>
+            </w:pPr>
+          </w:p>
+        </w:tc>
+      </w:tr>
+      <w:tr>
+        <w:trPr>
+          <w:cnfStyle w:val="000000010000" w:firstRow="0" w:lastRow="0" w:firstColumn="0" w:lastColumn="0" w:oddVBand="0" w:evenVBand="0" w:oddHBand="0" w:evenHBand="1" w:firstRowFirstColumn="0" w:firstRowLastColumn="0" w:lastRowFirstColumn="0" w:lastRowLastColumn="0"/>
+        </w:trPr>
+        <w:tc>
+          <w:tcPr>
+            <w:cnfStyle w:val="001000000000" w:firstRow="0" w:lastRow="0" w:firstColumn="1" w:lastColumn="0" w:oddVBand="0" w:evenVBand="0" w:oddHBand="0" w:evenHBand="0" w:firstRowFirstColumn="0" w:firstRowLastColumn="0" w:lastRowFirstColumn="0" w:lastRowLastColumn="0"/>
+            <w:tcW w:w="3025" w:type="dxa"/>
+          </w:tcPr>
+          <w:p>
+            <w:pPr>
+              <w:pStyle w:val="Standard"/>
+              <w:rPr>
+                <w:rFonts w:ascii="Arial" w:eastAsiaTheme="minorEastAsia" w:hAnsi="Arial" w:cs="Arial"/>
+                <w:b w:val="0"/>
+                <w:lang w:val="es-MX"/>
+              </w:rPr>
+            </w:pPr>
+            <w:r>
+              <w:rPr>
+                <w:rFonts w:ascii="Arial" w:eastAsiaTheme="minorEastAsia" w:hAnsi="Arial" w:cs="Arial"/>
+                <w:b w:val="0"/>
+                <w:lang w:val="es-MX"/>
+              </w:rPr>
+              <w:t>usuario</w:t>
+            </w:r>
+          </w:p>
+        </w:tc>
+        <w:tc>
+          <w:tcPr>
+            <w:tcW w:w="5695" w:type="dxa"/>
+          </w:tcPr>
+          <w:p>
+            <w:pPr>
+              <w:pStyle w:val="Standard"/>
+              <w:numPr>
+                <w:ilvl w:val="0"/>
+                <w:numId w:val="4"/>
+              </w:numPr>
+              <w:cnfStyle w:val="000000010000" w:firstRow="0" w:lastRow="0" w:firstColumn="0" w:lastColumn="0" w:oddVBand="0" w:evenVBand="0" w:oddHBand="0" w:evenHBand="1" w:firstRowFirstColumn="0" w:firstRowLastColumn="0" w:lastRowFirstColumn="0" w:lastRowLastColumn="0"/>
+              <w:rPr>
+                <w:rFonts w:ascii="Arial" w:eastAsiaTheme="minorEastAsia" w:hAnsi="Arial" w:cs="Arial"/>
+                <w:lang w:val="es-MX"/>
+              </w:rPr>
+            </w:pPr>
+            <w:r>
+              <w:rPr>
+                <w:rFonts w:ascii="Arial" w:eastAsiaTheme="minorEastAsia" w:hAnsi="Arial" w:cs="Arial"/>
+                <w:lang w:val="es-MX"/>
+              </w:rPr>
+              <w:t xml:space="preserve">Registro de entrada </w:t>
+            </w:r>
+          </w:p>
+          <w:p>
+            <w:pPr>
+              <w:pStyle w:val="Standard"/>
+              <w:numPr>
+                <w:ilvl w:val="0"/>
+                <w:numId w:val="4"/>
+              </w:numPr>
+              <w:cnfStyle w:val="000000010000" w:firstRow="0" w:lastRow="0" w:firstColumn="0" w:lastColumn="0" w:oddVBand="0" w:evenVBand="0" w:oddHBand="0" w:evenHBand="1" w:firstRowFirstColumn="0" w:firstRowLastColumn="0" w:lastRowFirstColumn="0" w:lastRowLastColumn="0"/>
+              <w:rPr>
+                <w:rFonts w:ascii="Arial" w:eastAsiaTheme="minorEastAsia" w:hAnsi="Arial" w:cs="Arial"/>
+                <w:lang w:val="es-MX"/>
+              </w:rPr>
+            </w:pPr>
+            <w:r>
+              <w:rPr>
+                <w:rFonts w:ascii="Arial" w:eastAsiaTheme="minorEastAsia" w:hAnsi="Arial" w:cs="Arial"/>
+                <w:lang w:val="es-MX"/>
+              </w:rPr>
+              <w:t xml:space="preserve">Registro de salida </w:t>
+            </w:r>
+          </w:p>
+          <w:p>
+            <w:pPr>
+              <w:pStyle w:val="Standard"/>
+              <w:cnfStyle w:val="000000010000" w:firstRow="0" w:lastRow="0" w:firstColumn="0" w:lastColumn="0" w:oddVBand="0" w:evenVBand="0" w:oddHBand="0" w:evenHBand="1" w:firstRowFirstColumn="0" w:firstRowLastColumn="0" w:lastRowFirstColumn="0" w:lastRowLastColumn="0"/>
+              <w:rPr>
+                <w:rFonts w:ascii="Arial" w:eastAsiaTheme="minorEastAsia" w:hAnsi="Arial" w:cs="Arial"/>
+                <w:lang w:val="es-MX"/>
+              </w:rPr>
+            </w:pPr>
+          </w:p>
+          <w:p>
+            <w:pPr>
+              <w:pStyle w:val="Standard"/>
+              <w:ind w:left="720"/>
+              <w:cnfStyle w:val="000000010000" w:firstRow="0" w:lastRow="0" w:firstColumn="0" w:lastColumn="0" w:oddVBand="0" w:evenVBand="0" w:oddHBand="0" w:evenHBand="1" w:firstRowFirstColumn="0" w:firstRowLastColumn="0" w:lastRowFirstColumn="0" w:lastRowLastColumn="0"/>
+              <w:rPr>
+                <w:rFonts w:ascii="Arial" w:eastAsiaTheme="minorEastAsia" w:hAnsi="Arial" w:cs="Arial"/>
+                <w:lang w:val="es-MX"/>
+              </w:rPr>
+            </w:pPr>
+          </w:p>
+        </w:tc>
+      </w:tr>
+    </w:tbl>
+    <w:p>
+      <w:pPr>
+        <w:rPr>
+          <w:sz w:val="24"/>
+          <w:lang w:val="es-MX"/>
+        </w:rPr>
+      </w:pPr>
+    </w:p>
+    <w:p>
+      <w:pPr>
+        <w:rPr>
+          <w:sz w:val="24"/>
+          <w:lang w:val="es-MX"/>
+        </w:rPr>
+      </w:pPr>
+    </w:p>
+    <w:tbl>
+      <w:tblPr>
+        <w:tblStyle w:val="Tablaconcuadrcula"/>
+        <w:tblpPr w:leftFromText="141" w:rightFromText="141" w:vertAnchor="text" w:horzAnchor="page" w:tblpX="3778" w:tblpY="82"/>
+        <w:tblOverlap w:val="never"/>
+        <w:tblW w:w="0" w:type="auto"/>
+        <w:tblLook w:val="04A0" w:firstRow="1" w:lastRow="0" w:firstColumn="1" w:lastColumn="0" w:noHBand="0" w:noVBand="1"/>
+      </w:tblPr>
+      <w:tblGrid>
+        <w:gridCol w:w="2084"/>
+      </w:tblGrid>
+      <w:tr>
+        <w:trPr>
+          <w:trHeight w:val="486"/>
+        </w:trPr>
+        <w:tc>
+          <w:tcPr>
+            <w:tcW w:w="2084" w:type="dxa"/>
+          </w:tcPr>
+          <w:p>
+            <w:pPr>
+              <w:rPr>
+                <w:sz w:val="24"/>
+                <w:lang w:val="es-MX"/>
+              </w:rPr>
+            </w:pPr>
+            <w:r>
+              <w:rPr>
+                <w:sz w:val="24"/>
+                <w:lang w:val="es-MX"/>
+              </w:rPr>
+              <w:t>Usuario</w:t>
+            </w:r>
+          </w:p>
+        </w:tc>
+      </w:tr>
+      <w:tr>
+        <w:trPr>
+          <w:trHeight w:val="940"/>
+        </w:trPr>
+        <w:tc>
+          <w:tcPr>
+            <w:tcW w:w="2084" w:type="dxa"/>
+          </w:tcPr>
+          <w:p>
+            <w:pPr>
+              <w:rPr>
+                <w:sz w:val="24"/>
+                <w:lang w:val="es-MX"/>
+              </w:rPr>
+            </w:pPr>
+            <w:r>
+              <w:rPr>
+                <w:sz w:val="24"/>
+                <w:lang w:val="es-MX"/>
+              </w:rPr>
+              <w:t xml:space="preserve">+Id </w:t>
+            </w:r>
+          </w:p>
+          <w:p>
+            <w:pPr>
+              <w:rPr>
+                <w:sz w:val="24"/>
+                <w:lang w:val="es-MX"/>
+              </w:rPr>
+            </w:pPr>
+            <w:r>
+              <w:rPr>
+                <w:sz w:val="24"/>
+                <w:lang w:val="es-MX"/>
+              </w:rPr>
+              <w:t>-nombre</w:t>
+            </w:r>
+          </w:p>
+          <w:p>
+            <w:pPr>
+              <w:rPr>
+                <w:sz w:val="24"/>
+                <w:lang w:val="es-MX"/>
+              </w:rPr>
+            </w:pPr>
+            <w:r>
+              <w:rPr>
+                <w:sz w:val="24"/>
+                <w:lang w:val="es-MX"/>
+              </w:rPr>
+              <w:t>-domicilio</w:t>
+            </w:r>
+          </w:p>
+          <w:p>
+            <w:pPr>
+              <w:rPr>
+                <w:sz w:val="24"/>
+                <w:lang w:val="es-MX"/>
+              </w:rPr>
+            </w:pPr>
+          </w:p>
+        </w:tc>
+      </w:tr>
+      <w:tr>
+        <w:trPr>
+          <w:trHeight w:val="989"/>
+        </w:trPr>
+        <w:tc>
+          <w:tcPr>
+            <w:tcW w:w="2084" w:type="dxa"/>
+          </w:tcPr>
+          <w:p>
+            <w:pPr>
+              <w:rPr>
+                <w:sz w:val="24"/>
+                <w:lang w:val="es-MX"/>
+              </w:rPr>
+            </w:pPr>
+            <w:r>
+              <w:rPr>
+                <w:noProof/>
+                <w:sz w:val="24"/>
+                <w:lang w:eastAsia="es-ES"/>
+              </w:rPr>
+              <mc:AlternateContent>
+                <mc:Choice Requires="wps">
+                  <w:drawing>
+                    <wp:anchor distT="0" distB="0" distL="114300" distR="114300" simplePos="0" relativeHeight="251665408" behindDoc="0" locked="0" layoutInCell="1" allowOverlap="1" wp14:anchorId="6F914358" wp14:editId="32D17F01">
+                      <wp:simplePos x="0" y="0"/>
+                      <wp:positionH relativeFrom="column">
+                        <wp:posOffset>424815</wp:posOffset>
+                      </wp:positionH>
+                      <wp:positionV relativeFrom="paragraph">
+                        <wp:posOffset>622300</wp:posOffset>
+                      </wp:positionV>
+                      <wp:extent cx="180975" cy="209550"/>
+                      <wp:effectExtent l="19050" t="19050" r="47625" b="19050"/>
+                      <wp:wrapNone/>
+                      <wp:docPr id="3" name="3 Triángulo isósceles"/>
+                      <wp:cNvGraphicFramePr/>
+                      <a:graphic xmlns:a="http://schemas.openxmlformats.org/drawingml/2006/main">
+                        <a:graphicData uri="http://schemas.microsoft.com/office/word/2010/wordprocessingShape">
+                          <wps:wsp>
+                            <wps:cNvSpPr/>
+                            <wps:spPr>
+                              <a:xfrm>
+                                <a:off x="0" y="0"/>
+                                <a:ext cx="180975" cy="209550"/>
+                              </a:xfrm>
+                              <a:prstGeom prst="triangle">
+                                <a:avLst/>
+                              </a:prstGeom>
+                            </wps:spPr>
+                            <wps:style>
+                              <a:lnRef idx="2">
+                                <a:schemeClr val="accent1">
+                                  <a:shade val="50000"/>
+                                </a:schemeClr>
+                              </a:lnRef>
+                              <a:fillRef idx="1">
+                                <a:schemeClr val="accent1"/>
+                              </a:fillRef>
+                              <a:effectRef idx="0">
+                                <a:schemeClr val="accent1"/>
+                              </a:effectRef>
+                              <a:fontRef idx="minor">
+                                <a:schemeClr val="lt1"/>
+                              </a:fontRef>
+                            </wps:style>
+                            <wps:bodyPr rot="0" spcFirstLastPara="0" vertOverflow="overflow" horzOverflow="overflow" vert="horz" wrap="square" lIns="91440" tIns="45720" rIns="91440" bIns="45720" numCol="1" spcCol="0" rtlCol="0" fromWordArt="0" anchor="ctr" anchorCtr="0" forceAA="0" compatLnSpc="1">
+                              <a:prstTxWarp prst="textNoShape">
+                                <a:avLst/>
+                              </a:prstTxWarp>
+                              <a:noAutofit/>
+                            </wps:bodyPr>
+                          </wps:wsp>
+                        </a:graphicData>
+                      </a:graphic>
+                    </wp:anchor>
+                  </w:drawing>
+                </mc:Choice>
+                <mc:Fallback>
+                  <w:pict>
+                    <v:shapetype id="_x0000_t5" coordsize="21600,21600" o:spt="5" adj="10800" path="m@0,l,21600r21600,xe">
+                      <v:stroke joinstyle="miter"/>
+                      <v:formulas>
+                        <v:f eqn="val #0"/>
+                        <v:f eqn="prod #0 1 2"/>
+                        <v:f eqn="sum @1 10800 0"/>
+                      </v:formulas>
+                      <v:path gradientshapeok="t" o:connecttype="custom" o:connectlocs="@0,0;@1,10800;0,21600;10800,21600;21600,21600;@2,10800" textboxrect="0,10800,10800,18000;5400,10800,16200,18000;10800,10800,21600,18000;0,7200,7200,21600;7200,7200,14400,21600;14400,7200,21600,21600"/>
+                      <v:handles>
+                        <v:h position="#0,topLeft" xrange="0,21600"/>
+                      </v:handles>
+                    </v:shapetype>
+                    <v:shape id="3 Triángulo isósceles" o:spid="_x0000_s1026" type="#_x0000_t5" style="position:absolute;margin-left:33.45pt;margin-top:49pt;width:14.25pt;height:16.5pt;z-index:251665408;visibility:visible;mso-wrap-style:square;mso-wrap-distance-left:9pt;mso-wrap-distance-top:0;mso-wrap-distance-right:9pt;mso-wrap-distance-bottom:0;mso-position-horizontal:absolute;mso-position-horizontal-relative:text;mso-position-vertical:absolute;mso-position-vertical-relative:text;v-text-anchor:middle" o:gfxdata="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" fillcolor="#5b9bd5 [3204]" strokecolor="#1f4d78 [1604]" strokeweight="1pt"/>
+                  </w:pict>
+                </mc:Fallback>
+              </mc:AlternateContent>
+            </w:r>
+            <w:r>
+              <w:rPr>
+                <w:sz w:val="24"/>
+                <w:lang w:val="es-MX"/>
+              </w:rPr>
+              <w:t>Registrarse()</w:t>
+            </w:r>
+          </w:p>
+        </w:tc>
+      </w:tr>
+    </w:tbl>
+    <w:p>
+      <w:pPr>
+        <w:rPr>
+          <w:noProof/>
+          <w:sz w:val="24"/>
+          <w:lang w:eastAsia="es-ES"/>
+        </w:rPr>
+      </w:pPr>
+      <w:r>
+        <w:rPr>
+          <w:noProof/>
+          <w:sz w:val="24"/>
+          <w:lang w:eastAsia="es-ES"/>
+        </w:rPr>
+        <w:t xml:space="preserve">                               </w:t>
+      </w:r>
+    </w:p>
+    <w:p>
+      <w:pPr>
+        <w:rPr>
+          <w:sz w:val="24"/>
+          <w:lang w:val="es-MX"/>
+        </w:rPr>
+      </w:pPr>
+      <w:r>
+        <w:rPr>
+          <w:noProof/>
+          <w:sz w:val="24"/>
+          <w:lang w:eastAsia="es-ES"/>
+        </w:rPr>
+        <mc:AlternateContent>
+          <mc:Choice Requires="wps">
+            <w:drawing>
+              <wp:anchor distT="0" distB="0" distL="114300" distR="114300" simplePos="0" relativeHeight="251666432" behindDoc="0" locked="0" layoutInCell="1" allowOverlap="1" wp14:anchorId="2A0222E7" wp14:editId="2F01D415">
+                <wp:simplePos x="0" y="0"/>
+                <wp:positionH relativeFrom="column">
+                  <wp:posOffset>1844040</wp:posOffset>
+                </wp:positionH>
+                <wp:positionV relativeFrom="paragraph">
+                  <wp:posOffset>1653540</wp:posOffset>
+                </wp:positionV>
+                <wp:extent cx="9525" cy="200025"/>
+                <wp:effectExtent l="0" t="0" r="28575" b="28575"/>
+                <wp:wrapNone/>
+                <wp:docPr id="8" name="8 Conector recto"/>
+                <wp:cNvGraphicFramePr/>
+                <a:graphic xmlns:a="http://schemas.openxmlformats.org/drawingml/2006/main">
+                  <a:graphicData uri="http://schemas.microsoft.com/office/word/2010/wordprocessingShape">
+                    <wps:wsp>
+                      <wps:cNvCnPr/>
+                      <wps:spPr>
+                        <a:xfrm>
+                          <a:off x="0" y="0"/>
+                          <a:ext cx="9525" cy="200025"/>
+                        </a:xfrm>
+                        <a:prstGeom prst="line">
+                          <a:avLst/>
+                        </a:prstGeom>
+                      </wps:spPr>
+                      <wps:style>
+                        <a:lnRef idx="1">
+                          <a:schemeClr val="dk1"/>
+                        </a:lnRef>
+                        <a:fillRef idx="0">
+                          <a:schemeClr val="dk1"/>
+                        </a:fillRef>
+                        <a:effectRef idx="0">
+                          <a:schemeClr val="dk1"/>
+                        </a:effectRef>
+                        <a:fontRef idx="minor">
+                          <a:schemeClr val="tx1"/>
+                        </a:fontRef>
+                      </wps:style>
+                      <wps:bodyPr/>
+                    </wps:wsp>
+                  </a:graphicData>
+                </a:graphic>
+              </wp:anchor>
+            </w:drawing>
+          </mc:Choice>
+          <mc:Fallback>
+            <w:pict>
+              <v:line id="8 Conector recto" o:spid="_x0000_s1026" style="position:absolute;z-index:251666432;visibility:visible;mso-wrap-style:square;mso-wrap-distance-left:9pt;mso-wrap-distance-top:0;mso-wrap-distance-right:9pt;mso-wrap-distance-bottom:0;mso-position-horizontal:absolute;mso-position-horizontal-relative:text;mso-position-vertical:absolute;mso-position-vertical-relative:text" from="145.2pt,130.2pt" to="145.95pt,145.95pt" o:gfxdata="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" strokecolor="black [3200]" strokeweight=".5pt">
+                <v:stroke joinstyle="miter"/>
+              </v:line>
+            </w:pict>
+          </mc:Fallback>
+        </mc:AlternateContent>
+      </w:r>
+      <w:r>
+        <w:rPr>
+          <w:noProof/>
+          <w:sz w:val="24"/>
+          <w:lang w:eastAsia="es-ES"/>
+        </w:rPr>
+        <w:br w:type="textWrapping" w:clear="all"/>
+      </w:r>
+    </w:p>
+    <w:p>
+      <w:pPr>
+        <w:tabs>
+          <w:tab w:val="left" w:pos="1650"/>
+        </w:tabs>
+        <w:rPr>
+          <w:sz w:val="24"/>
+          <w:lang w:val="es-MX"/>
+        </w:rPr>
+      </w:pPr>
+      <w:r>
+        <w:rPr>
+          <w:noProof/>
+          <w:sz w:val="24"/>
+          <w:lang w:eastAsia="es-ES"/>
+        </w:rPr>
+        <mc:AlternateContent>
+          <mc:Choice Requires="wps">
+            <w:drawing>
+              <wp:anchor distT="0" distB="0" distL="114300" distR="114300" simplePos="0" relativeHeight="251672576" behindDoc="0" locked="0" layoutInCell="1" allowOverlap="1" wp14:anchorId="7431ED23" wp14:editId="3A634ACE">
+                <wp:simplePos x="0" y="0"/>
+                <wp:positionH relativeFrom="column">
+                  <wp:posOffset>2742835</wp:posOffset>
+                </wp:positionH>
+                <wp:positionV relativeFrom="paragraph">
+                  <wp:posOffset>92048</wp:posOffset>
+                </wp:positionV>
+                <wp:extent cx="0" cy="282102"/>
+                <wp:effectExtent l="0" t="0" r="19050" b="22860"/>
+                <wp:wrapNone/>
+                <wp:docPr id="16" name="16 Conector recto"/>
+                <wp:cNvGraphicFramePr/>
+                <a:graphic xmlns:a="http://schemas.openxmlformats.org/drawingml/2006/main">
+                  <a:graphicData uri="http://schemas.microsoft.com/office/word/2010/wordprocessingShape">
+                    <wps:wsp>
+                      <wps:cNvCnPr/>
+                      <wps:spPr>
+                        <a:xfrm>
+                          <a:off x="0" y="0"/>
+                          <a:ext cx="0" cy="282102"/>
+                        </a:xfrm>
+                        <a:prstGeom prst="line">
+                          <a:avLst/>
+                        </a:prstGeom>
+                      </wps:spPr>
+                      <wps:style>
+                        <a:lnRef idx="1">
+                          <a:schemeClr val="dk1"/>
+                        </a:lnRef>
+                        <a:fillRef idx="0">
+                          <a:schemeClr val="dk1"/>
+                        </a:fillRef>
+                        <a:effectRef idx="0">
+                          <a:schemeClr val="dk1"/>
+                        </a:effectRef>
+                        <a:fontRef idx="minor">
+                          <a:schemeClr val="tx1"/>
+                        </a:fontRef>
+                      </wps:style>
+                      <wps:bodyPr/>
+                    </wps:wsp>
+                  </a:graphicData>
+                </a:graphic>
+                <wp14:sizeRelH relativeFrom="margin">
+                  <wp14:pctWidth>0</wp14:pctWidth>
+                </wp14:sizeRelH>
+                <wp14:sizeRelV relativeFrom="margin">
+                  <wp14:pctHeight>0</wp14:pctHeight>
+                </wp14:sizeRelV>
+              </wp:anchor>
+            </w:drawing>
+          </mc:Choice>
+          <mc:Fallback>
+            <w:pict>
+              <v:line id="16 Conector recto" o:spid="_x0000_s1026" style="position:absolute;z-index:251672576;visibility:visible;mso-wrap-style:square;mso-width-percent:0;mso-height-percent:0;mso-wrap-distance-left:9pt;mso-wrap-distance-top:0;mso-wrap-distance-right:9pt;mso-wrap-distance-bottom:0;mso-position-horizontal:absolute;mso-position-horizontal-relative:text;mso-position-vertical:absolute;mso-position-vertical-relative:text;mso-width-percent:0;mso-height-percent:0;mso-width-relative:margin;mso-height-relative:margin" from="215.95pt,7.25pt" to="215.95pt,29.45pt" o:gfxdata="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" strokecolor="black [3200]" strokeweight=".5pt">
+                <v:stroke joinstyle="miter"/>
+              </v:line>
+            </w:pict>
+          </mc:Fallback>
+        </mc:AlternateContent>
+      </w:r>
+      <w:r>
+        <w:rPr>
+          <w:noProof/>
+          <w:sz w:val="24"/>
+          <w:lang w:eastAsia="es-ES"/>
+        </w:rPr>
+        <mc:AlternateContent>
+          <mc:Choice Requires="wps">
+            <w:drawing>
+              <wp:anchor distT="0" distB="0" distL="114300" distR="114300" simplePos="0" relativeHeight="251664384" behindDoc="0" locked="0" layoutInCell="1" allowOverlap="1" wp14:anchorId="0E399AAE" wp14:editId="52EFB085">
+                <wp:simplePos x="0" y="0"/>
+                <wp:positionH relativeFrom="column">
+                  <wp:posOffset>4778348</wp:posOffset>
+                </wp:positionH>
+                <wp:positionV relativeFrom="paragraph">
+                  <wp:posOffset>99060</wp:posOffset>
+                </wp:positionV>
+                <wp:extent cx="0" cy="200025"/>
+                <wp:effectExtent l="0" t="0" r="19050" b="9525"/>
+                <wp:wrapNone/>
+                <wp:docPr id="6" name="6 Conector recto"/>
+                <wp:cNvGraphicFramePr/>
+                <a:graphic xmlns:a="http://schemas.openxmlformats.org/drawingml/2006/main">
+                  <a:graphicData uri="http://schemas.microsoft.com/office/word/2010/wordprocessingShape">
+                    <wps:wsp>
+                      <wps:cNvCnPr/>
+                      <wps:spPr>
+                        <a:xfrm>
+                          <a:off x="0" y="0"/>
+                          <a:ext cx="0" cy="200025"/>
+                        </a:xfrm>
+                        <a:prstGeom prst="line">
+                          <a:avLst/>
+                        </a:prstGeom>
+                      </wps:spPr>
+                      <wps:style>
+                        <a:lnRef idx="1">
+                          <a:schemeClr val="dk1"/>
+                        </a:lnRef>
+                        <a:fillRef idx="0">
+                          <a:schemeClr val="dk1"/>
+                        </a:fillRef>
+                        <a:effectRef idx="0">
+                          <a:schemeClr val="dk1"/>
+                        </a:effectRef>
+                        <a:fontRef idx="minor">
+                          <a:schemeClr val="tx1"/>
+                        </a:fontRef>
+                      </wps:style>
+                      <wps:bodyPr/>
+                    </wps:wsp>
+                  </a:graphicData>
+                </a:graphic>
+                <wp14:sizeRelH relativeFrom="margin">
+                  <wp14:pctWidth>0</wp14:pctWidth>
+                </wp14:sizeRelH>
+                <wp14:sizeRelV relativeFrom="margin">
+                  <wp14:pctHeight>0</wp14:pctHeight>
+                </wp14:sizeRelV>
+              </wp:anchor>
+            </w:drawing>
+          </mc:Choice>
+          <mc:Fallback>
+            <w:pict>
+              <v:line id="6 Conector recto" o:spid="_x0000_s1026" style="position:absolute;z-index:251664384;visibility:visible;mso-wrap-style:square;mso-width-percent:0;mso-height-percent:0;mso-wrap-distance-left:9pt;mso-wrap-distance-top:0;mso-wrap-distance-right:9pt;mso-wrap-distance-bottom:0;mso-position-horizontal:absolute;mso-position-horizontal-relative:text;mso-position-vertical:absolute;mso-position-vertical-relative:text;mso-width-percent:0;mso-height-percent:0;mso-width-relative:margin;mso-height-relative:margin" from="376.25pt,7.8pt" to="376.25pt,23.55pt" o:gfxdata="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" strokecolor="black [3200]" strokeweight=".5pt">
+                <v:stroke joinstyle="miter"/>
+              </v:line>
+            </w:pict>
+          </mc:Fallback>
+        </mc:AlternateContent>
+      </w:r>
+      <w:r>
+        <w:rPr>
+          <w:noProof/>
+          <w:sz w:val="24"/>
+          <w:lang w:eastAsia="es-ES"/>
+        </w:rPr>
+        <mc:AlternateContent>
+          <mc:Choice Requires="wps">
+            <w:drawing>
+              <wp:anchor distT="0" distB="0" distL="114300" distR="114300" simplePos="0" relativeHeight="251663360" behindDoc="0" locked="0" layoutInCell="1" allowOverlap="1" wp14:anchorId="5053B7B5" wp14:editId="36BB68FB">
+                <wp:simplePos x="0" y="0"/>
+                <wp:positionH relativeFrom="column">
+                  <wp:posOffset>524510</wp:posOffset>
+                </wp:positionH>
+                <wp:positionV relativeFrom="paragraph">
+                  <wp:posOffset>91440</wp:posOffset>
+                </wp:positionV>
+                <wp:extent cx="4269740" cy="9525"/>
+                <wp:effectExtent l="0" t="0" r="16510" b="28575"/>
+                <wp:wrapNone/>
+                <wp:docPr id="5" name="5 Conector recto"/>
+                <wp:cNvGraphicFramePr/>
+                <a:graphic xmlns:a="http://schemas.openxmlformats.org/drawingml/2006/main">
+                  <a:graphicData uri="http://schemas.microsoft.com/office/word/2010/wordprocessingShape">
+                    <wps:wsp>
+                      <wps:cNvCnPr/>
+                      <wps:spPr>
+                        <a:xfrm>
+                          <a:off x="0" y="0"/>
+                          <a:ext cx="4269740" cy="9525"/>
+                        </a:xfrm>
+                        <a:prstGeom prst="line">
+                          <a:avLst/>
+                        </a:prstGeom>
+                      </wps:spPr>
+                      <wps:style>
+                        <a:lnRef idx="1">
+                          <a:schemeClr val="dk1"/>
+                        </a:lnRef>
+                        <a:fillRef idx="0">
+                          <a:schemeClr val="dk1"/>
+                        </a:fillRef>
+                        <a:effectRef idx="0">
+                          <a:schemeClr val="dk1"/>
+                        </a:effectRef>
+                        <a:fontRef idx="minor">
+                          <a:schemeClr val="tx1"/>
+                        </a:fontRef>
+                      </wps:style>
+                      <wps:bodyPr/>
+                    </wps:wsp>
+                  </a:graphicData>
+                </a:graphic>
+                <wp14:sizeRelH relativeFrom="margin">
+                  <wp14:pctWidth>0</wp14:pctWidth>
+                </wp14:sizeRelH>
+              </wp:anchor>
+            </w:drawing>
+          </mc:Choice>
+          <mc:Fallback>
+            <w:pict>
+              <v:line id="5 Conector recto" o:spid="_x0000_s1026" style="position:absolute;z-index:251663360;visibility:visible;mso-wrap-style:square;mso-width-percent:0;mso-wrap-distance-left:9pt;mso-wrap-distance-top:0;mso-wrap-distance-right:9pt;mso-wrap-distance-bottom:0;mso-position-horizontal:absolute;mso-position-horizontal-relative:text;mso-position-vertical:absolute;mso-position-vertical-relative:text;mso-width-percent:0;mso-width-relative:margin" from="41.3pt,7.2pt" to="377.5pt,7.95pt" o:gfxdata="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" strokecolor="black [3200]" strokeweight=".5pt">
+                <v:stroke joinstyle="miter"/>
+              </v:line>
+            </w:pict>
+          </mc:Fallback>
+        </mc:AlternateContent>
+      </w:r>
+      <w:r>
+        <w:rPr>
+          <w:noProof/>
+          <w:sz w:val="24"/>
+          <w:lang w:eastAsia="es-ES"/>
+        </w:rPr>
+        <mc:AlternateContent>
+          <mc:Choice Requires="wps">
+            <w:drawing>
+              <wp:anchor distT="0" distB="0" distL="114300" distR="114300" simplePos="0" relativeHeight="251662336" behindDoc="0" locked="0" layoutInCell="1" allowOverlap="1" wp14:anchorId="4EB730EF" wp14:editId="64DD332A">
+                <wp:simplePos x="0" y="0"/>
+                <wp:positionH relativeFrom="column">
+                  <wp:posOffset>528956</wp:posOffset>
+                </wp:positionH>
+                <wp:positionV relativeFrom="paragraph">
+                  <wp:posOffset>95250</wp:posOffset>
+                </wp:positionV>
+                <wp:extent cx="634" cy="200025"/>
+                <wp:effectExtent l="0" t="0" r="19050" b="9525"/>
+                <wp:wrapNone/>
+                <wp:docPr id="4" name="4 Conector recto"/>
+                <wp:cNvGraphicFramePr/>
+                <a:graphic xmlns:a="http://schemas.openxmlformats.org/drawingml/2006/main">
+                  <a:graphicData uri="http://schemas.microsoft.com/office/word/2010/wordprocessingShape">
+                    <wps:wsp>
+                      <wps:cNvCnPr/>
+                      <wps:spPr>
+                        <a:xfrm>
+                          <a:off x="0" y="0"/>
+                          <a:ext cx="634" cy="200025"/>
+                        </a:xfrm>
+                        <a:prstGeom prst="line">
+                          <a:avLst/>
+                        </a:prstGeom>
+                      </wps:spPr>
+                      <wps:style>
+                        <a:lnRef idx="1">
+                          <a:schemeClr val="dk1"/>
+                        </a:lnRef>
+                        <a:fillRef idx="0">
+                          <a:schemeClr val="dk1"/>
+                        </a:fillRef>
+                        <a:effectRef idx="0">
+                          <a:schemeClr val="dk1"/>
+                        </a:effectRef>
+                        <a:fontRef idx="minor">
+                          <a:schemeClr val="tx1"/>
+                        </a:fontRef>
+                      </wps:style>
+                      <wps:bodyPr/>
+                    </wps:wsp>
+                  </a:graphicData>
+                </a:graphic>
+                <wp14:sizeRelH relativeFrom="margin">
+                  <wp14:pctWidth>0</wp14:pctWidth>
+                </wp14:sizeRelH>
+                <wp14:sizeRelV relativeFrom="margin">
+                  <wp14:pctHeight>0</wp14:pctHeight>
+                </wp14:sizeRelV>
+              </wp:anchor>
+            </w:drawing>
+          </mc:Choice>
+          <mc:Fallback>
+            <w:pict>
+              <v:line id="4 Conector recto" o:spid="_x0000_s1026" style="position:absolute;z-index:251662336;visibility:visible;mso-wrap-style:square;mso-width-percent:0;mso-height-percent:0;mso-wrap-distance-left:9pt;mso-wrap-distance-top:0;mso-wrap-distance-right:9pt;mso-wrap-distance-bottom:0;mso-position-horizontal:absolute;mso-position-horizontal-relative:text;mso-position-vertical:absolute;mso-position-vertical-relative:text;mso-width-percent:0;mso-height-percent:0;mso-width-relative:margin;mso-height-relative:margin" from="41.65pt,7.5pt" to="41.7pt,23.25pt" o:gfxdata="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" strokecolor="black [3200]" strokeweight=".5pt">
+                <v:stroke joinstyle="miter"/>
+              </v:line>
+            </w:pict>
+          </mc:Fallback>
+        </mc:AlternateContent>
+      </w:r>
+      <w:r>
+        <w:rPr>
+          <w:sz w:val="24"/>
+          <w:lang w:val="es-MX"/>
+        </w:rPr>
+        <w:tab/>
+      </w:r>
+    </w:p>
+    <w:tbl>
+      <w:tblPr>
+        <w:tblStyle w:val="Tablaconcuadrcula"/>
+        <w:tblpPr w:leftFromText="141" w:rightFromText="141" w:vertAnchor="text" w:tblpY="1"/>
+        <w:tblOverlap w:val="never"/>
+        <w:tblW w:w="0" w:type="auto"/>
+        <w:tblLook w:val="04A0" w:firstRow="1" w:lastRow="0" w:firstColumn="1" w:lastColumn="0" w:noHBand="0" w:noVBand="1"/>
+      </w:tblPr>
+      <w:tblGrid>
+        <w:gridCol w:w="2123"/>
+      </w:tblGrid>
+      <w:tr>
+        <w:trPr>
+          <w:trHeight w:val="538"/>
+        </w:trPr>
+        <w:tc>
+          <w:tcPr>
+            <w:tcW w:w="2123" w:type="dxa"/>
+          </w:tcPr>
+          <w:p>
+            <w:pPr>
+              <w:tabs>
+                <w:tab w:val="left" w:pos="1650"/>
+              </w:tabs>
+              <w:rPr>
+                <w:sz w:val="24"/>
+                <w:lang w:val="es-MX"/>
+              </w:rPr>
+            </w:pPr>
+            <w:r>
+              <w:rPr>
+                <w:sz w:val="24"/>
+                <w:lang w:val="es-MX"/>
+              </w:rPr>
+              <w:t>Alumno</w:t>
+            </w:r>
+          </w:p>
+        </w:tc>
+      </w:tr>
+      <w:tr>
+        <w:trPr>
+          <w:trHeight w:val="1293"/>
+        </w:trPr>
+        <w:tc>
+          <w:tcPr>
+            <w:tcW w:w="2123" w:type="dxa"/>
+          </w:tcPr>
+          <w:p>
+            <w:pPr>
+              <w:tabs>
+                <w:tab w:val="left" w:pos="1650"/>
+              </w:tabs>
+              <w:rPr>
+                <w:sz w:val="24"/>
+                <w:lang w:val="es-MX"/>
+              </w:rPr>
+            </w:pPr>
+            <w:r>
+              <w:rPr>
+                <w:sz w:val="24"/>
+                <w:lang w:val="es-MX"/>
+              </w:rPr>
+              <w:t>+id</w:t>
+            </w:r>
+          </w:p>
+          <w:p>
+            <w:pPr>
+              <w:tabs>
+                <w:tab w:val="left" w:pos="1650"/>
+              </w:tabs>
+              <w:rPr>
+                <w:sz w:val="24"/>
+                <w:lang w:val="es-MX"/>
+              </w:rPr>
+            </w:pPr>
+            <w:r>
+              <w:rPr>
+                <w:sz w:val="24"/>
+                <w:lang w:val="es-MX"/>
+              </w:rPr>
+              <w:t>-carrera</w:t>
+            </w:r>
+          </w:p>
+          <w:p>
+            <w:pPr>
+              <w:tabs>
+                <w:tab w:val="left" w:pos="1650"/>
+              </w:tabs>
+              <w:rPr>
+                <w:sz w:val="24"/>
+                <w:lang w:val="es-MX"/>
+              </w:rPr>
+            </w:pPr>
+            <w:r>
+              <w:rPr>
+                <w:sz w:val="24"/>
+                <w:lang w:val="es-MX"/>
+              </w:rPr>
+              <w:t xml:space="preserve">-materias </w:t>
+            </w:r>
+          </w:p>
+          <w:p>
+            <w:pPr>
+              <w:tabs>
+                <w:tab w:val="left" w:pos="1650"/>
+              </w:tabs>
+              <w:rPr>
+                <w:sz w:val="24"/>
+                <w:lang w:val="es-MX"/>
+              </w:rPr>
+            </w:pPr>
+            <w:r>
+              <w:rPr>
+                <w:sz w:val="24"/>
+                <w:lang w:val="es-MX"/>
+              </w:rPr>
+              <w:t>-historialA</w:t>
+            </w:r>
+          </w:p>
+          <w:p>
+            <w:pPr>
+              <w:tabs>
+                <w:tab w:val="left" w:pos="1650"/>
+              </w:tabs>
+              <w:rPr>
+                <w:sz w:val="24"/>
+                <w:lang w:val="es-MX"/>
+              </w:rPr>
+            </w:pPr>
+          </w:p>
+        </w:tc>
+      </w:tr>
+      <w:tr>
+        <w:trPr>
+          <w:trHeight w:val="698"/>
+        </w:trPr>
+        <w:tc>
+          <w:tcPr>
+            <w:tcW w:w="2123" w:type="dxa"/>
+          </w:tcPr>
+          <w:p>
+            <w:pPr>
+              <w:tabs>
+                <w:tab w:val="left" w:pos="1650"/>
+              </w:tabs>
+              <w:rPr>
+                <w:sz w:val="24"/>
+                <w:lang w:val="es-MX"/>
+              </w:rPr>
+            </w:pPr>
+            <w:r>
+              <w:rPr>
+                <w:sz w:val="24"/>
+                <w:lang w:val="es-MX"/>
+              </w:rPr>
+              <w:t xml:space="preserve">RegistroEntrada() </w:t>
+            </w:r>
+          </w:p>
+          <w:p>
+            <w:pPr>
+              <w:tabs>
+                <w:tab w:val="left" w:pos="1650"/>
+              </w:tabs>
+              <w:rPr>
+                <w:sz w:val="24"/>
+                <w:lang w:val="es-MX"/>
+              </w:rPr>
+            </w:pPr>
+            <w:r>
+              <w:rPr>
+                <w:noProof/>
+                <w:sz w:val="24"/>
+                <w:lang w:eastAsia="es-ES"/>
+              </w:rPr>
+              <mc:AlternateContent>
+                <mc:Choice Requires="wps">
+                  <w:drawing>
+                    <wp:anchor distT="0" distB="0" distL="114300" distR="114300" simplePos="0" relativeHeight="251667456" behindDoc="0" locked="0" layoutInCell="1" allowOverlap="1" wp14:anchorId="3EE45585" wp14:editId="58B19812">
+                      <wp:simplePos x="0" y="0"/>
+                      <wp:positionH relativeFrom="column">
+                        <wp:posOffset>589639</wp:posOffset>
+                      </wp:positionH>
+                      <wp:positionV relativeFrom="paragraph">
+                        <wp:posOffset>250908</wp:posOffset>
+                      </wp:positionV>
+                      <wp:extent cx="9939" cy="193813"/>
+                      <wp:effectExtent l="0" t="0" r="28575" b="15875"/>
+                      <wp:wrapNone/>
+                      <wp:docPr id="11" name="11 Conector recto"/>
+                      <wp:cNvGraphicFramePr/>
+                      <a:graphic xmlns:a="http://schemas.openxmlformats.org/drawingml/2006/main">
+                        <a:graphicData uri="http://schemas.microsoft.com/office/word/2010/wordprocessingShape">
+                          <wps:wsp>
+                            <wps:cNvCnPr/>
+                            <wps:spPr>
+                              <a:xfrm>
+                                <a:off x="0" y="0"/>
+                                <a:ext cx="9939" cy="193813"/>
+                              </a:xfrm>
+                              <a:prstGeom prst="line">
+                                <a:avLst/>
+                              </a:prstGeom>
+                            </wps:spPr>
+                            <wps:style>
+                              <a:lnRef idx="1">
+                                <a:schemeClr val="dk1"/>
+                              </a:lnRef>
+                              <a:fillRef idx="0">
+                                <a:schemeClr val="dk1"/>
+                              </a:fillRef>
+                              <a:effectRef idx="0">
+                                <a:schemeClr val="dk1"/>
+                              </a:effectRef>
+                              <a:fontRef idx="minor">
+                                <a:schemeClr val="tx1"/>
+                              </a:fontRef>
+                            </wps:style>
+                            <wps:bodyPr/>
+                          </wps:wsp>
+                        </a:graphicData>
+                      </a:graphic>
+                    </wp:anchor>
+                  </w:drawing>
+                </mc:Choice>
+                <mc:Fallback>
+                  <w:pict>
+                    <v:line id="11 Conector recto" o:spid="_x0000_s1026" style="position:absolute;z-index:251667456;visibility:visible;mso-wrap-style:square;mso-wrap-distance-left:9pt;mso-wrap-distance-top:0;mso-wrap-distance-right:9pt;mso-wrap-distance-bottom:0;mso-position-horizontal:absolute;mso-position-horizontal-relative:text;mso-position-vertical:absolute;mso-position-vertical-relative:text" from="46.45pt,19.75pt" to="47.25pt,35pt" o:gfxdata="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" strokecolor="black [3200]" strokeweight=".5pt">
+                      <v:stroke joinstyle="miter"/>
+                    </v:line>
+                  </w:pict>
+                </mc:Fallback>
+              </mc:AlternateContent>
+            </w:r>
+            <w:r>
+              <w:rPr>
+                <w:sz w:val="24"/>
+                <w:lang w:val="es-MX"/>
+              </w:rPr>
+              <w:t>RegistroSalida()</w:t>
+            </w:r>
+          </w:p>
+        </w:tc>
+      </w:tr>
+    </w:tbl>
+    <w:tbl>
+      <w:tblPr>
+        <w:tblStyle w:val="Tablaconcuadrcula"/>
+        <w:tblpPr w:leftFromText="141" w:rightFromText="141" w:vertAnchor="text" w:horzAnchor="margin" w:tblpY="3052"/>
+        <w:tblW w:w="0" w:type="auto"/>
+        <w:tblLook w:val="04A0" w:firstRow="1" w:lastRow="0" w:firstColumn="1" w:lastColumn="0" w:noHBand="0" w:noVBand="1"/>
+      </w:tblPr>
+      <w:tblGrid>
+        <w:gridCol w:w="1858"/>
+      </w:tblGrid>
+      <w:tr>
+        <w:trPr>
+          <w:trHeight w:val="598"/>
+        </w:trPr>
+        <w:tc>
+          <w:tcPr>
+            <w:tcW w:w="1858" w:type="dxa"/>
+          </w:tcPr>
+          <w:p>
+            <w:pPr>
+              <w:tabs>
+                <w:tab w:val="left" w:pos="1650"/>
+              </w:tabs>
+              <w:rPr>
+                <w:sz w:val="24"/>
+                <w:lang w:val="es-MX"/>
+              </w:rPr>
+            </w:pPr>
+            <w:r>
+              <w:rPr>
+                <w:sz w:val="24"/>
+                <w:lang w:val="es-MX"/>
+              </w:rPr>
+              <w:t xml:space="preserve">Registro </w:t>
+            </w:r>
+          </w:p>
+        </w:tc>
+      </w:tr>
+      <w:tr>
+        <w:trPr>
+          <w:trHeight w:val="629"/>
+        </w:trPr>
+        <w:tc>
+          <w:tcPr>
+            <w:tcW w:w="1858" w:type="dxa"/>
+          </w:tcPr>
+          <w:p>
+            <w:pPr>
+              <w:tabs>
+                <w:tab w:val="left" w:pos="1650"/>
+              </w:tabs>
+              <w:rPr>
+                <w:sz w:val="24"/>
+                <w:lang w:val="es-MX"/>
+              </w:rPr>
+            </w:pPr>
+            <w:r>
+              <w:rPr>
+                <w:sz w:val="24"/>
+                <w:lang w:val="es-MX"/>
+              </w:rPr>
+              <w:t>-id</w:t>
+            </w:r>
+          </w:p>
+          <w:p>
+            <w:pPr>
+              <w:tabs>
+                <w:tab w:val="left" w:pos="1650"/>
+              </w:tabs>
+              <w:rPr>
+                <w:sz w:val="24"/>
+                <w:lang w:val="es-MX"/>
+              </w:rPr>
+            </w:pPr>
+            <w:r>
+              <w:rPr>
+                <w:sz w:val="24"/>
+                <w:lang w:val="es-MX"/>
+              </w:rPr>
+              <w:t>-Alumno</w:t>
+            </w:r>
+          </w:p>
+          <w:p>
+            <w:pPr>
+              <w:tabs>
+                <w:tab w:val="left" w:pos="1650"/>
+              </w:tabs>
+              <w:rPr>
+                <w:sz w:val="24"/>
+                <w:lang w:val="es-MX"/>
+              </w:rPr>
+            </w:pPr>
+            <w:r>
+              <w:rPr>
+                <w:noProof/>
+                <w:sz w:val="24"/>
+                <w:lang w:eastAsia="es-ES"/>
+              </w:rPr>
+              <mc:AlternateContent>
+                <mc:Choice Requires="wps">
+                  <w:drawing>
+                    <wp:anchor distT="0" distB="0" distL="114300" distR="114300" simplePos="0" relativeHeight="251668480" behindDoc="0" locked="0" layoutInCell="1" allowOverlap="1" wp14:anchorId="3023D2B1" wp14:editId="69569635">
+                      <wp:simplePos x="0" y="0"/>
+                      <wp:positionH relativeFrom="column">
+                        <wp:posOffset>1118317</wp:posOffset>
+                      </wp:positionH>
+                      <wp:positionV relativeFrom="paragraph">
+                        <wp:posOffset>170896</wp:posOffset>
+                      </wp:positionV>
+                      <wp:extent cx="2976663" cy="0"/>
+                      <wp:effectExtent l="0" t="0" r="14605" b="19050"/>
+                      <wp:wrapNone/>
+                      <wp:docPr id="12" name="12 Conector recto"/>
+                      <wp:cNvGraphicFramePr/>
+                      <a:graphic xmlns:a="http://schemas.openxmlformats.org/drawingml/2006/main">
+                        <a:graphicData uri="http://schemas.microsoft.com/office/word/2010/wordprocessingShape">
+                          <wps:wsp>
+                            <wps:cNvCnPr/>
+                            <wps:spPr>
+                              <a:xfrm flipH="1">
+                                <a:off x="0" y="0"/>
+                                <a:ext cx="2976663" cy="0"/>
+                              </a:xfrm>
+                              <a:prstGeom prst="line">
+                                <a:avLst/>
+                              </a:prstGeom>
+                            </wps:spPr>
+                            <wps:style>
+                              <a:lnRef idx="1">
+                                <a:schemeClr val="dk1"/>
+                              </a:lnRef>
+                              <a:fillRef idx="0">
+                                <a:schemeClr val="dk1"/>
+                              </a:fillRef>
+                              <a:effectRef idx="0">
+                                <a:schemeClr val="dk1"/>
+                              </a:effectRef>
+                              <a:fontRef idx="minor">
+                                <a:schemeClr val="tx1"/>
+                              </a:fontRef>
+                            </wps:style>
+                            <wps:bodyPr/>
+                          </wps:wsp>
+                        </a:graphicData>
+                      </a:graphic>
+                      <wp14:sizeRelH relativeFrom="margin">
+                        <wp14:pctWidth>0</wp14:pctWidth>
+                      </wp14:sizeRelH>
+                      <wp14:sizeRelV relativeFrom="margin">
+                        <wp14:pctHeight>0</wp14:pctHeight>
+                      </wp14:sizeRelV>
+                    </wp:anchor>
+                  </w:drawing>
+                </mc:Choice>
+                <mc:Fallback>
+                  <w:pict>
+                    <v:line id="12 Conector recto" o:spid="_x0000_s1026" style="position:absolute;flip:x;z-index:251668480;visibility:visible;mso-wrap-style:square;mso-width-percent:0;mso-height-percent:0;mso-wrap-distance-left:9pt;mso-wrap-distance-top:0;mso-wrap-distance-right:9pt;mso-wrap-distance-bottom:0;mso-position-horizontal:absolute;mso-position-horizontal-relative:text;mso-position-vertical:absolute;mso-position-vertical-relative:text;mso-width-percent:0;mso-height-percent:0;mso-width-relative:margin;mso-height-relative:margin" from="88.05pt,13.45pt" to="322.45pt,13.45pt" o:gfxdata="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" strokecolor="black [3200]" strokeweight=".5pt">
+                      <v:stroke joinstyle="miter"/>
+                    </v:line>
+                  </w:pict>
+                </mc:Fallback>
+              </mc:AlternateContent>
+            </w:r>
+            <w:r>
+              <w:rPr>
+                <w:sz w:val="24"/>
+                <w:lang w:val="es-MX"/>
+              </w:rPr>
+              <w:t xml:space="preserve">+fecha </w:t>
+            </w:r>
+          </w:p>
+          <w:p>
+            <w:pPr>
+              <w:tabs>
+                <w:tab w:val="left" w:pos="1650"/>
+              </w:tabs>
+              <w:rPr>
+                <w:sz w:val="24"/>
+                <w:lang w:val="es-MX"/>
+              </w:rPr>
+            </w:pPr>
+            <w:r>
+              <w:rPr>
+                <w:sz w:val="24"/>
+                <w:lang w:val="es-MX"/>
+              </w:rPr>
+              <w:t xml:space="preserve">+hora  </w:t>
+            </w:r>
+          </w:p>
+        </w:tc>
+      </w:tr>
+      <w:tr>
+        <w:trPr>
+          <w:trHeight w:val="629"/>
+        </w:trPr>
+        <w:tc>
+          <w:tcPr>
+            <w:tcW w:w="1858" w:type="dxa"/>
+          </w:tcPr>
+          <w:p>
+            <w:pPr>
+              <w:tabs>
+                <w:tab w:val="left" w:pos="1650"/>
+              </w:tabs>
+              <w:rPr>
+                <w:sz w:val="24"/>
+                <w:lang w:val="es-MX"/>
+              </w:rPr>
+            </w:pPr>
+            <w:r>
+              <w:rPr>
+                <w:sz w:val="24"/>
+                <w:lang w:val="es-MX"/>
+              </w:rPr>
+              <w:t>Registra()</w:t>
+            </w:r>
+          </w:p>
+        </w:tc>
+      </w:tr>
+    </w:tbl>
+    <w:tbl>
+      <w:tblPr>
+        <w:tblStyle w:val="Tablaconcuadrcula"/>
+        <w:tblpPr w:leftFromText="141" w:rightFromText="141" w:vertAnchor="text" w:horzAnchor="margin" w:tblpXSpec="right" w:tblpY="-24"/>
+        <w:tblW w:w="0" w:type="auto"/>
+        <w:tblLook w:val="04A0" w:firstRow="1" w:lastRow="0" w:firstColumn="1" w:lastColumn="0" w:noHBand="0" w:noVBand="1"/>
+      </w:tblPr>
+      <w:tblGrid>
+        <w:gridCol w:w="2138"/>
+      </w:tblGrid>
+      <w:tr>
+        <w:trPr>
+          <w:trHeight w:val="538"/>
+        </w:trPr>
+        <w:tc>
+          <w:tcPr>
+            <w:tcW w:w="2138" w:type="dxa"/>
+          </w:tcPr>
+          <w:p>
+            <w:pPr>
+              <w:tabs>
+                <w:tab w:val="left" w:pos="1650"/>
+              </w:tabs>
+              <w:rPr>
+                <w:sz w:val="24"/>
+                <w:lang w:val="es-MX"/>
+              </w:rPr>
+            </w:pPr>
+            <w:r>
+              <w:rPr>
+                <w:sz w:val="24"/>
+                <w:lang w:val="es-MX"/>
+              </w:rPr>
+              <w:t>Administrador</w:t>
+            </w:r>
+          </w:p>
+        </w:tc>
+      </w:tr>
+      <w:tr>
+        <w:trPr>
+          <w:trHeight w:val="698"/>
+        </w:trPr>
+        <w:tc>
+          <w:tcPr>
+            <w:tcW w:w="2138" w:type="dxa"/>
+          </w:tcPr>
+          <w:p>
+            <w:pPr>
+              <w:tabs>
+                <w:tab w:val="left" w:pos="1650"/>
+              </w:tabs>
+              <w:rPr>
+                <w:sz w:val="24"/>
+                <w:lang w:val="es-MX"/>
+              </w:rPr>
+            </w:pPr>
+            <w:r>
+              <w:rPr>
+                <w:sz w:val="24"/>
+                <w:lang w:val="es-MX"/>
+              </w:rPr>
+              <w:t>+id</w:t>
+            </w:r>
+          </w:p>
+          <w:p>
+            <w:pPr>
+              <w:tabs>
+                <w:tab w:val="left" w:pos="1650"/>
+              </w:tabs>
+              <w:rPr>
+                <w:sz w:val="24"/>
+                <w:lang w:val="es-MX"/>
+              </w:rPr>
+            </w:pPr>
+          </w:p>
+        </w:tc>
+      </w:tr>
+      <w:tr>
+        <w:trPr>
+          <w:trHeight w:val="698"/>
+        </w:trPr>
+        <w:tc>
+          <w:tcPr>
+            <w:tcW w:w="2138" w:type="dxa"/>
+          </w:tcPr>
+          <w:p>
+            <w:pPr>
+              <w:tabs>
+                <w:tab w:val="left" w:pos="1650"/>
+              </w:tabs>
+              <w:rPr>
+                <w:sz w:val="24"/>
+                <w:lang w:val="es-MX"/>
+              </w:rPr>
+            </w:pPr>
+            <w:r>
+              <w:rPr>
+                <w:sz w:val="24"/>
+                <w:lang w:val="es-MX"/>
+              </w:rPr>
+              <w:t>RegistrarUsuario()</w:t>
+            </w:r>
+          </w:p>
+          <w:p>
+            <w:pPr>
+              <w:tabs>
+                <w:tab w:val="left" w:pos="1650"/>
+              </w:tabs>
+              <w:rPr>
+                <w:sz w:val="24"/>
+                <w:lang w:val="es-MX"/>
+              </w:rPr>
+            </w:pPr>
+            <w:r>
+              <w:rPr>
+                <w:sz w:val="24"/>
+                <w:lang w:val="es-MX"/>
+              </w:rPr>
+              <w:t>modificarUsuarios()</w:t>
+            </w:r>
+          </w:p>
+          <w:p>
+            <w:pPr>
+              <w:tabs>
+                <w:tab w:val="left" w:pos="1650"/>
+              </w:tabs>
+              <w:rPr>
+                <w:sz w:val="24"/>
+                <w:lang w:val="es-MX"/>
+              </w:rPr>
+            </w:pPr>
+            <w:r>
+              <w:rPr>
+                <w:noProof/>
+                <w:sz w:val="24"/>
+                <w:lang w:eastAsia="es-ES"/>
+              </w:rPr>
+              <mc:AlternateContent>
+                <mc:Choice Requires="wps">
+                  <w:drawing>
+                    <wp:anchor distT="0" distB="0" distL="114300" distR="114300" simplePos="0" relativeHeight="251669504" behindDoc="0" locked="0" layoutInCell="1" allowOverlap="1" wp14:anchorId="39CD5B27" wp14:editId="162EB03A">
+                      <wp:simplePos x="0" y="0"/>
+                      <wp:positionH relativeFrom="column">
+                        <wp:posOffset>605155</wp:posOffset>
+                      </wp:positionH>
+                      <wp:positionV relativeFrom="paragraph">
+                        <wp:posOffset>172720</wp:posOffset>
+                      </wp:positionV>
+                      <wp:extent cx="9525" cy="546735"/>
+                      <wp:effectExtent l="0" t="0" r="28575" b="24765"/>
+                      <wp:wrapNone/>
+                      <wp:docPr id="10" name="10 Conector recto"/>
+                      <wp:cNvGraphicFramePr/>
+                      <a:graphic xmlns:a="http://schemas.openxmlformats.org/drawingml/2006/main">
+                        <a:graphicData uri="http://schemas.microsoft.com/office/word/2010/wordprocessingShape">
+                          <wps:wsp>
+                            <wps:cNvCnPr/>
+                            <wps:spPr>
+                              <a:xfrm>
+                                <a:off x="0" y="0"/>
+                                <a:ext cx="9525" cy="546735"/>
+                              </a:xfrm>
+                              <a:prstGeom prst="line">
+                                <a:avLst/>
+                              </a:prstGeom>
+                            </wps:spPr>
+                            <wps:style>
+                              <a:lnRef idx="1">
+                                <a:schemeClr val="dk1"/>
+                              </a:lnRef>
+                              <a:fillRef idx="0">
+                                <a:schemeClr val="dk1"/>
+                              </a:fillRef>
+                              <a:effectRef idx="0">
+                                <a:schemeClr val="dk1"/>
+                              </a:effectRef>
+                              <a:fontRef idx="minor">
+                                <a:schemeClr val="tx1"/>
+                              </a:fontRef>
+                            </wps:style>
+                            <wps:bodyPr/>
+                          </wps:wsp>
+                        </a:graphicData>
+                      </a:graphic>
+                      <wp14:sizeRelH relativeFrom="margin">
+                        <wp14:pctWidth>0</wp14:pctWidth>
+                      </wp14:sizeRelH>
+                      <wp14:sizeRelV relativeFrom="margin">
+                        <wp14:pctHeight>0</wp14:pctHeight>
+                      </wp14:sizeRelV>
+                    </wp:anchor>
+                  </w:drawing>
+                </mc:Choice>
+                <mc:Fallback>
+                  <w:pict>
+                    <v:line id="10 Conector recto" o:spid="_x0000_s1026" style="position:absolute;z-index:251669504;visibility:visible;mso-wrap-style:square;mso-width-percent:0;mso-height-percent:0;mso-wrap-distance-left:9pt;mso-wrap-distance-top:0;mso-wrap-distance-right:9pt;mso-wrap-distance-bottom:0;mso-position-horizontal:absolute;mso-position-horizontal-relative:text;mso-position-vertical:absolute;mso-position-vertical-relative:text;mso-width-percent:0;mso-height-percent:0;mso-width-relative:margin;mso-height-relative:margin" from="47.65pt,13.6pt" to="48.4pt,56.65pt" o:gfxdata="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" strokecolor="black [3200]" strokeweight=".5pt">
+                      <v:stroke joinstyle="miter"/>
+                    </v:line>
+                  </w:pict>
+                </mc:Fallback>
+              </mc:AlternateContent>
+            </w:r>
+            <w:r>
+              <w:rPr>
+                <w:sz w:val="24"/>
+                <w:lang w:val="es-MX"/>
+              </w:rPr>
+              <w:t xml:space="preserve">usuariosAlta() </w:t>
+            </w:r>
+          </w:p>
+        </w:tc>
+      </w:tr>
+    </w:tbl>
+    <w:tbl>
+      <w:tblPr>
+        <w:tblStyle w:val="Tablaconcuadrcula"/>
+        <w:tblpPr w:leftFromText="141" w:rightFromText="141" w:vertAnchor="text" w:horzAnchor="margin" w:tblpXSpec="center" w:tblpY="99"/>
+        <w:tblW w:w="0" w:type="auto"/>
+        <w:tblLook w:val="04A0" w:firstRow="1" w:lastRow="0" w:firstColumn="1" w:lastColumn="0" w:noHBand="0" w:noVBand="1"/>
+      </w:tblPr>
+      <w:tblGrid>
+        <w:gridCol w:w="2138"/>
+      </w:tblGrid>
+      <w:tr>
+        <w:trPr>
+          <w:trHeight w:val="538"/>
+        </w:trPr>
+        <w:tc>
+          <w:tcPr>
+            <w:tcW w:w="2138" w:type="dxa"/>
+          </w:tcPr>
+          <w:p>
+            <w:pPr>
+              <w:tabs>
+                <w:tab w:val="left" w:pos="1650"/>
+              </w:tabs>
+              <w:rPr>
+                <w:sz w:val="24"/>
+                <w:lang w:val="es-MX"/>
+              </w:rPr>
+            </w:pPr>
+            <w:r>
+              <w:rPr>
+                <w:sz w:val="24"/>
+                <w:lang w:val="es-MX"/>
+              </w:rPr>
+              <w:t>Empleado</w:t>
+            </w:r>
+          </w:p>
+        </w:tc>
+      </w:tr>
+      <w:tr>
+        <w:trPr>
+          <w:trHeight w:val="698"/>
+        </w:trPr>
+        <w:tc>
+          <w:tcPr>
+            <w:tcW w:w="2138" w:type="dxa"/>
+          </w:tcPr>
+          <w:p>
+            <w:pPr>
+              <w:tabs>
+                <w:tab w:val="left" w:pos="1650"/>
+              </w:tabs>
+              <w:rPr>
+                <w:sz w:val="24"/>
+                <w:lang w:val="es-MX"/>
+              </w:rPr>
+            </w:pPr>
+            <w:r>
+              <w:rPr>
+                <w:sz w:val="24"/>
+                <w:lang w:val="es-MX"/>
+              </w:rPr>
+              <w:t>+id</w:t>
+            </w:r>
+          </w:p>
+          <w:p>
+            <w:pPr>
+              <w:tabs>
+                <w:tab w:val="left" w:pos="1650"/>
+              </w:tabs>
+              <w:rPr>
+                <w:sz w:val="24"/>
+                <w:lang w:val="es-MX"/>
+              </w:rPr>
+            </w:pPr>
+          </w:p>
+        </w:tc>
+      </w:tr>
+      <w:tr>
+        <w:trPr>
+          <w:trHeight w:val="698"/>
+        </w:trPr>
+        <w:tc>
+          <w:tcPr>
+            <w:tcW w:w="2138" w:type="dxa"/>
+          </w:tcPr>
+          <w:p>
+            <w:pPr>
+              <w:tabs>
+                <w:tab w:val="left" w:pos="1650"/>
+              </w:tabs>
+              <w:rPr>
+                <w:sz w:val="24"/>
+                <w:lang w:val="es-MX"/>
+              </w:rPr>
+            </w:pPr>
+            <w:r>
+              <w:rPr>
+                <w:sz w:val="24"/>
+                <w:lang w:val="es-MX"/>
+              </w:rPr>
+              <w:t xml:space="preserve">RegistroEntrada() </w:t>
+            </w:r>
+          </w:p>
+          <w:p>
+            <w:pPr>
+              <w:tabs>
+                <w:tab w:val="left" w:pos="1650"/>
+              </w:tabs>
+              <w:rPr>
+                <w:sz w:val="24"/>
+                <w:lang w:val="es-MX"/>
+              </w:rPr>
+            </w:pPr>
+            <w:r>
+              <w:rPr>
+                <w:sz w:val="24"/>
+                <w:lang w:val="es-MX"/>
+              </w:rPr>
+              <w:t>RegistroSalida()</w:t>
+            </w:r>
+          </w:p>
+        </w:tc>
+      </w:tr>
+    </w:tbl>
+    <w:p>
+      <w:pPr>
+        <w:tabs>
+          <w:tab w:val="left" w:pos="1650"/>
+        </w:tabs>
+        <w:rPr>
+          <w:sz w:val="24"/>
+          <w:lang w:val="es-MX"/>
+        </w:rPr>
+      </w:pPr>
+      <w:r>
+        <w:rPr>
+          <w:sz w:val="24"/>
+          <w:lang w:val="es-MX"/>
+        </w:rPr>
+        <w:t xml:space="preserve">            </w:t>
+      </w:r>
+    </w:p>
+    <w:tbl>
+      <w:tblPr>
+        <w:tblStyle w:val="Tablaconcuadrcula"/>
+        <w:tblpPr w:leftFromText="141" w:rightFromText="141" w:vertAnchor="text" w:horzAnchor="margin" w:tblpXSpec="right" w:tblpY="2504"/>
+        <w:tblW w:w="0" w:type="auto"/>
+        <w:tblLook w:val="04A0" w:firstRow="1" w:lastRow="0" w:firstColumn="1" w:lastColumn="0" w:noHBand="0" w:noVBand="1"/>
+      </w:tblPr>
+      <w:tblGrid>
+        <w:gridCol w:w="2191"/>
+      </w:tblGrid>
+      <w:tr>
+        <w:trPr>
+          <w:trHeight w:val="538"/>
+        </w:trPr>
+        <w:tc>
+          <w:tcPr>
+            <w:tcW w:w="2191" w:type="dxa"/>
+          </w:tcPr>
+          <w:p>
+            <w:pPr>
+              <w:tabs>
+                <w:tab w:val="left" w:pos="1650"/>
+              </w:tabs>
+              <w:rPr>
+                <w:sz w:val="24"/>
+                <w:lang w:val="es-MX"/>
+              </w:rPr>
+            </w:pPr>
+            <w:r>
+              <w:rPr>
+                <w:sz w:val="24"/>
+                <w:lang w:val="es-MX"/>
+              </w:rPr>
+              <w:t>Reporte</w:t>
+            </w:r>
+          </w:p>
+        </w:tc>
+      </w:tr>
+      <w:tr>
+        <w:trPr>
+          <w:trHeight w:val="698"/>
+        </w:trPr>
+        <w:tc>
+          <w:tcPr>
+            <w:tcW w:w="2191" w:type="dxa"/>
+          </w:tcPr>
+          <w:p>
+            <w:pPr>
+              <w:tabs>
+                <w:tab w:val="left" w:pos="1650"/>
+              </w:tabs>
+              <w:rPr>
+                <w:sz w:val="24"/>
+                <w:lang w:val="es-MX"/>
+              </w:rPr>
+            </w:pPr>
+            <w:r>
+              <w:rPr>
+                <w:sz w:val="24"/>
+                <w:lang w:val="es-MX"/>
+              </w:rPr>
+              <w:t>+NumeroDeReporte</w:t>
+            </w:r>
+          </w:p>
+          <w:p>
+            <w:pPr>
+              <w:tabs>
+                <w:tab w:val="left" w:pos="1650"/>
+              </w:tabs>
+              <w:rPr>
+                <w:sz w:val="24"/>
+                <w:lang w:val="es-MX"/>
+              </w:rPr>
+            </w:pPr>
+            <w:r>
+              <w:rPr>
+                <w:sz w:val="24"/>
+                <w:lang w:val="es-MX"/>
+              </w:rPr>
+              <w:t>-Fecha</w:t>
+            </w:r>
+          </w:p>
+          <w:p>
+            <w:pPr>
+              <w:tabs>
+                <w:tab w:val="left" w:pos="1650"/>
+              </w:tabs>
+              <w:rPr>
+                <w:sz w:val="24"/>
+                <w:lang w:val="es-MX"/>
+              </w:rPr>
+            </w:pPr>
+          </w:p>
+        </w:tc>
+      </w:tr>
+      <w:tr>
+        <w:trPr>
+          <w:trHeight w:val="698"/>
+        </w:trPr>
+        <w:tc>
+          <w:tcPr>
+            <w:tcW w:w="2191" w:type="dxa"/>
+          </w:tcPr>
+          <w:p>
+            <w:pPr>
+              <w:tabs>
+                <w:tab w:val="left" w:pos="1650"/>
+              </w:tabs>
+              <w:rPr>
+                <w:sz w:val="24"/>
+                <w:lang w:val="es-MX"/>
+              </w:rPr>
+            </w:pPr>
+            <w:r>
+              <w:rPr>
+                <w:sz w:val="24"/>
+                <w:lang w:val="es-MX"/>
+              </w:rPr>
+              <w:t xml:space="preserve">MostrarEntradas() </w:t>
+            </w:r>
+          </w:p>
+          <w:p>
+            <w:pPr>
+              <w:tabs>
+                <w:tab w:val="left" w:pos="1650"/>
+              </w:tabs>
+              <w:rPr>
+                <w:sz w:val="24"/>
+                <w:lang w:val="es-MX"/>
+              </w:rPr>
+            </w:pPr>
+            <w:r>
+              <w:rPr>
+                <w:sz w:val="24"/>
+                <w:lang w:val="es-MX"/>
+              </w:rPr>
+              <w:t>MostrarSalidas()</w:t>
+            </w:r>
+          </w:p>
+          <w:p>
+            <w:pPr>
+              <w:tabs>
+                <w:tab w:val="left" w:pos="1650"/>
+              </w:tabs>
+              <w:rPr>
+                <w:sz w:val="24"/>
+                <w:lang w:val="es-MX"/>
+              </w:rPr>
+            </w:pPr>
+            <w:r>
+              <w:rPr>
+                <w:sz w:val="24"/>
+                <w:lang w:val="es-MX"/>
+              </w:rPr>
+              <w:t>MostrarUsuarios()</w:t>
+            </w:r>
+          </w:p>
+        </w:tc>
+      </w:tr>
+    </w:tbl>
+    <w:p>
+      <w:pPr>
+        <w:rPr>
+          <w:sz w:val="24"/>
+          <w:lang w:val="es-MX"/>
+        </w:rPr>
+      </w:pPr>
+      <w:r>
+        <w:rPr>
+          <w:noProof/>
+          <w:sz w:val="24"/>
+          <w:lang w:eastAsia="es-ES"/>
+        </w:rPr>
+        <mc:AlternateContent>
+          <mc:Choice Requires="wps">
+            <w:drawing>
+              <wp:anchor distT="0" distB="0" distL="114300" distR="114300" simplePos="0" relativeHeight="251670528" behindDoc="0" locked="0" layoutInCell="1" allowOverlap="1" wp14:anchorId="78B5D550" wp14:editId="72C55BDD">
+                <wp:simplePos x="0" y="0"/>
+                <wp:positionH relativeFrom="column">
+                  <wp:posOffset>1321962</wp:posOffset>
+                </wp:positionH>
+                <wp:positionV relativeFrom="paragraph">
+                  <wp:posOffset>1034226</wp:posOffset>
+                </wp:positionV>
+                <wp:extent cx="0" cy="495651"/>
+                <wp:effectExtent l="0" t="0" r="19050" b="19050"/>
+                <wp:wrapNone/>
+                <wp:docPr id="13" name="13 Conector recto"/>
+                <wp:cNvGraphicFramePr/>
+                <a:graphic xmlns:a="http://schemas.openxmlformats.org/drawingml/2006/main">
+                  <a:graphicData uri="http://schemas.microsoft.com/office/word/2010/wordprocessingShape">
+                    <wps:wsp>
+                      <wps:cNvCnPr/>
+                      <wps:spPr>
+                        <a:xfrm>
+                          <a:off x="0" y="0"/>
+                          <a:ext cx="0" cy="495651"/>
+                        </a:xfrm>
+                        <a:prstGeom prst="line">
+                          <a:avLst/>
+                        </a:prstGeom>
+                        <a:noFill/>
+                        <a:ln w="6350" cap="flat" cmpd="sng" algn="ctr">
+                          <a:solidFill>
+                            <a:sysClr val="windowText" lastClr="000000"/>
+                          </a:solidFill>
+                          <a:prstDash val="solid"/>
+                          <a:miter lim="800000"/>
+                        </a:ln>
+                        <a:effectLst/>
+                      </wps:spPr>
+                      <wps:bodyPr/>
+                    </wps:wsp>
+                  </a:graphicData>
+                </a:graphic>
+                <wp14:sizeRelH relativeFrom="margin">
+                  <wp14:pctWidth>0</wp14:pctWidth>
+                </wp14:sizeRelH>
+                <wp14:sizeRelV relativeFrom="margin">
+                  <wp14:pctHeight>0</wp14:pctHeight>
+                </wp14:sizeRelV>
+              </wp:anchor>
+            </w:drawing>
+          </mc:Choice>
+          <mc:Fallback>
+            <w:pict>
+              <v:line id="13 Conector recto" o:spid="_x0000_s1026" style="position:absolute;z-index:251670528;visibility:visible;mso-wrap-style:square;mso-width-percent:0;mso-height-percent:0;mso-wrap-distance-left:9pt;mso-wrap-distance-top:0;mso-wrap-distance-right:9pt;mso-wrap-distance-bottom:0;mso-position-horizontal:absolute;mso-position-horizontal-relative:text;mso-position-vertical:absolute;mso-position-vertical-relative:text;mso-width-percent:0;mso-height-percent:0;mso-width-relative:margin;mso-height-relative:margin" from="104.1pt,81.45pt" to="104.1pt,120.5pt" o:gfxdata="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" strokecolor="windowText" strokeweight=".5pt">
+                <v:stroke joinstyle="miter"/>
+              </v:line>
+            </w:pict>
+          </mc:Fallback>
+        </mc:AlternateContent>
+      </w:r>
+      <w:r>
+        <w:rPr>
+          <w:noProof/>
+          <w:sz w:val="24"/>
+          <w:lang w:eastAsia="es-ES"/>
+        </w:rPr>
+        <mc:AlternateContent>
+          <mc:Choice Requires="wps">
+            <w:drawing>
+              <wp:anchor distT="0" distB="0" distL="114300" distR="114300" simplePos="0" relativeHeight="251671552" behindDoc="0" locked="0" layoutInCell="1" allowOverlap="1" wp14:anchorId="18622C97" wp14:editId="095567B6">
+                <wp:simplePos x="0" y="0"/>
+                <wp:positionH relativeFrom="column">
+                  <wp:posOffset>-779145</wp:posOffset>
+                </wp:positionH>
+                <wp:positionV relativeFrom="paragraph">
+                  <wp:posOffset>1526743</wp:posOffset>
+                </wp:positionV>
+                <wp:extent cx="4182893" cy="203"/>
+                <wp:effectExtent l="0" t="0" r="27305" b="19050"/>
+                <wp:wrapNone/>
+                <wp:docPr id="14" name="14 Conector recto"/>
+                <wp:cNvGraphicFramePr/>
+                <a:graphic xmlns:a="http://schemas.openxmlformats.org/drawingml/2006/main">
+                  <a:graphicData uri="http://schemas.microsoft.com/office/word/2010/wordprocessingShape">
+                    <wps:wsp>
+                      <wps:cNvCnPr/>
+                      <wps:spPr>
+                        <a:xfrm flipH="1">
+                          <a:off x="0" y="0"/>
+                          <a:ext cx="4182893" cy="203"/>
+                        </a:xfrm>
+                        <a:prstGeom prst="line">
+                          <a:avLst/>
+                        </a:prstGeom>
+                        <a:noFill/>
+                        <a:ln w="6350" cap="flat" cmpd="sng" algn="ctr">
+                          <a:solidFill>
+                            <a:sysClr val="windowText" lastClr="000000"/>
+                          </a:solidFill>
+                          <a:prstDash val="solid"/>
+                          <a:miter lim="800000"/>
+                        </a:ln>
+                        <a:effectLst/>
+                      </wps:spPr>
+                      <wps:bodyPr/>
+                    </wps:wsp>
+                  </a:graphicData>
+                </a:graphic>
+                <wp14:sizeRelH relativeFrom="margin">
+                  <wp14:pctWidth>0</wp14:pctWidth>
+                </wp14:sizeRelH>
+                <wp14:sizeRelV relativeFrom="margin">
+                  <wp14:pctHeight>0</wp14:pctHeight>
+                </wp14:sizeRelV>
+              </wp:anchor>
+            </w:drawing>
+          </mc:Choice>
+          <mc:Fallback>
+            <w:pict>
+              <v:line id="14 Conector recto" o:spid="_x0000_s1026" style="position:absolute;flip:x;z-index:251671552;visibility:visible;mso-wrap-style:square;mso-width-percent:0;mso-height-percent:0;mso-wrap-distance-left:9pt;mso-wrap-distance-top:0;mso-wrap-distance-right:9pt;mso-wrap-distance-bottom:0;mso-position-horizontal:absolute;mso-position-horizontal-relative:text;mso-position-vertical:absolute;mso-position-vertical-relative:text;mso-width-percent:0;mso-height-percent:0;mso-width-relative:margin;mso-height-relative:margin" from="-61.35pt,120.2pt" to="268pt,120.2pt" o:gfxdata="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" strokecolor="windowText" strokeweight=".5pt">
+                <v:stroke joinstyle="miter"/>
+              </v:line>
+            </w:pict>
+          </mc:Fallback>
+        </mc:AlternateContent>
+      </w:r>
+      <w:bookmarkStart w:id="0" w:name="_GoBack"/>
+      <w:bookmarkEnd w:id="0"/>
+    </w:p>
     <w:sectPr>
-      <w:headerReference w:type="default" r:id="rId12"/>
+      <w:headerReference w:type="default" r:id="rId13"/>
       <w:pgSz w:w="11906" w:h="16838"/>
       <w:pgMar w:top="1417" w:right="1701" w:bottom="1417" w:left="1701" w:header="708" w:footer="708" w:gutter="0"/>
       <w:cols w:space="708"/>
@@ -5465,7 +7559,7 @@
 </file>
 
 <file path=word/endnotes.xml><?xml version="1.0" encoding="utf-8"?>
-<w:endnotes xmlns:wpc="http://schemas.microsoft.com/office/word/2010/wordprocessingCanvas" xmlns:mc="http://schemas.openxmlformats.org/markup-compatibility/2006" xmlns:o="urn:schemas-microsoft-com:office:office" xmlns:r="http://schemas.openxmlformats.org/officeDocument/2006/relationships" xmlns:m="http://schemas.openxmlformats.org/officeDocument/2006/math" xmlns:v="urn:schemas-microsoft-com:vml" xmlns:wp14="http://schemas.microsoft.com/office/word/2010/wordprocessingDrawing" xmlns:wp="http://schemas.openxmlformats.org/drawingml/2006/wordprocessingDrawing" xmlns:w10="urn:schemas-microsoft-com:office:word" xmlns:w="http://schemas.openxmlformats.org/wordprocessingml/2006/main" xmlns:w14="http://schemas.microsoft.com/office/word/2010/wordml" xmlns:w15="http://schemas.microsoft.com/office/word/2012/wordml" xmlns:wpg="http://schemas.microsoft.com/office/word/2010/wordprocessingGroup" xmlns:wpi="http://schemas.microsoft.com/office/word/2010/wordprocessingInk" xmlns:wne="http://schemas.microsoft.com/office/word/2006/wordml" xmlns:wps="http://schemas.microsoft.com/office/word/2010/wordprocessingShape" mc:Ignorable="w14 w15 wp14">
+<w:endnotes xmlns:wpc="http://schemas.microsoft.com/office/word/2010/wordprocessingCanvas" xmlns:mc="http://schemas.openxmlformats.org/markup-compatibility/2006" xmlns:o="urn:schemas-microsoft-com:office:office" xmlns:r="http://schemas.openxmlformats.org/officeDocument/2006/relationships" xmlns:m="http://schemas.openxmlformats.org/officeDocument/2006/math" xmlns:v="urn:schemas-microsoft-com:vml" xmlns:wp14="http://schemas.microsoft.com/office/word/2010/wordprocessingDrawing" xmlns:wp="http://schemas.openxmlformats.org/drawingml/2006/wordprocessingDrawing" xmlns:w10="urn:schemas-microsoft-com:office:word" xmlns:w="http://schemas.openxmlformats.org/wordprocessingml/2006/main" xmlns:w14="http://schemas.microsoft.com/office/word/2010/wordml" xmlns:wpg="http://schemas.microsoft.com/office/word/2010/wordprocessingGroup" xmlns:wpi="http://schemas.microsoft.com/office/word/2010/wordprocessingInk" xmlns:wne="http://schemas.microsoft.com/office/word/2006/wordml" xmlns:wps="http://schemas.microsoft.com/office/word/2010/wordprocessingShape" mc:Ignorable="w14 wp14">
   <w:endnote w:type="separator" w:id="-1">
     <w:p>
       <w:pPr>
@@ -5490,7 +7584,7 @@
 </file>
 
 <file path=word/footnotes.xml><?xml version="1.0" encoding="utf-8"?>
-<w:footnotes xmlns:wpc="http://schemas.microsoft.com/office/word/2010/wordprocessingCanvas" xmlns:mc="http://schemas.openxmlformats.org/markup-compatibility/2006" xmlns:o="urn:schemas-microsoft-com:office:office" xmlns:r="http://schemas.openxmlformats.org/officeDocument/2006/relationships" xmlns:m="http://schemas.openxmlformats.org/officeDocument/2006/math" xmlns:v="urn:schemas-microsoft-com:vml" xmlns:wp14="http://schemas.microsoft.com/office/word/2010/wordprocessingDrawing" xmlns:wp="http://schemas.openxmlformats.org/drawingml/2006/wordprocessingDrawing" xmlns:w10="urn:schemas-microsoft-com:office:word" xmlns:w="http://schemas.openxmlformats.org/wordprocessingml/2006/main" xmlns:w14="http://schemas.microsoft.com/office/word/2010/wordml" xmlns:w15="http://schemas.microsoft.com/office/word/2012/wordml" xmlns:wpg="http://schemas.microsoft.com/office/word/2010/wordprocessingGroup" xmlns:wpi="http://schemas.microsoft.com/office/word/2010/wordprocessingInk" xmlns:wne="http://schemas.microsoft.com/office/word/2006/wordml" xmlns:wps="http://schemas.microsoft.com/office/word/2010/wordprocessingShape" mc:Ignorable="w14 w15 wp14">
+<w:footnotes xmlns:wpc="http://schemas.microsoft.com/office/word/2010/wordprocessingCanvas" xmlns:mc="http://schemas.openxmlformats.org/markup-compatibility/2006" xmlns:o="urn:schemas-microsoft-com:office:office" xmlns:r="http://schemas.openxmlformats.org/officeDocument/2006/relationships" xmlns:m="http://schemas.openxmlformats.org/officeDocument/2006/math" xmlns:v="urn:schemas-microsoft-com:vml" xmlns:wp14="http://schemas.microsoft.com/office/word/2010/wordprocessingDrawing" xmlns:wp="http://schemas.openxmlformats.org/drawingml/2006/wordprocessingDrawing" xmlns:w10="urn:schemas-microsoft-com:office:word" xmlns:w="http://schemas.openxmlformats.org/wordprocessingml/2006/main" xmlns:w14="http://schemas.microsoft.com/office/word/2010/wordml" xmlns:wpg="http://schemas.microsoft.com/office/word/2010/wordprocessingGroup" xmlns:wpi="http://schemas.microsoft.com/office/word/2010/wordprocessingInk" xmlns:wne="http://schemas.microsoft.com/office/word/2006/wordml" xmlns:wps="http://schemas.microsoft.com/office/word/2010/wordprocessingShape" mc:Ignorable="w14 wp14">
   <w:footnote w:type="separator" w:id="-1">
     <w:p>
       <w:pPr>
@@ -5515,7 +7609,7 @@
 </file>
 
 <file path=word/header1.xml><?xml version="1.0" encoding="utf-8"?>
-<w:hdr xmlns:wpc="http://schemas.microsoft.com/office/word/2010/wordprocessingCanvas" xmlns:mc="http://schemas.openxmlformats.org/markup-compatibility/2006" xmlns:o="urn:schemas-microsoft-com:office:office" xmlns:r="http://schemas.openxmlformats.org/officeDocument/2006/relationships" xmlns:m="http://schemas.openxmlformats.org/officeDocument/2006/math" xmlns:v="urn:schemas-microsoft-com:vml" xmlns:wp14="http://schemas.microsoft.com/office/word/2010/wordprocessingDrawing" xmlns:wp="http://schemas.openxmlformats.org/drawingml/2006/wordprocessingDrawing" xmlns:w10="urn:schemas-microsoft-com:office:word" xmlns:w="http://schemas.openxmlformats.org/wordprocessingml/2006/main" xmlns:w14="http://schemas.microsoft.com/office/word/2010/wordml" xmlns:w15="http://schemas.microsoft.com/office/word/2012/wordml" xmlns:wpg="http://schemas.microsoft.com/office/word/2010/wordprocessingGroup" xmlns:wpi="http://schemas.microsoft.com/office/word/2010/wordprocessingInk" xmlns:wne="http://schemas.microsoft.com/office/word/2006/wordml" xmlns:wps="http://schemas.microsoft.com/office/word/2010/wordprocessingShape" mc:Ignorable="w14 w15 wp14">
+<w:hdr xmlns:wpc="http://schemas.microsoft.com/office/word/2010/wordprocessingCanvas" xmlns:mc="http://schemas.openxmlformats.org/markup-compatibility/2006" xmlns:o="urn:schemas-microsoft-com:office:office" xmlns:r="http://schemas.openxmlformats.org/officeDocument/2006/relationships" xmlns:m="http://schemas.openxmlformats.org/officeDocument/2006/math" xmlns:v="urn:schemas-microsoft-com:vml" xmlns:wp14="http://schemas.microsoft.com/office/word/2010/wordprocessingDrawing" xmlns:wp="http://schemas.openxmlformats.org/drawingml/2006/wordprocessingDrawing" xmlns:w10="urn:schemas-microsoft-com:office:word" xmlns:w="http://schemas.openxmlformats.org/wordprocessingml/2006/main" xmlns:w14="http://schemas.microsoft.com/office/word/2010/wordml" xmlns:wpg="http://schemas.microsoft.com/office/word/2010/wordprocessingGroup" xmlns:wpi="http://schemas.microsoft.com/office/word/2010/wordprocessingInk" xmlns:wne="http://schemas.microsoft.com/office/word/2006/wordml" xmlns:wps="http://schemas.microsoft.com/office/word/2010/wordprocessingShape" mc:Ignorable="w14 wp14">
   <w:p>
     <w:pPr>
       <w:pStyle w:val="Encabezado"/>
@@ -5531,7 +7625,7 @@
 </file>
 
 <file path=word/numbering.xml><?xml version="1.0" encoding="utf-8"?>
-<w:numbering xmlns:wpc="http://schemas.microsoft.com/office/word/2010/wordprocessingCanvas" xmlns:mc="http://schemas.openxmlformats.org/markup-compatibility/2006" xmlns:o="urn:schemas-microsoft-com:office:office" xmlns:r="http://schemas.openxmlformats.org/officeDocument/2006/relationships" xmlns:m="http://schemas.openxmlformats.org/officeDocument/2006/math" xmlns:v="urn:schemas-microsoft-com:vml" xmlns:wp14="http://schemas.microsoft.com/office/word/2010/wordprocessingDrawing" xmlns:wp="http://schemas.openxmlformats.org/drawingml/2006/wordprocessingDrawing" xmlns:w10="urn:schemas-microsoft-com:office:word" xmlns:w="http://schemas.openxmlformats.org/wordprocessingml/2006/main" xmlns:w14="http://schemas.microsoft.com/office/word/2010/wordml" xmlns:w15="http://schemas.microsoft.com/office/word/2012/wordml" xmlns:wpg="http://schemas.microsoft.com/office/word/2010/wordprocessingGroup" xmlns:wpi="http://schemas.microsoft.com/office/word/2010/wordprocessingInk" xmlns:wne="http://schemas.microsoft.com/office/word/2006/wordml" xmlns:wps="http://schemas.microsoft.com/office/word/2010/wordprocessingShape" mc:Ignorable="w14 w15 wp14">
+<w:numbering xmlns:wpc="http://schemas.microsoft.com/office/word/2010/wordprocessingCanvas" xmlns:mc="http://schemas.openxmlformats.org/markup-compatibility/2006" xmlns:o="urn:schemas-microsoft-com:office:office" xmlns:r="http://schemas.openxmlformats.org/officeDocument/2006/relationships" xmlns:m="http://schemas.openxmlformats.org/officeDocument/2006/math" xmlns:v="urn:schemas-microsoft-com:vml" xmlns:wp14="http://schemas.microsoft.com/office/word/2010/wordprocessingDrawing" xmlns:wp="http://schemas.openxmlformats.org/drawingml/2006/wordprocessingDrawing" xmlns:w10="urn:schemas-microsoft-com:office:word" xmlns:w="http://schemas.openxmlformats.org/wordprocessingml/2006/main" xmlns:w14="http://schemas.microsoft.com/office/word/2010/wordml" xmlns:wpg="http://schemas.microsoft.com/office/word/2010/wordprocessingGroup" xmlns:wpi="http://schemas.microsoft.com/office/word/2010/wordprocessingInk" xmlns:wne="http://schemas.microsoft.com/office/word/2006/wordml" xmlns:wps="http://schemas.microsoft.com/office/word/2010/wordprocessingShape" mc:Ignorable="w14 wp14">
   <w:abstractNum w:abstractNumId="0">
     <w:nsid w:val="0CC45CB5"/>
     <w:multiLevelType w:val="hybridMultilevel"/>
@@ -5622,6 +7716,178 @@
     </w:lvl>
   </w:abstractNum>
   <w:abstractNum w:abstractNumId="1">
+    <w:nsid w:val="21AE55ED"/>
+    <w:multiLevelType w:val="hybridMultilevel"/>
+    <w:tmpl w:val="64E4F0B0"/>
+    <w:lvl w:ilvl="0" w:tplc="0C0A000F">
+      <w:start w:val="1"/>
+      <w:numFmt w:val="decimal"/>
+      <w:lvlText w:val="%1."/>
+      <w:lvlJc w:val="left"/>
+      <w:pPr>
+        <w:ind w:left="720" w:hanging="360"/>
+      </w:pPr>
+    </w:lvl>
+    <w:lvl w:ilvl="1" w:tplc="0C0A0019" w:tentative="1">
+      <w:start w:val="1"/>
+      <w:numFmt w:val="lowerLetter"/>
+      <w:lvlText w:val="%2."/>
+      <w:lvlJc w:val="left"/>
+      <w:pPr>
+        <w:ind w:left="1440" w:hanging="360"/>
+      </w:pPr>
+    </w:lvl>
+    <w:lvl w:ilvl="2" w:tplc="0C0A001B" w:tentative="1">
+      <w:start w:val="1"/>
+      <w:numFmt w:val="lowerRoman"/>
+      <w:lvlText w:val="%3."/>
+      <w:lvlJc w:val="right"/>
+      <w:pPr>
+        <w:ind w:left="2160" w:hanging="180"/>
+      </w:pPr>
+    </w:lvl>
+    <w:lvl w:ilvl="3" w:tplc="0C0A000F" w:tentative="1">
+      <w:start w:val="1"/>
+      <w:numFmt w:val="decimal"/>
+      <w:lvlText w:val="%4."/>
+      <w:lvlJc w:val="left"/>
+      <w:pPr>
+        <w:ind w:left="2880" w:hanging="360"/>
+      </w:pPr>
+    </w:lvl>
+    <w:lvl w:ilvl="4" w:tplc="0C0A0019" w:tentative="1">
+      <w:start w:val="1"/>
+      <w:numFmt w:val="lowerLetter"/>
+      <w:lvlText w:val="%5."/>
+      <w:lvlJc w:val="left"/>
+      <w:pPr>
+        <w:ind w:left="3600" w:hanging="360"/>
+      </w:pPr>
+    </w:lvl>
+    <w:lvl w:ilvl="5" w:tplc="0C0A001B" w:tentative="1">
+      <w:start w:val="1"/>
+      <w:numFmt w:val="lowerRoman"/>
+      <w:lvlText w:val="%6."/>
+      <w:lvlJc w:val="right"/>
+      <w:pPr>
+        <w:ind w:left="4320" w:hanging="180"/>
+      </w:pPr>
+    </w:lvl>
+    <w:lvl w:ilvl="6" w:tplc="0C0A000F" w:tentative="1">
+      <w:start w:val="1"/>
+      <w:numFmt w:val="decimal"/>
+      <w:lvlText w:val="%7."/>
+      <w:lvlJc w:val="left"/>
+      <w:pPr>
+        <w:ind w:left="5040" w:hanging="360"/>
+      </w:pPr>
+    </w:lvl>
+    <w:lvl w:ilvl="7" w:tplc="0C0A0019" w:tentative="1">
+      <w:start w:val="1"/>
+      <w:numFmt w:val="lowerLetter"/>
+      <w:lvlText w:val="%8."/>
+      <w:lvlJc w:val="left"/>
+      <w:pPr>
+        <w:ind w:left="5760" w:hanging="360"/>
+      </w:pPr>
+    </w:lvl>
+    <w:lvl w:ilvl="8" w:tplc="0C0A001B" w:tentative="1">
+      <w:start w:val="1"/>
+      <w:numFmt w:val="lowerRoman"/>
+      <w:lvlText w:val="%9."/>
+      <w:lvlJc w:val="right"/>
+      <w:pPr>
+        <w:ind w:left="6480" w:hanging="180"/>
+      </w:pPr>
+    </w:lvl>
+  </w:abstractNum>
+  <w:abstractNum w:abstractNumId="2">
+    <w:nsid w:val="49FE608B"/>
+    <w:multiLevelType w:val="hybridMultilevel"/>
+    <w:tmpl w:val="006A645A"/>
+    <w:lvl w:ilvl="0" w:tplc="0C0A000F">
+      <w:start w:val="1"/>
+      <w:numFmt w:val="decimal"/>
+      <w:lvlText w:val="%1."/>
+      <w:lvlJc w:val="left"/>
+      <w:pPr>
+        <w:ind w:left="780" w:hanging="360"/>
+      </w:pPr>
+    </w:lvl>
+    <w:lvl w:ilvl="1" w:tplc="0C0A0019" w:tentative="1">
+      <w:start w:val="1"/>
+      <w:numFmt w:val="lowerLetter"/>
+      <w:lvlText w:val="%2."/>
+      <w:lvlJc w:val="left"/>
+      <w:pPr>
+        <w:ind w:left="1500" w:hanging="360"/>
+      </w:pPr>
+    </w:lvl>
+    <w:lvl w:ilvl="2" w:tplc="0C0A001B" w:tentative="1">
+      <w:start w:val="1"/>
+      <w:numFmt w:val="lowerRoman"/>
+      <w:lvlText w:val="%3."/>
+      <w:lvlJc w:val="right"/>
+      <w:pPr>
+        <w:ind w:left="2220" w:hanging="180"/>
+      </w:pPr>
+    </w:lvl>
+    <w:lvl w:ilvl="3" w:tplc="0C0A000F" w:tentative="1">
+      <w:start w:val="1"/>
+      <w:numFmt w:val="decimal"/>
+      <w:lvlText w:val="%4."/>
+      <w:lvlJc w:val="left"/>
+      <w:pPr>
+        <w:ind w:left="2940" w:hanging="360"/>
+      </w:pPr>
+    </w:lvl>
+    <w:lvl w:ilvl="4" w:tplc="0C0A0019" w:tentative="1">
+      <w:start w:val="1"/>
+      <w:numFmt w:val="lowerLetter"/>
+      <w:lvlText w:val="%5."/>
+      <w:lvlJc w:val="left"/>
+      <w:pPr>
+        <w:ind w:left="3660" w:hanging="360"/>
+      </w:pPr>
+    </w:lvl>
+    <w:lvl w:ilvl="5" w:tplc="0C0A001B" w:tentative="1">
+      <w:start w:val="1"/>
+      <w:numFmt w:val="lowerRoman"/>
+      <w:lvlText w:val="%6."/>
+      <w:lvlJc w:val="right"/>
+      <w:pPr>
+        <w:ind w:left="4380" w:hanging="180"/>
+      </w:pPr>
+    </w:lvl>
+    <w:lvl w:ilvl="6" w:tplc="0C0A000F" w:tentative="1">
+      <w:start w:val="1"/>
+      <w:numFmt w:val="decimal"/>
+      <w:lvlText w:val="%7."/>
+      <w:lvlJc w:val="left"/>
+      <w:pPr>
+        <w:ind w:left="5100" w:hanging="360"/>
+      </w:pPr>
+    </w:lvl>
+    <w:lvl w:ilvl="7" w:tplc="0C0A0019" w:tentative="1">
+      <w:start w:val="1"/>
+      <w:numFmt w:val="lowerLetter"/>
+      <w:lvlText w:val="%8."/>
+      <w:lvlJc w:val="left"/>
+      <w:pPr>
+        <w:ind w:left="5820" w:hanging="360"/>
+      </w:pPr>
+    </w:lvl>
+    <w:lvl w:ilvl="8" w:tplc="0C0A001B" w:tentative="1">
+      <w:start w:val="1"/>
+      <w:numFmt w:val="lowerRoman"/>
+      <w:lvlText w:val="%9."/>
+      <w:lvlJc w:val="right"/>
+      <w:pPr>
+        <w:ind w:left="6540" w:hanging="180"/>
+      </w:pPr>
+    </w:lvl>
+  </w:abstractNum>
+  <w:abstractNum w:abstractNumId="3">
     <w:nsid w:val="5C3472F8"/>
     <w:multiLevelType w:val="hybridMultilevel"/>
     <w:tmpl w:val="1ABAB690"/>
@@ -5714,13 +7980,19 @@
     <w:abstractNumId w:val="0"/>
   </w:num>
   <w:num w:numId="2">
+    <w:abstractNumId w:val="3"/>
+  </w:num>
+  <w:num w:numId="3">
+    <w:abstractNumId w:val="2"/>
+  </w:num>
+  <w:num w:numId="4">
     <w:abstractNumId w:val="1"/>
   </w:num>
 </w:numbering>
 </file>
 
 <file path=word/styles.xml><?xml version="1.0" encoding="utf-8"?>
-<w:styles xmlns:mc="http://schemas.openxmlformats.org/markup-compatibility/2006" xmlns:r="http://schemas.openxmlformats.org/officeDocument/2006/relationships" xmlns:w="http://schemas.openxmlformats.org/wordprocessingml/2006/main" xmlns:w14="http://schemas.microsoft.com/office/word/2010/wordml" xmlns:w15="http://schemas.microsoft.com/office/word/2012/wordml" mc:Ignorable="w14 w15">
+<w:styles xmlns:mc="http://schemas.openxmlformats.org/markup-compatibility/2006" xmlns:r="http://schemas.openxmlformats.org/officeDocument/2006/relationships" xmlns:w="http://schemas.openxmlformats.org/wordprocessingml/2006/main" xmlns:w14="http://schemas.microsoft.com/office/word/2010/wordml" mc:Ignorable="w14">
   <w:docDefaults>
     <w:rPrDefault>
       <w:rPr>
@@ -5736,378 +8008,144 @@
       </w:pPr>
     </w:pPrDefault>
   </w:docDefaults>
-  <w:latentStyles w:defLockedState="0" w:defUIPriority="99" w:defSemiHidden="0" w:defUnhideWhenUsed="0" w:defQFormat="0" w:count="371">
-    <w:lsdException w:name="Normal" w:uiPriority="0" w:qFormat="1"/>
-    <w:lsdException w:name="heading 1" w:uiPriority="9" w:qFormat="1"/>
-    <w:lsdException w:name="heading 2" w:semiHidden="1" w:uiPriority="9" w:unhideWhenUsed="1" w:qFormat="1"/>
-    <w:lsdException w:name="heading 3" w:semiHidden="1" w:uiPriority="9" w:unhideWhenUsed="1" w:qFormat="1"/>
-    <w:lsdException w:name="heading 4" w:semiHidden="1" w:uiPriority="9" w:unhideWhenUsed="1" w:qFormat="1"/>
-    <w:lsdException w:name="heading 5" w:semiHidden="1" w:uiPriority="9" w:unhideWhenUsed="1" w:qFormat="1"/>
-    <w:lsdException w:name="heading 6" w:semiHidden="1" w:uiPriority="9" w:unhideWhenUsed="1" w:qFormat="1"/>
-    <w:lsdException w:name="heading 7" w:semiHidden="1" w:uiPriority="9" w:unhideWhenUsed="1" w:qFormat="1"/>
-    <w:lsdException w:name="heading 8" w:semiHidden="1" w:uiPriority="9" w:unhideWhenUsed="1" w:qFormat="1"/>
-    <w:lsdException w:name="heading 9" w:semiHidden="1" w:uiPriority="9" w:unhideWhenUsed="1" w:qFormat="1"/>
-    <w:lsdException w:name="index 1" w:semiHidden="1" w:unhideWhenUsed="1"/>
-    <w:lsdException w:name="index 2" w:semiHidden="1" w:unhideWhenUsed="1"/>
-    <w:lsdException w:name="index 3" w:semiHidden="1" w:unhideWhenUsed="1"/>
-    <w:lsdException w:name="index 4" w:semiHidden="1" w:unhideWhenUsed="1"/>
-    <w:lsdException w:name="index 5" w:semiHidden="1" w:unhideWhenUsed="1"/>
-    <w:lsdException w:name="index 6" w:semiHidden="1" w:unhideWhenUsed="1"/>
-    <w:lsdException w:name="index 7" w:semiHidden="1" w:unhideWhenUsed="1"/>
-    <w:lsdException w:name="index 8" w:semiHidden="1" w:unhideWhenUsed="1"/>
-    <w:lsdException w:name="index 9" w:semiHidden="1" w:unhideWhenUsed="1"/>
-    <w:lsdException w:name="toc 1" w:semiHidden="1" w:uiPriority="39" w:unhideWhenUsed="1"/>
-    <w:lsdException w:name="toc 2" w:semiHidden="1" w:uiPriority="39" w:unhideWhenUsed="1"/>
-    <w:lsdException w:name="toc 3" w:semiHidden="1" w:uiPriority="39" w:unhideWhenUsed="1"/>
-    <w:lsdException w:name="toc 4" w:semiHidden="1" w:uiPriority="39" w:unhideWhenUsed="1"/>
-    <w:lsdException w:name="toc 5" w:semiHidden="1" w:uiPriority="39" w:unhideWhenUsed="1"/>
-    <w:lsdException w:name="toc 6" w:semiHidden="1" w:uiPriority="39" w:unhideWhenUsed="1"/>
-    <w:lsdException w:name="toc 7" w:semiHidden="1" w:uiPriority="39" w:unhideWhenUsed="1"/>
-    <w:lsdException w:name="toc 8" w:semiHidden="1" w:uiPriority="39" w:unhideWhenUsed="1"/>
-    <w:lsdException w:name="toc 9" w:semiHidden="1" w:uiPriority="39" w:unhideWhenUsed="1"/>
-    <w:lsdException w:name="Normal Indent" w:semiHidden="1" w:unhideWhenUsed="1"/>
-    <w:lsdException w:name="footnote text" w:semiHidden="1" w:unhideWhenUsed="1"/>
-    <w:lsdException w:name="annotation text" w:semiHidden="1" w:unhideWhenUsed="1"/>
-    <w:lsdException w:name="header" w:semiHidden="1" w:unhideWhenUsed="1"/>
-    <w:lsdException w:name="footer" w:semiHidden="1" w:unhideWhenUsed="1"/>
-    <w:lsdException w:name="index heading" w:semiHidden="1" w:unhideWhenUsed="1"/>
-    <w:lsdException w:name="caption" w:semiHidden="1" w:uiPriority="35" w:unhideWhenUsed="1" w:qFormat="1"/>
-    <w:lsdException w:name="table of figures" w:semiHidden="1" w:unhideWhenUsed="1"/>
-    <w:lsdException w:name="envelope address" w:semiHidden="1" w:unhideWhenUsed="1"/>
-    <w:lsdException w:name="envelope return" w:semiHidden="1" w:unhideWhenUsed="1"/>
-    <w:lsdException w:name="footnote reference" w:semiHidden="1" w:unhideWhenUsed="1"/>
-    <w:lsdException w:name="annotation reference" w:semiHidden="1" w:unhideWhenUsed="1"/>
-    <w:lsdException w:name="line number" w:semiHidden="1" w:unhideWhenUsed="1"/>
-    <w:lsdException w:name="page number" w:semiHidden="1" w:unhideWhenUsed="1"/>
-    <w:lsdException w:name="endnote reference" w:semiHidden="1" w:unhideWhenUsed="1"/>
-    <w:lsdException w:name="endnote text" w:semiHidden="1" w:unhideWhenUsed="1"/>
-    <w:lsdException w:name="table of authorities" w:semiHidden="1" w:unhideWhenUsed="1"/>
-    <w:lsdException w:name="macro" w:semiHidden="1" w:unhideWhenUsed="1"/>
-    <w:lsdException w:name="toa heading" w:semiHidden="1" w:unhideWhenUsed="1"/>
-    <w:lsdException w:name="List" w:semiHidden="1" w:unhideWhenUsed="1"/>
-    <w:lsdException w:name="List Bullet" w:semiHidden="1" w:unhideWhenUsed="1"/>
-    <w:lsdException w:name="List Number" w:semiHidden="1" w:unhideWhenUsed="1"/>
-    <w:lsdException w:name="List 2" w:semiHidden="1" w:unhideWhenUsed="1"/>
-    <w:lsdException w:name="List 3" w:semiHidden="1" w:unhideWhenUsed="1"/>
-    <w:lsdException w:name="List 4" w:semiHidden="1" w:unhideWhenUsed="1"/>
-    <w:lsdException w:name="List 5" w:semiHidden="1" w:unhideWhenUsed="1"/>
-    <w:lsdException w:name="List Bullet 2" w:semiHidden="1" w:unhideWhenUsed="1"/>
-    <w:lsdException w:name="List Bullet 3" w:semiHidden="1" w:unhideWhenUsed="1"/>
-    <w:lsdException w:name="List Bullet 4" w:semiHidden="1" w:unhideWhenUsed="1"/>
-    <w:lsdException w:name="List Bullet 5" w:semiHidden="1" w:unhideWhenUsed="1"/>
-    <w:lsdException w:name="List Number 2" w:semiHidden="1" w:unhideWhenUsed="1"/>
-    <w:lsdException w:name="List Number 3" w:semiHidden="1" w:unhideWhenUsed="1"/>
-    <w:lsdException w:name="List Number 4" w:semiHidden="1" w:unhideWhenUsed="1"/>
-    <w:lsdException w:name="List Number 5" w:semiHidden="1" w:unhideWhenUsed="1"/>
-    <w:lsdException w:name="Title" w:uiPriority="10" w:qFormat="1"/>
-    <w:lsdException w:name="Closing" w:semiHidden="1" w:unhideWhenUsed="1"/>
-    <w:lsdException w:name="Signature" w:semiHidden="1" w:unhideWhenUsed="1"/>
-    <w:lsdException w:name="Default Paragraph Font" w:semiHidden="1" w:uiPriority="1" w:unhideWhenUsed="1"/>
-    <w:lsdException w:name="Body Text" w:semiHidden="1" w:unhideWhenUsed="1"/>
-    <w:lsdException w:name="Body Text Indent" w:semiHidden="1" w:unhideWhenUsed="1"/>
-    <w:lsdException w:name="List Continue" w:semiHidden="1" w:unhideWhenUsed="1"/>
-    <w:lsdException w:name="List Continue 2" w:semiHidden="1" w:unhideWhenUsed="1"/>
-    <w:lsdException w:name="List Continue 3" w:semiHidden="1" w:unhideWhenUsed="1"/>
-    <w:lsdException w:name="List Continue 4" w:semiHidden="1" w:unhideWhenUsed="1"/>
-    <w:lsdException w:name="List Continue 5" w:semiHidden="1" w:unhideWhenUsed="1"/>
-    <w:lsdException w:name="Message Header" w:semiHidden="1" w:unhideWhenUsed="1"/>
-    <w:lsdException w:name="Subtitle" w:uiPriority="11" w:qFormat="1"/>
-    <w:lsdException w:name="Salutation" w:semiHidden="1" w:unhideWhenUsed="1"/>
-    <w:lsdException w:name="Date" w:semiHidden="1" w:unhideWhenUsed="1"/>
-    <w:lsdException w:name="Body Text First Indent" w:semiHidden="1" w:unhideWhenUsed="1"/>
-    <w:lsdException w:name="Body Text First Indent 2" w:semiHidden="1" w:unhideWhenUsed="1"/>
-    <w:lsdException w:name="Note Heading" w:semiHidden="1" w:unhideWhenUsed="1"/>
-    <w:lsdException w:name="Body Text 2" w:semiHidden="1" w:unhideWhenUsed="1"/>
-    <w:lsdException w:name="Body Text 3" w:semiHidden="1" w:unhideWhenUsed="1"/>
-    <w:lsdException w:name="Body Text Indent 2" w:semiHidden="1" w:unhideWhenUsed="1"/>
-    <w:lsdException w:name="Body Text Indent 3" w:semiHidden="1" w:unhideWhenUsed="1"/>
-    <w:lsdException w:name="Block Text" w:semiHidden="1" w:unhideWhenUsed="1"/>
-    <w:lsdException w:name="Hyperlink" w:semiHidden="1" w:unhideWhenUsed="1"/>
-    <w:lsdException w:name="FollowedHyperlink" w:semiHidden="1" w:unhideWhenUsed="1"/>
-    <w:lsdException w:name="Strong" w:uiPriority="22" w:qFormat="1"/>
-    <w:lsdException w:name="Emphasis" w:uiPriority="20" w:qFormat="1"/>
-    <w:lsdException w:name="Document Map" w:semiHidden="1" w:unhideWhenUsed="1"/>
-    <w:lsdException w:name="Plain Text" w:semiHidden="1" w:unhideWhenUsed="1"/>
-    <w:lsdException w:name="E-mail Signature" w:semiHidden="1" w:unhideWhenUsed="1"/>
-    <w:lsdException w:name="HTML Top of Form" w:semiHidden="1" w:unhideWhenUsed="1"/>
-    <w:lsdException w:name="HTML Bottom of Form" w:semiHidden="1" w:unhideWhenUsed="1"/>
-    <w:lsdException w:name="Normal (Web)" w:semiHidden="1" w:unhideWhenUsed="1"/>
-    <w:lsdException w:name="HTML Acronym" w:semiHidden="1" w:unhideWhenUsed="1"/>
-    <w:lsdException w:name="HTML Address" w:semiHidden="1" w:unhideWhenUsed="1"/>
-    <w:lsdException w:name="HTML Cite" w:semiHidden="1" w:unhideWhenUsed="1"/>
-    <w:lsdException w:name="HTML Code" w:semiHidden="1" w:unhideWhenUsed="1"/>
-    <w:lsdException w:name="HTML Definition" w:semiHidden="1" w:unhideWhenUsed="1"/>
-    <w:lsdException w:name="HTML Keyboard" w:semiHidden="1" w:unhideWhenUsed="1"/>
-    <w:lsdException w:name="HTML Preformatted" w:semiHidden="1" w:unhideWhenUsed="1"/>
-    <w:lsdException w:name="HTML Sample" w:semiHidden="1" w:unhideWhenUsed="1"/>
-    <w:lsdException w:name="HTML Typewriter" w:semiHidden="1" w:unhideWhenUsed="1"/>
-    <w:lsdException w:name="HTML Variable" w:semiHidden="1" w:unhideWhenUsed="1"/>
-    <w:lsdException w:name="Normal Table" w:semiHidden="1" w:unhideWhenUsed="1"/>
-    <w:lsdException w:name="annotation subject" w:semiHidden="1" w:unhideWhenUsed="1"/>
-    <w:lsdException w:name="No List" w:semiHidden="1" w:unhideWhenUsed="1"/>
-    <w:lsdException w:name="Outline List 1" w:semiHidden="1" w:unhideWhenUsed="1"/>
-    <w:lsdException w:name="Outline List 2" w:semiHidden="1" w:unhideWhenUsed="1"/>
-    <w:lsdException w:name="Outline List 3" w:semiHidden="1" w:unhideWhenUsed="1"/>
-    <w:lsdException w:name="Table Simple 1" w:semiHidden="1" w:unhideWhenUsed="1"/>
-    <w:lsdException w:name="Table Simple 2" w:semiHidden="1" w:unhideWhenUsed="1"/>
-    <w:lsdException w:name="Table Simple 3" w:semiHidden="1" w:unhideWhenUsed="1"/>
-    <w:lsdException w:name="Table Classic 1" w:semiHidden="1" w:unhideWhenUsed="1"/>
-    <w:lsdException w:name="Table Classic 2" w:semiHidden="1" w:unhideWhenUsed="1"/>
-    <w:lsdException w:name="Table Classic 3" w:semiHidden="1" w:unhideWhenUsed="1"/>
-    <w:lsdException w:name="Table Classic 4" w:semiHidden="1" w:unhideWhenUsed="1"/>
-    <w:lsdException w:name="Table Colorful 1" w:semiHidden="1" w:unhideWhenUsed="1"/>
-    <w:lsdException w:name="Table Colorful 2" w:semiHidden="1" w:unhideWhenUsed="1"/>
-    <w:lsdException w:name="Table Colorful 3" w:semiHidden="1" w:unhideWhenUsed="1"/>
-    <w:lsdException w:name="Table Columns 1" w:semiHidden="1" w:unhideWhenUsed="1"/>
-    <w:lsdException w:name="Table Columns 2" w:semiHidden="1" w:unhideWhenUsed="1"/>
-    <w:lsdException w:name="Table Columns 3" w:semiHidden="1" w:unhideWhenUsed="1"/>
-    <w:lsdException w:name="Table Columns 4" w:semiHidden="1" w:unhideWhenUsed="1"/>
-    <w:lsdException w:name="Table Columns 5" w:semiHidden="1" w:unhideWhenUsed="1"/>
-    <w:lsdException w:name="Table Grid 1" w:semiHidden="1" w:unhideWhenUsed="1"/>
-    <w:lsdException w:name="Table Grid 2" w:semiHidden="1" w:unhideWhenUsed="1"/>
-    <w:lsdException w:name="Table Grid 3" w:semiHidden="1" w:unhideWhenUsed="1"/>
-    <w:lsdException w:name="Table Grid 4" w:semiHidden="1" w:unhideWhenUsed="1"/>
-    <w:lsdException w:name="Table Grid 5" w:semiHidden="1" w:unhideWhenUsed="1"/>
-    <w:lsdException w:name="Table Grid 6" w:semiHidden="1" w:unhideWhenUsed="1"/>
-    <w:lsdException w:name="Table Grid 7" w:semiHidden="1" w:unhideWhenUsed="1"/>
-    <w:lsdException w:name="Table Grid 8" w:semiHidden="1" w:unhideWhenUsed="1"/>
-    <w:lsdException w:name="Table List 1" w:semiHidden="1" w:unhideWhenUsed="1"/>
-    <w:lsdException w:name="Table List 2" w:semiHidden="1" w:unhideWhenUsed="1"/>
-    <w:lsdException w:name="Table List 3" w:semiHidden="1" w:unhideWhenUsed="1"/>
-    <w:lsdException w:name="Table List 4" w:semiHidden="1" w:unhideWhenUsed="1"/>
-    <w:lsdException w:name="Table List 5" w:semiHidden="1" w:unhideWhenUsed="1"/>
-    <w:lsdException w:name="Table List 6" w:semiHidden="1" w:unhideWhenUsed="1"/>
-    <w:lsdException w:name="Table List 7" w:semiHidden="1" w:unhideWhenUsed="1"/>
-    <w:lsdException w:name="Table List 8" w:semiHidden="1" w:unhideWhenUsed="1"/>
-    <w:lsdException w:name="Table 3D effects 1" w:semiHidden="1" w:unhideWhenUsed="1"/>
-    <w:lsdException w:name="Table 3D effects 2" w:semiHidden="1" w:unhideWhenUsed="1"/>
-    <w:lsdException w:name="Table 3D effects 3" w:semiHidden="1" w:unhideWhenUsed="1"/>
-    <w:lsdException w:name="Table Contemporary" w:semiHidden="1" w:unhideWhenUsed="1"/>
-    <w:lsdException w:name="Table Elegant" w:semiHidden="1" w:unhideWhenUsed="1"/>
-    <w:lsdException w:name="Table Professional" w:semiHidden="1" w:unhideWhenUsed="1"/>
-    <w:lsdException w:name="Table Subtle 1" w:semiHidden="1" w:unhideWhenUsed="1"/>
-    <w:lsdException w:name="Table Subtle 2" w:semiHidden="1" w:unhideWhenUsed="1"/>
-    <w:lsdException w:name="Table Web 1" w:semiHidden="1" w:unhideWhenUsed="1"/>
-    <w:lsdException w:name="Table Web 2" w:semiHidden="1" w:unhideWhenUsed="1"/>
-    <w:lsdException w:name="Table Web 3" w:semiHidden="1" w:unhideWhenUsed="1"/>
-    <w:lsdException w:name="Balloon Text" w:semiHidden="1" w:unhideWhenUsed="1"/>
-    <w:lsdException w:name="Table Grid" w:uiPriority="39"/>
-    <w:lsdException w:name="Table Theme" w:semiHidden="1" w:unhideWhenUsed="1"/>
-    <w:lsdException w:name="Placeholder Text" w:semiHidden="1"/>
-    <w:lsdException w:name="No Spacing" w:uiPriority="1" w:qFormat="1"/>
-    <w:lsdException w:name="Light Shading" w:uiPriority="60"/>
-    <w:lsdException w:name="Light List" w:uiPriority="61"/>
-    <w:lsdException w:name="Light Grid" w:uiPriority="62"/>
-    <w:lsdException w:name="Medium Shading 1" w:uiPriority="63"/>
-    <w:lsdException w:name="Medium Shading 2" w:uiPriority="64"/>
-    <w:lsdException w:name="Medium List 1" w:uiPriority="65"/>
-    <w:lsdException w:name="Medium List 2" w:uiPriority="66"/>
-    <w:lsdException w:name="Medium Grid 1" w:uiPriority="67"/>
-    <w:lsdException w:name="Medium Grid 2" w:uiPriority="68"/>
-    <w:lsdException w:name="Medium Grid 3" w:uiPriority="69"/>
-    <w:lsdException w:name="Dark List" w:uiPriority="70"/>
-    <w:lsdException w:name="Colorful Shading" w:uiPriority="71"/>
-    <w:lsdException w:name="Colorful List" w:uiPriority="72"/>
-    <w:lsdException w:name="Colorful Grid" w:uiPriority="73"/>
-    <w:lsdException w:name="Light Shading Accent 1" w:uiPriority="60"/>
-    <w:lsdException w:name="Light List Accent 1" w:uiPriority="61"/>
-    <w:lsdException w:name="Light Grid Accent 1" w:uiPriority="62"/>
-    <w:lsdException w:name="Medium Shading 1 Accent 1" w:uiPriority="63"/>
-    <w:lsdException w:name="Medium Shading 2 Accent 1" w:uiPriority="64"/>
-    <w:lsdException w:name="Medium List 1 Accent 1" w:uiPriority="65"/>
-    <w:lsdException w:name="Revision" w:semiHidden="1"/>
-    <w:lsdException w:name="List Paragraph" w:uiPriority="34" w:qFormat="1"/>
-    <w:lsdException w:name="Quote" w:uiPriority="29" w:qFormat="1"/>
-    <w:lsdException w:name="Intense Quote" w:uiPriority="30" w:qFormat="1"/>
-    <w:lsdException w:name="Medium List 2 Accent 1" w:uiPriority="66"/>
-    <w:lsdException w:name="Medium Grid 1 Accent 1" w:uiPriority="67"/>
-    <w:lsdException w:name="Medium Grid 2 Accent 1" w:uiPriority="68"/>
-    <w:lsdException w:name="Medium Grid 3 Accent 1" w:uiPriority="69"/>
-    <w:lsdException w:name="Dark List Accent 1" w:uiPriority="70"/>
-    <w:lsdException w:name="Colorful Shading Accent 1" w:uiPriority="71"/>
-    <w:lsdException w:name="Colorful List Accent 1" w:uiPriority="72"/>
-    <w:lsdException w:name="Colorful Grid Accent 1" w:uiPriority="73"/>
-    <w:lsdException w:name="Light Shading Accent 2" w:uiPriority="60"/>
-    <w:lsdException w:name="Light List Accent 2" w:uiPriority="61"/>
-    <w:lsdException w:name="Light Grid Accent 2" w:uiPriority="62"/>
-    <w:lsdException w:name="Medium Shading 1 Accent 2" w:uiPriority="63"/>
-    <w:lsdException w:name="Medium Shading 2 Accent 2" w:uiPriority="64"/>
-    <w:lsdException w:name="Medium List 1 Accent 2" w:uiPriority="65"/>
-    <w:lsdException w:name="Medium List 2 Accent 2" w:uiPriority="66"/>
-    <w:lsdException w:name="Medium Grid 1 Accent 2" w:uiPriority="67"/>
-    <w:lsdException w:name="Medium Grid 2 Accent 2" w:uiPriority="68"/>
-    <w:lsdException w:name="Medium Grid 3 Accent 2" w:uiPriority="69"/>
-    <w:lsdException w:name="Dark List Accent 2" w:uiPriority="70"/>
-    <w:lsdException w:name="Colorful Shading Accent 2" w:uiPriority="71"/>
-    <w:lsdException w:name="Colorful List Accent 2" w:uiPriority="72"/>
-    <w:lsdException w:name="Colorful Grid Accent 2" w:uiPriority="73"/>
-    <w:lsdException w:name="Light Shading Accent 3" w:uiPriority="60"/>
-    <w:lsdException w:name="Light List Accent 3" w:uiPriority="61"/>
-    <w:lsdException w:name="Light Grid Accent 3" w:uiPriority="62"/>
-    <w:lsdException w:name="Medium Shading 1 Accent 3" w:uiPriority="63"/>
-    <w:lsdException w:name="Medium Shading 2 Accent 3" w:uiPriority="64"/>
-    <w:lsdException w:name="Medium List 1 Accent 3" w:uiPriority="65"/>
-    <w:lsdException w:name="Medium List 2 Accent 3" w:uiPriority="66"/>
-    <w:lsdException w:name="Medium Grid 1 Accent 3" w:uiPriority="67"/>
-    <w:lsdException w:name="Medium Grid 2 Accent 3" w:uiPriority="68"/>
-    <w:lsdException w:name="Medium Grid 3 Accent 3" w:uiPriority="69"/>
-    <w:lsdException w:name="Dark List Accent 3" w:uiPriority="70"/>
-    <w:lsdException w:name="Colorful Shading Accent 3" w:uiPriority="71"/>
-    <w:lsdException w:name="Colorful List Accent 3" w:uiPriority="72"/>
-    <w:lsdException w:name="Colorful Grid Accent 3" w:uiPriority="73"/>
-    <w:lsdException w:name="Light Shading Accent 4" w:uiPriority="60"/>
-    <w:lsdException w:name="Light List Accent 4" w:uiPriority="61"/>
-    <w:lsdException w:name="Light Grid Accent 4" w:uiPriority="62"/>
-    <w:lsdException w:name="Medium Shading 1 Accent 4" w:uiPriority="63"/>
-    <w:lsdException w:name="Medium Shading 2 Accent 4" w:uiPriority="64"/>
-    <w:lsdException w:name="Medium List 1 Accent 4" w:uiPriority="65"/>
-    <w:lsdException w:name="Medium List 2 Accent 4" w:uiPriority="66"/>
-    <w:lsdException w:name="Medium Grid 1 Accent 4" w:uiPriority="67"/>
-    <w:lsdException w:name="Medium Grid 2 Accent 4" w:uiPriority="68"/>
-    <w:lsdException w:name="Medium Grid 3 Accent 4" w:uiPriority="69"/>
-    <w:lsdException w:name="Dark List Accent 4" w:uiPriority="70"/>
-    <w:lsdException w:name="Colorful Shading Accent 4" w:uiPriority="71"/>
-    <w:lsdException w:name="Colorful List Accent 4" w:uiPriority="72"/>
-    <w:lsdException w:name="Colorful Grid Accent 4" w:uiPriority="73"/>
-    <w:lsdException w:name="Light Shading Accent 5" w:uiPriority="60"/>
-    <w:lsdException w:name="Light List Accent 5" w:uiPriority="61"/>
-    <w:lsdException w:name="Light Grid Accent 5" w:uiPriority="62"/>
-    <w:lsdException w:name="Medium Shading 1 Accent 5" w:uiPriority="63"/>
-    <w:lsdException w:name="Medium Shading 2 Accent 5" w:uiPriority="64"/>
-    <w:lsdException w:name="Medium List 1 Accent 5" w:uiPriority="65"/>
-    <w:lsdException w:name="Medium List 2 Accent 5" w:uiPriority="66"/>
-    <w:lsdException w:name="Medium Grid 1 Accent 5" w:uiPriority="67"/>
-    <w:lsdException w:name="Medium Grid 2 Accent 5" w:uiPriority="68"/>
-    <w:lsdException w:name="Medium Grid 3 Accent 5" w:uiPriority="69"/>
-    <w:lsdException w:name="Dark List Accent 5" w:uiPriority="70"/>
-    <w:lsdException w:name="Colorful Shading Accent 5" w:uiPriority="71"/>
-    <w:lsdException w:name="Colorful List Accent 5" w:uiPriority="72"/>
-    <w:lsdException w:name="Colorful Grid Accent 5" w:uiPriority="73"/>
-    <w:lsdException w:name="Light Shading Accent 6" w:uiPriority="60"/>
-    <w:lsdException w:name="Light List Accent 6" w:uiPriority="61"/>
-    <w:lsdException w:name="Light Grid Accent 6" w:uiPriority="62"/>
-    <w:lsdException w:name="Medium Shading 1 Accent 6" w:uiPriority="63"/>
-    <w:lsdException w:name="Medium Shading 2 Accent 6" w:uiPriority="64"/>
-    <w:lsdException w:name="Medium List 1 Accent 6" w:uiPriority="65"/>
-    <w:lsdException w:name="Medium List 2 Accent 6" w:uiPriority="66"/>
-    <w:lsdException w:name="Medium Grid 1 Accent 6" w:uiPriority="67"/>
-    <w:lsdException w:name="Medium Grid 2 Accent 6" w:uiPriority="68"/>
-    <w:lsdException w:name="Medium Grid 3 Accent 6" w:uiPriority="69"/>
-    <w:lsdException w:name="Dark List Accent 6" w:uiPriority="70"/>
-    <w:lsdException w:name="Colorful Shading Accent 6" w:uiPriority="71"/>
-    <w:lsdException w:name="Colorful List Accent 6" w:uiPriority="72"/>
-    <w:lsdException w:name="Colorful Grid Accent 6" w:uiPriority="73"/>
-    <w:lsdException w:name="Subtle Emphasis" w:uiPriority="19" w:qFormat="1"/>
-    <w:lsdException w:name="Intense Emphasis" w:uiPriority="21" w:qFormat="1"/>
-    <w:lsdException w:name="Subtle Reference" w:uiPriority="31" w:qFormat="1"/>
-    <w:lsdException w:name="Intense Reference" w:uiPriority="32" w:qFormat="1"/>
-    <w:lsdException w:name="Book Title" w:uiPriority="33" w:qFormat="1"/>
-    <w:lsdException w:name="Bibliography" w:semiHidden="1" w:uiPriority="37" w:unhideWhenUsed="1"/>
-    <w:lsdException w:name="TOC Heading" w:semiHidden="1" w:uiPriority="39" w:unhideWhenUsed="1" w:qFormat="1"/>
-    <w:lsdException w:name="Plain Table 1" w:uiPriority="41"/>
-    <w:lsdException w:name="Plain Table 2" w:uiPriority="42"/>
-    <w:lsdException w:name="Plain Table 3" w:uiPriority="43"/>
-    <w:lsdException w:name="Plain Table 4" w:uiPriority="44"/>
-    <w:lsdException w:name="Plain Table 5" w:uiPriority="45"/>
-    <w:lsdException w:name="Grid Table Light" w:uiPriority="40"/>
-    <w:lsdException w:name="Grid Table 1 Light" w:uiPriority="46"/>
-    <w:lsdException w:name="Grid Table 2" w:uiPriority="47"/>
-    <w:lsdException w:name="Grid Table 3" w:uiPriority="48"/>
-    <w:lsdException w:name="Grid Table 4" w:uiPriority="49"/>
-    <w:lsdException w:name="Grid Table 5 Dark" w:uiPriority="50"/>
-    <w:lsdException w:name="Grid Table 6 Colorful" w:uiPriority="51"/>
-    <w:lsdException w:name="Grid Table 7 Colorful" w:uiPriority="52"/>
-    <w:lsdException w:name="Grid Table 1 Light Accent 1" w:uiPriority="46"/>
-    <w:lsdException w:name="Grid Table 2 Accent 1" w:uiPriority="47"/>
-    <w:lsdException w:name="Grid Table 3 Accent 1" w:uiPriority="48"/>
-    <w:lsdException w:name="Grid Table 4 Accent 1" w:uiPriority="49"/>
-    <w:lsdException w:name="Grid Table 5 Dark Accent 1" w:uiPriority="50"/>
-    <w:lsdException w:name="Grid Table 6 Colorful Accent 1" w:uiPriority="51"/>
-    <w:lsdException w:name="Grid Table 7 Colorful Accent 1" w:uiPriority="52"/>
-    <w:lsdException w:name="Grid Table 1 Light Accent 2" w:uiPriority="46"/>
-    <w:lsdException w:name="Grid Table 2 Accent 2" w:uiPriority="47"/>
-    <w:lsdException w:name="Grid Table 3 Accent 2" w:uiPriority="48"/>
-    <w:lsdException w:name="Grid Table 4 Accent 2" w:uiPriority="49"/>
-    <w:lsdException w:name="Grid Table 5 Dark Accent 2" w:uiPriority="50"/>
-    <w:lsdException w:name="Grid Table 6 Colorful Accent 2" w:uiPriority="51"/>
-    <w:lsdException w:name="Grid Table 7 Colorful Accent 2" w:uiPriority="52"/>
-    <w:lsdException w:name="Grid Table 1 Light Accent 3" w:uiPriority="46"/>
-    <w:lsdException w:name="Grid Table 2 Accent 3" w:uiPriority="47"/>
-    <w:lsdException w:name="Grid Table 3 Accent 3" w:uiPriority="48"/>
-    <w:lsdException w:name="Grid Table 4 Accent 3" w:uiPriority="49"/>
-    <w:lsdException w:name="Grid Table 5 Dark Accent 3" w:uiPriority="50"/>
-    <w:lsdException w:name="Grid Table 6 Colorful Accent 3" w:uiPriority="51"/>
-    <w:lsdException w:name="Grid Table 7 Colorful Accent 3" w:uiPriority="52"/>
-    <w:lsdException w:name="Grid Table 1 Light Accent 4" w:uiPriority="46"/>
-    <w:lsdException w:name="Grid Table 2 Accent 4" w:uiPriority="47"/>
-    <w:lsdException w:name="Grid Table 3 Accent 4" w:uiPriority="48"/>
-    <w:lsdException w:name="Grid Table 4 Accent 4" w:uiPriority="49"/>
-    <w:lsdException w:name="Grid Table 5 Dark Accent 4" w:uiPriority="50"/>
-    <w:lsdException w:name="Grid Table 6 Colorful Accent 4" w:uiPriority="51"/>
-    <w:lsdException w:name="Grid Table 7 Colorful Accent 4" w:uiPriority="52"/>
-    <w:lsdException w:name="Grid Table 1 Light Accent 5" w:uiPriority="46"/>
-    <w:lsdException w:name="Grid Table 2 Accent 5" w:uiPriority="47"/>
-    <w:lsdException w:name="Grid Table 3 Accent 5" w:uiPriority="48"/>
-    <w:lsdException w:name="Grid Table 4 Accent 5" w:uiPriority="49"/>
-    <w:lsdException w:name="Grid Table 5 Dark Accent 5" w:uiPriority="50"/>
-    <w:lsdException w:name="Grid Table 6 Colorful Accent 5" w:uiPriority="51"/>
-    <w:lsdException w:name="Grid Table 7 Colorful Accent 5" w:uiPriority="52"/>
-    <w:lsdException w:name="Grid Table 1 Light Accent 6" w:uiPriority="46"/>
-    <w:lsdException w:name="Grid Table 2 Accent 6" w:uiPriority="47"/>
-    <w:lsdException w:name="Grid Table 3 Accent 6" w:uiPriority="48"/>
-    <w:lsdException w:name="Grid Table 4 Accent 6" w:uiPriority="49"/>
-    <w:lsdException w:name="Grid Table 5 Dark Accent 6" w:uiPriority="50"/>
-    <w:lsdException w:name="Grid Table 6 Colorful Accent 6" w:uiPriority="51"/>
-    <w:lsdException w:name="Grid Table 7 Colorful Accent 6" w:uiPriority="52"/>
-    <w:lsdException w:name="List Table 1 Light" w:uiPriority="46"/>
-    <w:lsdException w:name="List Table 2" w:uiPriority="47"/>
-    <w:lsdException w:name="List Table 3" w:uiPriority="48"/>
-    <w:lsdException w:name="List Table 4" w:uiPriority="49"/>
-    <w:lsdException w:name="List Table 5 Dark" w:uiPriority="50"/>
-    <w:lsdException w:name="List Table 6 Colorful" w:uiPriority="51"/>
-    <w:lsdException w:name="List Table 7 Colorful" w:uiPriority="52"/>
-    <w:lsdException w:name="List Table 1 Light Accent 1" w:uiPriority="46"/>
-    <w:lsdException w:name="List Table 2 Accent 1" w:uiPriority="47"/>
-    <w:lsdException w:name="List Table 3 Accent 1" w:uiPriority="48"/>
-    <w:lsdException w:name="List Table 4 Accent 1" w:uiPriority="49"/>
-    <w:lsdException w:name="List Table 5 Dark Accent 1" w:uiPriority="50"/>
-    <w:lsdException w:name="List Table 6 Colorful Accent 1" w:uiPriority="51"/>
-    <w:lsdException w:name="List Table 7 Colorful Accent 1" w:uiPriority="52"/>
-    <w:lsdException w:name="List Table 1 Light Accent 2" w:uiPriority="46"/>
-    <w:lsdException w:name="List Table 2 Accent 2" w:uiPriority="47"/>
-    <w:lsdException w:name="List Table 3 Accent 2" w:uiPriority="48"/>
-    <w:lsdException w:name="List Table 4 Accent 2" w:uiPriority="49"/>
-    <w:lsdException w:name="List Table 5 Dark Accent 2" w:uiPriority="50"/>
-    <w:lsdException w:name="List Table 6 Colorful Accent 2" w:uiPriority="51"/>
-    <w:lsdException w:name="List Table 7 Colorful Accent 2" w:uiPriority="52"/>
-    <w:lsdException w:name="List Table 1 Light Accent 3" w:uiPriority="46"/>
-    <w:lsdException w:name="List Table 2 Accent 3" w:uiPriority="47"/>
-    <w:lsdException w:name="List Table 3 Accent 3" w:uiPriority="48"/>
-    <w:lsdException w:name="List Table 4 Accent 3" w:uiPriority="49"/>
-    <w:lsdException w:name="List Table 5 Dark Accent 3" w:uiPriority="50"/>
-    <w:lsdException w:name="List Table 6 Colorful Accent 3" w:uiPriority="51"/>
-    <w:lsdException w:name="List Table 7 Colorful Accent 3" w:uiPriority="52"/>
-    <w:lsdException w:name="List Table 1 Light Accent 4" w:uiPriority="46"/>
-    <w:lsdException w:name="List Table 2 Accent 4" w:uiPriority="47"/>
-    <w:lsdException w:name="List Table 3 Accent 4" w:uiPriority="48"/>
-    <w:lsdException w:name="List Table 4 Accent 4" w:uiPriority="49"/>
-    <w:lsdException w:name="List Table 5 Dark Accent 4" w:uiPriority="50"/>
-    <w:lsdException w:name="List Table 6 Colorful Accent 4" w:uiPriority="51"/>
-    <w:lsdException w:name="List Table 7 Colorful Accent 4" w:uiPriority="52"/>
-    <w:lsdException w:name="List Table 1 Light Accent 5" w:uiPriority="46"/>
-    <w:lsdException w:name="List Table 2 Accent 5" w:uiPriority="47"/>
-    <w:lsdException w:name="List Table 3 Accent 5" w:uiPriority="48"/>
-    <w:lsdException w:name="List Table 4 Accent 5" w:uiPriority="49"/>
-    <w:lsdException w:name="List Table 5 Dark Accent 5" w:uiPriority="50"/>
-    <w:lsdException w:name="List Table 6 Colorful Accent 5" w:uiPriority="51"/>
-    <w:lsdException w:name="List Table 7 Colorful Accent 5" w:uiPriority="52"/>
-    <w:lsdException w:name="List Table 1 Light Accent 6" w:uiPriority="46"/>
-    <w:lsdException w:name="List Table 2 Accent 6" w:uiPriority="47"/>
-    <w:lsdException w:name="List Table 3 Accent 6" w:uiPriority="48"/>
-    <w:lsdException w:name="List Table 4 Accent 6" w:uiPriority="49"/>
-    <w:lsdException w:name="List Table 5 Dark Accent 6" w:uiPriority="50"/>
-    <w:lsdException w:name="List Table 6 Colorful Accent 6" w:uiPriority="51"/>
-    <w:lsdException w:name="List Table 7 Colorful Accent 6" w:uiPriority="52"/>
+  <w:latentStyles w:defLockedState="0" w:defUIPriority="99" w:defSemiHidden="1" w:defUnhideWhenUsed="1" w:defQFormat="0" w:count="267">
+    <w:lsdException w:name="Normal" w:semiHidden="0" w:uiPriority="0" w:unhideWhenUsed="0" w:qFormat="1"/>
+    <w:lsdException w:name="heading 1" w:semiHidden="0" w:uiPriority="9" w:unhideWhenUsed="0" w:qFormat="1"/>
+    <w:lsdException w:name="heading 2" w:uiPriority="9" w:qFormat="1"/>
+    <w:lsdException w:name="heading 3" w:uiPriority="9" w:qFormat="1"/>
+    <w:lsdException w:name="heading 4" w:uiPriority="9" w:qFormat="1"/>
+    <w:lsdException w:name="heading 5" w:uiPriority="9" w:qFormat="1"/>
+    <w:lsdException w:name="heading 6" w:uiPriority="9" w:qFormat="1"/>
+    <w:lsdException w:name="heading 7" w:uiPriority="9" w:qFormat="1"/>
+    <w:lsdException w:name="heading 8" w:uiPriority="9" w:qFormat="1"/>
+    <w:lsdException w:name="heading 9" w:uiPriority="9" w:qFormat="1"/>
+    <w:lsdException w:name="toc 1" w:uiPriority="39"/>
+    <w:lsdException w:name="toc 2" w:uiPriority="39"/>
+    <w:lsdException w:name="toc 3" w:uiPriority="39"/>
+    <w:lsdException w:name="toc 4" w:uiPriority="39"/>
+    <w:lsdException w:name="toc 5" w:uiPriority="39"/>
+    <w:lsdException w:name="toc 6" w:uiPriority="39"/>
+    <w:lsdException w:name="toc 7" w:uiPriority="39"/>
+    <w:lsdException w:name="toc 8" w:uiPriority="39"/>
+    <w:lsdException w:name="toc 9" w:uiPriority="39"/>
+    <w:lsdException w:name="caption" w:uiPriority="35" w:qFormat="1"/>
+    <w:lsdException w:name="Title" w:semiHidden="0" w:uiPriority="10" w:unhideWhenUsed="0" w:qFormat="1"/>
+    <w:lsdException w:name="Default Paragraph Font" w:uiPriority="1"/>
+    <w:lsdException w:name="Subtitle" w:semiHidden="0" w:uiPriority="11" w:unhideWhenUsed="0" w:qFormat="1"/>
+    <w:lsdException w:name="Strong" w:semiHidden="0" w:uiPriority="22" w:unhideWhenUsed="0" w:qFormat="1"/>
+    <w:lsdException w:name="Emphasis" w:semiHidden="0" w:uiPriority="20" w:unhideWhenUsed="0" w:qFormat="1"/>
+    <w:lsdException w:name="Table Grid" w:semiHidden="0" w:uiPriority="39" w:unhideWhenUsed="0"/>
+    <w:lsdException w:name="Placeholder Text" w:unhideWhenUsed="0"/>
+    <w:lsdException w:name="No Spacing" w:semiHidden="0" w:uiPriority="1" w:unhideWhenUsed="0" w:qFormat="1"/>
+    <w:lsdException w:name="Light Shading" w:semiHidden="0" w:uiPriority="60" w:unhideWhenUsed="0"/>
+    <w:lsdException w:name="Light List" w:semiHidden="0" w:uiPriority="61" w:unhideWhenUsed="0"/>
+    <w:lsdException w:name="Light Grid" w:semiHidden="0" w:uiPriority="62" w:unhideWhenUsed="0"/>
+    <w:lsdException w:name="Medium Shading 1" w:semiHidden="0" w:uiPriority="63" w:unhideWhenUsed="0"/>
+    <w:lsdException w:name="Medium Shading 2" w:semiHidden="0" w:uiPriority="64" w:unhideWhenUsed="0"/>
+    <w:lsdException w:name="Medium List 1" w:semiHidden="0" w:uiPriority="65" w:unhideWhenUsed="0"/>
+    <w:lsdException w:name="Medium List 2" w:semiHidden="0" w:uiPriority="66" w:unhideWhenUsed="0"/>
+    <w:lsdException w:name="Medium Grid 1" w:semiHidden="0" w:uiPriority="67" w:unhideWhenUsed="0"/>
+    <w:lsdException w:name="Medium Grid 2" w:semiHidden="0" w:uiPriority="68" w:unhideWhenUsed="0"/>
+    <w:lsdException w:name="Medium Grid 3" w:semiHidden="0" w:uiPriority="69" w:unhideWhenUsed="0"/>
+    <w:lsdException w:name="Dark List" w:semiHidden="0" w:uiPriority="70" w:unhideWhenUsed="0"/>
+    <w:lsdException w:name="Colorful Shading" w:semiHidden="0" w:uiPriority="71" w:unhideWhenUsed="0"/>
+    <w:lsdException w:name="Colorful List" w:semiHidden="0" w:uiPriority="72" w:unhideWhenUsed="0"/>
+    <w:lsdException w:name="Colorful Grid" w:semiHidden="0" w:uiPriority="73" w:unhideWhenUsed="0"/>
+    <w:lsdException w:name="Light Shading Accent 1" w:semiHidden="0" w:uiPriority="60" w:unhideWhenUsed="0"/>
+    <w:lsdException w:name="Light List Accent 1" w:semiHidden="0" w:uiPriority="61" w:unhideWhenUsed="0"/>
+    <w:lsdException w:name="Light Grid Accent 1" w:semiHidden="0" w:uiPriority="62" w:unhideWhenUsed="0"/>
+    <w:lsdException w:name="Medium Shading 1 Accent 1" w:semiHidden="0" w:uiPriority="63" w:unhideWhenUsed="0"/>
+    <w:lsdException w:name="Medium Shading 2 Accent 1" w:semiHidden="0" w:uiPriority="64" w:unhideWhenUsed="0"/>
+    <w:lsdException w:name="Medium List 1 Accent 1" w:semiHidden="0" w:uiPriority="65" w:unhideWhenUsed="0"/>
+    <w:lsdException w:name="Revision" w:unhideWhenUsed="0"/>
+    <w:lsdException w:name="List Paragraph" w:semiHidden="0" w:uiPriority="34" w:unhideWhenUsed="0" w:qFormat="1"/>
+    <w:lsdException w:name="Quote" w:semiHidden="0" w:uiPriority="29" w:unhideWhenUsed="0" w:qFormat="1"/>
+    <w:lsdException w:name="Intense Quote" w:semiHidden="0" w:uiPriority="30" w:unhideWhenUsed="0" w:qFormat="1"/>
+    <w:lsdException w:name="Medium List 2 Accent 1" w:semiHidden="0" w:uiPriority="66" w:unhideWhenUsed="0"/>
+    <w:lsdException w:name="Medium Grid 1 Accent 1" w:semiHidden="0" w:uiPriority="67" w:unhideWhenUsed="0"/>
+    <w:lsdException w:name="Medium Grid 2 Accent 1" w:semiHidden="0" w:uiPriority="68" w:unhideWhenUsed="0"/>
+    <w:lsdException w:name="Medium Grid 3 Accent 1" w:semiHidden="0" w:uiPriority="69" w:unhideWhenUsed="0"/>
+    <w:lsdException w:name="Dark List Accent 1" w:semiHidden="0" w:uiPriority="70" w:unhideWhenUsed="0"/>
+    <w:lsdException w:name="Colorful Shading Accent 1" w:semiHidden="0" w:uiPriority="71" w:unhideWhenUsed="0"/>
+    <w:lsdException w:name="Colorful List Accent 1" w:semiHidden="0" w:uiPriority="72" w:unhideWhenUsed="0"/>
+    <w:lsdException w:name="Colorful Grid Accent 1" w:semiHidden="0" w:uiPriority="73" w:unhideWhenUsed="0"/>
+    <w:lsdException w:name="Light Shading Accent 2" w:semiHidden="0" w:uiPriority="60" w:unhideWhenUsed="0"/>
+    <w:lsdException w:name="Light List Accent 2" w:semiHidden="0" w:uiPriority="61" w:unhideWhenUsed="0"/>
+    <w:lsdException w:name="Light Grid Accent 2" w:semiHidden="0" w:uiPriority="62" w:unhideWhenUsed="0"/>
+    <w:lsdException w:name="Medium Shading 1 Accent 2" w:semiHidden="0" w:uiPriority="63" w:unhideWhenUsed="0"/>
+    <w:lsdException w:name="Medium Shading 2 Accent 2" w:semiHidden="0" w:uiPriority="64" w:unhideWhenUsed="0"/>
+    <w:lsdException w:name="Medium List 1 Accent 2" w:semiHidden="0" w:uiPriority="65" w:unhideWhenUsed="0"/>
+    <w:lsdException w:name="Medium List 2 Accent 2" w:semiHidden="0" w:uiPriority="66" w:unhideWhenUsed="0"/>
+    <w:lsdException w:name="Medium Grid 1 Accent 2" w:semiHidden="0" w:uiPriority="67" w:unhideWhenUsed="0"/>
+    <w:lsdException w:name="Medium Grid 2 Accent 2" w:semiHidden="0" w:uiPriority="68" w:unhideWhenUsed="0"/>
+    <w:lsdException w:name="Medium Grid 3 Accent 2" w:semiHidden="0" w:uiPriority="69" w:unhideWhenUsed="0"/>
+    <w:lsdException w:name="Dark List Accent 2" w:semiHidden="0" w:uiPriority="70" w:unhideWhenUsed="0"/>
+    <w:lsdException w:name="Colorful Shading Accent 2" w:semiHidden="0" w:uiPriority="71" w:unhideWhenUsed="0"/>
+    <w:lsdException w:name="Colorful List Accent 2" w:semiHidden="0" w:uiPriority="72" w:unhideWhenUsed="0"/>
+    <w:lsdException w:name="Colorful Grid Accent 2" w:semiHidden="0" w:uiPriority="73" w:unhideWhenUsed="0"/>
+    <w:lsdException w:name="Light Shading Accent 3" w:semiHidden="0" w:uiPriority="60" w:unhideWhenUsed="0"/>
+    <w:lsdException w:name="Light List Accent 3" w:semiHidden="0" w:uiPriority="61" w:unhideWhenUsed="0"/>
+    <w:lsdException w:name="Light Grid Accent 3" w:semiHidden="0" w:uiPriority="62" w:unhideWhenUsed="0"/>
+    <w:lsdException w:name="Medium Shading 1 Accent 3" w:semiHidden="0" w:uiPriority="63" w:unhideWhenUsed="0"/>
+    <w:lsdException w:name="Medium Shading 2 Accent 3" w:semiHidden="0" w:uiPriority="64" w:unhideWhenUsed="0"/>
+    <w:lsdException w:name="Medium List 1 Accent 3" w:semiHidden="0" w:uiPriority="65" w:unhideWhenUsed="0"/>
+    <w:lsdException w:name="Medium List 2 Accent 3" w:semiHidden="0" w:uiPriority="66" w:unhideWhenUsed="0"/>
+    <w:lsdException w:name="Medium Grid 1 Accent 3" w:semiHidden="0" w:uiPriority="67" w:unhideWhenUsed="0"/>
+    <w:lsdException w:name="Medium Grid 2 Accent 3" w:semiHidden="0" w:uiPriority="68" w:unhideWhenUsed="0"/>
+    <w:lsdException w:name="Medium Grid 3 Accent 3" w:semiHidden="0" w:uiPriority="69" w:unhideWhenUsed="0"/>
+    <w:lsdException w:name="Dark List Accent 3" w:semiHidden="0" w:uiPriority="70" w:unhideWhenUsed="0"/>
+    <w:lsdException w:name="Colorful Shading Accent 3" w:semiHidden="0" w:uiPriority="71" w:unhideWhenUsed="0"/>
+    <w:lsdException w:name="Colorful List Accent 3" w:semiHidden="0" w:uiPriority="72" w:unhideWhenUsed="0"/>
+    <w:lsdException w:name="Colorful Grid Accent 3" w:semiHidden="0" w:uiPriority="73" w:unhideWhenUsed="0"/>
+    <w:lsdException w:name="Light Shading Accent 4" w:semiHidden="0" w:uiPriority="60" w:unhideWhenUsed="0"/>
+    <w:lsdException w:name="Light List Accent 4" w:semiHidden="0" w:uiPriority="61" w:unhideWhenUsed="0"/>
+    <w:lsdException w:name="Light Grid Accent 4" w:semiHidden="0" w:uiPriority="62" w:unhideWhenUsed="0"/>
+    <w:lsdException w:name="Medium Shading 1 Accent 4" w:semiHidden="0" w:uiPriority="63" w:unhideWhenUsed="0"/>
+    <w:lsdException w:name="Medium Shading 2 Accent 4" w:semiHidden="0" w:uiPriority="64" w:unhideWhenUsed="0"/>
+    <w:lsdException w:name="Medium List 1 Accent 4" w:semiHidden="0" w:uiPriority="65" w:unhideWhenUsed="0"/>
+    <w:lsdException w:name="Medium List 2 Accent 4" w:semiHidden="0" w:uiPriority="66" w:unhideWhenUsed="0"/>
+    <w:lsdException w:name="Medium Grid 1 Accent 4" w:semiHidden="0" w:uiPriority="67" w:unhideWhenUsed="0"/>
+    <w:lsdException w:name="Medium Grid 2 Accent 4" w:semiHidden="0" w:uiPriority="68" w:unhideWhenUsed="0"/>
+    <w:lsdException w:name="Medium Grid 3 Accent 4" w:semiHidden="0" w:uiPriority="69" w:unhideWhenUsed="0"/>
+    <w:lsdException w:name="Dark List Accent 4" w:semiHidden="0" w:uiPriority="70" w:unhideWhenUsed="0"/>
+    <w:lsdException w:name="Colorful Shading Accent 4" w:semiHidden="0" w:uiPriority="71" w:unhideWhenUsed="0"/>
+    <w:lsdException w:name="Colorful List Accent 4" w:semiHidden="0" w:uiPriority="72" w:unhideWhenUsed="0"/>
+    <w:lsdException w:name="Colorful Grid Accent 4" w:semiHidden="0" w:uiPriority="73" w:unhideWhenUsed="0"/>
+    <w:lsdException w:name="Light Shading Accent 5" w:semiHidden="0" w:uiPriority="60" w:unhideWhenUsed="0"/>
+    <w:lsdException w:name="Light List Accent 5" w:semiHidden="0" w:uiPriority="61" w:unhideWhenUsed="0"/>
+    <w:lsdException w:name="Light Grid Accent 5" w:semiHidden="0" w:uiPriority="62" w:unhideWhenUsed="0"/>
+    <w:lsdException w:name="Medium Shading 1 Accent 5" w:semiHidden="0" w:uiPriority="63" w:unhideWhenUsed="0"/>
+    <w:lsdException w:name="Medium Shading 2 Accent 5" w:semiHidden="0" w:uiPriority="64" w:unhideWhenUsed="0"/>
+    <w:lsdException w:name="Medium List 1 Accent 5" w:semiHidden="0" w:uiPriority="65" w:unhideWhenUsed="0"/>
+    <w:lsdException w:name="Medium List 2 Accent 5" w:semiHidden="0" w:uiPriority="66" w:unhideWhenUsed="0"/>
+    <w:lsdException w:name="Medium Grid 1 Accent 5" w:semiHidden="0" w:uiPriority="67" w:unhideWhenUsed="0"/>
+    <w:lsdException w:name="Medium Grid 2 Accent 5" w:semiHidden="0" w:uiPriority="68" w:unhideWhenUsed="0"/>
+    <w:lsdException w:name="Medium Grid 3 Accent 5" w:semiHidden="0" w:uiPriority="69" w:unhideWhenUsed="0"/>
+    <w:lsdException w:name="Dark List Accent 5" w:semiHidden="0" w:uiPriority="70" w:unhideWhenUsed="0"/>
+    <w:lsdException w:name="Colorful Shading Accent 5" w:semiHidden="0" w:uiPriority="71" w:unhideWhenUsed="0"/>
+    <w:lsdException w:name="Colorful List Accent 5" w:semiHidden="0" w:uiPriority="72" w:unhideWhenUsed="0"/>
+    <w:lsdException w:name="Colorful Grid Accent 5" w:semiHidden="0" w:uiPriority="73" w:unhideWhenUsed="0"/>
+    <w:lsdException w:name="Light Shading Accent 6" w:semiHidden="0" w:uiPriority="60" w:unhideWhenUsed="0"/>
+    <w:lsdException w:name="Light List Accent 6" w:semiHidden="0" w:uiPriority="61" w:unhideWhenUsed="0"/>
+    <w:lsdException w:name="Light Grid Accent 6" w:semiHidden="0" w:uiPriority="62" w:unhideWhenUsed="0"/>
+    <w:lsdException w:name="Medium Shading 1 Accent 6" w:semiHidden="0" w:uiPriority="63" w:unhideWhenUsed="0"/>
+    <w:lsdException w:name="Medium Shading 2 Accent 6" w:semiHidden="0" w:uiPriority="64" w:unhideWhenUsed="0"/>
+    <w:lsdException w:name="Medium List 1 Accent 6" w:semiHidden="0" w:uiPriority="65" w:unhideWhenUsed="0"/>
+    <w:lsdException w:name="Medium List 2 Accent 6" w:semiHidden="0" w:uiPriority="66" w:unhideWhenUsed="0"/>
+    <w:lsdException w:name="Medium Grid 1 Accent 6" w:semiHidden="0" w:uiPriority="67" w:unhideWhenUsed="0"/>
+    <w:lsdException w:name="Medium Grid 2 Accent 6" w:semiHidden="0" w:uiPriority="68" w:unhideWhenUsed="0"/>
+    <w:lsdException w:name="Medium Grid 3 Accent 6" w:semiHidden="0" w:uiPriority="69" w:unhideWhenUsed="0"/>
+    <w:lsdException w:name="Dark List Accent 6" w:semiHidden="0" w:uiPriority="70" w:unhideWhenUsed="0"/>
+    <w:lsdException w:name="Colorful Shading Accent 6" w:semiHidden="0" w:uiPriority="71" w:unhideWhenUsed="0"/>
+    <w:lsdException w:name="Colorful List Accent 6" w:semiHidden="0" w:uiPriority="72" w:unhideWhenUsed="0"/>
+    <w:lsdException w:name="Colorful Grid Accent 6" w:semiHidden="0" w:uiPriority="73" w:unhideWhenUsed="0"/>
+    <w:lsdException w:name="Subtle Emphasis" w:semiHidden="0" w:uiPriority="19" w:unhideWhenUsed="0" w:qFormat="1"/>
+    <w:lsdException w:name="Intense Emphasis" w:semiHidden="0" w:uiPriority="21" w:unhideWhenUsed="0" w:qFormat="1"/>
+    <w:lsdException w:name="Subtle Reference" w:semiHidden="0" w:uiPriority="31" w:unhideWhenUsed="0" w:qFormat="1"/>
+    <w:lsdException w:name="Intense Reference" w:semiHidden="0" w:uiPriority="32" w:unhideWhenUsed="0" w:qFormat="1"/>
+    <w:lsdException w:name="Book Title" w:semiHidden="0" w:uiPriority="33" w:unhideWhenUsed="0" w:qFormat="1"/>
+    <w:lsdException w:name="Bibliography" w:uiPriority="37"/>
+    <w:lsdException w:name="TOC Heading" w:uiPriority="39" w:qFormat="1"/>
   </w:latentStyles>
   <w:style w:type="paragraph" w:default="1" w:styleId="Normal">
     <w:name w:val="Normal"/>
@@ -6484,6 +8522,812 @@
           <w:bottom w:val="single" w:sz="8" w:space="0" w:color="ED7D31" w:themeColor="accent2"/>
           <w:right w:val="single" w:sz="8" w:space="0" w:color="ED7D31" w:themeColor="accent2"/>
           <w:insideV w:val="single" w:sz="8" w:space="0" w:color="ED7D31" w:themeColor="accent2"/>
+        </w:tcBorders>
+      </w:tcPr>
+    </w:tblStylePr>
+  </w:style>
+  <w:style w:type="table" w:styleId="Cuadrculaclara-nfasis5">
+    <w:name w:val="Light Grid Accent 5"/>
+    <w:basedOn w:val="Tablanormal"/>
+    <w:uiPriority w:val="62"/>
+    <w:rsid w:val="00B81B53"/>
+    <w:pPr>
+      <w:widowControl w:val="0"/>
+      <w:suppressAutoHyphens/>
+      <w:autoSpaceDN w:val="0"/>
+      <w:spacing w:after="0" w:line="240" w:lineRule="auto"/>
+      <w:textAlignment w:val="baseline"/>
+    </w:pPr>
+    <w:rPr>
+      <w:rFonts w:ascii="Times New Roman" w:eastAsia="Andale Sans UI" w:hAnsi="Times New Roman" w:cs="Tahoma"/>
+      <w:kern w:val="3"/>
+      <w:sz w:val="24"/>
+      <w:szCs w:val="24"/>
+      <w:lang w:val="en-US" w:bidi="en-US"/>
+    </w:rPr>
+    <w:tblPr>
+      <w:tblStyleRowBandSize w:val="1"/>
+      <w:tblStyleColBandSize w:val="1"/>
+      <w:tblBorders>
+        <w:top w:val="single" w:sz="8" w:space="0" w:color="4472C4" w:themeColor="accent5"/>
+        <w:left w:val="single" w:sz="8" w:space="0" w:color="4472C4" w:themeColor="accent5"/>
+        <w:bottom w:val="single" w:sz="8" w:space="0" w:color="4472C4" w:themeColor="accent5"/>
+        <w:right w:val="single" w:sz="8" w:space="0" w:color="4472C4" w:themeColor="accent5"/>
+        <w:insideH w:val="single" w:sz="8" w:space="0" w:color="4472C4" w:themeColor="accent5"/>
+        <w:insideV w:val="single" w:sz="8" w:space="0" w:color="4472C4" w:themeColor="accent5"/>
+      </w:tblBorders>
+    </w:tblPr>
+    <w:tblStylePr w:type="firstRow">
+      <w:pPr>
+        <w:spacing w:before="0" w:after="0" w:line="240" w:lineRule="auto"/>
+      </w:pPr>
+      <w:rPr>
+        <w:rFonts w:asciiTheme="majorHAnsi" w:eastAsiaTheme="majorEastAsia" w:hAnsiTheme="majorHAnsi" w:cstheme="majorBidi"/>
+        <w:b/>
+        <w:bCs/>
+      </w:rPr>
+      <w:tblPr/>
+      <w:tcPr>
+        <w:tcBorders>
+          <w:top w:val="single" w:sz="8" w:space="0" w:color="4472C4" w:themeColor="accent5"/>
+          <w:left w:val="single" w:sz="8" w:space="0" w:color="4472C4" w:themeColor="accent5"/>
+          <w:bottom w:val="single" w:sz="18" w:space="0" w:color="4472C4" w:themeColor="accent5"/>
+          <w:right w:val="single" w:sz="8" w:space="0" w:color="4472C4" w:themeColor="accent5"/>
+          <w:insideH w:val="nil"/>
+          <w:insideV w:val="single" w:sz="8" w:space="0" w:color="4472C4" w:themeColor="accent5"/>
+        </w:tcBorders>
+      </w:tcPr>
+    </w:tblStylePr>
+    <w:tblStylePr w:type="lastRow">
+      <w:pPr>
+        <w:spacing w:before="0" w:after="0" w:line="240" w:lineRule="auto"/>
+      </w:pPr>
+      <w:rPr>
+        <w:rFonts w:asciiTheme="majorHAnsi" w:eastAsiaTheme="majorEastAsia" w:hAnsiTheme="majorHAnsi" w:cstheme="majorBidi"/>
+        <w:b/>
+        <w:bCs/>
+      </w:rPr>
+      <w:tblPr/>
+      <w:tcPr>
+        <w:tcBorders>
+          <w:top w:val="double" w:sz="6" w:space="0" w:color="4472C4" w:themeColor="accent5"/>
+          <w:left w:val="single" w:sz="8" w:space="0" w:color="4472C4" w:themeColor="accent5"/>
+          <w:bottom w:val="single" w:sz="8" w:space="0" w:color="4472C4" w:themeColor="accent5"/>
+          <w:right w:val="single" w:sz="8" w:space="0" w:color="4472C4" w:themeColor="accent5"/>
+          <w:insideH w:val="nil"/>
+          <w:insideV w:val="single" w:sz="8" w:space="0" w:color="4472C4" w:themeColor="accent5"/>
+        </w:tcBorders>
+      </w:tcPr>
+    </w:tblStylePr>
+    <w:tblStylePr w:type="firstCol">
+      <w:rPr>
+        <w:rFonts w:asciiTheme="majorHAnsi" w:eastAsiaTheme="majorEastAsia" w:hAnsiTheme="majorHAnsi" w:cstheme="majorBidi"/>
+        <w:b/>
+        <w:bCs/>
+      </w:rPr>
+    </w:tblStylePr>
+    <w:tblStylePr w:type="lastCol">
+      <w:rPr>
+        <w:rFonts w:asciiTheme="majorHAnsi" w:eastAsiaTheme="majorEastAsia" w:hAnsiTheme="majorHAnsi" w:cstheme="majorBidi"/>
+        <w:b/>
+        <w:bCs/>
+      </w:rPr>
+      <w:tblPr/>
+      <w:tcPr>
+        <w:tcBorders>
+          <w:top w:val="single" w:sz="8" w:space="0" w:color="4472C4" w:themeColor="accent5"/>
+          <w:left w:val="single" w:sz="8" w:space="0" w:color="4472C4" w:themeColor="accent5"/>
+          <w:bottom w:val="single" w:sz="8" w:space="0" w:color="4472C4" w:themeColor="accent5"/>
+          <w:right w:val="single" w:sz="8" w:space="0" w:color="4472C4" w:themeColor="accent5"/>
+        </w:tcBorders>
+      </w:tcPr>
+    </w:tblStylePr>
+    <w:tblStylePr w:type="band1Vert">
+      <w:tblPr/>
+      <w:tcPr>
+        <w:tcBorders>
+          <w:top w:val="single" w:sz="8" w:space="0" w:color="4472C4" w:themeColor="accent5"/>
+          <w:left w:val="single" w:sz="8" w:space="0" w:color="4472C4" w:themeColor="accent5"/>
+          <w:bottom w:val="single" w:sz="8" w:space="0" w:color="4472C4" w:themeColor="accent5"/>
+          <w:right w:val="single" w:sz="8" w:space="0" w:color="4472C4" w:themeColor="accent5"/>
+        </w:tcBorders>
+        <w:shd w:val="clear" w:color="auto" w:fill="D0DBF0" w:themeFill="accent5" w:themeFillTint="3F"/>
+      </w:tcPr>
+    </w:tblStylePr>
+    <w:tblStylePr w:type="band1Horz">
+      <w:tblPr/>
+      <w:tcPr>
+        <w:tcBorders>
+          <w:top w:val="single" w:sz="8" w:space="0" w:color="4472C4" w:themeColor="accent5"/>
+          <w:left w:val="single" w:sz="8" w:space="0" w:color="4472C4" w:themeColor="accent5"/>
+          <w:bottom w:val="single" w:sz="8" w:space="0" w:color="4472C4" w:themeColor="accent5"/>
+          <w:right w:val="single" w:sz="8" w:space="0" w:color="4472C4" w:themeColor="accent5"/>
+          <w:insideV w:val="single" w:sz="8" w:space="0" w:color="4472C4" w:themeColor="accent5"/>
+        </w:tcBorders>
+        <w:shd w:val="clear" w:color="auto" w:fill="D0DBF0" w:themeFill="accent5" w:themeFillTint="3F"/>
+      </w:tcPr>
+    </w:tblStylePr>
+    <w:tblStylePr w:type="band2Horz">
+      <w:tblPr/>
+      <w:tcPr>
+        <w:tcBorders>
+          <w:top w:val="single" w:sz="8" w:space="0" w:color="4472C4" w:themeColor="accent5"/>
+          <w:left w:val="single" w:sz="8" w:space="0" w:color="4472C4" w:themeColor="accent5"/>
+          <w:bottom w:val="single" w:sz="8" w:space="0" w:color="4472C4" w:themeColor="accent5"/>
+          <w:right w:val="single" w:sz="8" w:space="0" w:color="4472C4" w:themeColor="accent5"/>
+          <w:insideV w:val="single" w:sz="8" w:space="0" w:color="4472C4" w:themeColor="accent5"/>
+        </w:tcBorders>
+      </w:tcPr>
+    </w:tblStylePr>
+  </w:style>
+</w:styles>
+</file>
+
+<file path=word/stylesWithEffects.xml><?xml version="1.0" encoding="utf-8"?>
+<w:styles xmlns:wpc="http://schemas.microsoft.com/office/word/2010/wordprocessingCanvas" xmlns:mc="http://schemas.openxmlformats.org/markup-compatibility/2006" xmlns:o="urn:schemas-microsoft-com:office:office" xmlns:r="http://schemas.openxmlformats.org/officeDocument/2006/relationships" xmlns:m="http://schemas.openxmlformats.org/officeDocument/2006/math" xmlns:v="urn:schemas-microsoft-com:vml" xmlns:wp14="http://schemas.microsoft.com/office/word/2010/wordprocessingDrawing" xmlns:wp="http://schemas.openxmlformats.org/drawingml/2006/wordprocessingDrawing" xmlns:w10="urn:schemas-microsoft-com:office:word" xmlns:w="http://schemas.openxmlformats.org/wordprocessingml/2006/main" xmlns:w14="http://schemas.microsoft.com/office/word/2010/wordml" xmlns:wpg="http://schemas.microsoft.com/office/word/2010/wordprocessingGroup" xmlns:wpi="http://schemas.microsoft.com/office/word/2010/wordprocessingInk" xmlns:wne="http://schemas.microsoft.com/office/word/2006/wordml" xmlns:wps="http://schemas.microsoft.com/office/word/2010/wordprocessingShape" mc:Ignorable="w14 wp14">
+  <w:docDefaults>
+    <w:rPrDefault>
+      <w:rPr>
+        <w:rFonts w:asciiTheme="minorHAnsi" w:eastAsiaTheme="minorHAnsi" w:hAnsiTheme="minorHAnsi" w:cstheme="minorBidi"/>
+        <w:sz w:val="22"/>
+        <w:szCs w:val="22"/>
+        <w:lang w:val="es-ES" w:eastAsia="en-US" w:bidi="ar-SA"/>
+      </w:rPr>
+    </w:rPrDefault>
+    <w:pPrDefault>
+      <w:pPr>
+        <w:spacing w:after="160" w:line="259" w:lineRule="auto"/>
+      </w:pPr>
+    </w:pPrDefault>
+  </w:docDefaults>
+  <w:latentStyles w:defLockedState="0" w:defUIPriority="99" w:defSemiHidden="1" w:defUnhideWhenUsed="1" w:defQFormat="0" w:count="267">
+    <w:lsdException w:name="Normal" w:semiHidden="0" w:uiPriority="0" w:unhideWhenUsed="0" w:qFormat="1"/>
+    <w:lsdException w:name="heading 1" w:semiHidden="0" w:uiPriority="9" w:unhideWhenUsed="0" w:qFormat="1"/>
+    <w:lsdException w:name="heading 2" w:uiPriority="9" w:qFormat="1"/>
+    <w:lsdException w:name="heading 3" w:uiPriority="9" w:qFormat="1"/>
+    <w:lsdException w:name="heading 4" w:uiPriority="9" w:qFormat="1"/>
+    <w:lsdException w:name="heading 5" w:uiPriority="9" w:qFormat="1"/>
+    <w:lsdException w:name="heading 6" w:uiPriority="9" w:qFormat="1"/>
+    <w:lsdException w:name="heading 7" w:uiPriority="9" w:qFormat="1"/>
+    <w:lsdException w:name="heading 8" w:uiPriority="9" w:qFormat="1"/>
+    <w:lsdException w:name="heading 9" w:uiPriority="9" w:qFormat="1"/>
+    <w:lsdException w:name="toc 1" w:uiPriority="39"/>
+    <w:lsdException w:name="toc 2" w:uiPriority="39"/>
+    <w:lsdException w:name="toc 3" w:uiPriority="39"/>
+    <w:lsdException w:name="toc 4" w:uiPriority="39"/>
+    <w:lsdException w:name="toc 5" w:uiPriority="39"/>
+    <w:lsdException w:name="toc 6" w:uiPriority="39"/>
+    <w:lsdException w:name="toc 7" w:uiPriority="39"/>
+    <w:lsdException w:name="toc 8" w:uiPriority="39"/>
+    <w:lsdException w:name="toc 9" w:uiPriority="39"/>
+    <w:lsdException w:name="caption" w:uiPriority="35" w:qFormat="1"/>
+    <w:lsdException w:name="Title" w:semiHidden="0" w:uiPriority="10" w:unhideWhenUsed="0" w:qFormat="1"/>
+    <w:lsdException w:name="Default Paragraph Font" w:uiPriority="1"/>
+    <w:lsdException w:name="Subtitle" w:semiHidden="0" w:uiPriority="11" w:unhideWhenUsed="0" w:qFormat="1"/>
+    <w:lsdException w:name="Strong" w:semiHidden="0" w:uiPriority="22" w:unhideWhenUsed="0" w:qFormat="1"/>
+    <w:lsdException w:name="Emphasis" w:semiHidden="0" w:uiPriority="20" w:unhideWhenUsed="0" w:qFormat="1"/>
+    <w:lsdException w:name="Table Grid" w:semiHidden="0" w:uiPriority="39" w:unhideWhenUsed="0"/>
+    <w:lsdException w:name="Placeholder Text" w:unhideWhenUsed="0"/>
+    <w:lsdException w:name="No Spacing" w:semiHidden="0" w:uiPriority="1" w:unhideWhenUsed="0" w:qFormat="1"/>
+    <w:lsdException w:name="Light Shading" w:semiHidden="0" w:uiPriority="60" w:unhideWhenUsed="0"/>
+    <w:lsdException w:name="Light List" w:semiHidden="0" w:uiPriority="61" w:unhideWhenUsed="0"/>
+    <w:lsdException w:name="Light Grid" w:semiHidden="0" w:uiPriority="62" w:unhideWhenUsed="0"/>
+    <w:lsdException w:name="Medium Shading 1" w:semiHidden="0" w:uiPriority="63" w:unhideWhenUsed="0"/>
+    <w:lsdException w:name="Medium Shading 2" w:semiHidden="0" w:uiPriority="64" w:unhideWhenUsed="0"/>
+    <w:lsdException w:name="Medium List 1" w:semiHidden="0" w:uiPriority="65" w:unhideWhenUsed="0"/>
+    <w:lsdException w:name="Medium List 2" w:semiHidden="0" w:uiPriority="66" w:unhideWhenUsed="0"/>
+    <w:lsdException w:name="Medium Grid 1" w:semiHidden="0" w:uiPriority="67" w:unhideWhenUsed="0"/>
+    <w:lsdException w:name="Medium Grid 2" w:semiHidden="0" w:uiPriority="68" w:unhideWhenUsed="0"/>
+    <w:lsdException w:name="Medium Grid 3" w:semiHidden="0" w:uiPriority="69" w:unhideWhenUsed="0"/>
+    <w:lsdException w:name="Dark List" w:semiHidden="0" w:uiPriority="70" w:unhideWhenUsed="0"/>
+    <w:lsdException w:name="Colorful Shading" w:semiHidden="0" w:uiPriority="71" w:unhideWhenUsed="0"/>
+    <w:lsdException w:name="Colorful List" w:semiHidden="0" w:uiPriority="72" w:unhideWhenUsed="0"/>
+    <w:lsdException w:name="Colorful Grid" w:semiHidden="0" w:uiPriority="73" w:unhideWhenUsed="0"/>
+    <w:lsdException w:name="Light Shading Accent 1" w:semiHidden="0" w:uiPriority="60" w:unhideWhenUsed="0"/>
+    <w:lsdException w:name="Light List Accent 1" w:semiHidden="0" w:uiPriority="61" w:unhideWhenUsed="0"/>
+    <w:lsdException w:name="Light Grid Accent 1" w:semiHidden="0" w:uiPriority="62" w:unhideWhenUsed="0"/>
+    <w:lsdException w:name="Medium Shading 1 Accent 1" w:semiHidden="0" w:uiPriority="63" w:unhideWhenUsed="0"/>
+    <w:lsdException w:name="Medium Shading 2 Accent 1" w:semiHidden="0" w:uiPriority="64" w:unhideWhenUsed="0"/>
+    <w:lsdException w:name="Medium List 1 Accent 1" w:semiHidden="0" w:uiPriority="65" w:unhideWhenUsed="0"/>
+    <w:lsdException w:name="Revision" w:unhideWhenUsed="0"/>
+    <w:lsdException w:name="List Paragraph" w:semiHidden="0" w:uiPriority="34" w:unhideWhenUsed="0" w:qFormat="1"/>
+    <w:lsdException w:name="Quote" w:semiHidden="0" w:uiPriority="29" w:unhideWhenUsed="0" w:qFormat="1"/>
+    <w:lsdException w:name="Intense Quote" w:semiHidden="0" w:uiPriority="30" w:unhideWhenUsed="0" w:qFormat="1"/>
+    <w:lsdException w:name="Medium List 2 Accent 1" w:semiHidden="0" w:uiPriority="66" w:unhideWhenUsed="0"/>
+    <w:lsdException w:name="Medium Grid 1 Accent 1" w:semiHidden="0" w:uiPriority="67" w:unhideWhenUsed="0"/>
+    <w:lsdException w:name="Medium Grid 2 Accent 1" w:semiHidden="0" w:uiPriority="68" w:unhideWhenUsed="0"/>
+    <w:lsdException w:name="Medium Grid 3 Accent 1" w:semiHidden="0" w:uiPriority="69" w:unhideWhenUsed="0"/>
+    <w:lsdException w:name="Dark List Accent 1" w:semiHidden="0" w:uiPriority="70" w:unhideWhenUsed="0"/>
+    <w:lsdException w:name="Colorful Shading Accent 1" w:semiHidden="0" w:uiPriority="71" w:unhideWhenUsed="0"/>
+    <w:lsdException w:name="Colorful List Accent 1" w:semiHidden="0" w:uiPriority="72" w:unhideWhenUsed="0"/>
+    <w:lsdException w:name="Colorful Grid Accent 1" w:semiHidden="0" w:uiPriority="73" w:unhideWhenUsed="0"/>
+    <w:lsdException w:name="Light Shading Accent 2" w:semiHidden="0" w:uiPriority="60" w:unhideWhenUsed="0"/>
+    <w:lsdException w:name="Light List Accent 2" w:semiHidden="0" w:uiPriority="61" w:unhideWhenUsed="0"/>
+    <w:lsdException w:name="Light Grid Accent 2" w:semiHidden="0" w:uiPriority="62" w:unhideWhenUsed="0"/>
+    <w:lsdException w:name="Medium Shading 1 Accent 2" w:semiHidden="0" w:uiPriority="63" w:unhideWhenUsed="0"/>
+    <w:lsdException w:name="Medium Shading 2 Accent 2" w:semiHidden="0" w:uiPriority="64" w:unhideWhenUsed="0"/>
+    <w:lsdException w:name="Medium List 1 Accent 2" w:semiHidden="0" w:uiPriority="65" w:unhideWhenUsed="0"/>
+    <w:lsdException w:name="Medium List 2 Accent 2" w:semiHidden="0" w:uiPriority="66" w:unhideWhenUsed="0"/>
+    <w:lsdException w:name="Medium Grid 1 Accent 2" w:semiHidden="0" w:uiPriority="67" w:unhideWhenUsed="0"/>
+    <w:lsdException w:name="Medium Grid 2 Accent 2" w:semiHidden="0" w:uiPriority="68" w:unhideWhenUsed="0"/>
+    <w:lsdException w:name="Medium Grid 3 Accent 2" w:semiHidden="0" w:uiPriority="69" w:unhideWhenUsed="0"/>
+    <w:lsdException w:name="Dark List Accent 2" w:semiHidden="0" w:uiPriority="70" w:unhideWhenUsed="0"/>
+    <w:lsdException w:name="Colorful Shading Accent 2" w:semiHidden="0" w:uiPriority="71" w:unhideWhenUsed="0"/>
+    <w:lsdException w:name="Colorful List Accent 2" w:semiHidden="0" w:uiPriority="72" w:unhideWhenUsed="0"/>
+    <w:lsdException w:name="Colorful Grid Accent 2" w:semiHidden="0" w:uiPriority="73" w:unhideWhenUsed="0"/>
+    <w:lsdException w:name="Light Shading Accent 3" w:semiHidden="0" w:uiPriority="60" w:unhideWhenUsed="0"/>
+    <w:lsdException w:name="Light List Accent 3" w:semiHidden="0" w:uiPriority="61" w:unhideWhenUsed="0"/>
+    <w:lsdException w:name="Light Grid Accent 3" w:semiHidden="0" w:uiPriority="62" w:unhideWhenUsed="0"/>
+    <w:lsdException w:name="Medium Shading 1 Accent 3" w:semiHidden="0" w:uiPriority="63" w:unhideWhenUsed="0"/>
+    <w:lsdException w:name="Medium Shading 2 Accent 3" w:semiHidden="0" w:uiPriority="64" w:unhideWhenUsed="0"/>
+    <w:lsdException w:name="Medium List 1 Accent 3" w:semiHidden="0" w:uiPriority="65" w:unhideWhenUsed="0"/>
+    <w:lsdException w:name="Medium List 2 Accent 3" w:semiHidden="0" w:uiPriority="66" w:unhideWhenUsed="0"/>
+    <w:lsdException w:name="Medium Grid 1 Accent 3" w:semiHidden="0" w:uiPriority="67" w:unhideWhenUsed="0"/>
+    <w:lsdException w:name="Medium Grid 2 Accent 3" w:semiHidden="0" w:uiPriority="68" w:unhideWhenUsed="0"/>
+    <w:lsdException w:name="Medium Grid 3 Accent 3" w:semiHidden="0" w:uiPriority="69" w:unhideWhenUsed="0"/>
+    <w:lsdException w:name="Dark List Accent 3" w:semiHidden="0" w:uiPriority="70" w:unhideWhenUsed="0"/>
+    <w:lsdException w:name="Colorful Shading Accent 3" w:semiHidden="0" w:uiPriority="71" w:unhideWhenUsed="0"/>
+    <w:lsdException w:name="Colorful List Accent 3" w:semiHidden="0" w:uiPriority="72" w:unhideWhenUsed="0"/>
+    <w:lsdException w:name="Colorful Grid Accent 3" w:semiHidden="0" w:uiPriority="73" w:unhideWhenUsed="0"/>
+    <w:lsdException w:name="Light Shading Accent 4" w:semiHidden="0" w:uiPriority="60" w:unhideWhenUsed="0"/>
+    <w:lsdException w:name="Light List Accent 4" w:semiHidden="0" w:uiPriority="61" w:unhideWhenUsed="0"/>
+    <w:lsdException w:name="Light Grid Accent 4" w:semiHidden="0" w:uiPriority="62" w:unhideWhenUsed="0"/>
+    <w:lsdException w:name="Medium Shading 1 Accent 4" w:semiHidden="0" w:uiPriority="63" w:unhideWhenUsed="0"/>
+    <w:lsdException w:name="Medium Shading 2 Accent 4" w:semiHidden="0" w:uiPriority="64" w:unhideWhenUsed="0"/>
+    <w:lsdException w:name="Medium List 1 Accent 4" w:semiHidden="0" w:uiPriority="65" w:unhideWhenUsed="0"/>
+    <w:lsdException w:name="Medium List 2 Accent 4" w:semiHidden="0" w:uiPriority="66" w:unhideWhenUsed="0"/>
+    <w:lsdException w:name="Medium Grid 1 Accent 4" w:semiHidden="0" w:uiPriority="67" w:unhideWhenUsed="0"/>
+    <w:lsdException w:name="Medium Grid 2 Accent 4" w:semiHidden="0" w:uiPriority="68" w:unhideWhenUsed="0"/>
+    <w:lsdException w:name="Medium Grid 3 Accent 4" w:semiHidden="0" w:uiPriority="69" w:unhideWhenUsed="0"/>
+    <w:lsdException w:name="Dark List Accent 4" w:semiHidden="0" w:uiPriority="70" w:unhideWhenUsed="0"/>
+    <w:lsdException w:name="Colorful Shading Accent 4" w:semiHidden="0" w:uiPriority="71" w:unhideWhenUsed="0"/>
+    <w:lsdException w:name="Colorful List Accent 4" w:semiHidden="0" w:uiPriority="72" w:unhideWhenUsed="0"/>
+    <w:lsdException w:name="Colorful Grid Accent 4" w:semiHidden="0" w:uiPriority="73" w:unhideWhenUsed="0"/>
+    <w:lsdException w:name="Light Shading Accent 5" w:semiHidden="0" w:uiPriority="60" w:unhideWhenUsed="0"/>
+    <w:lsdException w:name="Light List Accent 5" w:semiHidden="0" w:uiPriority="61" w:unhideWhenUsed="0"/>
+    <w:lsdException w:name="Light Grid Accent 5" w:semiHidden="0" w:uiPriority="62" w:unhideWhenUsed="0"/>
+    <w:lsdException w:name="Medium Shading 1 Accent 5" w:semiHidden="0" w:uiPriority="63" w:unhideWhenUsed="0"/>
+    <w:lsdException w:name="Medium Shading 2 Accent 5" w:semiHidden="0" w:uiPriority="64" w:unhideWhenUsed="0"/>
+    <w:lsdException w:name="Medium List 1 Accent 5" w:semiHidden="0" w:uiPriority="65" w:unhideWhenUsed="0"/>
+    <w:lsdException w:name="Medium List 2 Accent 5" w:semiHidden="0" w:uiPriority="66" w:unhideWhenUsed="0"/>
+    <w:lsdException w:name="Medium Grid 1 Accent 5" w:semiHidden="0" w:uiPriority="67" w:unhideWhenUsed="0"/>
+    <w:lsdException w:name="Medium Grid 2 Accent 5" w:semiHidden="0" w:uiPriority="68" w:unhideWhenUsed="0"/>
+    <w:lsdException w:name="Medium Grid 3 Accent 5" w:semiHidden="0" w:uiPriority="69" w:unhideWhenUsed="0"/>
+    <w:lsdException w:name="Dark List Accent 5" w:semiHidden="0" w:uiPriority="70" w:unhideWhenUsed="0"/>
+    <w:lsdException w:name="Colorful Shading Accent 5" w:semiHidden="0" w:uiPriority="71" w:unhideWhenUsed="0"/>
+    <w:lsdException w:name="Colorful List Accent 5" w:semiHidden="0" w:uiPriority="72" w:unhideWhenUsed="0"/>
+    <w:lsdException w:name="Colorful Grid Accent 5" w:semiHidden="0" w:uiPriority="73" w:unhideWhenUsed="0"/>
+    <w:lsdException w:name="Light Shading Accent 6" w:semiHidden="0" w:uiPriority="60" w:unhideWhenUsed="0"/>
+    <w:lsdException w:name="Light List Accent 6" w:semiHidden="0" w:uiPriority="61" w:unhideWhenUsed="0"/>
+    <w:lsdException w:name="Light Grid Accent 6" w:semiHidden="0" w:uiPriority="62" w:unhideWhenUsed="0"/>
+    <w:lsdException w:name="Medium Shading 1 Accent 6" w:semiHidden="0" w:uiPriority="63" w:unhideWhenUsed="0"/>
+    <w:lsdException w:name="Medium Shading 2 Accent 6" w:semiHidden="0" w:uiPriority="64" w:unhideWhenUsed="0"/>
+    <w:lsdException w:name="Medium List 1 Accent 6" w:semiHidden="0" w:uiPriority="65" w:unhideWhenUsed="0"/>
+    <w:lsdException w:name="Medium List 2 Accent 6" w:semiHidden="0" w:uiPriority="66" w:unhideWhenUsed="0"/>
+    <w:lsdException w:name="Medium Grid 1 Accent 6" w:semiHidden="0" w:uiPriority="67" w:unhideWhenUsed="0"/>
+    <w:lsdException w:name="Medium Grid 2 Accent 6" w:semiHidden="0" w:uiPriority="68" w:unhideWhenUsed="0"/>
+    <w:lsdException w:name="Medium Grid 3 Accent 6" w:semiHidden="0" w:uiPriority="69" w:unhideWhenUsed="0"/>
+    <w:lsdException w:name="Dark List Accent 6" w:semiHidden="0" w:uiPriority="70" w:unhideWhenUsed="0"/>
+    <w:lsdException w:name="Colorful Shading Accent 6" w:semiHidden="0" w:uiPriority="71" w:unhideWhenUsed="0"/>
+    <w:lsdException w:name="Colorful List Accent 6" w:semiHidden="0" w:uiPriority="72" w:unhideWhenUsed="0"/>
+    <w:lsdException w:name="Colorful Grid Accent 6" w:semiHidden="0" w:uiPriority="73" w:unhideWhenUsed="0"/>
+    <w:lsdException w:name="Subtle Emphasis" w:semiHidden="0" w:uiPriority="19" w:unhideWhenUsed="0" w:qFormat="1"/>
+    <w:lsdException w:name="Intense Emphasis" w:semiHidden="0" w:uiPriority="21" w:unhideWhenUsed="0" w:qFormat="1"/>
+    <w:lsdException w:name="Subtle Reference" w:semiHidden="0" w:uiPriority="31" w:unhideWhenUsed="0" w:qFormat="1"/>
+    <w:lsdException w:name="Intense Reference" w:semiHidden="0" w:uiPriority="32" w:unhideWhenUsed="0" w:qFormat="1"/>
+    <w:lsdException w:name="Book Title" w:semiHidden="0" w:uiPriority="33" w:unhideWhenUsed="0" w:qFormat="1"/>
+    <w:lsdException w:name="Bibliography" w:uiPriority="37"/>
+    <w:lsdException w:name="TOC Heading" w:uiPriority="39" w:qFormat="1"/>
+  </w:latentStyles>
+  <w:style w:type="paragraph" w:default="1" w:styleId="Normal">
+    <w:name w:val="Normal"/>
+    <w:qFormat/>
+  </w:style>
+  <w:style w:type="character" w:default="1" w:styleId="Fuentedeprrafopredeter">
+    <w:name w:val="Default Paragraph Font"/>
+    <w:uiPriority w:val="1"/>
+    <w:semiHidden/>
+    <w:unhideWhenUsed/>
+  </w:style>
+  <w:style w:type="table" w:default="1" w:styleId="Tablanormal">
+    <w:name w:val="Normal Table"/>
+    <w:uiPriority w:val="99"/>
+    <w:semiHidden/>
+    <w:unhideWhenUsed/>
+    <w:tblPr>
+      <w:tblInd w:w="0" w:type="dxa"/>
+      <w:tblCellMar>
+        <w:top w:w="0" w:type="dxa"/>
+        <w:left w:w="108" w:type="dxa"/>
+        <w:bottom w:w="0" w:type="dxa"/>
+        <w:right w:w="108" w:type="dxa"/>
+      </w:tblCellMar>
+    </w:tblPr>
+  </w:style>
+  <w:style w:type="numbering" w:default="1" w:styleId="Sinlista">
+    <w:name w:val="No List"/>
+    <w:uiPriority w:val="99"/>
+    <w:semiHidden/>
+    <w:unhideWhenUsed/>
+  </w:style>
+  <w:style w:type="paragraph" w:customStyle="1" w:styleId="Standard">
+    <w:name w:val="Standard"/>
+    <w:rsid w:val="00A96042"/>
+    <w:pPr>
+      <w:widowControl w:val="0"/>
+      <w:suppressAutoHyphens/>
+      <w:autoSpaceDN w:val="0"/>
+      <w:spacing w:after="0" w:line="240" w:lineRule="auto"/>
+      <w:textAlignment w:val="baseline"/>
+    </w:pPr>
+    <w:rPr>
+      <w:rFonts w:ascii="Times New Roman" w:eastAsia="Andale Sans UI" w:hAnsi="Times New Roman" w:cs="Tahoma"/>
+      <w:kern w:val="3"/>
+      <w:sz w:val="24"/>
+      <w:szCs w:val="24"/>
+      <w:lang w:val="en-US" w:bidi="en-US"/>
+    </w:rPr>
+  </w:style>
+  <w:style w:type="paragraph" w:styleId="Encabezado">
+    <w:name w:val="header"/>
+    <w:basedOn w:val="Normal"/>
+    <w:link w:val="EncabezadoCar"/>
+    <w:uiPriority w:val="99"/>
+    <w:unhideWhenUsed/>
+    <w:rsid w:val="00A96042"/>
+    <w:pPr>
+      <w:tabs>
+        <w:tab w:val="center" w:pos="4252"/>
+        <w:tab w:val="right" w:pos="8504"/>
+      </w:tabs>
+      <w:spacing w:after="0" w:line="240" w:lineRule="auto"/>
+    </w:pPr>
+  </w:style>
+  <w:style w:type="character" w:customStyle="1" w:styleId="EncabezadoCar">
+    <w:name w:val="Encabezado Car"/>
+    <w:basedOn w:val="Fuentedeprrafopredeter"/>
+    <w:link w:val="Encabezado"/>
+    <w:uiPriority w:val="99"/>
+    <w:rsid w:val="00A96042"/>
+  </w:style>
+  <w:style w:type="paragraph" w:styleId="Piedepgina">
+    <w:name w:val="footer"/>
+    <w:basedOn w:val="Normal"/>
+    <w:link w:val="PiedepginaCar"/>
+    <w:uiPriority w:val="99"/>
+    <w:unhideWhenUsed/>
+    <w:rsid w:val="00A96042"/>
+    <w:pPr>
+      <w:tabs>
+        <w:tab w:val="center" w:pos="4252"/>
+        <w:tab w:val="right" w:pos="8504"/>
+      </w:tabs>
+      <w:spacing w:after="0" w:line="240" w:lineRule="auto"/>
+    </w:pPr>
+  </w:style>
+  <w:style w:type="character" w:customStyle="1" w:styleId="PiedepginaCar">
+    <w:name w:val="Pie de página Car"/>
+    <w:basedOn w:val="Fuentedeprrafopredeter"/>
+    <w:link w:val="Piedepgina"/>
+    <w:uiPriority w:val="99"/>
+    <w:rsid w:val="00A96042"/>
+  </w:style>
+  <w:style w:type="table" w:styleId="Cuadrculaclara">
+    <w:name w:val="Light Grid"/>
+    <w:basedOn w:val="Tablanormal"/>
+    <w:uiPriority w:val="62"/>
+    <w:rsid w:val="00323999"/>
+    <w:pPr>
+      <w:widowControl w:val="0"/>
+      <w:suppressAutoHyphens/>
+      <w:autoSpaceDN w:val="0"/>
+      <w:spacing w:after="0" w:line="240" w:lineRule="auto"/>
+    </w:pPr>
+    <w:rPr>
+      <w:rFonts w:ascii="Times New Roman" w:eastAsia="Andale Sans UI" w:hAnsi="Times New Roman" w:cs="Tahoma"/>
+      <w:kern w:val="3"/>
+      <w:sz w:val="24"/>
+      <w:szCs w:val="24"/>
+      <w:lang w:val="en-US" w:bidi="en-US"/>
+    </w:rPr>
+    <w:tblPr>
+      <w:tblStyleRowBandSize w:val="1"/>
+      <w:tblStyleColBandSize w:val="1"/>
+      <w:tblBorders>
+        <w:top w:val="single" w:sz="8" w:space="0" w:color="000000" w:themeColor="text1"/>
+        <w:left w:val="single" w:sz="8" w:space="0" w:color="000000" w:themeColor="text1"/>
+        <w:bottom w:val="single" w:sz="8" w:space="0" w:color="000000" w:themeColor="text1"/>
+        <w:right w:val="single" w:sz="8" w:space="0" w:color="000000" w:themeColor="text1"/>
+        <w:insideH w:val="single" w:sz="8" w:space="0" w:color="000000" w:themeColor="text1"/>
+        <w:insideV w:val="single" w:sz="8" w:space="0" w:color="000000" w:themeColor="text1"/>
+      </w:tblBorders>
+    </w:tblPr>
+    <w:tblStylePr w:type="firstRow">
+      <w:pPr>
+        <w:spacing w:beforeLines="0" w:before="0" w:beforeAutospacing="0" w:afterLines="0" w:after="0" w:afterAutospacing="0" w:line="240" w:lineRule="auto"/>
+      </w:pPr>
+      <w:rPr>
+        <w:rFonts w:asciiTheme="majorHAnsi" w:eastAsiaTheme="majorEastAsia" w:hAnsiTheme="majorHAnsi" w:cstheme="majorBidi" w:hint="default"/>
+        <w:b/>
+        <w:bCs/>
+      </w:rPr>
+      <w:tblPr/>
+      <w:tcPr>
+        <w:tcBorders>
+          <w:top w:val="single" w:sz="8" w:space="0" w:color="000000" w:themeColor="text1"/>
+          <w:left w:val="single" w:sz="8" w:space="0" w:color="000000" w:themeColor="text1"/>
+          <w:bottom w:val="single" w:sz="18" w:space="0" w:color="000000" w:themeColor="text1"/>
+          <w:right w:val="single" w:sz="8" w:space="0" w:color="000000" w:themeColor="text1"/>
+          <w:insideH w:val="nil"/>
+          <w:insideV w:val="single" w:sz="8" w:space="0" w:color="000000" w:themeColor="text1"/>
+        </w:tcBorders>
+      </w:tcPr>
+    </w:tblStylePr>
+    <w:tblStylePr w:type="lastRow">
+      <w:pPr>
+        <w:spacing w:beforeLines="0" w:before="0" w:beforeAutospacing="0" w:afterLines="0" w:after="0" w:afterAutospacing="0" w:line="240" w:lineRule="auto"/>
+      </w:pPr>
+      <w:rPr>
+        <w:rFonts w:asciiTheme="majorHAnsi" w:eastAsiaTheme="majorEastAsia" w:hAnsiTheme="majorHAnsi" w:cstheme="majorBidi" w:hint="default"/>
+        <w:b/>
+        <w:bCs/>
+      </w:rPr>
+      <w:tblPr/>
+      <w:tcPr>
+        <w:tcBorders>
+          <w:top w:val="double" w:sz="6" w:space="0" w:color="000000" w:themeColor="text1"/>
+          <w:left w:val="single" w:sz="8" w:space="0" w:color="000000" w:themeColor="text1"/>
+          <w:bottom w:val="single" w:sz="8" w:space="0" w:color="000000" w:themeColor="text1"/>
+          <w:right w:val="single" w:sz="8" w:space="0" w:color="000000" w:themeColor="text1"/>
+          <w:insideH w:val="nil"/>
+          <w:insideV w:val="single" w:sz="8" w:space="0" w:color="000000" w:themeColor="text1"/>
+        </w:tcBorders>
+      </w:tcPr>
+    </w:tblStylePr>
+    <w:tblStylePr w:type="firstCol">
+      <w:rPr>
+        <w:rFonts w:asciiTheme="majorHAnsi" w:eastAsiaTheme="majorEastAsia" w:hAnsiTheme="majorHAnsi" w:cstheme="majorBidi" w:hint="default"/>
+        <w:b/>
+        <w:bCs/>
+      </w:rPr>
+    </w:tblStylePr>
+    <w:tblStylePr w:type="lastCol">
+      <w:rPr>
+        <w:rFonts w:asciiTheme="majorHAnsi" w:eastAsiaTheme="majorEastAsia" w:hAnsiTheme="majorHAnsi" w:cstheme="majorBidi" w:hint="default"/>
+        <w:b/>
+        <w:bCs/>
+      </w:rPr>
+      <w:tblPr/>
+      <w:tcPr>
+        <w:tcBorders>
+          <w:top w:val="single" w:sz="8" w:space="0" w:color="000000" w:themeColor="text1"/>
+          <w:left w:val="single" w:sz="8" w:space="0" w:color="000000" w:themeColor="text1"/>
+          <w:bottom w:val="single" w:sz="8" w:space="0" w:color="000000" w:themeColor="text1"/>
+          <w:right w:val="single" w:sz="8" w:space="0" w:color="000000" w:themeColor="text1"/>
+        </w:tcBorders>
+      </w:tcPr>
+    </w:tblStylePr>
+    <w:tblStylePr w:type="band1Vert">
+      <w:tblPr/>
+      <w:tcPr>
+        <w:tcBorders>
+          <w:top w:val="single" w:sz="8" w:space="0" w:color="000000" w:themeColor="text1"/>
+          <w:left w:val="single" w:sz="8" w:space="0" w:color="000000" w:themeColor="text1"/>
+          <w:bottom w:val="single" w:sz="8" w:space="0" w:color="000000" w:themeColor="text1"/>
+          <w:right w:val="single" w:sz="8" w:space="0" w:color="000000" w:themeColor="text1"/>
+        </w:tcBorders>
+        <w:shd w:val="clear" w:color="auto" w:fill="C0C0C0" w:themeFill="text1" w:themeFillTint="3F"/>
+      </w:tcPr>
+    </w:tblStylePr>
+    <w:tblStylePr w:type="band1Horz">
+      <w:tblPr/>
+      <w:tcPr>
+        <w:tcBorders>
+          <w:top w:val="single" w:sz="8" w:space="0" w:color="000000" w:themeColor="text1"/>
+          <w:left w:val="single" w:sz="8" w:space="0" w:color="000000" w:themeColor="text1"/>
+          <w:bottom w:val="single" w:sz="8" w:space="0" w:color="000000" w:themeColor="text1"/>
+          <w:right w:val="single" w:sz="8" w:space="0" w:color="000000" w:themeColor="text1"/>
+          <w:insideV w:val="single" w:sz="8" w:space="0" w:color="000000" w:themeColor="text1"/>
+        </w:tcBorders>
+        <w:shd w:val="clear" w:color="auto" w:fill="C0C0C0" w:themeFill="text1" w:themeFillTint="3F"/>
+      </w:tcPr>
+    </w:tblStylePr>
+    <w:tblStylePr w:type="band2Horz">
+      <w:tblPr/>
+      <w:tcPr>
+        <w:tcBorders>
+          <w:top w:val="single" w:sz="8" w:space="0" w:color="000000" w:themeColor="text1"/>
+          <w:left w:val="single" w:sz="8" w:space="0" w:color="000000" w:themeColor="text1"/>
+          <w:bottom w:val="single" w:sz="8" w:space="0" w:color="000000" w:themeColor="text1"/>
+          <w:right w:val="single" w:sz="8" w:space="0" w:color="000000" w:themeColor="text1"/>
+          <w:insideV w:val="single" w:sz="8" w:space="0" w:color="000000" w:themeColor="text1"/>
+        </w:tcBorders>
+      </w:tcPr>
+    </w:tblStylePr>
+  </w:style>
+  <w:style w:type="paragraph" w:styleId="Prrafodelista">
+    <w:name w:val="List Paragraph"/>
+    <w:basedOn w:val="Normal"/>
+    <w:uiPriority w:val="34"/>
+    <w:qFormat/>
+    <w:rsid w:val="00F70200"/>
+    <w:pPr>
+      <w:ind w:left="720"/>
+      <w:contextualSpacing/>
+    </w:pPr>
+  </w:style>
+  <w:style w:type="table" w:styleId="Tablaconcuadrcula">
+    <w:name w:val="Table Grid"/>
+    <w:basedOn w:val="Tablanormal"/>
+    <w:uiPriority w:val="39"/>
+    <w:rsid w:val="00A87190"/>
+    <w:pPr>
+      <w:spacing w:after="0" w:line="240" w:lineRule="auto"/>
+    </w:pPr>
+    <w:tblPr>
+      <w:tblBorders>
+        <w:top w:val="single" w:sz="4" w:space="0" w:color="auto"/>
+        <w:left w:val="single" w:sz="4" w:space="0" w:color="auto"/>
+        <w:bottom w:val="single" w:sz="4" w:space="0" w:color="auto"/>
+        <w:right w:val="single" w:sz="4" w:space="0" w:color="auto"/>
+        <w:insideH w:val="single" w:sz="4" w:space="0" w:color="auto"/>
+        <w:insideV w:val="single" w:sz="4" w:space="0" w:color="auto"/>
+      </w:tblBorders>
+    </w:tblPr>
+  </w:style>
+  <w:style w:type="table" w:styleId="Cuadrculaclara-nfasis2">
+    <w:name w:val="Light Grid Accent 2"/>
+    <w:basedOn w:val="Tablanormal"/>
+    <w:uiPriority w:val="62"/>
+    <w:rsid w:val="00285A62"/>
+    <w:pPr>
+      <w:spacing w:after="0" w:line="240" w:lineRule="auto"/>
+    </w:pPr>
+    <w:tblPr>
+      <w:tblStyleRowBandSize w:val="1"/>
+      <w:tblStyleColBandSize w:val="1"/>
+      <w:tblBorders>
+        <w:top w:val="single" w:sz="8" w:space="0" w:color="ED7D31" w:themeColor="accent2"/>
+        <w:left w:val="single" w:sz="8" w:space="0" w:color="ED7D31" w:themeColor="accent2"/>
+        <w:bottom w:val="single" w:sz="8" w:space="0" w:color="ED7D31" w:themeColor="accent2"/>
+        <w:right w:val="single" w:sz="8" w:space="0" w:color="ED7D31" w:themeColor="accent2"/>
+        <w:insideH w:val="single" w:sz="8" w:space="0" w:color="ED7D31" w:themeColor="accent2"/>
+        <w:insideV w:val="single" w:sz="8" w:space="0" w:color="ED7D31" w:themeColor="accent2"/>
+      </w:tblBorders>
+    </w:tblPr>
+    <w:tblStylePr w:type="firstRow">
+      <w:pPr>
+        <w:spacing w:before="0" w:after="0" w:line="240" w:lineRule="auto"/>
+      </w:pPr>
+      <w:rPr>
+        <w:rFonts w:asciiTheme="majorHAnsi" w:eastAsiaTheme="majorEastAsia" w:hAnsiTheme="majorHAnsi" w:cstheme="majorBidi"/>
+        <w:b/>
+        <w:bCs/>
+      </w:rPr>
+      <w:tblPr/>
+      <w:tcPr>
+        <w:tcBorders>
+          <w:top w:val="single" w:sz="8" w:space="0" w:color="ED7D31" w:themeColor="accent2"/>
+          <w:left w:val="single" w:sz="8" w:space="0" w:color="ED7D31" w:themeColor="accent2"/>
+          <w:bottom w:val="single" w:sz="18" w:space="0" w:color="ED7D31" w:themeColor="accent2"/>
+          <w:right w:val="single" w:sz="8" w:space="0" w:color="ED7D31" w:themeColor="accent2"/>
+          <w:insideH w:val="nil"/>
+          <w:insideV w:val="single" w:sz="8" w:space="0" w:color="ED7D31" w:themeColor="accent2"/>
+        </w:tcBorders>
+      </w:tcPr>
+    </w:tblStylePr>
+    <w:tblStylePr w:type="lastRow">
+      <w:pPr>
+        <w:spacing w:before="0" w:after="0" w:line="240" w:lineRule="auto"/>
+      </w:pPr>
+      <w:rPr>
+        <w:rFonts w:asciiTheme="majorHAnsi" w:eastAsiaTheme="majorEastAsia" w:hAnsiTheme="majorHAnsi" w:cstheme="majorBidi"/>
+        <w:b/>
+        <w:bCs/>
+      </w:rPr>
+      <w:tblPr/>
+      <w:tcPr>
+        <w:tcBorders>
+          <w:top w:val="double" w:sz="6" w:space="0" w:color="ED7D31" w:themeColor="accent2"/>
+          <w:left w:val="single" w:sz="8" w:space="0" w:color="ED7D31" w:themeColor="accent2"/>
+          <w:bottom w:val="single" w:sz="8" w:space="0" w:color="ED7D31" w:themeColor="accent2"/>
+          <w:right w:val="single" w:sz="8" w:space="0" w:color="ED7D31" w:themeColor="accent2"/>
+          <w:insideH w:val="nil"/>
+          <w:insideV w:val="single" w:sz="8" w:space="0" w:color="ED7D31" w:themeColor="accent2"/>
+        </w:tcBorders>
+      </w:tcPr>
+    </w:tblStylePr>
+    <w:tblStylePr w:type="firstCol">
+      <w:rPr>
+        <w:rFonts w:asciiTheme="majorHAnsi" w:eastAsiaTheme="majorEastAsia" w:hAnsiTheme="majorHAnsi" w:cstheme="majorBidi"/>
+        <w:b/>
+        <w:bCs/>
+      </w:rPr>
+    </w:tblStylePr>
+    <w:tblStylePr w:type="lastCol">
+      <w:rPr>
+        <w:rFonts w:asciiTheme="majorHAnsi" w:eastAsiaTheme="majorEastAsia" w:hAnsiTheme="majorHAnsi" w:cstheme="majorBidi"/>
+        <w:b/>
+        <w:bCs/>
+      </w:rPr>
+      <w:tblPr/>
+      <w:tcPr>
+        <w:tcBorders>
+          <w:top w:val="single" w:sz="8" w:space="0" w:color="ED7D31" w:themeColor="accent2"/>
+          <w:left w:val="single" w:sz="8" w:space="0" w:color="ED7D31" w:themeColor="accent2"/>
+          <w:bottom w:val="single" w:sz="8" w:space="0" w:color="ED7D31" w:themeColor="accent2"/>
+          <w:right w:val="single" w:sz="8" w:space="0" w:color="ED7D31" w:themeColor="accent2"/>
+        </w:tcBorders>
+      </w:tcPr>
+    </w:tblStylePr>
+    <w:tblStylePr w:type="band1Vert">
+      <w:tblPr/>
+      <w:tcPr>
+        <w:tcBorders>
+          <w:top w:val="single" w:sz="8" w:space="0" w:color="ED7D31" w:themeColor="accent2"/>
+          <w:left w:val="single" w:sz="8" w:space="0" w:color="ED7D31" w:themeColor="accent2"/>
+          <w:bottom w:val="single" w:sz="8" w:space="0" w:color="ED7D31" w:themeColor="accent2"/>
+          <w:right w:val="single" w:sz="8" w:space="0" w:color="ED7D31" w:themeColor="accent2"/>
+        </w:tcBorders>
+        <w:shd w:val="clear" w:color="auto" w:fill="FADECB" w:themeFill="accent2" w:themeFillTint="3F"/>
+      </w:tcPr>
+    </w:tblStylePr>
+    <w:tblStylePr w:type="band1Horz">
+      <w:tblPr/>
+      <w:tcPr>
+        <w:tcBorders>
+          <w:top w:val="single" w:sz="8" w:space="0" w:color="ED7D31" w:themeColor="accent2"/>
+          <w:left w:val="single" w:sz="8" w:space="0" w:color="ED7D31" w:themeColor="accent2"/>
+          <w:bottom w:val="single" w:sz="8" w:space="0" w:color="ED7D31" w:themeColor="accent2"/>
+          <w:right w:val="single" w:sz="8" w:space="0" w:color="ED7D31" w:themeColor="accent2"/>
+          <w:insideV w:val="single" w:sz="8" w:space="0" w:color="ED7D31" w:themeColor="accent2"/>
+        </w:tcBorders>
+        <w:shd w:val="clear" w:color="auto" w:fill="FADECB" w:themeFill="accent2" w:themeFillTint="3F"/>
+      </w:tcPr>
+    </w:tblStylePr>
+    <w:tblStylePr w:type="band2Horz">
+      <w:tblPr/>
+      <w:tcPr>
+        <w:tcBorders>
+          <w:top w:val="single" w:sz="8" w:space="0" w:color="ED7D31" w:themeColor="accent2"/>
+          <w:left w:val="single" w:sz="8" w:space="0" w:color="ED7D31" w:themeColor="accent2"/>
+          <w:bottom w:val="single" w:sz="8" w:space="0" w:color="ED7D31" w:themeColor="accent2"/>
+          <w:right w:val="single" w:sz="8" w:space="0" w:color="ED7D31" w:themeColor="accent2"/>
+          <w:insideV w:val="single" w:sz="8" w:space="0" w:color="ED7D31" w:themeColor="accent2"/>
+        </w:tcBorders>
+      </w:tcPr>
+    </w:tblStylePr>
+  </w:style>
+  <w:style w:type="table" w:styleId="Cuadrculaclara-nfasis5">
+    <w:name w:val="Light Grid Accent 5"/>
+    <w:basedOn w:val="Tablanormal"/>
+    <w:uiPriority w:val="62"/>
+    <w:rsid w:val="00B81B53"/>
+    <w:pPr>
+      <w:widowControl w:val="0"/>
+      <w:suppressAutoHyphens/>
+      <w:autoSpaceDN w:val="0"/>
+      <w:spacing w:after="0" w:line="240" w:lineRule="auto"/>
+      <w:textAlignment w:val="baseline"/>
+    </w:pPr>
+    <w:rPr>
+      <w:rFonts w:ascii="Times New Roman" w:eastAsia="Andale Sans UI" w:hAnsi="Times New Roman" w:cs="Tahoma"/>
+      <w:kern w:val="3"/>
+      <w:sz w:val="24"/>
+      <w:szCs w:val="24"/>
+      <w:lang w:val="en-US" w:bidi="en-US"/>
+    </w:rPr>
+    <w:tblPr>
+      <w:tblStyleRowBandSize w:val="1"/>
+      <w:tblStyleColBandSize w:val="1"/>
+      <w:tblBorders>
+        <w:top w:val="single" w:sz="8" w:space="0" w:color="4472C4" w:themeColor="accent5"/>
+        <w:left w:val="single" w:sz="8" w:space="0" w:color="4472C4" w:themeColor="accent5"/>
+        <w:bottom w:val="single" w:sz="8" w:space="0" w:color="4472C4" w:themeColor="accent5"/>
+        <w:right w:val="single" w:sz="8" w:space="0" w:color="4472C4" w:themeColor="accent5"/>
+        <w:insideH w:val="single" w:sz="8" w:space="0" w:color="4472C4" w:themeColor="accent5"/>
+        <w:insideV w:val="single" w:sz="8" w:space="0" w:color="4472C4" w:themeColor="accent5"/>
+      </w:tblBorders>
+    </w:tblPr>
+    <w:tblStylePr w:type="firstRow">
+      <w:pPr>
+        <w:spacing w:before="0" w:after="0" w:line="240" w:lineRule="auto"/>
+      </w:pPr>
+      <w:rPr>
+        <w:rFonts w:asciiTheme="majorHAnsi" w:eastAsiaTheme="majorEastAsia" w:hAnsiTheme="majorHAnsi" w:cstheme="majorBidi"/>
+        <w:b/>
+        <w:bCs/>
+      </w:rPr>
+      <w:tblPr/>
+      <w:tcPr>
+        <w:tcBorders>
+          <w:top w:val="single" w:sz="8" w:space="0" w:color="4472C4" w:themeColor="accent5"/>
+          <w:left w:val="single" w:sz="8" w:space="0" w:color="4472C4" w:themeColor="accent5"/>
+          <w:bottom w:val="single" w:sz="18" w:space="0" w:color="4472C4" w:themeColor="accent5"/>
+          <w:right w:val="single" w:sz="8" w:space="0" w:color="4472C4" w:themeColor="accent5"/>
+          <w:insideH w:val="nil"/>
+          <w:insideV w:val="single" w:sz="8" w:space="0" w:color="4472C4" w:themeColor="accent5"/>
+        </w:tcBorders>
+      </w:tcPr>
+    </w:tblStylePr>
+    <w:tblStylePr w:type="lastRow">
+      <w:pPr>
+        <w:spacing w:before="0" w:after="0" w:line="240" w:lineRule="auto"/>
+      </w:pPr>
+      <w:rPr>
+        <w:rFonts w:asciiTheme="majorHAnsi" w:eastAsiaTheme="majorEastAsia" w:hAnsiTheme="majorHAnsi" w:cstheme="majorBidi"/>
+        <w:b/>
+        <w:bCs/>
+      </w:rPr>
+      <w:tblPr/>
+      <w:tcPr>
+        <w:tcBorders>
+          <w:top w:val="double" w:sz="6" w:space="0" w:color="4472C4" w:themeColor="accent5"/>
+          <w:left w:val="single" w:sz="8" w:space="0" w:color="4472C4" w:themeColor="accent5"/>
+          <w:bottom w:val="single" w:sz="8" w:space="0" w:color="4472C4" w:themeColor="accent5"/>
+          <w:right w:val="single" w:sz="8" w:space="0" w:color="4472C4" w:themeColor="accent5"/>
+          <w:insideH w:val="nil"/>
+          <w:insideV w:val="single" w:sz="8" w:space="0" w:color="4472C4" w:themeColor="accent5"/>
+        </w:tcBorders>
+      </w:tcPr>
+    </w:tblStylePr>
+    <w:tblStylePr w:type="firstCol">
+      <w:rPr>
+        <w:rFonts w:asciiTheme="majorHAnsi" w:eastAsiaTheme="majorEastAsia" w:hAnsiTheme="majorHAnsi" w:cstheme="majorBidi"/>
+        <w:b/>
+        <w:bCs/>
+      </w:rPr>
+    </w:tblStylePr>
+    <w:tblStylePr w:type="lastCol">
+      <w:rPr>
+        <w:rFonts w:asciiTheme="majorHAnsi" w:eastAsiaTheme="majorEastAsia" w:hAnsiTheme="majorHAnsi" w:cstheme="majorBidi"/>
+        <w:b/>
+        <w:bCs/>
+      </w:rPr>
+      <w:tblPr/>
+      <w:tcPr>
+        <w:tcBorders>
+          <w:top w:val="single" w:sz="8" w:space="0" w:color="4472C4" w:themeColor="accent5"/>
+          <w:left w:val="single" w:sz="8" w:space="0" w:color="4472C4" w:themeColor="accent5"/>
+          <w:bottom w:val="single" w:sz="8" w:space="0" w:color="4472C4" w:themeColor="accent5"/>
+          <w:right w:val="single" w:sz="8" w:space="0" w:color="4472C4" w:themeColor="accent5"/>
+        </w:tcBorders>
+      </w:tcPr>
+    </w:tblStylePr>
+    <w:tblStylePr w:type="band1Vert">
+      <w:tblPr/>
+      <w:tcPr>
+        <w:tcBorders>
+          <w:top w:val="single" w:sz="8" w:space="0" w:color="4472C4" w:themeColor="accent5"/>
+          <w:left w:val="single" w:sz="8" w:space="0" w:color="4472C4" w:themeColor="accent5"/>
+          <w:bottom w:val="single" w:sz="8" w:space="0" w:color="4472C4" w:themeColor="accent5"/>
+          <w:right w:val="single" w:sz="8" w:space="0" w:color="4472C4" w:themeColor="accent5"/>
+        </w:tcBorders>
+        <w:shd w:val="clear" w:color="auto" w:fill="D0DBF0" w:themeFill="accent5" w:themeFillTint="3F"/>
+      </w:tcPr>
+    </w:tblStylePr>
+    <w:tblStylePr w:type="band1Horz">
+      <w:tblPr/>
+      <w:tcPr>
+        <w:tcBorders>
+          <w:top w:val="single" w:sz="8" w:space="0" w:color="4472C4" w:themeColor="accent5"/>
+          <w:left w:val="single" w:sz="8" w:space="0" w:color="4472C4" w:themeColor="accent5"/>
+          <w:bottom w:val="single" w:sz="8" w:space="0" w:color="4472C4" w:themeColor="accent5"/>
+          <w:right w:val="single" w:sz="8" w:space="0" w:color="4472C4" w:themeColor="accent5"/>
+          <w:insideV w:val="single" w:sz="8" w:space="0" w:color="4472C4" w:themeColor="accent5"/>
+        </w:tcBorders>
+        <w:shd w:val="clear" w:color="auto" w:fill="D0DBF0" w:themeFill="accent5" w:themeFillTint="3F"/>
+      </w:tcPr>
+    </w:tblStylePr>
+    <w:tblStylePr w:type="band2Horz">
+      <w:tblPr/>
+      <w:tcPr>
+        <w:tcBorders>
+          <w:top w:val="single" w:sz="8" w:space="0" w:color="4472C4" w:themeColor="accent5"/>
+          <w:left w:val="single" w:sz="8" w:space="0" w:color="4472C4" w:themeColor="accent5"/>
+          <w:bottom w:val="single" w:sz="8" w:space="0" w:color="4472C4" w:themeColor="accent5"/>
+          <w:right w:val="single" w:sz="8" w:space="0" w:color="4472C4" w:themeColor="accent5"/>
+          <w:insideV w:val="single" w:sz="8" w:space="0" w:color="4472C4" w:themeColor="accent5"/>
         </w:tcBorders>
       </w:tcPr>
     </w:tblStylePr>
@@ -6746,7 +9590,7 @@
   <a:extraClrSchemeLst/>
   <a:extLst>
     <a:ext uri="{05A4C25C-085E-4340-85A3-A5531E510DB2}">
-      <thm15:themeFamily xmlns:thm15="http://schemas.microsoft.com/office/thememl/2012/main" name="Office Theme" id="{62F939B6-93AF-4DB8-9C6B-D6C7DFDC589F}" vid="{4A3C46E8-61CC-4603-A589-7422A47A8E4A}"/>
+      <thm15:themeFamily xmlns:thm15="http://schemas.microsoft.com/office/thememl/2012/main" xmlns="" name="Office Theme" id="{62F939B6-93AF-4DB8-9C6B-D6C7DFDC589F}" vid="{4A3C46E8-61CC-4603-A589-7422A47A8E4A}"/>
     </a:ext>
   </a:extLst>
 </a:theme>
@@ -6757,7 +9601,7 @@
 </file>
 
 <file path=customXml/itemProps1.xml><?xml version="1.0" encoding="utf-8"?>
-<ds:datastoreItem xmlns:ds="http://schemas.openxmlformats.org/officeDocument/2006/customXml" ds:itemID="{69727A32-53F8-4708-A26A-B38330D53626}">
+<ds:datastoreItem xmlns:ds="http://schemas.openxmlformats.org/officeDocument/2006/customXml" ds:itemID="{DA904E30-09CB-491F-A81A-4A127616EC4C}">
   <ds:schemaRefs>
     <ds:schemaRef ds:uri="http://schemas.openxmlformats.org/officeDocument/2006/bibliography"/>
   </ds:schemaRefs>

</xml_diff>

<commit_message>
ya se ve mas bonito
</commit_message>
<xml_diff>
--- a/Documento.docx
+++ b/Documento.docx
@@ -12,24 +12,34 @@
           <w:lang w:val="es-ES"/>
         </w:rPr>
       </w:pPr>
-      <w:r>
+    </w:p>
+    <w:p>
+      <w:pPr>
+        <w:pStyle w:val="Standard"/>
+        <w:jc w:val="center"/>
         <w:rPr>
           <w:sz w:val="44"/>
           <w:szCs w:val="44"/>
           <w:lang w:val="es-ES"/>
         </w:rPr>
-        <w:t>Documento de requisitos del</w:t>
-      </w:r>
-    </w:p>
-    <w:p>
-      <w:pPr>
-        <w:pStyle w:val="Standard"/>
-        <w:jc w:val="center"/>
+      </w:pPr>
+      <w:r>
         <w:rPr>
           <w:sz w:val="44"/>
           <w:szCs w:val="44"/>
           <w:lang w:val="es-ES"/>
         </w:rPr>
+        <w:t>Documento de requisitos del</w:t>
+      </w:r>
+    </w:p>
+    <w:p>
+      <w:pPr>
+        <w:pStyle w:val="Standard"/>
+        <w:jc w:val="center"/>
+        <w:rPr>
+          <w:sz w:val="44"/>
+          <w:szCs w:val="44"/>
+        </w:rPr>
       </w:pPr>
       <w:r>
         <w:rPr>
@@ -37,57 +47,14 @@
           <w:szCs w:val="44"/>
           <w:lang w:val="es-ES"/>
         </w:rPr>
-        <w:t>"Sistema de Control de Acceso del</w:t>
-      </w:r>
-    </w:p>
-    <w:p>
-      <w:pPr>
-        <w:pStyle w:val="Standard"/>
-        <w:jc w:val="center"/>
+        <w:t>"Sistema de Control de Acceso</w:t>
+      </w:r>
+      <w:r>
         <w:rPr>
           <w:sz w:val="44"/>
           <w:szCs w:val="44"/>
         </w:rPr>
-      </w:pPr>
-      <w:r>
-        <w:rPr>
-          <w:sz w:val="44"/>
-          <w:szCs w:val="44"/>
-          <w:lang w:val="es-ES"/>
-        </w:rPr>
-        <w:t xml:space="preserve"> </w:t>
-      </w:r>
-      <w:proofErr w:type="spellStart"/>
-      <w:r>
-        <w:rPr>
-          <w:sz w:val="44"/>
-          <w:szCs w:val="44"/>
-        </w:rPr>
-        <w:t>Instituto</w:t>
-      </w:r>
-      <w:proofErr w:type="spellEnd"/>
-      <w:r>
-        <w:rPr>
-          <w:sz w:val="44"/>
-          <w:szCs w:val="44"/>
-        </w:rPr>
-        <w:t xml:space="preserve"> </w:t>
-      </w:r>
-      <w:proofErr w:type="spellStart"/>
-      <w:r>
-        <w:rPr>
-          <w:sz w:val="44"/>
-          <w:szCs w:val="44"/>
-        </w:rPr>
-        <w:t>Tecnologico</w:t>
-      </w:r>
-      <w:proofErr w:type="spellEnd"/>
-      <w:r>
-        <w:rPr>
-          <w:sz w:val="44"/>
-          <w:szCs w:val="44"/>
-        </w:rPr>
-        <w:t xml:space="preserve"> de Culiacan"</w:t>
+        <w:t>"</w:t>
       </w:r>
     </w:p>
     <w:p>
@@ -168,7 +135,7 @@
                     <pic:cNvPicPr/>
                   </pic:nvPicPr>
                   <pic:blipFill>
-                    <a:blip r:embed="rId9">
+                    <a:blip r:embed="rId10">
                       <a:lum bright="-50000"/>
                       <a:alphaModFix/>
                     </a:blip>
@@ -221,7 +188,7 @@
                     <pic:cNvPicPr/>
                   </pic:nvPicPr>
                   <pic:blipFill>
-                    <a:blip r:embed="rId10">
+                    <a:blip r:embed="rId11">
                       <a:lum bright="-50000"/>
                       <a:alphaModFix/>
                     </a:blip>
@@ -829,6 +796,565 @@
               </w:rPr>
             </w:pPr>
           </w:p>
+          <w:p>
+            <w:pPr>
+              <w:pStyle w:val="Standard"/>
+              <w:jc w:val="center"/>
+              <w:rPr>
+                <w:rFonts w:ascii="Calibri" w:hAnsi="Calibri"/>
+                <w:sz w:val="22"/>
+                <w:lang w:val="es-ES"/>
+              </w:rPr>
+            </w:pPr>
+          </w:p>
+          <w:p>
+            <w:pPr>
+              <w:pStyle w:val="Standard"/>
+              <w:jc w:val="center"/>
+              <w:rPr>
+                <w:rFonts w:ascii="Calibri" w:hAnsi="Calibri"/>
+                <w:sz w:val="22"/>
+                <w:lang w:val="es-ES"/>
+              </w:rPr>
+            </w:pPr>
+          </w:p>
+          <w:p>
+            <w:pPr>
+              <w:pStyle w:val="Standard"/>
+              <w:jc w:val="center"/>
+              <w:rPr>
+                <w:rFonts w:ascii="Calibri" w:hAnsi="Calibri"/>
+                <w:sz w:val="22"/>
+                <w:lang w:val="es-ES"/>
+              </w:rPr>
+            </w:pPr>
+          </w:p>
+          <w:p>
+            <w:pPr>
+              <w:pStyle w:val="Standard"/>
+              <w:jc w:val="center"/>
+              <w:rPr>
+                <w:rFonts w:ascii="Calibri" w:hAnsi="Calibri"/>
+                <w:sz w:val="22"/>
+                <w:lang w:val="es-ES"/>
+              </w:rPr>
+            </w:pPr>
+          </w:p>
+          <w:p>
+            <w:pPr>
+              <w:pStyle w:val="Standard"/>
+              <w:jc w:val="center"/>
+              <w:rPr>
+                <w:rFonts w:ascii="Calibri" w:hAnsi="Calibri"/>
+                <w:sz w:val="22"/>
+                <w:lang w:val="es-ES"/>
+              </w:rPr>
+            </w:pPr>
+          </w:p>
+          <w:p>
+            <w:pPr>
+              <w:pStyle w:val="Standard"/>
+              <w:jc w:val="center"/>
+              <w:rPr>
+                <w:rFonts w:ascii="Calibri" w:hAnsi="Calibri"/>
+                <w:sz w:val="22"/>
+                <w:lang w:val="es-ES"/>
+              </w:rPr>
+            </w:pPr>
+          </w:p>
+          <w:p>
+            <w:pPr>
+              <w:pStyle w:val="Standard"/>
+              <w:jc w:val="center"/>
+              <w:rPr>
+                <w:rFonts w:ascii="Calibri" w:hAnsi="Calibri"/>
+                <w:sz w:val="22"/>
+                <w:lang w:val="es-ES"/>
+              </w:rPr>
+            </w:pPr>
+          </w:p>
+          <w:p>
+            <w:pPr>
+              <w:pStyle w:val="Standard"/>
+              <w:jc w:val="center"/>
+              <w:rPr>
+                <w:rFonts w:ascii="Calibri" w:hAnsi="Calibri"/>
+                <w:sz w:val="22"/>
+                <w:lang w:val="es-ES"/>
+              </w:rPr>
+            </w:pPr>
+          </w:p>
+          <w:p>
+            <w:pPr>
+              <w:pStyle w:val="Standard"/>
+              <w:jc w:val="center"/>
+              <w:rPr>
+                <w:rFonts w:ascii="Calibri" w:hAnsi="Calibri"/>
+                <w:sz w:val="22"/>
+                <w:lang w:val="es-ES"/>
+              </w:rPr>
+            </w:pPr>
+          </w:p>
+          <w:p>
+            <w:pPr>
+              <w:pStyle w:val="Standard"/>
+              <w:jc w:val="center"/>
+              <w:rPr>
+                <w:rFonts w:ascii="Calibri" w:hAnsi="Calibri"/>
+                <w:sz w:val="22"/>
+                <w:lang w:val="es-ES"/>
+              </w:rPr>
+            </w:pPr>
+          </w:p>
+          <w:p>
+            <w:pPr>
+              <w:pStyle w:val="Standard"/>
+              <w:jc w:val="center"/>
+              <w:rPr>
+                <w:rFonts w:ascii="Calibri" w:hAnsi="Calibri"/>
+                <w:sz w:val="22"/>
+                <w:lang w:val="es-ES"/>
+              </w:rPr>
+            </w:pPr>
+          </w:p>
+          <w:p>
+            <w:pPr>
+              <w:pStyle w:val="Standard"/>
+              <w:jc w:val="center"/>
+              <w:rPr>
+                <w:rFonts w:ascii="Calibri" w:hAnsi="Calibri"/>
+                <w:sz w:val="22"/>
+                <w:lang w:val="es-ES"/>
+              </w:rPr>
+            </w:pPr>
+          </w:p>
+          <w:p>
+            <w:pPr>
+              <w:pStyle w:val="Standard"/>
+              <w:jc w:val="center"/>
+              <w:rPr>
+                <w:rFonts w:ascii="Calibri" w:hAnsi="Calibri"/>
+                <w:sz w:val="22"/>
+                <w:lang w:val="es-ES"/>
+              </w:rPr>
+            </w:pPr>
+          </w:p>
+          <w:p>
+            <w:pPr>
+              <w:pStyle w:val="Standard"/>
+              <w:jc w:val="center"/>
+              <w:rPr>
+                <w:rFonts w:ascii="Calibri" w:hAnsi="Calibri"/>
+                <w:sz w:val="22"/>
+                <w:lang w:val="es-ES"/>
+              </w:rPr>
+            </w:pPr>
+          </w:p>
+          <w:p>
+            <w:pPr>
+              <w:pStyle w:val="Standard"/>
+              <w:jc w:val="center"/>
+              <w:rPr>
+                <w:rFonts w:ascii="Calibri" w:hAnsi="Calibri"/>
+                <w:sz w:val="22"/>
+                <w:lang w:val="es-ES"/>
+              </w:rPr>
+            </w:pPr>
+          </w:p>
+          <w:p>
+            <w:pPr>
+              <w:pStyle w:val="Standard"/>
+              <w:jc w:val="center"/>
+              <w:rPr>
+                <w:rFonts w:ascii="Calibri" w:hAnsi="Calibri"/>
+                <w:sz w:val="22"/>
+                <w:lang w:val="es-ES"/>
+              </w:rPr>
+            </w:pPr>
+          </w:p>
+          <w:p>
+            <w:pPr>
+              <w:pStyle w:val="Standard"/>
+              <w:jc w:val="center"/>
+              <w:rPr>
+                <w:rFonts w:ascii="Calibri" w:hAnsi="Calibri"/>
+                <w:sz w:val="22"/>
+                <w:lang w:val="es-ES"/>
+              </w:rPr>
+            </w:pPr>
+          </w:p>
+          <w:p>
+            <w:pPr>
+              <w:pStyle w:val="Standard"/>
+              <w:jc w:val="center"/>
+              <w:rPr>
+                <w:rFonts w:ascii="Calibri" w:hAnsi="Calibri"/>
+                <w:sz w:val="22"/>
+                <w:lang w:val="es-ES"/>
+              </w:rPr>
+            </w:pPr>
+          </w:p>
+          <w:p>
+            <w:pPr>
+              <w:pStyle w:val="Standard"/>
+              <w:jc w:val="center"/>
+              <w:rPr>
+                <w:rFonts w:ascii="Calibri" w:hAnsi="Calibri"/>
+                <w:sz w:val="22"/>
+                <w:lang w:val="es-ES"/>
+              </w:rPr>
+            </w:pPr>
+          </w:p>
+          <w:p>
+            <w:pPr>
+              <w:pStyle w:val="Standard"/>
+              <w:jc w:val="center"/>
+              <w:rPr>
+                <w:rFonts w:ascii="Calibri" w:hAnsi="Calibri"/>
+                <w:sz w:val="22"/>
+                <w:lang w:val="es-ES"/>
+              </w:rPr>
+            </w:pPr>
+          </w:p>
+          <w:p>
+            <w:pPr>
+              <w:pStyle w:val="Standard"/>
+              <w:jc w:val="center"/>
+              <w:rPr>
+                <w:rFonts w:ascii="Calibri" w:hAnsi="Calibri"/>
+                <w:sz w:val="22"/>
+                <w:lang w:val="es-ES"/>
+              </w:rPr>
+            </w:pPr>
+          </w:p>
+          <w:p>
+            <w:pPr>
+              <w:pStyle w:val="Standard"/>
+              <w:jc w:val="center"/>
+              <w:rPr>
+                <w:rFonts w:ascii="Calibri" w:hAnsi="Calibri"/>
+                <w:sz w:val="22"/>
+                <w:lang w:val="es-ES"/>
+              </w:rPr>
+            </w:pPr>
+          </w:p>
+          <w:p>
+            <w:pPr>
+              <w:pStyle w:val="Standard"/>
+              <w:jc w:val="center"/>
+              <w:rPr>
+                <w:rFonts w:ascii="Calibri" w:hAnsi="Calibri"/>
+                <w:sz w:val="22"/>
+                <w:lang w:val="es-ES"/>
+              </w:rPr>
+            </w:pPr>
+          </w:p>
+          <w:p>
+            <w:pPr>
+              <w:pStyle w:val="Standard"/>
+              <w:jc w:val="center"/>
+              <w:rPr>
+                <w:rFonts w:ascii="Calibri" w:hAnsi="Calibri"/>
+                <w:sz w:val="22"/>
+                <w:lang w:val="es-ES"/>
+              </w:rPr>
+            </w:pPr>
+          </w:p>
+          <w:p>
+            <w:pPr>
+              <w:pStyle w:val="Standard"/>
+              <w:jc w:val="center"/>
+              <w:rPr>
+                <w:rFonts w:ascii="Calibri" w:hAnsi="Calibri"/>
+                <w:sz w:val="22"/>
+                <w:lang w:val="es-ES"/>
+              </w:rPr>
+            </w:pPr>
+          </w:p>
+          <w:p>
+            <w:pPr>
+              <w:pStyle w:val="Standard"/>
+              <w:jc w:val="center"/>
+              <w:rPr>
+                <w:rFonts w:ascii="Calibri" w:hAnsi="Calibri"/>
+                <w:sz w:val="22"/>
+                <w:lang w:val="es-ES"/>
+              </w:rPr>
+            </w:pPr>
+          </w:p>
+          <w:p>
+            <w:pPr>
+              <w:pStyle w:val="Standard"/>
+              <w:jc w:val="center"/>
+              <w:rPr>
+                <w:rFonts w:ascii="Calibri" w:hAnsi="Calibri"/>
+                <w:sz w:val="22"/>
+                <w:lang w:val="es-ES"/>
+              </w:rPr>
+            </w:pPr>
+          </w:p>
+          <w:p>
+            <w:pPr>
+              <w:pStyle w:val="Standard"/>
+              <w:jc w:val="center"/>
+              <w:rPr>
+                <w:rFonts w:ascii="Calibri" w:hAnsi="Calibri"/>
+                <w:sz w:val="22"/>
+                <w:lang w:val="es-ES"/>
+              </w:rPr>
+            </w:pPr>
+          </w:p>
+          <w:p>
+            <w:pPr>
+              <w:pStyle w:val="Standard"/>
+              <w:jc w:val="center"/>
+              <w:rPr>
+                <w:rFonts w:ascii="Calibri" w:hAnsi="Calibri"/>
+                <w:sz w:val="22"/>
+                <w:lang w:val="es-ES"/>
+              </w:rPr>
+            </w:pPr>
+          </w:p>
+          <w:p>
+            <w:pPr>
+              <w:pStyle w:val="Standard"/>
+              <w:jc w:val="center"/>
+              <w:rPr>
+                <w:rFonts w:ascii="Calibri" w:hAnsi="Calibri"/>
+                <w:sz w:val="22"/>
+                <w:lang w:val="es-ES"/>
+              </w:rPr>
+            </w:pPr>
+          </w:p>
+          <w:p>
+            <w:pPr>
+              <w:pStyle w:val="Standard"/>
+              <w:jc w:val="center"/>
+              <w:rPr>
+                <w:rFonts w:ascii="Calibri" w:hAnsi="Calibri"/>
+                <w:sz w:val="22"/>
+                <w:lang w:val="es-ES"/>
+              </w:rPr>
+            </w:pPr>
+          </w:p>
+          <w:p>
+            <w:pPr>
+              <w:pStyle w:val="Standard"/>
+              <w:jc w:val="center"/>
+              <w:rPr>
+                <w:rFonts w:ascii="Calibri" w:hAnsi="Calibri"/>
+                <w:sz w:val="22"/>
+                <w:lang w:val="es-ES"/>
+              </w:rPr>
+            </w:pPr>
+          </w:p>
+          <w:p>
+            <w:pPr>
+              <w:pStyle w:val="Standard"/>
+              <w:jc w:val="center"/>
+              <w:rPr>
+                <w:rFonts w:ascii="Calibri" w:hAnsi="Calibri"/>
+                <w:sz w:val="22"/>
+                <w:lang w:val="es-ES"/>
+              </w:rPr>
+            </w:pPr>
+          </w:p>
+          <w:p>
+            <w:pPr>
+              <w:pStyle w:val="Standard"/>
+              <w:jc w:val="center"/>
+              <w:rPr>
+                <w:rFonts w:ascii="Calibri" w:hAnsi="Calibri"/>
+                <w:sz w:val="22"/>
+                <w:lang w:val="es-ES"/>
+              </w:rPr>
+            </w:pPr>
+          </w:p>
+          <w:p>
+            <w:pPr>
+              <w:pStyle w:val="Standard"/>
+              <w:jc w:val="center"/>
+              <w:rPr>
+                <w:rFonts w:ascii="Calibri" w:hAnsi="Calibri"/>
+                <w:sz w:val="22"/>
+                <w:lang w:val="es-ES"/>
+              </w:rPr>
+            </w:pPr>
+          </w:p>
+          <w:p>
+            <w:pPr>
+              <w:pStyle w:val="Standard"/>
+              <w:jc w:val="center"/>
+              <w:rPr>
+                <w:rFonts w:ascii="Calibri" w:hAnsi="Calibri"/>
+                <w:sz w:val="22"/>
+                <w:lang w:val="es-ES"/>
+              </w:rPr>
+            </w:pPr>
+          </w:p>
+          <w:p>
+            <w:pPr>
+              <w:pStyle w:val="Standard"/>
+              <w:jc w:val="center"/>
+              <w:rPr>
+                <w:rFonts w:ascii="Calibri" w:hAnsi="Calibri"/>
+                <w:sz w:val="22"/>
+                <w:lang w:val="es-ES"/>
+              </w:rPr>
+            </w:pPr>
+          </w:p>
+          <w:p>
+            <w:pPr>
+              <w:pStyle w:val="Standard"/>
+              <w:jc w:val="center"/>
+              <w:rPr>
+                <w:rFonts w:ascii="Calibri" w:hAnsi="Calibri"/>
+                <w:sz w:val="22"/>
+                <w:lang w:val="es-ES"/>
+              </w:rPr>
+            </w:pPr>
+          </w:p>
+          <w:p>
+            <w:pPr>
+              <w:pStyle w:val="Standard"/>
+              <w:jc w:val="center"/>
+              <w:rPr>
+                <w:rFonts w:ascii="Calibri" w:hAnsi="Calibri"/>
+                <w:sz w:val="22"/>
+                <w:lang w:val="es-ES"/>
+              </w:rPr>
+            </w:pPr>
+          </w:p>
+          <w:p>
+            <w:pPr>
+              <w:pStyle w:val="Standard"/>
+              <w:jc w:val="center"/>
+              <w:rPr>
+                <w:rFonts w:ascii="Calibri" w:hAnsi="Calibri"/>
+                <w:sz w:val="22"/>
+                <w:lang w:val="es-ES"/>
+              </w:rPr>
+            </w:pPr>
+          </w:p>
+          <w:p>
+            <w:pPr>
+              <w:pStyle w:val="Standard"/>
+              <w:jc w:val="center"/>
+              <w:rPr>
+                <w:rFonts w:ascii="Calibri" w:hAnsi="Calibri"/>
+                <w:sz w:val="22"/>
+                <w:lang w:val="es-ES"/>
+              </w:rPr>
+            </w:pPr>
+          </w:p>
+          <w:p>
+            <w:pPr>
+              <w:pStyle w:val="Standard"/>
+              <w:jc w:val="center"/>
+              <w:rPr>
+                <w:rFonts w:ascii="Calibri" w:hAnsi="Calibri"/>
+                <w:sz w:val="22"/>
+                <w:lang w:val="es-ES"/>
+              </w:rPr>
+            </w:pPr>
+          </w:p>
+          <w:p>
+            <w:pPr>
+              <w:pStyle w:val="Standard"/>
+              <w:jc w:val="center"/>
+              <w:rPr>
+                <w:rFonts w:ascii="Calibri" w:hAnsi="Calibri"/>
+                <w:sz w:val="22"/>
+                <w:lang w:val="es-ES"/>
+              </w:rPr>
+            </w:pPr>
+          </w:p>
+          <w:p>
+            <w:pPr>
+              <w:pStyle w:val="Standard"/>
+              <w:jc w:val="center"/>
+              <w:rPr>
+                <w:rFonts w:ascii="Calibri" w:hAnsi="Calibri"/>
+                <w:sz w:val="22"/>
+                <w:lang w:val="es-ES"/>
+              </w:rPr>
+            </w:pPr>
+          </w:p>
+          <w:p>
+            <w:pPr>
+              <w:pStyle w:val="Standard"/>
+              <w:jc w:val="center"/>
+              <w:rPr>
+                <w:rFonts w:ascii="Calibri" w:hAnsi="Calibri"/>
+                <w:sz w:val="22"/>
+                <w:lang w:val="es-ES"/>
+              </w:rPr>
+            </w:pPr>
+          </w:p>
+          <w:p>
+            <w:pPr>
+              <w:pStyle w:val="Standard"/>
+              <w:jc w:val="center"/>
+              <w:rPr>
+                <w:rFonts w:ascii="Calibri" w:hAnsi="Calibri"/>
+                <w:sz w:val="22"/>
+                <w:lang w:val="es-ES"/>
+              </w:rPr>
+            </w:pPr>
+          </w:p>
+          <w:p>
+            <w:pPr>
+              <w:pStyle w:val="Standard"/>
+              <w:jc w:val="center"/>
+              <w:rPr>
+                <w:rFonts w:ascii="Calibri" w:hAnsi="Calibri"/>
+                <w:sz w:val="22"/>
+                <w:lang w:val="es-ES"/>
+              </w:rPr>
+            </w:pPr>
+          </w:p>
+          <w:p>
+            <w:pPr>
+              <w:pStyle w:val="Standard"/>
+              <w:jc w:val="center"/>
+              <w:rPr>
+                <w:rFonts w:ascii="Calibri" w:hAnsi="Calibri"/>
+                <w:sz w:val="22"/>
+                <w:lang w:val="es-ES"/>
+              </w:rPr>
+            </w:pPr>
+          </w:p>
+          <w:p>
+            <w:pPr>
+              <w:pStyle w:val="Standard"/>
+              <w:rPr>
+                <w:rFonts w:ascii="Calibri" w:hAnsi="Calibri"/>
+                <w:sz w:val="22"/>
+                <w:lang w:val="es-ES"/>
+              </w:rPr>
+            </w:pPr>
+          </w:p>
+          <w:p>
+            <w:pPr>
+              <w:pStyle w:val="Standard"/>
+              <w:rPr>
+                <w:rFonts w:ascii="Calibri" w:hAnsi="Calibri"/>
+                <w:sz w:val="22"/>
+                <w:lang w:val="es-ES"/>
+              </w:rPr>
+            </w:pPr>
+          </w:p>
+          <w:p>
+            <w:pPr>
+              <w:pStyle w:val="Standard"/>
+              <w:jc w:val="center"/>
+              <w:rPr>
+                <w:rFonts w:ascii="Calibri" w:hAnsi="Calibri"/>
+                <w:sz w:val="22"/>
+                <w:lang w:val="es-ES"/>
+              </w:rPr>
+            </w:pPr>
+          </w:p>
         </w:tc>
         <w:tc>
           <w:tcPr>
@@ -849,8 +1375,7 @@
           </w:tcPr>
           <w:p>
             <w:pPr>
-              <w:pStyle w:val="Standard"/>
-              <w:jc w:val="center"/>
+              <w:pStyle w:val="Sinespaciado"/>
             </w:pPr>
           </w:p>
         </w:tc>
@@ -2292,7 +2817,6 @@
           <w:rFonts w:ascii="Arial" w:hAnsi="Arial" w:cs="Arial"/>
           <w:sz w:val="24"/>
         </w:rPr>
-        <w:lastRenderedPageBreak/>
         <w:t xml:space="preserve"> </w:t>
       </w:r>
       <w:r>
@@ -2987,14 +3511,33 @@
           <w:lang w:val="es-MX"/>
         </w:rPr>
       </w:pPr>
+    </w:p>
+    <w:p>
+      <w:pPr>
+        <w:jc w:val="both"/>
+        <w:rPr>
+          <w:sz w:val="28"/>
+          <w:szCs w:val="28"/>
+          <w:lang w:val="es-MX"/>
+        </w:rPr>
+      </w:pPr>
+    </w:p>
+    <w:p>
+      <w:pPr>
+        <w:jc w:val="both"/>
+        <w:rPr>
+          <w:sz w:val="28"/>
+          <w:szCs w:val="28"/>
+          <w:lang w:val="es-MX"/>
+        </w:rPr>
+      </w:pPr>
       <w:r>
         <w:rPr>
           <w:noProof/>
           <w:sz w:val="28"/>
           <w:szCs w:val="28"/>
-          <w:lang w:val="es-MX"/>
-        </w:rPr>
-        <w:lastRenderedPageBreak/>
+          <w:lang w:eastAsia="es-ES"/>
+        </w:rPr>
         <mc:AlternateContent>
           <mc:Choice Requires="wps">
             <w:drawing>
@@ -3141,9 +3684,9 @@
             <o:lock v:ext="edit" aspectratio="t"/>
           </v:shapetype>
           <v:shape id="_x0000_i1025" type="#_x0000_t75" style="width:433.65pt;height:513.75pt" o:ole="">
-            <v:imagedata r:id="rId11" o:title=""/>
+            <v:imagedata r:id="rId12" o:title=""/>
           </v:shape>
-          <o:OLEObject Type="Embed" ProgID="Word.Document.12" ShapeID="_x0000_i1025" DrawAspect="Content" ObjectID="_1510581460" r:id="rId12">
+          <o:OLEObject Type="Embed" ProgID="Word.Document.12" ShapeID="_x0000_i1025" DrawAspect="Content" ObjectID="_1510666241" r:id="rId13">
             <o:FieldCodes>\s</o:FieldCodes>
           </o:OLEObject>
         </w:object>
@@ -3182,34 +3725,6 @@
     </w:p>
     <w:p>
       <w:pPr>
-        <w:rPr>
-          <w:lang w:val="es-MX"/>
-        </w:rPr>
-      </w:pPr>
-    </w:p>
-    <w:p>
-      <w:pPr>
-        <w:rPr>
-          <w:lang w:val="es-MX"/>
-        </w:rPr>
-      </w:pPr>
-    </w:p>
-    <w:p>
-      <w:pPr>
-        <w:rPr>
-          <w:lang w:val="es-MX"/>
-        </w:rPr>
-      </w:pPr>
-    </w:p>
-    <w:p>
-      <w:pPr>
-        <w:rPr>
-          <w:lang w:val="es-MX"/>
-        </w:rPr>
-      </w:pPr>
-    </w:p>
-    <w:p>
-      <w:pPr>
         <w:jc w:val="center"/>
         <w:rPr>
           <w:b/>
@@ -3223,6 +3738,7 @@
           <w:sz w:val="24"/>
           <w:lang w:val="es-MX"/>
         </w:rPr>
+        <w:lastRenderedPageBreak/>
         <w:t>Casos de usos extendidos</w:t>
       </w:r>
       <w:r>
@@ -4573,14 +5089,6 @@
     </w:p>
     <w:p>
       <w:pPr>
-        <w:rPr>
-          <w:sz w:val="24"/>
-          <w:lang w:val="es-MX"/>
-        </w:rPr>
-      </w:pPr>
-    </w:p>
-    <w:p>
-      <w:pPr>
         <w:jc w:val="center"/>
         <w:rPr>
           <w:b/>
@@ -4594,6 +5102,7 @@
           <w:sz w:val="24"/>
           <w:lang w:val="es-MX"/>
         </w:rPr>
+        <w:lastRenderedPageBreak/>
         <w:t>Casos de usos extendidos</w:t>
       </w:r>
       <w:r>
@@ -5690,7 +6199,6 @@
           <w:szCs w:val="32"/>
           <w:lang w:val="es-MX"/>
         </w:rPr>
-        <w:lastRenderedPageBreak/>
         <w:t>- Actores del sistema y roles.</w:t>
       </w:r>
     </w:p>
@@ -5900,7 +6408,15 @@
                 <w:b w:val="0"/>
                 <w:lang w:val="es-MX"/>
               </w:rPr>
-              <w:t>usuario</w:t>
+              <w:t>U</w:t>
+            </w:r>
+            <w:r>
+              <w:rPr>
+                <w:rFonts w:ascii="Arial" w:eastAsiaTheme="minorEastAsia" w:hAnsi="Arial" w:cs="Arial"/>
+                <w:b w:val="0"/>
+                <w:lang w:val="es-MX"/>
+              </w:rPr>
+              <w:t>suario</w:t>
             </w:r>
           </w:p>
         </w:tc>
@@ -5984,6 +6500,158 @@
     </w:p>
     <w:p>
       <w:pPr>
+        <w:rPr>
+          <w:sz w:val="24"/>
+          <w:lang w:val="es-MX"/>
+        </w:rPr>
+      </w:pPr>
+    </w:p>
+    <w:p>
+      <w:pPr>
+        <w:rPr>
+          <w:sz w:val="24"/>
+          <w:lang w:val="es-MX"/>
+        </w:rPr>
+      </w:pPr>
+    </w:p>
+    <w:p>
+      <w:pPr>
+        <w:rPr>
+          <w:sz w:val="24"/>
+          <w:lang w:val="es-MX"/>
+        </w:rPr>
+      </w:pPr>
+    </w:p>
+    <w:p>
+      <w:pPr>
+        <w:rPr>
+          <w:sz w:val="24"/>
+          <w:lang w:val="es-MX"/>
+        </w:rPr>
+      </w:pPr>
+    </w:p>
+    <w:p>
+      <w:pPr>
+        <w:rPr>
+          <w:sz w:val="24"/>
+          <w:lang w:val="es-MX"/>
+        </w:rPr>
+      </w:pPr>
+    </w:p>
+    <w:p>
+      <w:pPr>
+        <w:rPr>
+          <w:sz w:val="24"/>
+          <w:lang w:val="es-MX"/>
+        </w:rPr>
+      </w:pPr>
+    </w:p>
+    <w:p>
+      <w:pPr>
+        <w:rPr>
+          <w:sz w:val="24"/>
+          <w:lang w:val="es-MX"/>
+        </w:rPr>
+      </w:pPr>
+    </w:p>
+    <w:p>
+      <w:pPr>
+        <w:rPr>
+          <w:sz w:val="24"/>
+          <w:lang w:val="es-MX"/>
+        </w:rPr>
+      </w:pPr>
+    </w:p>
+    <w:p>
+      <w:pPr>
+        <w:rPr>
+          <w:sz w:val="24"/>
+          <w:lang w:val="es-MX"/>
+        </w:rPr>
+      </w:pPr>
+    </w:p>
+    <w:p>
+      <w:pPr>
+        <w:rPr>
+          <w:sz w:val="24"/>
+          <w:lang w:val="es-MX"/>
+        </w:rPr>
+      </w:pPr>
+    </w:p>
+    <w:p>
+      <w:pPr>
+        <w:rPr>
+          <w:sz w:val="24"/>
+          <w:lang w:val="es-MX"/>
+        </w:rPr>
+      </w:pPr>
+    </w:p>
+    <w:p>
+      <w:pPr>
+        <w:rPr>
+          <w:sz w:val="24"/>
+          <w:lang w:val="es-MX"/>
+        </w:rPr>
+      </w:pPr>
+    </w:p>
+    <w:p>
+      <w:pPr>
+        <w:rPr>
+          <w:sz w:val="24"/>
+          <w:lang w:val="es-MX"/>
+        </w:rPr>
+      </w:pPr>
+    </w:p>
+    <w:p>
+      <w:pPr>
+        <w:rPr>
+          <w:sz w:val="24"/>
+          <w:lang w:val="es-MX"/>
+        </w:rPr>
+      </w:pPr>
+    </w:p>
+    <w:p>
+      <w:pPr>
+        <w:rPr>
+          <w:sz w:val="24"/>
+          <w:lang w:val="es-MX"/>
+        </w:rPr>
+      </w:pPr>
+    </w:p>
+    <w:p>
+      <w:pPr>
+        <w:rPr>
+          <w:sz w:val="24"/>
+          <w:lang w:val="es-MX"/>
+        </w:rPr>
+      </w:pPr>
+    </w:p>
+    <w:p>
+      <w:pPr>
+        <w:rPr>
+          <w:sz w:val="24"/>
+          <w:lang w:val="es-MX"/>
+        </w:rPr>
+      </w:pPr>
+    </w:p>
+    <w:p>
+      <w:pPr>
+        <w:rPr>
+          <w:sz w:val="24"/>
+          <w:lang w:val="es-MX"/>
+        </w:rPr>
+      </w:pPr>
+    </w:p>
+    <w:p>
+      <w:pPr>
+        <w:rPr>
+          <w:sz w:val="24"/>
+          <w:lang w:val="es-MX"/>
+        </w:rPr>
+      </w:pPr>
+    </w:p>
+    <w:p>
+      <w:pPr>
         <w:tabs>
           <w:tab w:val="left" w:pos="2220"/>
         </w:tabs>
@@ -5999,6 +6667,7 @@
           <w:sz w:val="24"/>
           <w:lang w:val="es-MX"/>
         </w:rPr>
+        <w:lastRenderedPageBreak/>
         <w:tab/>
       </w:r>
       <w:r>
@@ -6010,8 +6679,6 @@
         </w:rPr>
         <w:t xml:space="preserve">Diagrama de Clases </w:t>
       </w:r>
-      <w:bookmarkStart w:id="1" w:name="_GoBack"/>
-      <w:bookmarkEnd w:id="1"/>
     </w:p>
     <w:tbl>
       <w:tblPr>
@@ -7594,6 +8261,8 @@
             </w:r>
           </w:p>
         </w:tc>
+        <w:bookmarkStart w:id="1" w:name="_GoBack"/>
+        <w:bookmarkEnd w:id="1"/>
       </w:tr>
     </w:tbl>
     <w:p>
@@ -7737,7 +8406,12 @@
       </w:r>
     </w:p>
     <w:sectPr>
-      <w:headerReference w:type="default" r:id="rId13"/>
+      <w:headerReference w:type="even" r:id="rId14"/>
+      <w:headerReference w:type="default" r:id="rId15"/>
+      <w:footerReference w:type="even" r:id="rId16"/>
+      <w:footerReference w:type="default" r:id="rId17"/>
+      <w:headerReference w:type="first" r:id="rId18"/>
+      <w:footerReference w:type="first" r:id="rId19"/>
       <w:pgSz w:w="11906" w:h="16838"/>
       <w:pgMar w:top="1417" w:right="1701" w:bottom="1417" w:left="1701" w:header="708" w:footer="708" w:gutter="0"/>
       <w:cols w:space="708"/>
@@ -7772,6 +8446,71 @@
 </w:endnotes>
 </file>
 
+<file path=word/footer1.xml><?xml version="1.0" encoding="utf-8"?>
+<w:ftr xmlns:wpc="http://schemas.microsoft.com/office/word/2010/wordprocessingCanvas" xmlns:mc="http://schemas.openxmlformats.org/markup-compatibility/2006" xmlns:o="urn:schemas-microsoft-com:office:office" xmlns:r="http://schemas.openxmlformats.org/officeDocument/2006/relationships" xmlns:m="http://schemas.openxmlformats.org/officeDocument/2006/math" xmlns:v="urn:schemas-microsoft-com:vml" xmlns:wp14="http://schemas.microsoft.com/office/word/2010/wordprocessingDrawing" xmlns:wp="http://schemas.openxmlformats.org/drawingml/2006/wordprocessingDrawing" xmlns:w10="urn:schemas-microsoft-com:office:word" xmlns:w="http://schemas.openxmlformats.org/wordprocessingml/2006/main" xmlns:w14="http://schemas.microsoft.com/office/word/2010/wordml" xmlns:wpg="http://schemas.microsoft.com/office/word/2010/wordprocessingGroup" xmlns:wpi="http://schemas.microsoft.com/office/word/2010/wordprocessingInk" xmlns:wne="http://schemas.microsoft.com/office/word/2006/wordml" xmlns:wps="http://schemas.microsoft.com/office/word/2010/wordprocessingShape" mc:Ignorable="w14 wp14">
+  <w:p>
+    <w:pPr>
+      <w:pStyle w:val="Piedepgina"/>
+    </w:pPr>
+  </w:p>
+</w:ftr>
+</file>
+
+<file path=word/footer2.xml><?xml version="1.0" encoding="utf-8"?>
+<w:ftr xmlns:wpc="http://schemas.microsoft.com/office/word/2010/wordprocessingCanvas" xmlns:mc="http://schemas.openxmlformats.org/markup-compatibility/2006" xmlns:o="urn:schemas-microsoft-com:office:office" xmlns:r="http://schemas.openxmlformats.org/officeDocument/2006/relationships" xmlns:m="http://schemas.openxmlformats.org/officeDocument/2006/math" xmlns:v="urn:schemas-microsoft-com:vml" xmlns:wp14="http://schemas.microsoft.com/office/word/2010/wordprocessingDrawing" xmlns:wp="http://schemas.openxmlformats.org/drawingml/2006/wordprocessingDrawing" xmlns:w10="urn:schemas-microsoft-com:office:word" xmlns:w="http://schemas.openxmlformats.org/wordprocessingml/2006/main" xmlns:w14="http://schemas.microsoft.com/office/word/2010/wordml" xmlns:wpg="http://schemas.microsoft.com/office/word/2010/wordprocessingGroup" xmlns:wpi="http://schemas.microsoft.com/office/word/2010/wordprocessingInk" xmlns:wne="http://schemas.microsoft.com/office/word/2006/wordml" xmlns:wps="http://schemas.microsoft.com/office/word/2010/wordprocessingShape" mc:Ignorable="w14 wp14">
+  <w:sdt>
+    <w:sdtPr>
+      <w:id w:val="49735218"/>
+      <w:docPartObj>
+        <w:docPartGallery w:val="Page Numbers (Bottom of Page)"/>
+        <w:docPartUnique/>
+      </w:docPartObj>
+    </w:sdtPr>
+    <w:sdtContent>
+      <w:p>
+        <w:pPr>
+          <w:pStyle w:val="Piedepgina"/>
+          <w:jc w:val="right"/>
+        </w:pPr>
+        <w:r>
+          <w:fldChar w:fldCharType="begin"/>
+        </w:r>
+        <w:r>
+          <w:instrText>PAGE   \* MERGEFORMAT</w:instrText>
+        </w:r>
+        <w:r>
+          <w:fldChar w:fldCharType="separate"/>
+        </w:r>
+        <w:r>
+          <w:rPr>
+            <w:noProof/>
+          </w:rPr>
+          <w:t>13</w:t>
+        </w:r>
+        <w:r>
+          <w:fldChar w:fldCharType="end"/>
+        </w:r>
+      </w:p>
+    </w:sdtContent>
+  </w:sdt>
+  <w:p>
+    <w:pPr>
+      <w:pStyle w:val="Piedepgina"/>
+    </w:pPr>
+  </w:p>
+</w:ftr>
+</file>
+
+<file path=word/footer3.xml><?xml version="1.0" encoding="utf-8"?>
+<w:ftr xmlns:wpc="http://schemas.microsoft.com/office/word/2010/wordprocessingCanvas" xmlns:mc="http://schemas.openxmlformats.org/markup-compatibility/2006" xmlns:o="urn:schemas-microsoft-com:office:office" xmlns:r="http://schemas.openxmlformats.org/officeDocument/2006/relationships" xmlns:m="http://schemas.openxmlformats.org/officeDocument/2006/math" xmlns:v="urn:schemas-microsoft-com:vml" xmlns:wp14="http://schemas.microsoft.com/office/word/2010/wordprocessingDrawing" xmlns:wp="http://schemas.openxmlformats.org/drawingml/2006/wordprocessingDrawing" xmlns:w10="urn:schemas-microsoft-com:office:word" xmlns:w="http://schemas.openxmlformats.org/wordprocessingml/2006/main" xmlns:w14="http://schemas.microsoft.com/office/word/2010/wordml" xmlns:wpg="http://schemas.microsoft.com/office/word/2010/wordprocessingGroup" xmlns:wpi="http://schemas.microsoft.com/office/word/2010/wordprocessingInk" xmlns:wne="http://schemas.microsoft.com/office/word/2006/wordml" xmlns:wps="http://schemas.microsoft.com/office/word/2010/wordprocessingShape" mc:Ignorable="w14 wp14">
+  <w:p>
+    <w:pPr>
+      <w:pStyle w:val="Piedepgina"/>
+    </w:pPr>
+  </w:p>
+</w:ftr>
+</file>
+
 <file path=word/footnotes.xml><?xml version="1.0" encoding="utf-8"?>
 <w:footnotes xmlns:wpc="http://schemas.microsoft.com/office/word/2010/wordprocessingCanvas" xmlns:mc="http://schemas.openxmlformats.org/markup-compatibility/2006" xmlns:o="urn:schemas-microsoft-com:office:office" xmlns:r="http://schemas.openxmlformats.org/officeDocument/2006/relationships" xmlns:m="http://schemas.openxmlformats.org/officeDocument/2006/math" xmlns:v="urn:schemas-microsoft-com:vml" xmlns:wp14="http://schemas.microsoft.com/office/word/2010/wordprocessingDrawing" xmlns:wp="http://schemas.openxmlformats.org/drawingml/2006/wordprocessingDrawing" xmlns:w10="urn:schemas-microsoft-com:office:word" xmlns:w="http://schemas.openxmlformats.org/wordprocessingml/2006/main" xmlns:w14="http://schemas.microsoft.com/office/word/2010/wordml" xmlns:wpg="http://schemas.microsoft.com/office/word/2010/wordprocessingGroup" xmlns:wpi="http://schemas.microsoft.com/office/word/2010/wordprocessingInk" xmlns:wne="http://schemas.microsoft.com/office/word/2006/wordml" xmlns:wps="http://schemas.microsoft.com/office/word/2010/wordprocessingShape" mc:Ignorable="w14 wp14">
   <w:footnote w:type="separator" w:id="-1">
@@ -7799,6 +8538,84 @@
 
 <file path=word/header1.xml><?xml version="1.0" encoding="utf-8"?>
 <w:hdr xmlns:wpc="http://schemas.microsoft.com/office/word/2010/wordprocessingCanvas" xmlns:mc="http://schemas.openxmlformats.org/markup-compatibility/2006" xmlns:o="urn:schemas-microsoft-com:office:office" xmlns:r="http://schemas.openxmlformats.org/officeDocument/2006/relationships" xmlns:m="http://schemas.openxmlformats.org/officeDocument/2006/math" xmlns:v="urn:schemas-microsoft-com:vml" xmlns:wp14="http://schemas.microsoft.com/office/word/2010/wordprocessingDrawing" xmlns:wp="http://schemas.openxmlformats.org/drawingml/2006/wordprocessingDrawing" xmlns:w10="urn:schemas-microsoft-com:office:word" xmlns:w="http://schemas.openxmlformats.org/wordprocessingml/2006/main" xmlns:w14="http://schemas.microsoft.com/office/word/2010/wordml" xmlns:wpg="http://schemas.microsoft.com/office/word/2010/wordprocessingGroup" xmlns:wpi="http://schemas.microsoft.com/office/word/2010/wordprocessingInk" xmlns:wne="http://schemas.microsoft.com/office/word/2006/wordml" xmlns:wps="http://schemas.microsoft.com/office/word/2010/wordprocessingShape" mc:Ignorable="w14 wp14">
+  <w:p>
+    <w:pPr>
+      <w:pStyle w:val="Encabezado"/>
+    </w:pPr>
+  </w:p>
+</w:hdr>
+</file>
+
+<file path=word/header2.xml><?xml version="1.0" encoding="utf-8"?>
+<w:hdr xmlns:wpc="http://schemas.microsoft.com/office/word/2010/wordprocessingCanvas" xmlns:mc="http://schemas.openxmlformats.org/markup-compatibility/2006" xmlns:o="urn:schemas-microsoft-com:office:office" xmlns:r="http://schemas.openxmlformats.org/officeDocument/2006/relationships" xmlns:m="http://schemas.openxmlformats.org/officeDocument/2006/math" xmlns:v="urn:schemas-microsoft-com:vml" xmlns:wp14="http://schemas.microsoft.com/office/word/2010/wordprocessingDrawing" xmlns:wp="http://schemas.openxmlformats.org/drawingml/2006/wordprocessingDrawing" xmlns:w10="urn:schemas-microsoft-com:office:word" xmlns:w="http://schemas.openxmlformats.org/wordprocessingml/2006/main" xmlns:w14="http://schemas.microsoft.com/office/word/2010/wordml" xmlns:wpg="http://schemas.microsoft.com/office/word/2010/wordprocessingGroup" xmlns:wpi="http://schemas.microsoft.com/office/word/2010/wordprocessingInk" xmlns:wne="http://schemas.microsoft.com/office/word/2006/wordml" xmlns:wps="http://schemas.microsoft.com/office/word/2010/wordprocessingShape" mc:Ignorable="w14 wp14">
+  <w:tbl>
+    <w:tblPr>
+      <w:tblW w:w="4424" w:type="pct"/>
+      <w:jc w:val="center"/>
+      <w:tblBorders>
+        <w:bottom w:val="single" w:sz="18" w:space="0" w:color="808080" w:themeColor="background1" w:themeShade="80"/>
+        <w:insideV w:val="single" w:sz="18" w:space="0" w:color="808080" w:themeColor="background1" w:themeShade="80"/>
+      </w:tblBorders>
+      <w:tblCellMar>
+        <w:top w:w="72" w:type="dxa"/>
+        <w:left w:w="115" w:type="dxa"/>
+        <w:bottom w:w="72" w:type="dxa"/>
+        <w:right w:w="115" w:type="dxa"/>
+      </w:tblCellMar>
+      <w:tblLook w:val="04A0" w:firstRow="1" w:lastRow="0" w:firstColumn="1" w:lastColumn="0" w:noHBand="0" w:noVBand="1"/>
+    </w:tblPr>
+    <w:tblGrid>
+      <w:gridCol w:w="7728"/>
+    </w:tblGrid>
+    <w:tr>
+      <w:trPr>
+        <w:trHeight w:val="288"/>
+        <w:jc w:val="center"/>
+      </w:trPr>
+      <w:sdt>
+        <w:sdtPr>
+          <w:rPr>
+            <w:rFonts w:ascii="Baskerville Old Face" w:eastAsiaTheme="majorEastAsia" w:hAnsi="Baskerville Old Face" w:cstheme="majorBidi"/>
+            <w:sz w:val="36"/>
+            <w:szCs w:val="36"/>
+          </w:rPr>
+          <w:alias w:val="Título"/>
+          <w:id w:val="1367718330"/>
+          <w:placeholder>
+            <w:docPart w:val="FD61BCD3944845CAA9348D9A4A2C95DA"/>
+          </w:placeholder>
+          <w:dataBinding w:prefixMappings="xmlns:ns0='http://schemas.openxmlformats.org/package/2006/metadata/core-properties' xmlns:ns1='http://purl.org/dc/elements/1.1/'" w:xpath="/ns0:coreProperties[1]/ns1:title[1]" w:storeItemID="{6C3C8BC8-F283-45AE-878A-BAB7291924A1}"/>
+          <w:text/>
+        </w:sdtPr>
+        <w:sdtContent>
+          <w:tc>
+            <w:tcPr>
+              <w:tcW w:w="7727" w:type="dxa"/>
+            </w:tcPr>
+            <w:p>
+              <w:pPr>
+                <w:pStyle w:val="Encabezado"/>
+                <w:jc w:val="center"/>
+                <w:rPr>
+                  <w:rFonts w:asciiTheme="majorHAnsi" w:eastAsiaTheme="majorEastAsia" w:hAnsiTheme="majorHAnsi" w:cstheme="majorBidi"/>
+                  <w:sz w:val="36"/>
+                  <w:szCs w:val="36"/>
+                </w:rPr>
+              </w:pPr>
+              <w:r>
+                <w:rPr>
+                  <w:rFonts w:ascii="Baskerville Old Face" w:eastAsiaTheme="majorEastAsia" w:hAnsi="Baskerville Old Face" w:cstheme="majorBidi"/>
+                  <w:sz w:val="36"/>
+                  <w:szCs w:val="36"/>
+                </w:rPr>
+                <w:t>Instituto tecnológico de Culiacán</w:t>
+              </w:r>
+            </w:p>
+          </w:tc>
+        </w:sdtContent>
+      </w:sdt>
+    </w:tr>
+  </w:tbl>
   <w:p>
     <w:pPr>
       <w:pStyle w:val="Encabezado"/>
@@ -7810,15 +8627,14 @@
       </w:rPr>
     </w:pPr>
   </w:p>
+</w:hdr>
+</file>
+
+<file path=word/header3.xml><?xml version="1.0" encoding="utf-8"?>
+<w:hdr xmlns:wpc="http://schemas.microsoft.com/office/word/2010/wordprocessingCanvas" xmlns:mc="http://schemas.openxmlformats.org/markup-compatibility/2006" xmlns:o="urn:schemas-microsoft-com:office:office" xmlns:r="http://schemas.openxmlformats.org/officeDocument/2006/relationships" xmlns:m="http://schemas.openxmlformats.org/officeDocument/2006/math" xmlns:v="urn:schemas-microsoft-com:vml" xmlns:wp14="http://schemas.microsoft.com/office/word/2010/wordprocessingDrawing" xmlns:wp="http://schemas.openxmlformats.org/drawingml/2006/wordprocessingDrawing" xmlns:w10="urn:schemas-microsoft-com:office:word" xmlns:w="http://schemas.openxmlformats.org/wordprocessingml/2006/main" xmlns:w14="http://schemas.microsoft.com/office/word/2010/wordml" xmlns:wpg="http://schemas.microsoft.com/office/word/2010/wordprocessingGroup" xmlns:wpi="http://schemas.microsoft.com/office/word/2010/wordprocessingInk" xmlns:wne="http://schemas.microsoft.com/office/word/2006/wordml" xmlns:wps="http://schemas.microsoft.com/office/word/2010/wordprocessingShape" mc:Ignorable="w14 wp14">
   <w:p>
     <w:pPr>
       <w:pStyle w:val="Encabezado"/>
-      <w:jc w:val="center"/>
-      <w:rPr>
-        <w:rFonts w:ascii="Arial" w:hAnsi="Arial" w:cs="Arial"/>
-        <w:sz w:val="24"/>
-        <w:lang w:val="es-MX"/>
-      </w:rPr>
     </w:pPr>
   </w:p>
 </w:hdr>
@@ -8890,6 +9706,15 @@
       <w:szCs w:val="16"/>
     </w:rPr>
   </w:style>
+  <w:style w:type="paragraph" w:styleId="Sinespaciado">
+    <w:name w:val="No Spacing"/>
+    <w:uiPriority w:val="1"/>
+    <w:qFormat/>
+    <w:rsid w:val="00EC5E6D"/>
+    <w:pPr>
+      <w:spacing w:after="0" w:line="240" w:lineRule="auto"/>
+    </w:pPr>
+  </w:style>
 </w:styles>
 </file>
 
@@ -9592,7 +10417,578 @@
       <w:szCs w:val="16"/>
     </w:rPr>
   </w:style>
+  <w:style w:type="paragraph" w:styleId="Sinespaciado">
+    <w:name w:val="No Spacing"/>
+    <w:uiPriority w:val="1"/>
+    <w:qFormat/>
+    <w:rsid w:val="00EC5E6D"/>
+    <w:pPr>
+      <w:spacing w:after="0" w:line="240" w:lineRule="auto"/>
+    </w:pPr>
+  </w:style>
 </w:styles>
+</file>
+
+<file path=word/glossary/document.xml><?xml version="1.0" encoding="utf-8"?>
+<w:glossaryDocument xmlns:wpc="http://schemas.microsoft.com/office/word/2010/wordprocessingCanvas" xmlns:mc="http://schemas.openxmlformats.org/markup-compatibility/2006" xmlns:o="urn:schemas-microsoft-com:office:office" xmlns:r="http://schemas.openxmlformats.org/officeDocument/2006/relationships" xmlns:m="http://schemas.openxmlformats.org/officeDocument/2006/math" xmlns:v="urn:schemas-microsoft-com:vml" xmlns:wp14="http://schemas.microsoft.com/office/word/2010/wordprocessingDrawing" xmlns:wp="http://schemas.openxmlformats.org/drawingml/2006/wordprocessingDrawing" xmlns:w10="urn:schemas-microsoft-com:office:word" xmlns:w="http://schemas.openxmlformats.org/wordprocessingml/2006/main" xmlns:w14="http://schemas.microsoft.com/office/word/2010/wordml" xmlns:wpg="http://schemas.microsoft.com/office/word/2010/wordprocessingGroup" xmlns:wpi="http://schemas.microsoft.com/office/word/2010/wordprocessingInk" xmlns:wne="http://schemas.microsoft.com/office/word/2006/wordml" xmlns:wps="http://schemas.microsoft.com/office/word/2010/wordprocessingShape" mc:Ignorable="w14 wp14">
+  <w:docParts>
+    <w:docPart>
+      <w:docPartPr>
+        <w:name w:val="FD61BCD3944845CAA9348D9A4A2C95DA"/>
+        <w:category>
+          <w:name w:val="General"/>
+          <w:gallery w:val="placeholder"/>
+        </w:category>
+        <w:types>
+          <w:type w:val="bbPlcHdr"/>
+        </w:types>
+        <w:behaviors>
+          <w:behavior w:val="content"/>
+        </w:behaviors>
+        <w:guid w:val="{AF99064F-3670-45F2-9E7A-AA0E888E2956}"/>
+      </w:docPartPr>
+      <w:docPartBody>
+        <w:p>
+          <w:pPr>
+            <w:pStyle w:val="FD61BCD3944845CAA9348D9A4A2C95DA"/>
+          </w:pPr>
+          <w:r>
+            <w:rPr>
+              <w:rFonts w:asciiTheme="majorHAnsi" w:eastAsiaTheme="majorEastAsia" w:hAnsiTheme="majorHAnsi" w:cstheme="majorBidi"/>
+              <w:sz w:val="36"/>
+              <w:szCs w:val="36"/>
+            </w:rPr>
+            <w:t>[Escriba el título del documento]</w:t>
+          </w:r>
+        </w:p>
+      </w:docPartBody>
+    </w:docPart>
+  </w:docParts>
+</w:glossaryDocument>
+</file>
+
+<file path=word/glossary/fontTable.xml><?xml version="1.0" encoding="utf-8"?>
+<w:fonts xmlns:mc="http://schemas.openxmlformats.org/markup-compatibility/2006" xmlns:r="http://schemas.openxmlformats.org/officeDocument/2006/relationships" xmlns:w="http://schemas.openxmlformats.org/wordprocessingml/2006/main" xmlns:w14="http://schemas.microsoft.com/office/word/2010/wordml" mc:Ignorable="w14">
+  <w:font w:name="Symbol">
+    <w:panose1 w:val="05050102010706020507"/>
+    <w:charset w:val="02"/>
+    <w:family w:val="roman"/>
+    <w:pitch w:val="variable"/>
+    <w:sig w:usb0="00000000" w:usb1="10000000" w:usb2="00000000" w:usb3="00000000" w:csb0="80000000" w:csb1="00000000"/>
+  </w:font>
+  <w:font w:name="Times New Roman">
+    <w:panose1 w:val="02020603050405020304"/>
+    <w:charset w:val="00"/>
+    <w:family w:val="roman"/>
+    <w:pitch w:val="variable"/>
+    <w:sig w:usb0="E0002EFF" w:usb1="C0007843" w:usb2="00000009" w:usb3="00000000" w:csb0="000001FF" w:csb1="00000000"/>
+  </w:font>
+  <w:font w:name="Calibri">
+    <w:panose1 w:val="020F0502020204030204"/>
+    <w:charset w:val="00"/>
+    <w:family w:val="swiss"/>
+    <w:pitch w:val="variable"/>
+    <w:sig w:usb0="E00002FF" w:usb1="4000ACFF" w:usb2="00000001" w:usb3="00000000" w:csb0="0000019F" w:csb1="00000000"/>
+  </w:font>
+  <w:font w:name="Andale Sans UI">
+    <w:altName w:val="Times New Roman"/>
+    <w:charset w:val="00"/>
+    <w:family w:val="auto"/>
+    <w:pitch w:val="variable"/>
+  </w:font>
+  <w:font w:name="Tahoma">
+    <w:panose1 w:val="020B0604030504040204"/>
+    <w:charset w:val="00"/>
+    <w:family w:val="swiss"/>
+    <w:pitch w:val="variable"/>
+    <w:sig w:usb0="E1002EFF" w:usb1="C000605B" w:usb2="00000029" w:usb3="00000000" w:csb0="000101FF" w:csb1="00000000"/>
+  </w:font>
+  <w:font w:name="Calibri Light">
+    <w:panose1 w:val="020F0302020204030204"/>
+    <w:charset w:val="00"/>
+    <w:family w:val="swiss"/>
+    <w:pitch w:val="variable"/>
+    <w:sig w:usb0="A00002EF" w:usb1="4000207B" w:usb2="00000000" w:usb3="00000000" w:csb0="0000019F" w:csb1="00000000"/>
+  </w:font>
+  <w:font w:name="Arial">
+    <w:panose1 w:val="020B0604020202020204"/>
+    <w:charset w:val="00"/>
+    <w:family w:val="swiss"/>
+    <w:pitch w:val="variable"/>
+    <w:sig w:usb0="E0002EFF" w:usb1="C0007843" w:usb2="00000009" w:usb3="00000000" w:csb0="000001FF" w:csb1="00000000"/>
+  </w:font>
+  <w:font w:name="Baskerville Old Face">
+    <w:panose1 w:val="02020602080505020303"/>
+    <w:charset w:val="00"/>
+    <w:family w:val="roman"/>
+    <w:pitch w:val="variable"/>
+    <w:sig w:usb0="00000003" w:usb1="00000000" w:usb2="00000000" w:usb3="00000000" w:csb0="00000001" w:csb1="00000000"/>
+  </w:font>
+  <w:font w:name="Cambria">
+    <w:panose1 w:val="02040503050406030204"/>
+    <w:charset w:val="00"/>
+    <w:family w:val="roman"/>
+    <w:pitch w:val="variable"/>
+    <w:sig w:usb0="E00002FF" w:usb1="400004FF" w:usb2="00000000" w:usb3="00000000" w:csb0="0000019F" w:csb1="00000000"/>
+  </w:font>
+</w:fonts>
+</file>
+
+<file path=word/glossary/settings.xml><?xml version="1.0" encoding="utf-8"?>
+<w:settings xmlns:mc="http://schemas.openxmlformats.org/markup-compatibility/2006" xmlns:o="urn:schemas-microsoft-com:office:office" xmlns:r="http://schemas.openxmlformats.org/officeDocument/2006/relationships" xmlns:m="http://schemas.openxmlformats.org/officeDocument/2006/math" xmlns:v="urn:schemas-microsoft-com:vml" xmlns:w10="urn:schemas-microsoft-com:office:word" xmlns:w="http://schemas.openxmlformats.org/wordprocessingml/2006/main" xmlns:w14="http://schemas.microsoft.com/office/word/2010/wordml" xmlns:sl="http://schemas.openxmlformats.org/schemaLibrary/2006/main" mc:Ignorable="w14">
+  <w:view w:val="normal"/>
+  <w:defaultTabStop w:val="708"/>
+  <w:hyphenationZone w:val="425"/>
+  <w:characterSpacingControl w:val="doNotCompress"/>
+  <w:compat>
+    <w:useFELayout/>
+    <w:compatSetting w:name="compatibilityMode" w:uri="http://schemas.microsoft.com/office/word" w:val="14"/>
+    <w:compatSetting w:name="overrideTableStyleFontSizeAndJustification" w:uri="http://schemas.microsoft.com/office/word" w:val="1"/>
+    <w:compatSetting w:name="enableOpenTypeFeatures" w:uri="http://schemas.microsoft.com/office/word" w:val="1"/>
+    <w:compatSetting w:name="doNotFlipMirrorIndents" w:uri="http://schemas.microsoft.com/office/word" w:val="1"/>
+  </w:compat>
+  <w:rsids>
+    <w:rsidRoot w:val="00597056"/>
+    <w:rsid w:val="00597056"/>
+    <w:rsid w:val="00D75E49"/>
+  </w:rsids>
+  <m:mathPr>
+    <m:mathFont m:val="Cambria Math"/>
+    <m:brkBin m:val="before"/>
+    <m:brkBinSub m:val="--"/>
+    <m:smallFrac m:val="0"/>
+    <m:dispDef/>
+    <m:lMargin m:val="0"/>
+    <m:rMargin m:val="0"/>
+    <m:defJc m:val="centerGroup"/>
+    <m:wrapIndent m:val="1440"/>
+    <m:intLim m:val="subSup"/>
+    <m:naryLim m:val="undOvr"/>
+  </m:mathPr>
+  <w:themeFontLang w:val="es-ES"/>
+  <w:clrSchemeMapping w:bg1="light1" w:t1="dark1" w:bg2="light2" w:t2="dark2" w:accent1="accent1" w:accent2="accent2" w:accent3="accent3" w:accent4="accent4" w:accent5="accent5" w:accent6="accent6" w:hyperlink="hyperlink" w:followedHyperlink="followedHyperlink"/>
+  <w:decimalSymbol w:val="."/>
+  <w:listSeparator w:val=","/>
+</w:settings>
+</file>
+
+<file path=word/glossary/styles.xml><?xml version="1.0" encoding="utf-8"?>
+<w:styles xmlns:mc="http://schemas.openxmlformats.org/markup-compatibility/2006" xmlns:r="http://schemas.openxmlformats.org/officeDocument/2006/relationships" xmlns:w="http://schemas.openxmlformats.org/wordprocessingml/2006/main" xmlns:w14="http://schemas.microsoft.com/office/word/2010/wordml" mc:Ignorable="w14">
+  <w:docDefaults>
+    <w:rPrDefault>
+      <w:rPr>
+        <w:rFonts w:asciiTheme="minorHAnsi" w:eastAsiaTheme="minorEastAsia" w:hAnsiTheme="minorHAnsi" w:cstheme="minorBidi"/>
+        <w:sz w:val="22"/>
+        <w:szCs w:val="22"/>
+        <w:lang w:val="es-ES" w:eastAsia="es-ES" w:bidi="ar-SA"/>
+      </w:rPr>
+    </w:rPrDefault>
+    <w:pPrDefault>
+      <w:pPr>
+        <w:spacing w:after="200" w:line="276" w:lineRule="auto"/>
+      </w:pPr>
+    </w:pPrDefault>
+  </w:docDefaults>
+  <w:latentStyles w:defLockedState="0" w:defUIPriority="99" w:defSemiHidden="1" w:defUnhideWhenUsed="1" w:defQFormat="0" w:count="267">
+    <w:lsdException w:name="Normal" w:semiHidden="0" w:uiPriority="0" w:unhideWhenUsed="0" w:qFormat="1"/>
+    <w:lsdException w:name="heading 1" w:semiHidden="0" w:uiPriority="9" w:unhideWhenUsed="0" w:qFormat="1"/>
+    <w:lsdException w:name="heading 2" w:uiPriority="9" w:qFormat="1"/>
+    <w:lsdException w:name="heading 3" w:uiPriority="9" w:qFormat="1"/>
+    <w:lsdException w:name="heading 4" w:uiPriority="9" w:qFormat="1"/>
+    <w:lsdException w:name="heading 5" w:uiPriority="9" w:qFormat="1"/>
+    <w:lsdException w:name="heading 6" w:uiPriority="9" w:qFormat="1"/>
+    <w:lsdException w:name="heading 7" w:uiPriority="9" w:qFormat="1"/>
+    <w:lsdException w:name="heading 8" w:uiPriority="9" w:qFormat="1"/>
+    <w:lsdException w:name="heading 9" w:uiPriority="9" w:qFormat="1"/>
+    <w:lsdException w:name="toc 1" w:uiPriority="39"/>
+    <w:lsdException w:name="toc 2" w:uiPriority="39"/>
+    <w:lsdException w:name="toc 3" w:uiPriority="39"/>
+    <w:lsdException w:name="toc 4" w:uiPriority="39"/>
+    <w:lsdException w:name="toc 5" w:uiPriority="39"/>
+    <w:lsdException w:name="toc 6" w:uiPriority="39"/>
+    <w:lsdException w:name="toc 7" w:uiPriority="39"/>
+    <w:lsdException w:name="toc 8" w:uiPriority="39"/>
+    <w:lsdException w:name="toc 9" w:uiPriority="39"/>
+    <w:lsdException w:name="caption" w:uiPriority="35" w:qFormat="1"/>
+    <w:lsdException w:name="Title" w:semiHidden="0" w:uiPriority="10" w:unhideWhenUsed="0" w:qFormat="1"/>
+    <w:lsdException w:name="Default Paragraph Font" w:uiPriority="1"/>
+    <w:lsdException w:name="Subtitle" w:semiHidden="0" w:uiPriority="11" w:unhideWhenUsed="0" w:qFormat="1"/>
+    <w:lsdException w:name="Strong" w:semiHidden="0" w:uiPriority="22" w:unhideWhenUsed="0" w:qFormat="1"/>
+    <w:lsdException w:name="Emphasis" w:semiHidden="0" w:uiPriority="20" w:unhideWhenUsed="0" w:qFormat="1"/>
+    <w:lsdException w:name="Table Grid" w:semiHidden="0" w:uiPriority="59" w:unhideWhenUsed="0"/>
+    <w:lsdException w:name="Placeholder Text" w:unhideWhenUsed="0"/>
+    <w:lsdException w:name="No Spacing" w:semiHidden="0" w:uiPriority="1" w:unhideWhenUsed="0" w:qFormat="1"/>
+    <w:lsdException w:name="Light Shading" w:semiHidden="0" w:uiPriority="60" w:unhideWhenUsed="0"/>
+    <w:lsdException w:name="Light List" w:semiHidden="0" w:uiPriority="61" w:unhideWhenUsed="0"/>
+    <w:lsdException w:name="Light Grid" w:semiHidden="0" w:uiPriority="62" w:unhideWhenUsed="0"/>
+    <w:lsdException w:name="Medium Shading 1" w:semiHidden="0" w:uiPriority="63" w:unhideWhenUsed="0"/>
+    <w:lsdException w:name="Medium Shading 2" w:semiHidden="0" w:uiPriority="64" w:unhideWhenUsed="0"/>
+    <w:lsdException w:name="Medium List 1" w:semiHidden="0" w:uiPriority="65" w:unhideWhenUsed="0"/>
+    <w:lsdException w:name="Medium List 2" w:semiHidden="0" w:uiPriority="66" w:unhideWhenUsed="0"/>
+    <w:lsdException w:name="Medium Grid 1" w:semiHidden="0" w:uiPriority="67" w:unhideWhenUsed="0"/>
+    <w:lsdException w:name="Medium Grid 2" w:semiHidden="0" w:uiPriority="68" w:unhideWhenUsed="0"/>
+    <w:lsdException w:name="Medium Grid 3" w:semiHidden="0" w:uiPriority="69" w:unhideWhenUsed="0"/>
+    <w:lsdException w:name="Dark List" w:semiHidden="0" w:uiPriority="70" w:unhideWhenUsed="0"/>
+    <w:lsdException w:name="Colorful Shading" w:semiHidden="0" w:uiPriority="71" w:unhideWhenUsed="0"/>
+    <w:lsdException w:name="Colorful List" w:semiHidden="0" w:uiPriority="72" w:unhideWhenUsed="0"/>
+    <w:lsdException w:name="Colorful Grid" w:semiHidden="0" w:uiPriority="73" w:unhideWhenUsed="0"/>
+    <w:lsdException w:name="Light Shading Accent 1" w:semiHidden="0" w:uiPriority="60" w:unhideWhenUsed="0"/>
+    <w:lsdException w:name="Light List Accent 1" w:semiHidden="0" w:uiPriority="61" w:unhideWhenUsed="0"/>
+    <w:lsdException w:name="Light Grid Accent 1" w:semiHidden="0" w:uiPriority="62" w:unhideWhenUsed="0"/>
+    <w:lsdException w:name="Medium Shading 1 Accent 1" w:semiHidden="0" w:uiPriority="63" w:unhideWhenUsed="0"/>
+    <w:lsdException w:name="Medium Shading 2 Accent 1" w:semiHidden="0" w:uiPriority="64" w:unhideWhenUsed="0"/>
+    <w:lsdException w:name="Medium List 1 Accent 1" w:semiHidden="0" w:uiPriority="65" w:unhideWhenUsed="0"/>
+    <w:lsdException w:name="Revision" w:unhideWhenUsed="0"/>
+    <w:lsdException w:name="List Paragraph" w:semiHidden="0" w:uiPriority="34" w:unhideWhenUsed="0" w:qFormat="1"/>
+    <w:lsdException w:name="Quote" w:semiHidden="0" w:uiPriority="29" w:unhideWhenUsed="0" w:qFormat="1"/>
+    <w:lsdException w:name="Intense Quote" w:semiHidden="0" w:uiPriority="30" w:unhideWhenUsed="0" w:qFormat="1"/>
+    <w:lsdException w:name="Medium List 2 Accent 1" w:semiHidden="0" w:uiPriority="66" w:unhideWhenUsed="0"/>
+    <w:lsdException w:name="Medium Grid 1 Accent 1" w:semiHidden="0" w:uiPriority="67" w:unhideWhenUsed="0"/>
+    <w:lsdException w:name="Medium Grid 2 Accent 1" w:semiHidden="0" w:uiPriority="68" w:unhideWhenUsed="0"/>
+    <w:lsdException w:name="Medium Grid 3 Accent 1" w:semiHidden="0" w:uiPriority="69" w:unhideWhenUsed="0"/>
+    <w:lsdException w:name="Dark List Accent 1" w:semiHidden="0" w:uiPriority="70" w:unhideWhenUsed="0"/>
+    <w:lsdException w:name="Colorful Shading Accent 1" w:semiHidden="0" w:uiPriority="71" w:unhideWhenUsed="0"/>
+    <w:lsdException w:name="Colorful List Accent 1" w:semiHidden="0" w:uiPriority="72" w:unhideWhenUsed="0"/>
+    <w:lsdException w:name="Colorful Grid Accent 1" w:semiHidden="0" w:uiPriority="73" w:unhideWhenUsed="0"/>
+    <w:lsdException w:name="Light Shading Accent 2" w:semiHidden="0" w:uiPriority="60" w:unhideWhenUsed="0"/>
+    <w:lsdException w:name="Light List Accent 2" w:semiHidden="0" w:uiPriority="61" w:unhideWhenUsed="0"/>
+    <w:lsdException w:name="Light Grid Accent 2" w:semiHidden="0" w:uiPriority="62" w:unhideWhenUsed="0"/>
+    <w:lsdException w:name="Medium Shading 1 Accent 2" w:semiHidden="0" w:uiPriority="63" w:unhideWhenUsed="0"/>
+    <w:lsdException w:name="Medium Shading 2 Accent 2" w:semiHidden="0" w:uiPriority="64" w:unhideWhenUsed="0"/>
+    <w:lsdException w:name="Medium List 1 Accent 2" w:semiHidden="0" w:uiPriority="65" w:unhideWhenUsed="0"/>
+    <w:lsdException w:name="Medium List 2 Accent 2" w:semiHidden="0" w:uiPriority="66" w:unhideWhenUsed="0"/>
+    <w:lsdException w:name="Medium Grid 1 Accent 2" w:semiHidden="0" w:uiPriority="67" w:unhideWhenUsed="0"/>
+    <w:lsdException w:name="Medium Grid 2 Accent 2" w:semiHidden="0" w:uiPriority="68" w:unhideWhenUsed="0"/>
+    <w:lsdException w:name="Medium Grid 3 Accent 2" w:semiHidden="0" w:uiPriority="69" w:unhideWhenUsed="0"/>
+    <w:lsdException w:name="Dark List Accent 2" w:semiHidden="0" w:uiPriority="70" w:unhideWhenUsed="0"/>
+    <w:lsdException w:name="Colorful Shading Accent 2" w:semiHidden="0" w:uiPriority="71" w:unhideWhenUsed="0"/>
+    <w:lsdException w:name="Colorful List Accent 2" w:semiHidden="0" w:uiPriority="72" w:unhideWhenUsed="0"/>
+    <w:lsdException w:name="Colorful Grid Accent 2" w:semiHidden="0" w:uiPriority="73" w:unhideWhenUsed="0"/>
+    <w:lsdException w:name="Light Shading Accent 3" w:semiHidden="0" w:uiPriority="60" w:unhideWhenUsed="0"/>
+    <w:lsdException w:name="Light List Accent 3" w:semiHidden="0" w:uiPriority="61" w:unhideWhenUsed="0"/>
+    <w:lsdException w:name="Light Grid Accent 3" w:semiHidden="0" w:uiPriority="62" w:unhideWhenUsed="0"/>
+    <w:lsdException w:name="Medium Shading 1 Accent 3" w:semiHidden="0" w:uiPriority="63" w:unhideWhenUsed="0"/>
+    <w:lsdException w:name="Medium Shading 2 Accent 3" w:semiHidden="0" w:uiPriority="64" w:unhideWhenUsed="0"/>
+    <w:lsdException w:name="Medium List 1 Accent 3" w:semiHidden="0" w:uiPriority="65" w:unhideWhenUsed="0"/>
+    <w:lsdException w:name="Medium List 2 Accent 3" w:semiHidden="0" w:uiPriority="66" w:unhideWhenUsed="0"/>
+    <w:lsdException w:name="Medium Grid 1 Accent 3" w:semiHidden="0" w:uiPriority="67" w:unhideWhenUsed="0"/>
+    <w:lsdException w:name="Medium Grid 2 Accent 3" w:semiHidden="0" w:uiPriority="68" w:unhideWhenUsed="0"/>
+    <w:lsdException w:name="Medium Grid 3 Accent 3" w:semiHidden="0" w:uiPriority="69" w:unhideWhenUsed="0"/>
+    <w:lsdException w:name="Dark List Accent 3" w:semiHidden="0" w:uiPriority="70" w:unhideWhenUsed="0"/>
+    <w:lsdException w:name="Colorful Shading Accent 3" w:semiHidden="0" w:uiPriority="71" w:unhideWhenUsed="0"/>
+    <w:lsdException w:name="Colorful List Accent 3" w:semiHidden="0" w:uiPriority="72" w:unhideWhenUsed="0"/>
+    <w:lsdException w:name="Colorful Grid Accent 3" w:semiHidden="0" w:uiPriority="73" w:unhideWhenUsed="0"/>
+    <w:lsdException w:name="Light Shading Accent 4" w:semiHidden="0" w:uiPriority="60" w:unhideWhenUsed="0"/>
+    <w:lsdException w:name="Light List Accent 4" w:semiHidden="0" w:uiPriority="61" w:unhideWhenUsed="0"/>
+    <w:lsdException w:name="Light Grid Accent 4" w:semiHidden="0" w:uiPriority="62" w:unhideWhenUsed="0"/>
+    <w:lsdException w:name="Medium Shading 1 Accent 4" w:semiHidden="0" w:uiPriority="63" w:unhideWhenUsed="0"/>
+    <w:lsdException w:name="Medium Shading 2 Accent 4" w:semiHidden="0" w:uiPriority="64" w:unhideWhenUsed="0"/>
+    <w:lsdException w:name="Medium List 1 Accent 4" w:semiHidden="0" w:uiPriority="65" w:unhideWhenUsed="0"/>
+    <w:lsdException w:name="Medium List 2 Accent 4" w:semiHidden="0" w:uiPriority="66" w:unhideWhenUsed="0"/>
+    <w:lsdException w:name="Medium Grid 1 Accent 4" w:semiHidden="0" w:uiPriority="67" w:unhideWhenUsed="0"/>
+    <w:lsdException w:name="Medium Grid 2 Accent 4" w:semiHidden="0" w:uiPriority="68" w:unhideWhenUsed="0"/>
+    <w:lsdException w:name="Medium Grid 3 Accent 4" w:semiHidden="0" w:uiPriority="69" w:unhideWhenUsed="0"/>
+    <w:lsdException w:name="Dark List Accent 4" w:semiHidden="0" w:uiPriority="70" w:unhideWhenUsed="0"/>
+    <w:lsdException w:name="Colorful Shading Accent 4" w:semiHidden="0" w:uiPriority="71" w:unhideWhenUsed="0"/>
+    <w:lsdException w:name="Colorful List Accent 4" w:semiHidden="0" w:uiPriority="72" w:unhideWhenUsed="0"/>
+    <w:lsdException w:name="Colorful Grid Accent 4" w:semiHidden="0" w:uiPriority="73" w:unhideWhenUsed="0"/>
+    <w:lsdException w:name="Light Shading Accent 5" w:semiHidden="0" w:uiPriority="60" w:unhideWhenUsed="0"/>
+    <w:lsdException w:name="Light List Accent 5" w:semiHidden="0" w:uiPriority="61" w:unhideWhenUsed="0"/>
+    <w:lsdException w:name="Light Grid Accent 5" w:semiHidden="0" w:uiPriority="62" w:unhideWhenUsed="0"/>
+    <w:lsdException w:name="Medium Shading 1 Accent 5" w:semiHidden="0" w:uiPriority="63" w:unhideWhenUsed="0"/>
+    <w:lsdException w:name="Medium Shading 2 Accent 5" w:semiHidden="0" w:uiPriority="64" w:unhideWhenUsed="0"/>
+    <w:lsdException w:name="Medium List 1 Accent 5" w:semiHidden="0" w:uiPriority="65" w:unhideWhenUsed="0"/>
+    <w:lsdException w:name="Medium List 2 Accent 5" w:semiHidden="0" w:uiPriority="66" w:unhideWhenUsed="0"/>
+    <w:lsdException w:name="Medium Grid 1 Accent 5" w:semiHidden="0" w:uiPriority="67" w:unhideWhenUsed="0"/>
+    <w:lsdException w:name="Medium Grid 2 Accent 5" w:semiHidden="0" w:uiPriority="68" w:unhideWhenUsed="0"/>
+    <w:lsdException w:name="Medium Grid 3 Accent 5" w:semiHidden="0" w:uiPriority="69" w:unhideWhenUsed="0"/>
+    <w:lsdException w:name="Dark List Accent 5" w:semiHidden="0" w:uiPriority="70" w:unhideWhenUsed="0"/>
+    <w:lsdException w:name="Colorful Shading Accent 5" w:semiHidden="0" w:uiPriority="71" w:unhideWhenUsed="0"/>
+    <w:lsdException w:name="Colorful List Accent 5" w:semiHidden="0" w:uiPriority="72" w:unhideWhenUsed="0"/>
+    <w:lsdException w:name="Colorful Grid Accent 5" w:semiHidden="0" w:uiPriority="73" w:unhideWhenUsed="0"/>
+    <w:lsdException w:name="Light Shading Accent 6" w:semiHidden="0" w:uiPriority="60" w:unhideWhenUsed="0"/>
+    <w:lsdException w:name="Light List Accent 6" w:semiHidden="0" w:uiPriority="61" w:unhideWhenUsed="0"/>
+    <w:lsdException w:name="Light Grid Accent 6" w:semiHidden="0" w:uiPriority="62" w:unhideWhenUsed="0"/>
+    <w:lsdException w:name="Medium Shading 1 Accent 6" w:semiHidden="0" w:uiPriority="63" w:unhideWhenUsed="0"/>
+    <w:lsdException w:name="Medium Shading 2 Accent 6" w:semiHidden="0" w:uiPriority="64" w:unhideWhenUsed="0"/>
+    <w:lsdException w:name="Medium List 1 Accent 6" w:semiHidden="0" w:uiPriority="65" w:unhideWhenUsed="0"/>
+    <w:lsdException w:name="Medium List 2 Accent 6" w:semiHidden="0" w:uiPriority="66" w:unhideWhenUsed="0"/>
+    <w:lsdException w:name="Medium Grid 1 Accent 6" w:semiHidden="0" w:uiPriority="67" w:unhideWhenUsed="0"/>
+    <w:lsdException w:name="Medium Grid 2 Accent 6" w:semiHidden="0" w:uiPriority="68" w:unhideWhenUsed="0"/>
+    <w:lsdException w:name="Medium Grid 3 Accent 6" w:semiHidden="0" w:uiPriority="69" w:unhideWhenUsed="0"/>
+    <w:lsdException w:name="Dark List Accent 6" w:semiHidden="0" w:uiPriority="70" w:unhideWhenUsed="0"/>
+    <w:lsdException w:name="Colorful Shading Accent 6" w:semiHidden="0" w:uiPriority="71" w:unhideWhenUsed="0"/>
+    <w:lsdException w:name="Colorful List Accent 6" w:semiHidden="0" w:uiPriority="72" w:unhideWhenUsed="0"/>
+    <w:lsdException w:name="Colorful Grid Accent 6" w:semiHidden="0" w:uiPriority="73" w:unhideWhenUsed="0"/>
+    <w:lsdException w:name="Subtle Emphasis" w:semiHidden="0" w:uiPriority="19" w:unhideWhenUsed="0" w:qFormat="1"/>
+    <w:lsdException w:name="Intense Emphasis" w:semiHidden="0" w:uiPriority="21" w:unhideWhenUsed="0" w:qFormat="1"/>
+    <w:lsdException w:name="Subtle Reference" w:semiHidden="0" w:uiPriority="31" w:unhideWhenUsed="0" w:qFormat="1"/>
+    <w:lsdException w:name="Intense Reference" w:semiHidden="0" w:uiPriority="32" w:unhideWhenUsed="0" w:qFormat="1"/>
+    <w:lsdException w:name="Book Title" w:semiHidden="0" w:uiPriority="33" w:unhideWhenUsed="0" w:qFormat="1"/>
+    <w:lsdException w:name="Bibliography" w:uiPriority="37"/>
+    <w:lsdException w:name="TOC Heading" w:uiPriority="39" w:qFormat="1"/>
+  </w:latentStyles>
+  <w:style w:type="paragraph" w:default="1" w:styleId="Normal">
+    <w:name w:val="Normal"/>
+    <w:qFormat/>
+  </w:style>
+  <w:style w:type="character" w:default="1" w:styleId="Fuentedeprrafopredeter">
+    <w:name w:val="Default Paragraph Font"/>
+    <w:uiPriority w:val="1"/>
+    <w:semiHidden/>
+    <w:unhideWhenUsed/>
+  </w:style>
+  <w:style w:type="table" w:default="1" w:styleId="Tablanormal">
+    <w:name w:val="Normal Table"/>
+    <w:uiPriority w:val="99"/>
+    <w:semiHidden/>
+    <w:unhideWhenUsed/>
+    <w:tblPr>
+      <w:tblInd w:w="0" w:type="dxa"/>
+      <w:tblCellMar>
+        <w:top w:w="0" w:type="dxa"/>
+        <w:left w:w="108" w:type="dxa"/>
+        <w:bottom w:w="0" w:type="dxa"/>
+        <w:right w:w="108" w:type="dxa"/>
+      </w:tblCellMar>
+    </w:tblPr>
+  </w:style>
+  <w:style w:type="numbering" w:default="1" w:styleId="Sinlista">
+    <w:name w:val="No List"/>
+    <w:uiPriority w:val="99"/>
+    <w:semiHidden/>
+    <w:unhideWhenUsed/>
+  </w:style>
+  <w:style w:type="paragraph" w:customStyle="1" w:styleId="6C43936277E345EBB6BBD0E0A7DDB030">
+    <w:name w:val="6C43936277E345EBB6BBD0E0A7DDB030"/>
+    <w:rsid w:val="00597056"/>
+  </w:style>
+  <w:style w:type="paragraph" w:customStyle="1" w:styleId="FE36BB9789DD4A8D8792ECF5BCAE0F06">
+    <w:name w:val="FE36BB9789DD4A8D8792ECF5BCAE0F06"/>
+    <w:rsid w:val="00597056"/>
+  </w:style>
+  <w:style w:type="paragraph" w:customStyle="1" w:styleId="3653F6762FC949E18B4A17B4B902ED7C">
+    <w:name w:val="3653F6762FC949E18B4A17B4B902ED7C"/>
+    <w:rsid w:val="00597056"/>
+  </w:style>
+  <w:style w:type="paragraph" w:customStyle="1" w:styleId="FD61BCD3944845CAA9348D9A4A2C95DA">
+    <w:name w:val="FD61BCD3944845CAA9348D9A4A2C95DA"/>
+    <w:rsid w:val="00597056"/>
+  </w:style>
+</w:styles>
+</file>
+
+<file path=word/glossary/stylesWithEffects.xml><?xml version="1.0" encoding="utf-8"?>
+<w:styles xmlns:wpc="http://schemas.microsoft.com/office/word/2010/wordprocessingCanvas" xmlns:mc="http://schemas.openxmlformats.org/markup-compatibility/2006" xmlns:o="urn:schemas-microsoft-com:office:office" xmlns:r="http://schemas.openxmlformats.org/officeDocument/2006/relationships" xmlns:m="http://schemas.openxmlformats.org/officeDocument/2006/math" xmlns:v="urn:schemas-microsoft-com:vml" xmlns:wp14="http://schemas.microsoft.com/office/word/2010/wordprocessingDrawing" xmlns:wp="http://schemas.openxmlformats.org/drawingml/2006/wordprocessingDrawing" xmlns:w10="urn:schemas-microsoft-com:office:word" xmlns:w="http://schemas.openxmlformats.org/wordprocessingml/2006/main" xmlns:w14="http://schemas.microsoft.com/office/word/2010/wordml" xmlns:wpg="http://schemas.microsoft.com/office/word/2010/wordprocessingGroup" xmlns:wpi="http://schemas.microsoft.com/office/word/2010/wordprocessingInk" xmlns:wne="http://schemas.microsoft.com/office/word/2006/wordml" xmlns:wps="http://schemas.microsoft.com/office/word/2010/wordprocessingShape" mc:Ignorable="w14 wp14">
+  <w:docDefaults>
+    <w:rPrDefault>
+      <w:rPr>
+        <w:rFonts w:asciiTheme="minorHAnsi" w:eastAsiaTheme="minorEastAsia" w:hAnsiTheme="minorHAnsi" w:cstheme="minorBidi"/>
+        <w:sz w:val="22"/>
+        <w:szCs w:val="22"/>
+        <w:lang w:val="es-ES" w:eastAsia="es-ES" w:bidi="ar-SA"/>
+      </w:rPr>
+    </w:rPrDefault>
+    <w:pPrDefault>
+      <w:pPr>
+        <w:spacing w:after="200" w:line="276" w:lineRule="auto"/>
+      </w:pPr>
+    </w:pPrDefault>
+  </w:docDefaults>
+  <w:latentStyles w:defLockedState="0" w:defUIPriority="99" w:defSemiHidden="1" w:defUnhideWhenUsed="1" w:defQFormat="0" w:count="267">
+    <w:lsdException w:name="Normal" w:semiHidden="0" w:uiPriority="0" w:unhideWhenUsed="0" w:qFormat="1"/>
+    <w:lsdException w:name="heading 1" w:semiHidden="0" w:uiPriority="9" w:unhideWhenUsed="0" w:qFormat="1"/>
+    <w:lsdException w:name="heading 2" w:uiPriority="9" w:qFormat="1"/>
+    <w:lsdException w:name="heading 3" w:uiPriority="9" w:qFormat="1"/>
+    <w:lsdException w:name="heading 4" w:uiPriority="9" w:qFormat="1"/>
+    <w:lsdException w:name="heading 5" w:uiPriority="9" w:qFormat="1"/>
+    <w:lsdException w:name="heading 6" w:uiPriority="9" w:qFormat="1"/>
+    <w:lsdException w:name="heading 7" w:uiPriority="9" w:qFormat="1"/>
+    <w:lsdException w:name="heading 8" w:uiPriority="9" w:qFormat="1"/>
+    <w:lsdException w:name="heading 9" w:uiPriority="9" w:qFormat="1"/>
+    <w:lsdException w:name="toc 1" w:uiPriority="39"/>
+    <w:lsdException w:name="toc 2" w:uiPriority="39"/>
+    <w:lsdException w:name="toc 3" w:uiPriority="39"/>
+    <w:lsdException w:name="toc 4" w:uiPriority="39"/>
+    <w:lsdException w:name="toc 5" w:uiPriority="39"/>
+    <w:lsdException w:name="toc 6" w:uiPriority="39"/>
+    <w:lsdException w:name="toc 7" w:uiPriority="39"/>
+    <w:lsdException w:name="toc 8" w:uiPriority="39"/>
+    <w:lsdException w:name="toc 9" w:uiPriority="39"/>
+    <w:lsdException w:name="caption" w:uiPriority="35" w:qFormat="1"/>
+    <w:lsdException w:name="Title" w:semiHidden="0" w:uiPriority="10" w:unhideWhenUsed="0" w:qFormat="1"/>
+    <w:lsdException w:name="Default Paragraph Font" w:uiPriority="1"/>
+    <w:lsdException w:name="Subtitle" w:semiHidden="0" w:uiPriority="11" w:unhideWhenUsed="0" w:qFormat="1"/>
+    <w:lsdException w:name="Strong" w:semiHidden="0" w:uiPriority="22" w:unhideWhenUsed="0" w:qFormat="1"/>
+    <w:lsdException w:name="Emphasis" w:semiHidden="0" w:uiPriority="20" w:unhideWhenUsed="0" w:qFormat="1"/>
+    <w:lsdException w:name="Table Grid" w:semiHidden="0" w:uiPriority="59" w:unhideWhenUsed="0"/>
+    <w:lsdException w:name="Placeholder Text" w:unhideWhenUsed="0"/>
+    <w:lsdException w:name="No Spacing" w:semiHidden="0" w:uiPriority="1" w:unhideWhenUsed="0" w:qFormat="1"/>
+    <w:lsdException w:name="Light Shading" w:semiHidden="0" w:uiPriority="60" w:unhideWhenUsed="0"/>
+    <w:lsdException w:name="Light List" w:semiHidden="0" w:uiPriority="61" w:unhideWhenUsed="0"/>
+    <w:lsdException w:name="Light Grid" w:semiHidden="0" w:uiPriority="62" w:unhideWhenUsed="0"/>
+    <w:lsdException w:name="Medium Shading 1" w:semiHidden="0" w:uiPriority="63" w:unhideWhenUsed="0"/>
+    <w:lsdException w:name="Medium Shading 2" w:semiHidden="0" w:uiPriority="64" w:unhideWhenUsed="0"/>
+    <w:lsdException w:name="Medium List 1" w:semiHidden="0" w:uiPriority="65" w:unhideWhenUsed="0"/>
+    <w:lsdException w:name="Medium List 2" w:semiHidden="0" w:uiPriority="66" w:unhideWhenUsed="0"/>
+    <w:lsdException w:name="Medium Grid 1" w:semiHidden="0" w:uiPriority="67" w:unhideWhenUsed="0"/>
+    <w:lsdException w:name="Medium Grid 2" w:semiHidden="0" w:uiPriority="68" w:unhideWhenUsed="0"/>
+    <w:lsdException w:name="Medium Grid 3" w:semiHidden="0" w:uiPriority="69" w:unhideWhenUsed="0"/>
+    <w:lsdException w:name="Dark List" w:semiHidden="0" w:uiPriority="70" w:unhideWhenUsed="0"/>
+    <w:lsdException w:name="Colorful Shading" w:semiHidden="0" w:uiPriority="71" w:unhideWhenUsed="0"/>
+    <w:lsdException w:name="Colorful List" w:semiHidden="0" w:uiPriority="72" w:unhideWhenUsed="0"/>
+    <w:lsdException w:name="Colorful Grid" w:semiHidden="0" w:uiPriority="73" w:unhideWhenUsed="0"/>
+    <w:lsdException w:name="Light Shading Accent 1" w:semiHidden="0" w:uiPriority="60" w:unhideWhenUsed="0"/>
+    <w:lsdException w:name="Light List Accent 1" w:semiHidden="0" w:uiPriority="61" w:unhideWhenUsed="0"/>
+    <w:lsdException w:name="Light Grid Accent 1" w:semiHidden="0" w:uiPriority="62" w:unhideWhenUsed="0"/>
+    <w:lsdException w:name="Medium Shading 1 Accent 1" w:semiHidden="0" w:uiPriority="63" w:unhideWhenUsed="0"/>
+    <w:lsdException w:name="Medium Shading 2 Accent 1" w:semiHidden="0" w:uiPriority="64" w:unhideWhenUsed="0"/>
+    <w:lsdException w:name="Medium List 1 Accent 1" w:semiHidden="0" w:uiPriority="65" w:unhideWhenUsed="0"/>
+    <w:lsdException w:name="Revision" w:unhideWhenUsed="0"/>
+    <w:lsdException w:name="List Paragraph" w:semiHidden="0" w:uiPriority="34" w:unhideWhenUsed="0" w:qFormat="1"/>
+    <w:lsdException w:name="Quote" w:semiHidden="0" w:uiPriority="29" w:unhideWhenUsed="0" w:qFormat="1"/>
+    <w:lsdException w:name="Intense Quote" w:semiHidden="0" w:uiPriority="30" w:unhideWhenUsed="0" w:qFormat="1"/>
+    <w:lsdException w:name="Medium List 2 Accent 1" w:semiHidden="0" w:uiPriority="66" w:unhideWhenUsed="0"/>
+    <w:lsdException w:name="Medium Grid 1 Accent 1" w:semiHidden="0" w:uiPriority="67" w:unhideWhenUsed="0"/>
+    <w:lsdException w:name="Medium Grid 2 Accent 1" w:semiHidden="0" w:uiPriority="68" w:unhideWhenUsed="0"/>
+    <w:lsdException w:name="Medium Grid 3 Accent 1" w:semiHidden="0" w:uiPriority="69" w:unhideWhenUsed="0"/>
+    <w:lsdException w:name="Dark List Accent 1" w:semiHidden="0" w:uiPriority="70" w:unhideWhenUsed="0"/>
+    <w:lsdException w:name="Colorful Shading Accent 1" w:semiHidden="0" w:uiPriority="71" w:unhideWhenUsed="0"/>
+    <w:lsdException w:name="Colorful List Accent 1" w:semiHidden="0" w:uiPriority="72" w:unhideWhenUsed="0"/>
+    <w:lsdException w:name="Colorful Grid Accent 1" w:semiHidden="0" w:uiPriority="73" w:unhideWhenUsed="0"/>
+    <w:lsdException w:name="Light Shading Accent 2" w:semiHidden="0" w:uiPriority="60" w:unhideWhenUsed="0"/>
+    <w:lsdException w:name="Light List Accent 2" w:semiHidden="0" w:uiPriority="61" w:unhideWhenUsed="0"/>
+    <w:lsdException w:name="Light Grid Accent 2" w:semiHidden="0" w:uiPriority="62" w:unhideWhenUsed="0"/>
+    <w:lsdException w:name="Medium Shading 1 Accent 2" w:semiHidden="0" w:uiPriority="63" w:unhideWhenUsed="0"/>
+    <w:lsdException w:name="Medium Shading 2 Accent 2" w:semiHidden="0" w:uiPriority="64" w:unhideWhenUsed="0"/>
+    <w:lsdException w:name="Medium List 1 Accent 2" w:semiHidden="0" w:uiPriority="65" w:unhideWhenUsed="0"/>
+    <w:lsdException w:name="Medium List 2 Accent 2" w:semiHidden="0" w:uiPriority="66" w:unhideWhenUsed="0"/>
+    <w:lsdException w:name="Medium Grid 1 Accent 2" w:semiHidden="0" w:uiPriority="67" w:unhideWhenUsed="0"/>
+    <w:lsdException w:name="Medium Grid 2 Accent 2" w:semiHidden="0" w:uiPriority="68" w:unhideWhenUsed="0"/>
+    <w:lsdException w:name="Medium Grid 3 Accent 2" w:semiHidden="0" w:uiPriority="69" w:unhideWhenUsed="0"/>
+    <w:lsdException w:name="Dark List Accent 2" w:semiHidden="0" w:uiPriority="70" w:unhideWhenUsed="0"/>
+    <w:lsdException w:name="Colorful Shading Accent 2" w:semiHidden="0" w:uiPriority="71" w:unhideWhenUsed="0"/>
+    <w:lsdException w:name="Colorful List Accent 2" w:semiHidden="0" w:uiPriority="72" w:unhideWhenUsed="0"/>
+    <w:lsdException w:name="Colorful Grid Accent 2" w:semiHidden="0" w:uiPriority="73" w:unhideWhenUsed="0"/>
+    <w:lsdException w:name="Light Shading Accent 3" w:semiHidden="0" w:uiPriority="60" w:unhideWhenUsed="0"/>
+    <w:lsdException w:name="Light List Accent 3" w:semiHidden="0" w:uiPriority="61" w:unhideWhenUsed="0"/>
+    <w:lsdException w:name="Light Grid Accent 3" w:semiHidden="0" w:uiPriority="62" w:unhideWhenUsed="0"/>
+    <w:lsdException w:name="Medium Shading 1 Accent 3" w:semiHidden="0" w:uiPriority="63" w:unhideWhenUsed="0"/>
+    <w:lsdException w:name="Medium Shading 2 Accent 3" w:semiHidden="0" w:uiPriority="64" w:unhideWhenUsed="0"/>
+    <w:lsdException w:name="Medium List 1 Accent 3" w:semiHidden="0" w:uiPriority="65" w:unhideWhenUsed="0"/>
+    <w:lsdException w:name="Medium List 2 Accent 3" w:semiHidden="0" w:uiPriority="66" w:unhideWhenUsed="0"/>
+    <w:lsdException w:name="Medium Grid 1 Accent 3" w:semiHidden="0" w:uiPriority="67" w:unhideWhenUsed="0"/>
+    <w:lsdException w:name="Medium Grid 2 Accent 3" w:semiHidden="0" w:uiPriority="68" w:unhideWhenUsed="0"/>
+    <w:lsdException w:name="Medium Grid 3 Accent 3" w:semiHidden="0" w:uiPriority="69" w:unhideWhenUsed="0"/>
+    <w:lsdException w:name="Dark List Accent 3" w:semiHidden="0" w:uiPriority="70" w:unhideWhenUsed="0"/>
+    <w:lsdException w:name="Colorful Shading Accent 3" w:semiHidden="0" w:uiPriority="71" w:unhideWhenUsed="0"/>
+    <w:lsdException w:name="Colorful List Accent 3" w:semiHidden="0" w:uiPriority="72" w:unhideWhenUsed="0"/>
+    <w:lsdException w:name="Colorful Grid Accent 3" w:semiHidden="0" w:uiPriority="73" w:unhideWhenUsed="0"/>
+    <w:lsdException w:name="Light Shading Accent 4" w:semiHidden="0" w:uiPriority="60" w:unhideWhenUsed="0"/>
+    <w:lsdException w:name="Light List Accent 4" w:semiHidden="0" w:uiPriority="61" w:unhideWhenUsed="0"/>
+    <w:lsdException w:name="Light Grid Accent 4" w:semiHidden="0" w:uiPriority="62" w:unhideWhenUsed="0"/>
+    <w:lsdException w:name="Medium Shading 1 Accent 4" w:semiHidden="0" w:uiPriority="63" w:unhideWhenUsed="0"/>
+    <w:lsdException w:name="Medium Shading 2 Accent 4" w:semiHidden="0" w:uiPriority="64" w:unhideWhenUsed="0"/>
+    <w:lsdException w:name="Medium List 1 Accent 4" w:semiHidden="0" w:uiPriority="65" w:unhideWhenUsed="0"/>
+    <w:lsdException w:name="Medium List 2 Accent 4" w:semiHidden="0" w:uiPriority="66" w:unhideWhenUsed="0"/>
+    <w:lsdException w:name="Medium Grid 1 Accent 4" w:semiHidden="0" w:uiPriority="67" w:unhideWhenUsed="0"/>
+    <w:lsdException w:name="Medium Grid 2 Accent 4" w:semiHidden="0" w:uiPriority="68" w:unhideWhenUsed="0"/>
+    <w:lsdException w:name="Medium Grid 3 Accent 4" w:semiHidden="0" w:uiPriority="69" w:unhideWhenUsed="0"/>
+    <w:lsdException w:name="Dark List Accent 4" w:semiHidden="0" w:uiPriority="70" w:unhideWhenUsed="0"/>
+    <w:lsdException w:name="Colorful Shading Accent 4" w:semiHidden="0" w:uiPriority="71" w:unhideWhenUsed="0"/>
+    <w:lsdException w:name="Colorful List Accent 4" w:semiHidden="0" w:uiPriority="72" w:unhideWhenUsed="0"/>
+    <w:lsdException w:name="Colorful Grid Accent 4" w:semiHidden="0" w:uiPriority="73" w:unhideWhenUsed="0"/>
+    <w:lsdException w:name="Light Shading Accent 5" w:semiHidden="0" w:uiPriority="60" w:unhideWhenUsed="0"/>
+    <w:lsdException w:name="Light List Accent 5" w:semiHidden="0" w:uiPriority="61" w:unhideWhenUsed="0"/>
+    <w:lsdException w:name="Light Grid Accent 5" w:semiHidden="0" w:uiPriority="62" w:unhideWhenUsed="0"/>
+    <w:lsdException w:name="Medium Shading 1 Accent 5" w:semiHidden="0" w:uiPriority="63" w:unhideWhenUsed="0"/>
+    <w:lsdException w:name="Medium Shading 2 Accent 5" w:semiHidden="0" w:uiPriority="64" w:unhideWhenUsed="0"/>
+    <w:lsdException w:name="Medium List 1 Accent 5" w:semiHidden="0" w:uiPriority="65" w:unhideWhenUsed="0"/>
+    <w:lsdException w:name="Medium List 2 Accent 5" w:semiHidden="0" w:uiPriority="66" w:unhideWhenUsed="0"/>
+    <w:lsdException w:name="Medium Grid 1 Accent 5" w:semiHidden="0" w:uiPriority="67" w:unhideWhenUsed="0"/>
+    <w:lsdException w:name="Medium Grid 2 Accent 5" w:semiHidden="0" w:uiPriority="68" w:unhideWhenUsed="0"/>
+    <w:lsdException w:name="Medium Grid 3 Accent 5" w:semiHidden="0" w:uiPriority="69" w:unhideWhenUsed="0"/>
+    <w:lsdException w:name="Dark List Accent 5" w:semiHidden="0" w:uiPriority="70" w:unhideWhenUsed="0"/>
+    <w:lsdException w:name="Colorful Shading Accent 5" w:semiHidden="0" w:uiPriority="71" w:unhideWhenUsed="0"/>
+    <w:lsdException w:name="Colorful List Accent 5" w:semiHidden="0" w:uiPriority="72" w:unhideWhenUsed="0"/>
+    <w:lsdException w:name="Colorful Grid Accent 5" w:semiHidden="0" w:uiPriority="73" w:unhideWhenUsed="0"/>
+    <w:lsdException w:name="Light Shading Accent 6" w:semiHidden="0" w:uiPriority="60" w:unhideWhenUsed="0"/>
+    <w:lsdException w:name="Light List Accent 6" w:semiHidden="0" w:uiPriority="61" w:unhideWhenUsed="0"/>
+    <w:lsdException w:name="Light Grid Accent 6" w:semiHidden="0" w:uiPriority="62" w:unhideWhenUsed="0"/>
+    <w:lsdException w:name="Medium Shading 1 Accent 6" w:semiHidden="0" w:uiPriority="63" w:unhideWhenUsed="0"/>
+    <w:lsdException w:name="Medium Shading 2 Accent 6" w:semiHidden="0" w:uiPriority="64" w:unhideWhenUsed="0"/>
+    <w:lsdException w:name="Medium List 1 Accent 6" w:semiHidden="0" w:uiPriority="65" w:unhideWhenUsed="0"/>
+    <w:lsdException w:name="Medium List 2 Accent 6" w:semiHidden="0" w:uiPriority="66" w:unhideWhenUsed="0"/>
+    <w:lsdException w:name="Medium Grid 1 Accent 6" w:semiHidden="0" w:uiPriority="67" w:unhideWhenUsed="0"/>
+    <w:lsdException w:name="Medium Grid 2 Accent 6" w:semiHidden="0" w:uiPriority="68" w:unhideWhenUsed="0"/>
+    <w:lsdException w:name="Medium Grid 3 Accent 6" w:semiHidden="0" w:uiPriority="69" w:unhideWhenUsed="0"/>
+    <w:lsdException w:name="Dark List Accent 6" w:semiHidden="0" w:uiPriority="70" w:unhideWhenUsed="0"/>
+    <w:lsdException w:name="Colorful Shading Accent 6" w:semiHidden="0" w:uiPriority="71" w:unhideWhenUsed="0"/>
+    <w:lsdException w:name="Colorful List Accent 6" w:semiHidden="0" w:uiPriority="72" w:unhideWhenUsed="0"/>
+    <w:lsdException w:name="Colorful Grid Accent 6" w:semiHidden="0" w:uiPriority="73" w:unhideWhenUsed="0"/>
+    <w:lsdException w:name="Subtle Emphasis" w:semiHidden="0" w:uiPriority="19" w:unhideWhenUsed="0" w:qFormat="1"/>
+    <w:lsdException w:name="Intense Emphasis" w:semiHidden="0" w:uiPriority="21" w:unhideWhenUsed="0" w:qFormat="1"/>
+    <w:lsdException w:name="Subtle Reference" w:semiHidden="0" w:uiPriority="31" w:unhideWhenUsed="0" w:qFormat="1"/>
+    <w:lsdException w:name="Intense Reference" w:semiHidden="0" w:uiPriority="32" w:unhideWhenUsed="0" w:qFormat="1"/>
+    <w:lsdException w:name="Book Title" w:semiHidden="0" w:uiPriority="33" w:unhideWhenUsed="0" w:qFormat="1"/>
+    <w:lsdException w:name="Bibliography" w:uiPriority="37"/>
+    <w:lsdException w:name="TOC Heading" w:uiPriority="39" w:qFormat="1"/>
+  </w:latentStyles>
+  <w:style w:type="paragraph" w:default="1" w:styleId="Normal">
+    <w:name w:val="Normal"/>
+    <w:qFormat/>
+  </w:style>
+  <w:style w:type="character" w:default="1" w:styleId="Fuentedeprrafopredeter">
+    <w:name w:val="Default Paragraph Font"/>
+    <w:uiPriority w:val="1"/>
+    <w:semiHidden/>
+    <w:unhideWhenUsed/>
+  </w:style>
+  <w:style w:type="table" w:default="1" w:styleId="Tablanormal">
+    <w:name w:val="Normal Table"/>
+    <w:uiPriority w:val="99"/>
+    <w:semiHidden/>
+    <w:unhideWhenUsed/>
+    <w:tblPr>
+      <w:tblInd w:w="0" w:type="dxa"/>
+      <w:tblCellMar>
+        <w:top w:w="0" w:type="dxa"/>
+        <w:left w:w="108" w:type="dxa"/>
+        <w:bottom w:w="0" w:type="dxa"/>
+        <w:right w:w="108" w:type="dxa"/>
+      </w:tblCellMar>
+    </w:tblPr>
+  </w:style>
+  <w:style w:type="numbering" w:default="1" w:styleId="Sinlista">
+    <w:name w:val="No List"/>
+    <w:uiPriority w:val="99"/>
+    <w:semiHidden/>
+    <w:unhideWhenUsed/>
+  </w:style>
+  <w:style w:type="paragraph" w:customStyle="1" w:styleId="6C43936277E345EBB6BBD0E0A7DDB030">
+    <w:name w:val="6C43936277E345EBB6BBD0E0A7DDB030"/>
+    <w:rsid w:val="00597056"/>
+  </w:style>
+  <w:style w:type="paragraph" w:customStyle="1" w:styleId="FE36BB9789DD4A8D8792ECF5BCAE0F06">
+    <w:name w:val="FE36BB9789DD4A8D8792ECF5BCAE0F06"/>
+    <w:rsid w:val="00597056"/>
+  </w:style>
+  <w:style w:type="paragraph" w:customStyle="1" w:styleId="3653F6762FC949E18B4A17B4B902ED7C">
+    <w:name w:val="3653F6762FC949E18B4A17B4B902ED7C"/>
+    <w:rsid w:val="00597056"/>
+  </w:style>
+  <w:style w:type="paragraph" w:customStyle="1" w:styleId="FD61BCD3944845CAA9348D9A4A2C95DA">
+    <w:name w:val="FD61BCD3944845CAA9348D9A4A2C95DA"/>
+    <w:rsid w:val="00597056"/>
+  </w:style>
+</w:styles>
+</file>
+
+<file path=word/glossary/webSettings.xml><?xml version="1.0" encoding="utf-8"?>
+<w:webSettings xmlns:mc="http://schemas.openxmlformats.org/markup-compatibility/2006" xmlns:r="http://schemas.openxmlformats.org/officeDocument/2006/relationships" xmlns:w="http://schemas.openxmlformats.org/wordprocessingml/2006/main" xmlns:w14="http://schemas.microsoft.com/office/word/2010/wordml" mc:Ignorable="w14">
+  <w:optimizeForBrowser/>
+  <w:allowPNG/>
+</w:webSettings>
 </file>
 
 <file path=word/theme/theme1.xml><?xml version="1.0" encoding="utf-8"?>
@@ -9850,18 +11246,37 @@
   <a:extraClrSchemeLst/>
   <a:extLst>
     <a:ext uri="{05A4C25C-085E-4340-85A3-A5531E510DB2}">
-      <thm15:themeFamily xmlns="" xmlns:thm15="http://schemas.microsoft.com/office/thememl/2012/main" name="Office Theme" id="{62F939B6-93AF-4DB8-9C6B-D6C7DFDC589F}" vid="{4A3C46E8-61CC-4603-A589-7422A47A8E4A}"/>
+      <thm15:themeFamily xmlns:thm15="http://schemas.microsoft.com/office/thememl/2012/main" xmlns="" name="Office Theme" id="{62F939B6-93AF-4DB8-9C6B-D6C7DFDC589F}" vid="{4A3C46E8-61CC-4603-A589-7422A47A8E4A}"/>
     </a:ext>
   </a:extLst>
 </a:theme>
 </file>
 
 <file path=customXml/item1.xml><?xml version="1.0" encoding="utf-8"?>
+<CoverPageProperties xmlns="http://schemas.microsoft.com/office/2006/coverPageProps">
+  <PublishDate>2015</PublishDate>
+  <Abstract/>
+  <CompanyAddress/>
+  <CompanyPhone/>
+  <CompanyFax/>
+  <CompanyEmail/>
+</CoverPageProperties>
+</file>
+
+<file path=customXml/item2.xml><?xml version="1.0" encoding="utf-8"?>
 <b:Sources xmlns:b="http://schemas.openxmlformats.org/officeDocument/2006/bibliography" xmlns="http://schemas.openxmlformats.org/officeDocument/2006/bibliography" SelectedStyle="\APA.XSL" StyleName="APA"/>
 </file>
 
 <file path=customXml/itemProps1.xml><?xml version="1.0" encoding="utf-8"?>
-<ds:datastoreItem xmlns:ds="http://schemas.openxmlformats.org/officeDocument/2006/customXml" ds:itemID="{690106CB-9D24-42B4-A6A7-FB93E3C3B5AB}">
+<ds:datastoreItem xmlns:ds="http://schemas.openxmlformats.org/officeDocument/2006/customXml" ds:itemID="{55AF091B-3C7A-41E3-B477-F2FDAA23CFDA}">
+  <ds:schemaRefs>
+    <ds:schemaRef ds:uri="http://schemas.microsoft.com/office/2006/coverPageProps"/>
+  </ds:schemaRefs>
+</ds:datastoreItem>
+</file>
+
+<file path=customXml/itemProps2.xml><?xml version="1.0" encoding="utf-8"?>
+<ds:datastoreItem xmlns:ds="http://schemas.openxmlformats.org/officeDocument/2006/customXml" ds:itemID="{C1DD9572-8163-4893-AA97-47B13E6F954A}">
   <ds:schemaRefs>
     <ds:schemaRef ds:uri="http://schemas.openxmlformats.org/officeDocument/2006/bibliography"/>
   </ds:schemaRefs>

</xml_diff>